<commit_message>
Catching up and reformatting
Since the notes were initially on Google Docs, I'm re-formatting them in
Word to make them look better and filling in some of the gaps that I
know how to fill. Not yet finished re-formatting 2MX3. Really need to
get into the habit of committing as the changes occur.
</commit_message>
<xml_diff>
--- a/SFWR ENG 2MX3 Summary.docx
+++ b/SFWR ENG 2MX3 Summary.docx
@@ -26,8 +26,13 @@
         <w:t>Instructor: Dr.</w:t>
       </w:r>
       <w:r>
-        <w:t xml:space="preserve"> MvM</w:t>
-      </w:r>
+        <w:t xml:space="preserve"> </w:t>
+      </w:r>
+      <w:proofErr w:type="spellStart"/>
+      <w:r>
+        <w:t>MvM</w:t>
+      </w:r>
+      <w:proofErr w:type="spellEnd"/>
     </w:p>
     <w:p>
       <w:pPr>
@@ -36,8 +41,6 @@
       <w:r>
         <w:t>Date: Winter 2014</w:t>
       </w:r>
-      <w:bookmarkStart w:id="0" w:name="_GoBack"/>
-      <w:bookmarkEnd w:id="0"/>
     </w:p>
     <w:p>
       <w:pPr>
@@ -59,7 +62,8 @@
         </w:rPr>
         <w:t xml:space="preserve">ade using </w:t>
       </w:r>
-      <w:hyperlink r:id="rId7" w:history="1">
+      <w:hyperlink r:id="rId8" w:history="1">
+        <w:proofErr w:type="spellStart"/>
         <w:r>
           <w:rPr>
             <w:rStyle w:val="Hyperlink"/>
@@ -67,6 +71,7 @@
           </w:rPr>
           <w:t>MathType</w:t>
         </w:r>
+        <w:proofErr w:type="spellEnd"/>
       </w:hyperlink>
       <w:r>
         <w:rPr>
@@ -74,7 +79,8 @@
         </w:rPr>
         <w:t xml:space="preserve">; graphs made using </w:t>
       </w:r>
-      <w:hyperlink r:id="rId8" w:history="1">
+      <w:hyperlink r:id="rId9" w:history="1">
+        <w:proofErr w:type="spellStart"/>
         <w:r>
           <w:rPr>
             <w:rStyle w:val="Hyperlink"/>
@@ -82,6 +88,7 @@
           </w:rPr>
           <w:t>Winplot</w:t>
         </w:r>
+        <w:proofErr w:type="spellEnd"/>
       </w:hyperlink>
       <w:r>
         <w:rPr>
@@ -92,19 +99,3810 @@
     </w:p>
     <w:p>
       <w:pPr>
+        <w:pStyle w:val="NoSpacing"/>
+      </w:pPr>
+    </w:p>
+    <w:p>
+      <w:pPr>
+        <w:pStyle w:val="NoSpacing"/>
+      </w:pPr>
+      <w:r>
+        <w:t>CTRL-F (?) to find locations which need to fixed</w:t>
+      </w:r>
+    </w:p>
+    <w:p>
+      <w:pPr>
+        <w:pStyle w:val="NoSpacing"/>
+      </w:pPr>
+    </w:p>
+    <w:p>
+      <w:pPr>
+        <w:pStyle w:val="NoSpacing"/>
+      </w:pPr>
+      <w:r>
+        <w:t>Bonus: Order of writing symbols, such as exponents: digits-</w:t>
+      </w:r>
+      <w:proofErr w:type="spellStart"/>
+      <w:r>
+        <w:t>i</w:t>
+      </w:r>
+      <w:proofErr w:type="spellEnd"/>
+      <w:r>
+        <w:t>-variables</w:t>
+      </w:r>
+    </w:p>
+    <w:p>
+      <w:pPr>
         <w:pStyle w:val="Heading1"/>
       </w:pPr>
       <w:r>
-        <w:t>Chapter</w:t>
+        <w:t>Discrete Systems</w:t>
+      </w:r>
+    </w:p>
+    <w:p>
+      <w:pPr>
+        <w:pStyle w:val="NoSpacing"/>
+      </w:pPr>
+      <w:r>
+        <w:t>If there’s no x in the equation, there must be a mistake because there’s no input.</w:t>
+      </w:r>
+    </w:p>
+    <w:p>
+      <w:pPr>
+        <w:pStyle w:val="Heading2"/>
+      </w:pPr>
+      <w:bookmarkStart w:id="0" w:name="_Deltas"/>
+      <w:bookmarkEnd w:id="0"/>
+      <w:r>
+        <w:t>Deltas</w:t>
+      </w:r>
+    </w:p>
+    <w:p>
+      <w:pPr>
+        <w:pStyle w:val="NoSpacing"/>
+      </w:pPr>
+      <w:r>
+        <w:t>2 types of deltas (δ):</w:t>
+      </w:r>
+    </w:p>
+    <w:p>
+      <w:pPr>
+        <w:pStyle w:val="NoSpacing"/>
+      </w:pPr>
+      <w:proofErr w:type="spellStart"/>
+      <w:r>
+        <w:rPr>
+          <w:b/>
+        </w:rPr>
+        <w:t>Kronecker</w:t>
+      </w:r>
+      <w:proofErr w:type="spellEnd"/>
+      <w:r>
+        <w:rPr>
+          <w:b/>
+        </w:rPr>
+        <w:t xml:space="preserve"> Delta</w:t>
+      </w:r>
+      <w:r>
+        <w:t xml:space="preserve">: discrete time domain, </w:t>
+      </w:r>
+      <w:r>
+        <w:rPr>
+          <w:position w:val="-30"/>
+        </w:rPr>
+        <w:object w:dxaOrig="3159" w:dyaOrig="720">
+          <v:shapetype id="_x0000_t75" coordsize="21600,21600" o:spt="75" o:preferrelative="t" path="m@4@5l@4@11@9@11@9@5xe" filled="f" stroked="f">
+            <v:stroke joinstyle="miter"/>
+            <v:formulas>
+              <v:f eqn="if lineDrawn pixelLineWidth 0"/>
+              <v:f eqn="sum @0 1 0"/>
+              <v:f eqn="sum 0 0 @1"/>
+              <v:f eqn="prod @2 1 2"/>
+              <v:f eqn="prod @3 21600 pixelWidth"/>
+              <v:f eqn="prod @3 21600 pixelHeight"/>
+              <v:f eqn="sum @0 0 1"/>
+              <v:f eqn="prod @6 1 2"/>
+              <v:f eqn="prod @7 21600 pixelWidth"/>
+              <v:f eqn="sum @8 21600 0"/>
+              <v:f eqn="prod @7 21600 pixelHeight"/>
+              <v:f eqn="sum @10 21600 0"/>
+            </v:formulas>
+            <v:path o:extrusionok="f" gradientshapeok="t" o:connecttype="rect"/>
+            <o:lock v:ext="edit" aspectratio="t"/>
+          </v:shapetype>
+          <v:shape id="_x0000_i1025" type="#_x0000_t75" style="width:158.15pt;height:36.2pt" o:ole="">
+            <v:imagedata r:id="rId10" o:title=""/>
+          </v:shape>
+          <o:OLEObject Type="Embed" ProgID="Equation.DSMT4" ShapeID="_x0000_i1025" DrawAspect="Content" ObjectID="_1450976520" r:id="rId11"/>
+        </w:object>
+      </w:r>
+    </w:p>
+    <w:p>
+      <w:pPr>
+        <w:pStyle w:val="NoSpacing"/>
+      </w:pPr>
+      <w:r>
+        <w:rPr>
+          <w:b/>
+        </w:rPr>
+        <w:t>Dirac Delta</w:t>
+      </w:r>
+      <w:r>
+        <w:t>: continuous time domain, δ(t) = ∞, δ(else) = 0, ∫δ(0) = 1</w:t>
+      </w:r>
+    </w:p>
+    <w:p>
+      <w:pPr>
+        <w:pStyle w:val="NoSpacing"/>
+      </w:pPr>
+    </w:p>
+    <w:p>
+      <w:pPr>
+        <w:pStyle w:val="NoSpacing"/>
+      </w:pPr>
+      <w:r>
+        <w:t>Discrete manipulates functions of n.</w:t>
+      </w:r>
+    </w:p>
+    <w:p>
+      <w:pPr>
+        <w:pStyle w:val="NoSpacing"/>
+      </w:pPr>
+      <w:r>
+        <w:t>Continuous manipulates functions of t.</w:t>
+      </w:r>
+    </w:p>
+    <w:p>
+      <w:pPr>
+        <w:pStyle w:val="NoSpacing"/>
+      </w:pPr>
+    </w:p>
+    <w:p>
+      <w:pPr>
+        <w:pStyle w:val="NoSpacing"/>
+      </w:pPr>
+      <w:r>
+        <w:t>y = output</w:t>
+      </w:r>
+    </w:p>
+    <w:p>
+      <w:pPr>
+        <w:pStyle w:val="NoSpacing"/>
+      </w:pPr>
+      <w:r>
+        <w:rPr>
+          <w:b/>
+        </w:rPr>
+        <w:t>Causal system</w:t>
+      </w:r>
+      <w:r>
+        <w:t>: system = 0 before impulse</w:t>
+      </w:r>
+    </w:p>
+    <w:p>
+      <w:pPr>
+        <w:pStyle w:val="NoSpacing"/>
+      </w:pPr>
+    </w:p>
+    <w:p>
+      <w:pPr>
+        <w:pStyle w:val="NoSpacing"/>
+      </w:pPr>
+      <w:r>
+        <w:t>Only use cosine curves; represent sine curves with a phase shift.</w:t>
+      </w:r>
+    </w:p>
+    <w:p>
+      <w:pPr>
+        <w:pStyle w:val="NoSpacing"/>
+      </w:pPr>
+    </w:p>
+    <w:p>
+      <w:pPr>
+        <w:pStyle w:val="NoSpacing"/>
+      </w:pPr>
+      <w:r>
+        <w:t>y(n) and x(n) are not states</w:t>
+      </w:r>
+    </w:p>
+    <w:p>
+      <w:pPr>
+        <w:pStyle w:val="NoSpacing"/>
+      </w:pPr>
+    </w:p>
+    <w:p>
+      <w:pPr>
+        <w:pStyle w:val="NoSpacing"/>
+      </w:pPr>
+      <w:r>
+        <w:t>If you have a y(n−2) state, but not a y(n−1) state, include a y(n−1) state anyways.</w:t>
+      </w:r>
+    </w:p>
+    <w:p>
+      <w:pPr>
+        <w:pStyle w:val="NoSpacing"/>
+      </w:pPr>
+    </w:p>
+    <w:p>
+      <w:pPr>
+        <w:pStyle w:val="NoSpacing"/>
+      </w:pPr>
+      <w:r>
+        <w:rPr>
+          <w:b/>
+        </w:rPr>
+        <w:t>SISO</w:t>
+      </w:r>
+      <w:r>
+        <w:t>: single-input, single-output</w:t>
+      </w:r>
+    </w:p>
+    <w:p>
+      <w:pPr>
+        <w:pStyle w:val="NoSpacing"/>
+      </w:pPr>
+      <w:r>
+        <w:rPr>
+          <w:b/>
+        </w:rPr>
+        <w:t>MIMO system</w:t>
+      </w:r>
+      <w:r>
+        <w:t>: Multiple Inputs Multiple Outputs.</w:t>
+      </w:r>
+    </w:p>
+    <w:p>
+      <w:pPr>
+        <w:pStyle w:val="NoSpacing"/>
+      </w:pPr>
+    </w:p>
+    <w:p>
+      <w:pPr>
+        <w:pStyle w:val="NoSpacing"/>
+      </w:pPr>
+      <w:r>
+        <w:t>All the systems we examine are “zero-state”. Initial state is zero, s(0) = 0</w:t>
+      </w:r>
+    </w:p>
+    <w:p>
+      <w:pPr>
+        <w:pStyle w:val="NoSpacing"/>
+      </w:pPr>
+    </w:p>
+    <w:p>
+      <w:pPr>
+        <w:pStyle w:val="NoSpacing"/>
+      </w:pPr>
+      <w:r>
+        <w:rPr>
+          <w:position w:val="-16"/>
+        </w:rPr>
+        <w:object w:dxaOrig="2920" w:dyaOrig="440">
+          <v:shape id="_x0000_i1026" type="#_x0000_t75" style="width:146.2pt;height:22.1pt" o:ole="">
+            <v:imagedata r:id="rId12" o:title=""/>
+          </v:shape>
+          <o:OLEObject Type="Embed" ProgID="Equation.DSMT4" ShapeID="_x0000_i1026" DrawAspect="Content" ObjectID="_1450976521" r:id="rId13"/>
+        </w:object>
+      </w:r>
+    </w:p>
+    <w:p>
+      <w:pPr>
+        <w:pStyle w:val="Heading2"/>
+      </w:pPr>
+      <w:r>
+        <w:t>Discrete Systems</w:t>
+      </w:r>
+    </w:p>
+    <w:p>
+      <w:pPr>
+        <w:pStyle w:val="NoSpacing"/>
+        <w:numPr>
+          <w:ilvl w:val="0"/>
+          <w:numId w:val="1"/>
+        </w:numPr>
+      </w:pPr>
+      <w:r>
+        <w:t>More precise, more theoretical</w:t>
+      </w:r>
+    </w:p>
+    <w:p>
+      <w:pPr>
+        <w:pStyle w:val="NoSpacing"/>
+        <w:numPr>
+          <w:ilvl w:val="0"/>
+          <w:numId w:val="1"/>
+        </w:numPr>
+      </w:pPr>
+      <w:r>
+        <w:t>Discrete input signals</w:t>
+      </w:r>
+    </w:p>
+    <w:p>
+      <w:pPr>
+        <w:pStyle w:val="NoSpacing"/>
+        <w:numPr>
+          <w:ilvl w:val="0"/>
+          <w:numId w:val="1"/>
+        </w:numPr>
+      </w:pPr>
+      <w:r>
+        <w:lastRenderedPageBreak/>
+        <w:t>Easier to process because it’s digital</w:t>
+      </w:r>
+    </w:p>
+    <w:p>
+      <w:pPr>
+        <w:pStyle w:val="NoSpacing"/>
+      </w:pPr>
+    </w:p>
+    <w:p>
+      <w:pPr>
+        <w:pStyle w:val="Heading2"/>
+      </w:pPr>
+      <w:r>
+        <w:t>Continuous System</w:t>
+      </w:r>
+    </w:p>
+    <w:p>
+      <w:pPr>
+        <w:pStyle w:val="NoSpacing"/>
+        <w:numPr>
+          <w:ilvl w:val="0"/>
+          <w:numId w:val="2"/>
+        </w:numPr>
+      </w:pPr>
+      <w:r>
+        <w:t>e.g. x(t) = 2cos(t)</w:t>
+      </w:r>
+    </w:p>
+    <w:p>
+      <w:pPr>
+        <w:pStyle w:val="NoSpacing"/>
+        <w:numPr>
+          <w:ilvl w:val="0"/>
+          <w:numId w:val="2"/>
+        </w:numPr>
+      </w:pPr>
+      <w:r>
+        <w:t>Analog</w:t>
+      </w:r>
+    </w:p>
+    <w:p>
+      <w:pPr>
+        <w:pStyle w:val="Heading1"/>
+      </w:pPr>
+      <w:bookmarkStart w:id="1" w:name="_Difference_equations"/>
+      <w:bookmarkEnd w:id="1"/>
+      <w:r>
+        <w:t>Diff</w:t>
+      </w:r>
+      <w:r>
+        <w:t>e</w:t>
+      </w:r>
+      <w:r>
+        <w:t>rence eq</w:t>
+      </w:r>
+      <w:r>
+        <w:t>uation</w:t>
+      </w:r>
+    </w:p>
+    <w:p>
+      <w:pPr>
+        <w:pStyle w:val="Heading2"/>
+      </w:pPr>
+      <w:r>
+        <w:t>Differ</w:t>
+      </w:r>
+      <w:r>
+        <w:t>ence eq</w:t>
+      </w:r>
+      <w:r>
+        <w:t>uation</w:t>
+      </w:r>
+      <w:r>
+        <w:t xml:space="preserve"> to State Space equation</w:t>
+      </w:r>
+    </w:p>
+    <w:p>
+      <w:pPr>
+        <w:pStyle w:val="NoSpacing"/>
+      </w:pPr>
+      <w:r>
+        <w:t>The first sum is manipulation of input signals and the second part is m</w:t>
+      </w:r>
+      <w:r>
+        <w:t>anipulation of output signals.</w:t>
+      </w:r>
+    </w:p>
+    <w:p>
+      <w:pPr>
+        <w:pStyle w:val="NoSpacing"/>
+      </w:pPr>
+      <w:r>
+        <w:rPr>
+          <w:position w:val="-28"/>
+        </w:rPr>
+        <w:object w:dxaOrig="3640" w:dyaOrig="680">
+          <v:shape id="_x0000_i1027" type="#_x0000_t75" style="width:182pt;height:34pt" o:ole="">
+            <v:imagedata r:id="rId14" o:title=""/>
+          </v:shape>
+          <o:OLEObject Type="Embed" ProgID="Equation.DSMT4" ShapeID="_x0000_i1027" DrawAspect="Content" ObjectID="_1450976522" r:id="rId15"/>
+        </w:object>
+      </w:r>
+      <w:r>
+        <w:t xml:space="preserve">, </w:t>
+      </w:r>
+      <w:r>
+        <w:t xml:space="preserve">which is interchangeable with: </w:t>
+      </w:r>
+    </w:p>
+    <w:p>
+      <w:pPr>
+        <w:pStyle w:val="NoSpacing"/>
+      </w:pPr>
+      <w:r>
+        <w:rPr>
+          <w:position w:val="-60"/>
+        </w:rPr>
+        <w:object w:dxaOrig="2160" w:dyaOrig="1320">
+          <v:shape id="_x0000_i1028" type="#_x0000_t75" style="width:108.2pt;height:65.8pt" o:ole="">
+            <v:imagedata r:id="rId16" o:title=""/>
+          </v:shape>
+          <o:OLEObject Type="Embed" ProgID="Equation.DSMT4" ShapeID="_x0000_i1028" DrawAspect="Content" ObjectID="_1450976523" r:id="rId17"/>
+        </w:object>
+      </w:r>
+    </w:p>
+    <w:p>
+      <w:pPr>
+        <w:pStyle w:val="NoSpacing"/>
+      </w:pPr>
+      <w:r>
+        <w:t>Euler’s equations:</w:t>
+      </w:r>
+    </w:p>
+    <w:p>
+      <w:pPr>
+        <w:pStyle w:val="NoSpacing"/>
+      </w:pPr>
+      <w:r>
+        <w:rPr>
+          <w:position w:val="-62"/>
+        </w:rPr>
+        <w:object w:dxaOrig="2020" w:dyaOrig="1300">
+          <v:shape id="_x0000_i1029" type="#_x0000_t75" style="width:101.15pt;height:64.95pt" o:ole="">
+            <v:imagedata r:id="rId18" o:title=""/>
+          </v:shape>
+          <o:OLEObject Type="Embed" ProgID="Equation.DSMT4" ShapeID="_x0000_i1029" DrawAspect="Content" ObjectID="_1450976524" r:id="rId19"/>
+        </w:object>
+      </w:r>
+    </w:p>
+    <w:p>
+      <w:pPr>
+        <w:pStyle w:val="NoSpacing"/>
+      </w:pPr>
+    </w:p>
+    <w:p>
+      <w:pPr>
+        <w:pStyle w:val="Heading2"/>
+      </w:pPr>
+      <w:bookmarkStart w:id="2" w:name="_[A,_B,_C,"/>
+      <w:bookmarkEnd w:id="2"/>
+      <w:r>
+        <w:t>[A, B, C, D] representation</w:t>
+      </w:r>
+    </w:p>
+    <w:p>
+      <w:pPr>
+        <w:pStyle w:val="NoSpacing"/>
+      </w:pPr>
+      <w:r>
+        <w:t>(?)</w:t>
+      </w:r>
+    </w:p>
+    <w:p>
+      <w:pPr>
+        <w:pStyle w:val="NoSpacing"/>
+      </w:pPr>
+    </w:p>
+    <w:p>
+      <w:pPr>
+        <w:pStyle w:val="NoSpacing"/>
+      </w:pPr>
+      <w:r>
+        <w:rPr>
+          <w:b/>
+        </w:rPr>
+        <w:t>Linear Time Invariant</w:t>
+      </w:r>
+      <w:r>
+        <w:t xml:space="preserve"> (LTI) System: you may flip order of system and delay</w:t>
+      </w:r>
+      <w:r>
+        <w:t xml:space="preserve"> (?)</w:t>
+      </w:r>
+    </w:p>
+    <w:p>
+      <w:pPr>
+        <w:pStyle w:val="NoSpacing"/>
+      </w:pPr>
+    </w:p>
+    <w:p>
+      <w:pPr>
+        <w:pStyle w:val="NoSpacing"/>
+      </w:pPr>
+      <w:r>
+        <w:t xml:space="preserve">If </w:t>
+      </w:r>
+    </w:p>
+    <w:p>
+      <w:pPr>
+        <w:pStyle w:val="NoSpacing"/>
+      </w:pPr>
+      <w:r>
+        <w:t>Determine the equation of the next state and re-write the output in matrix form</w:t>
+      </w:r>
+      <w:r>
+        <w:t>.</w:t>
+      </w:r>
+    </w:p>
+    <w:p>
+      <w:pPr>
+        <w:pStyle w:val="NoSpacing"/>
+      </w:pPr>
+    </w:p>
+    <w:p>
+      <w:pPr>
+        <w:pStyle w:val="NoSpacing"/>
+      </w:pPr>
+      <w:r>
+        <w:t>Next state:</w:t>
+      </w:r>
+    </w:p>
+    <w:p>
+      <w:pPr>
+        <w:pStyle w:val="NoSpacing"/>
+      </w:pPr>
+      <w:r>
+        <w:t>Output:</w:t>
+      </w:r>
+    </w:p>
+    <w:p>
+      <w:pPr>
+        <w:pStyle w:val="Heading2"/>
+      </w:pPr>
+      <w:r>
+        <w:t>Compound Interest</w:t>
+      </w:r>
+    </w:p>
+    <w:p>
+      <w:pPr>
+        <w:pStyle w:val="NoSpacing"/>
+      </w:pPr>
+      <w:r>
+        <w:rPr>
+          <w:i/>
+        </w:rPr>
+        <w:t>n</w:t>
+      </w:r>
+      <w:r>
+        <w:t>: billing period</w:t>
+      </w:r>
+    </w:p>
+    <w:p>
+      <w:pPr>
+        <w:pStyle w:val="NoSpacing"/>
+      </w:pPr>
+      <w:r>
+        <w:rPr>
+          <w:i/>
+        </w:rPr>
+        <w:t>α</w:t>
+      </w:r>
+      <w:r>
+        <w:t>: interest</w:t>
+      </w:r>
+    </w:p>
+    <w:p>
+      <w:pPr>
+        <w:pStyle w:val="NoSpacing"/>
+      </w:pPr>
+      <w:r>
+        <w:rPr>
+          <w:i/>
+        </w:rPr>
+        <w:t>x</w:t>
+      </w:r>
+      <w:r>
+        <w:t>: deposits</w:t>
+      </w:r>
+    </w:p>
+    <w:p>
+      <w:pPr>
+        <w:pStyle w:val="NoSpacing"/>
+      </w:pPr>
+      <w:r>
+        <w:rPr>
+          <w:position w:val="-34"/>
+        </w:rPr>
+        <w:object w:dxaOrig="3340" w:dyaOrig="800">
+          <v:shape id="_x0000_i1030" type="#_x0000_t75" style="width:166.95pt;height:40.2pt" o:ole="">
+            <v:imagedata r:id="rId20" o:title=""/>
+          </v:shape>
+          <o:OLEObject Type="Embed" ProgID="Equation.DSMT4" ShapeID="_x0000_i1030" DrawAspect="Content" ObjectID="_1450976525" r:id="rId21"/>
+        </w:object>
+      </w:r>
+    </w:p>
+    <w:p>
+      <w:pPr>
+        <w:pStyle w:val="NoSpacing"/>
+      </w:pPr>
+    </w:p>
+    <w:p>
+      <w:pPr>
+        <w:pStyle w:val="NoSpacing"/>
+      </w:pPr>
+      <w:r>
+        <w:t>Similar to an impulse, let’s model someone putting money in a bank and leaving it there forever:</w:t>
+      </w:r>
+    </w:p>
+    <w:p>
+      <w:pPr>
+        <w:pStyle w:val="NoSpacing"/>
+      </w:pPr>
+      <w:r>
+        <w:rPr>
+          <w:position w:val="-30"/>
+        </w:rPr>
+        <w:object w:dxaOrig="2120" w:dyaOrig="720">
+          <v:shape id="_x0000_i1031" type="#_x0000_t75" style="width:106pt;height:36.2pt" o:ole="">
+            <v:imagedata r:id="rId22" o:title=""/>
+          </v:shape>
+          <o:OLEObject Type="Embed" ProgID="Equation.DSMT4" ShapeID="_x0000_i1031" DrawAspect="Content" ObjectID="_1450976526" r:id="rId23"/>
+        </w:object>
+      </w:r>
+    </w:p>
+    <w:p>
+      <w:pPr>
+        <w:pStyle w:val="NoSpacing"/>
+      </w:pPr>
+      <w:r>
+        <w:rPr>
+          <w:position w:val="-58"/>
+        </w:rPr>
+        <w:object w:dxaOrig="1700" w:dyaOrig="1240">
+          <v:shape id="_x0000_i1032" type="#_x0000_t75" style="width:85.25pt;height:61.85pt" o:ole="">
+            <v:imagedata r:id="rId24" o:title=""/>
+          </v:shape>
+          <o:OLEObject Type="Embed" ProgID="Equation.DSMT4" ShapeID="_x0000_i1032" DrawAspect="Content" ObjectID="_1450976527" r:id="rId25"/>
+        </w:object>
+      </w:r>
+    </w:p>
+    <w:p>
+      <w:pPr>
+        <w:pStyle w:val="NoSpacing"/>
+      </w:pPr>
+      <w:r>
+        <w:t xml:space="preserve">So you can interpolate: </w:t>
+      </w:r>
+      <w:r>
+        <w:rPr>
+          <w:position w:val="-14"/>
+        </w:rPr>
+        <w:object w:dxaOrig="1700" w:dyaOrig="440">
+          <v:shape id="_x0000_i1033" type="#_x0000_t75" style="width:85.25pt;height:22.1pt" o:ole="">
+            <v:imagedata r:id="rId26" o:title=""/>
+          </v:shape>
+          <o:OLEObject Type="Embed" ProgID="Equation.DSMT4" ShapeID="_x0000_i1033" DrawAspect="Content" ObjectID="_1450976528" r:id="rId27"/>
+        </w:object>
+      </w:r>
+    </w:p>
+    <w:p>
+      <w:pPr>
+        <w:pStyle w:val="Heading1"/>
+      </w:pPr>
+      <w:r>
+        <w:t>Impulse Response</w:t>
+      </w:r>
+    </w:p>
+    <w:p>
+      <w:pPr>
+        <w:pStyle w:val="NoSpacing"/>
+      </w:pPr>
+      <w:r>
+        <w:t xml:space="preserve">When the definition of impulse response has not been specified, it </w:t>
+      </w:r>
+      <w:r>
+        <w:t xml:space="preserve">can be modeled by the </w:t>
+      </w:r>
+      <w:hyperlink w:anchor="_Deltas" w:history="1">
+        <w:r>
+          <w:rPr>
+            <w:rStyle w:val="Hyperlink"/>
+          </w:rPr>
+          <w:t>Kronecker delta function</w:t>
+        </w:r>
+      </w:hyperlink>
+      <w:r>
+        <w:t>.</w:t>
+      </w:r>
+    </w:p>
+    <w:p>
+      <w:pPr>
+        <w:pStyle w:val="Heading2"/>
+      </w:pPr>
+      <w:r>
+        <w:t>FIR</w:t>
+      </w:r>
+    </w:p>
+    <w:p>
+      <w:pPr>
+        <w:pStyle w:val="NoSpacing"/>
+      </w:pPr>
+      <w:r>
+        <w:rPr>
+          <w:b/>
+        </w:rPr>
+        <w:t>Finite Impulse Response</w:t>
+      </w:r>
+      <w:r>
+        <w:t xml:space="preserve"> </w:t>
+      </w:r>
+      <w:r>
+        <w:t xml:space="preserve">(FIR) </w:t>
+      </w:r>
+      <w:r>
+        <w:t>system</w:t>
+      </w:r>
+      <w:r>
+        <w:t>:</w:t>
+      </w:r>
+      <w:r>
+        <w:t xml:space="preserve"> A system that has an impulse response that has a ﬁnite duration (is zero at a ﬁnite time). One way of seeing if it is finite is if it has no y’s in it,</w:t>
+      </w:r>
+    </w:p>
+    <w:p>
+      <w:pPr>
+        <w:pStyle w:val="Heading3"/>
+      </w:pPr>
+      <w:r>
+        <w:t>e.g.)</w:t>
+      </w:r>
+    </w:p>
+    <w:p>
+      <w:pPr>
+        <w:pStyle w:val="NoSpacing"/>
+      </w:pPr>
+      <w:r>
+        <w:t>y(n) = x(n) + x(n−2)</w:t>
+      </w:r>
+    </w:p>
+    <w:p>
+      <w:pPr>
+        <w:pStyle w:val="NoSpacing"/>
+      </w:pPr>
+    </w:p>
+    <w:p>
+      <w:pPr>
+        <w:pStyle w:val="NoSpacing"/>
+      </w:pPr>
+      <w:r>
+        <w:t xml:space="preserve">How we model systems in this course is using a </w:t>
+      </w:r>
+      <w:r>
+        <w:rPr>
+          <w:b/>
+        </w:rPr>
+        <w:t>state space table</w:t>
+      </w:r>
+      <w:r>
+        <w:t>. This table analyzes what the output of the given system is when you are given an impulse. The prof usually leaves the labels blank, but this time, I’ll leave them in there. Next time, however, they won’t be there:</w:t>
+      </w:r>
+    </w:p>
+    <w:p>
+      <w:pPr>
+        <w:pStyle w:val="NoSpacing"/>
+      </w:pPr>
+    </w:p>
+    <w:tbl>
+      <w:tblPr>
+        <w:tblStyle w:val="TableGrid"/>
+        <w:tblW w:w="0" w:type="auto"/>
+        <w:tblLook w:val="04A0" w:firstRow="1" w:lastRow="0" w:firstColumn="1" w:lastColumn="0" w:noHBand="0" w:noVBand="1"/>
+      </w:tblPr>
+      <w:tblGrid>
+        <w:gridCol w:w="1596"/>
+        <w:gridCol w:w="1596"/>
+        <w:gridCol w:w="1596"/>
+        <w:gridCol w:w="1596"/>
+        <w:gridCol w:w="1596"/>
+        <w:gridCol w:w="1596"/>
+      </w:tblGrid>
+      <w:tr>
+        <w:tc>
+          <w:tcPr>
+            <w:tcW w:w="1596" w:type="dxa"/>
+            <w:shd w:val="clear" w:color="auto" w:fill="F2F2F2" w:themeFill="background1" w:themeFillShade="F2"/>
+          </w:tcPr>
+          <w:p>
+            <w:pPr>
+              <w:pStyle w:val="NoSpacing"/>
+            </w:pPr>
+            <w:r>
+              <w:t>Time</w:t>
+            </w:r>
+          </w:p>
+        </w:tc>
+        <w:tc>
+          <w:tcPr>
+            <w:tcW w:w="1596" w:type="dxa"/>
+            <w:shd w:val="clear" w:color="auto" w:fill="F2F2F2" w:themeFill="background1" w:themeFillShade="F2"/>
+          </w:tcPr>
+          <w:p>
+            <w:pPr>
+              <w:pStyle w:val="NoSpacing"/>
+            </w:pPr>
+            <w:r>
+              <w:t>0</w:t>
+            </w:r>
+          </w:p>
+        </w:tc>
+        <w:tc>
+          <w:tcPr>
+            <w:tcW w:w="1596" w:type="dxa"/>
+            <w:shd w:val="clear" w:color="auto" w:fill="F2F2F2" w:themeFill="background1" w:themeFillShade="F2"/>
+          </w:tcPr>
+          <w:p>
+            <w:pPr>
+              <w:pStyle w:val="NoSpacing"/>
+            </w:pPr>
+            <w:r>
+              <w:t>1</w:t>
+            </w:r>
+          </w:p>
+        </w:tc>
+        <w:tc>
+          <w:tcPr>
+            <w:tcW w:w="1596" w:type="dxa"/>
+            <w:shd w:val="clear" w:color="auto" w:fill="F2F2F2" w:themeFill="background1" w:themeFillShade="F2"/>
+          </w:tcPr>
+          <w:p>
+            <w:pPr>
+              <w:pStyle w:val="NoSpacing"/>
+            </w:pPr>
+            <w:r>
+              <w:t>2</w:t>
+            </w:r>
+          </w:p>
+        </w:tc>
+        <w:tc>
+          <w:tcPr>
+            <w:tcW w:w="1596" w:type="dxa"/>
+            <w:shd w:val="clear" w:color="auto" w:fill="F2F2F2" w:themeFill="background1" w:themeFillShade="F2"/>
+          </w:tcPr>
+          <w:p>
+            <w:pPr>
+              <w:pStyle w:val="NoSpacing"/>
+            </w:pPr>
+            <w:r>
+              <w:t>3</w:t>
+            </w:r>
+          </w:p>
+        </w:tc>
+        <w:tc>
+          <w:tcPr>
+            <w:tcW w:w="1596" w:type="dxa"/>
+            <w:shd w:val="clear" w:color="auto" w:fill="F2F2F2" w:themeFill="background1" w:themeFillShade="F2"/>
+          </w:tcPr>
+          <w:p>
+            <w:pPr>
+              <w:pStyle w:val="NoSpacing"/>
+            </w:pPr>
+            <w:r>
+              <w:t>4</w:t>
+            </w:r>
+          </w:p>
+        </w:tc>
+      </w:tr>
+      <w:tr>
+        <w:tc>
+          <w:tcPr>
+            <w:tcW w:w="1596" w:type="dxa"/>
+          </w:tcPr>
+          <w:p>
+            <w:pPr>
+              <w:pStyle w:val="NoSpacing"/>
+            </w:pPr>
+            <w:r>
+              <w:t>Input [x(n)]</w:t>
+            </w:r>
+          </w:p>
+        </w:tc>
+        <w:tc>
+          <w:tcPr>
+            <w:tcW w:w="1596" w:type="dxa"/>
+          </w:tcPr>
+          <w:p>
+            <w:pPr>
+              <w:pStyle w:val="NoSpacing"/>
+            </w:pPr>
+            <w:r>
+              <w:t>1</w:t>
+            </w:r>
+          </w:p>
+        </w:tc>
+        <w:tc>
+          <w:tcPr>
+            <w:tcW w:w="1596" w:type="dxa"/>
+          </w:tcPr>
+          <w:p>
+            <w:pPr>
+              <w:pStyle w:val="NoSpacing"/>
+            </w:pPr>
+            <w:r>
+              <w:t>0</w:t>
+            </w:r>
+          </w:p>
+        </w:tc>
+        <w:tc>
+          <w:tcPr>
+            <w:tcW w:w="1596" w:type="dxa"/>
+          </w:tcPr>
+          <w:p>
+            <w:pPr>
+              <w:pStyle w:val="NoSpacing"/>
+            </w:pPr>
+            <w:r>
+              <w:t>0</w:t>
+            </w:r>
+          </w:p>
+        </w:tc>
+        <w:tc>
+          <w:tcPr>
+            <w:tcW w:w="1596" w:type="dxa"/>
+          </w:tcPr>
+          <w:p>
+            <w:pPr>
+              <w:pStyle w:val="NoSpacing"/>
+            </w:pPr>
+            <w:r>
+              <w:t>0</w:t>
+            </w:r>
+          </w:p>
+        </w:tc>
+        <w:tc>
+          <w:tcPr>
+            <w:tcW w:w="1596" w:type="dxa"/>
+          </w:tcPr>
+          <w:p>
+            <w:pPr>
+              <w:pStyle w:val="NoSpacing"/>
+            </w:pPr>
+            <w:r>
+              <w:t>0</w:t>
+            </w:r>
+          </w:p>
+        </w:tc>
+      </w:tr>
+      <w:tr>
+        <w:tc>
+          <w:tcPr>
+            <w:tcW w:w="1596" w:type="dxa"/>
+          </w:tcPr>
+          <w:p>
+            <w:pPr>
+              <w:pStyle w:val="NoSpacing"/>
+            </w:pPr>
+            <w:r>
+              <w:t>Output [y(n)]</w:t>
+            </w:r>
+          </w:p>
+        </w:tc>
+        <w:tc>
+          <w:tcPr>
+            <w:tcW w:w="1596" w:type="dxa"/>
+          </w:tcPr>
+          <w:p>
+            <w:pPr>
+              <w:pStyle w:val="NoSpacing"/>
+            </w:pPr>
+            <w:r>
+              <w:t>1</w:t>
+            </w:r>
+          </w:p>
+        </w:tc>
+        <w:tc>
+          <w:tcPr>
+            <w:tcW w:w="1596" w:type="dxa"/>
+          </w:tcPr>
+          <w:p>
+            <w:pPr>
+              <w:pStyle w:val="NoSpacing"/>
+            </w:pPr>
+            <w:r>
+              <w:t>0</w:t>
+            </w:r>
+          </w:p>
+        </w:tc>
+        <w:tc>
+          <w:tcPr>
+            <w:tcW w:w="1596" w:type="dxa"/>
+          </w:tcPr>
+          <w:p>
+            <w:pPr>
+              <w:pStyle w:val="NoSpacing"/>
+            </w:pPr>
+            <w:r>
+              <w:t>1</w:t>
+            </w:r>
+          </w:p>
+        </w:tc>
+        <w:tc>
+          <w:tcPr>
+            <w:tcW w:w="1596" w:type="dxa"/>
+          </w:tcPr>
+          <w:p>
+            <w:pPr>
+              <w:pStyle w:val="NoSpacing"/>
+            </w:pPr>
+            <w:r>
+              <w:t>0</w:t>
+            </w:r>
+          </w:p>
+        </w:tc>
+        <w:tc>
+          <w:tcPr>
+            <w:tcW w:w="1596" w:type="dxa"/>
+          </w:tcPr>
+          <w:p>
+            <w:pPr>
+              <w:pStyle w:val="NoSpacing"/>
+            </w:pPr>
+            <w:r>
+              <w:t>0</w:t>
+            </w:r>
+          </w:p>
+        </w:tc>
+      </w:tr>
+    </w:tbl>
+    <w:p>
+      <w:pPr>
+        <w:pStyle w:val="NoSpacing"/>
+      </w:pPr>
+    </w:p>
+    <w:p>
+      <w:pPr>
+        <w:pStyle w:val="NoSpacing"/>
+      </w:pPr>
+      <w:r>
+        <w:t xml:space="preserve">From this table, you can tell that it’s an FIR system, since the output is 0 after t = 2. </w:t>
+      </w:r>
+    </w:p>
+    <w:p>
+      <w:pPr>
+        <w:pStyle w:val="Heading2"/>
+      </w:pPr>
+      <w:r>
+        <w:t>IIR</w:t>
+      </w:r>
+    </w:p>
+    <w:p>
+      <w:pPr>
+        <w:pStyle w:val="NoSpacing"/>
+      </w:pPr>
+      <w:r>
+        <w:rPr>
+          <w:b/>
+        </w:rPr>
+        <w:t>Inﬁnite Impulse Response</w:t>
+      </w:r>
+      <w:r>
+        <w:t xml:space="preserve"> </w:t>
+      </w:r>
+      <w:r>
+        <w:t xml:space="preserve">(IIR) </w:t>
+      </w:r>
+      <w:r>
+        <w:t>system. A system that has an impulse response that has an inﬁnite duration (con</w:t>
+      </w:r>
+      <w:r>
+        <w:t>tinues to respond indeﬁnitely)</w:t>
+      </w:r>
+      <w:r>
+        <w:t xml:space="preserve">. IIR systems generally have </w:t>
+      </w:r>
+      <w:r>
+        <w:rPr>
+          <w:i/>
+        </w:rPr>
+        <w:t>y</w:t>
+      </w:r>
+      <w:r>
+        <w:t xml:space="preserve"> on both sides of the equation</w:t>
+      </w:r>
+    </w:p>
+    <w:p>
+      <w:pPr>
+        <w:pStyle w:val="Heading3"/>
+      </w:pPr>
+      <w:r>
+        <w:t xml:space="preserve">e.g.) </w:t>
+      </w:r>
+    </w:p>
+    <w:p>
+      <w:pPr>
+        <w:pStyle w:val="NoSpacing"/>
+      </w:pPr>
+      <w:r>
+        <w:t>y(n) = x(n) + 0.5y(n−1)</w:t>
+      </w:r>
+    </w:p>
+    <w:p>
+      <w:pPr>
+        <w:pStyle w:val="NoSpacing"/>
+      </w:pPr>
+    </w:p>
+    <w:tbl>
+      <w:tblPr>
+        <w:tblStyle w:val="TableGrid"/>
+        <w:tblW w:w="0" w:type="auto"/>
+        <w:tblLook w:val="04A0" w:firstRow="1" w:lastRow="0" w:firstColumn="1" w:lastColumn="0" w:noHBand="0" w:noVBand="1"/>
+      </w:tblPr>
+      <w:tblGrid>
+        <w:gridCol w:w="1596"/>
+        <w:gridCol w:w="1596"/>
+        <w:gridCol w:w="1596"/>
+        <w:gridCol w:w="1596"/>
+        <w:gridCol w:w="1596"/>
+        <w:gridCol w:w="1596"/>
+      </w:tblGrid>
+      <w:tr>
+        <w:tc>
+          <w:tcPr>
+            <w:tcW w:w="1596" w:type="dxa"/>
+          </w:tcPr>
+          <w:p>
+            <w:pPr>
+              <w:pStyle w:val="NoSpacing"/>
+            </w:pPr>
+          </w:p>
+        </w:tc>
+        <w:tc>
+          <w:tcPr>
+            <w:tcW w:w="1596" w:type="dxa"/>
+          </w:tcPr>
+          <w:p>
+            <w:pPr>
+              <w:pStyle w:val="NoSpacing"/>
+            </w:pPr>
+            <w:r>
+              <w:t>1</w:t>
+            </w:r>
+          </w:p>
+        </w:tc>
+        <w:tc>
+          <w:tcPr>
+            <w:tcW w:w="1596" w:type="dxa"/>
+          </w:tcPr>
+          <w:p>
+            <w:pPr>
+              <w:pStyle w:val="NoSpacing"/>
+            </w:pPr>
+            <w:r>
+              <w:t>0</w:t>
+            </w:r>
+          </w:p>
+        </w:tc>
+        <w:tc>
+          <w:tcPr>
+            <w:tcW w:w="1596" w:type="dxa"/>
+          </w:tcPr>
+          <w:p>
+            <w:pPr>
+              <w:pStyle w:val="NoSpacing"/>
+            </w:pPr>
+            <w:r>
+              <w:t>0</w:t>
+            </w:r>
+          </w:p>
+        </w:tc>
+        <w:tc>
+          <w:tcPr>
+            <w:tcW w:w="1596" w:type="dxa"/>
+          </w:tcPr>
+          <w:p>
+            <w:pPr>
+              <w:pStyle w:val="NoSpacing"/>
+            </w:pPr>
+            <w:r>
+              <w:t>0</w:t>
+            </w:r>
+          </w:p>
+        </w:tc>
+        <w:tc>
+          <w:tcPr>
+            <w:tcW w:w="1596" w:type="dxa"/>
+          </w:tcPr>
+          <w:p>
+            <w:pPr>
+              <w:pStyle w:val="NoSpacing"/>
+            </w:pPr>
+            <w:r>
+              <w:t>0</w:t>
+            </w:r>
+          </w:p>
+        </w:tc>
+      </w:tr>
+      <w:tr>
+        <w:tc>
+          <w:tcPr>
+            <w:tcW w:w="1596" w:type="dxa"/>
+          </w:tcPr>
+          <w:p>
+            <w:pPr>
+              <w:pStyle w:val="NoSpacing"/>
+            </w:pPr>
+          </w:p>
+        </w:tc>
+        <w:tc>
+          <w:tcPr>
+            <w:tcW w:w="1596" w:type="dxa"/>
+          </w:tcPr>
+          <w:p>
+            <w:pPr>
+              <w:pStyle w:val="NoSpacing"/>
+            </w:pPr>
+            <w:r>
+              <w:t>1</w:t>
+            </w:r>
+          </w:p>
+        </w:tc>
+        <w:tc>
+          <w:tcPr>
+            <w:tcW w:w="1596" w:type="dxa"/>
+          </w:tcPr>
+          <w:p>
+            <w:pPr>
+              <w:pStyle w:val="NoSpacing"/>
+            </w:pPr>
+            <w:r>
+              <w:t>½</w:t>
+            </w:r>
+          </w:p>
+        </w:tc>
+        <w:tc>
+          <w:tcPr>
+            <w:tcW w:w="1596" w:type="dxa"/>
+          </w:tcPr>
+          <w:p>
+            <w:pPr>
+              <w:pStyle w:val="NoSpacing"/>
+            </w:pPr>
+            <w:r>
+              <w:t>¼</w:t>
+            </w:r>
+          </w:p>
+        </w:tc>
+        <w:tc>
+          <w:tcPr>
+            <w:tcW w:w="1596" w:type="dxa"/>
+          </w:tcPr>
+          <w:p>
+            <w:pPr>
+              <w:pStyle w:val="NoSpacing"/>
+            </w:pPr>
+            <w:r>
+              <w:rPr>
+                <w:rFonts w:cs="Times New Roman"/>
+              </w:rPr>
+              <w:t>⅛</w:t>
+            </w:r>
+          </w:p>
+        </w:tc>
+        <w:tc>
+          <w:tcPr>
+            <w:tcW w:w="1596" w:type="dxa"/>
+          </w:tcPr>
+          <w:p>
+            <w:pPr>
+              <w:pStyle w:val="NoSpacing"/>
+            </w:pPr>
+            <w:r>
+              <w:t>1/16</w:t>
+            </w:r>
+          </w:p>
+        </w:tc>
+      </w:tr>
+    </w:tbl>
+    <w:p>
+      <w:pPr>
+        <w:pStyle w:val="NoSpacing"/>
+      </w:pPr>
+    </w:p>
+    <w:p>
+      <w:pPr>
+        <w:pStyle w:val="NoSpacing"/>
+      </w:pPr>
+      <w:r>
+        <w:t>Notice how the system doesn’t end? This is why it is called an IIR system. Also, notice how the labels are gone? Get used to it and imagine them there every time you make a table like this.</w:t>
+      </w:r>
+    </w:p>
+    <w:p>
+      <w:pPr>
+        <w:pStyle w:val="Heading2"/>
+      </w:pPr>
+      <w:r>
+        <w:lastRenderedPageBreak/>
+        <w:t>Impulse Response</w:t>
+      </w:r>
+    </w:p>
+    <w:p>
+      <w:pPr>
+        <w:pStyle w:val="NoSpacing"/>
+      </w:pPr>
+      <w:r>
+        <w:rPr>
+          <w:b/>
+        </w:rPr>
+        <w:t>Impulse Response</w:t>
+      </w:r>
+      <w:r>
+        <w:t xml:space="preserve"> is notated as </w:t>
+      </w:r>
+      <w:proofErr w:type="gramStart"/>
+      <w:r>
+        <w:t>h(</w:t>
+      </w:r>
+      <w:proofErr w:type="gramEnd"/>
+      <w:r>
+        <w:rPr>
+          <w:i/>
+        </w:rPr>
+        <w:t>n</w:t>
+      </w:r>
+      <w:r>
+        <w:t xml:space="preserve">). It is the </w:t>
+      </w:r>
+      <w:r>
+        <w:t xml:space="preserve">output, </w:t>
+      </w:r>
+      <w:proofErr w:type="gramStart"/>
+      <w:r>
+        <w:t>y(</w:t>
+      </w:r>
+      <w:proofErr w:type="gramEnd"/>
+      <w:r>
+        <w:t xml:space="preserve">n), when the input, x(n) is a combination of shifts of the </w:t>
+      </w:r>
+      <w:proofErr w:type="spellStart"/>
+      <w:r>
+        <w:t>Kronecker</w:t>
+      </w:r>
+      <w:proofErr w:type="spellEnd"/>
+      <w:r>
+        <w:t xml:space="preserve"> delta function.</w:t>
+      </w:r>
+    </w:p>
+    <w:p>
+      <w:pPr>
+        <w:pStyle w:val="NoSpacing"/>
+      </w:pPr>
+    </w:p>
+    <w:p>
+      <w:pPr>
+        <w:pStyle w:val="NoSpacing"/>
+      </w:pPr>
+      <w:r>
+        <w:t xml:space="preserve">Remember </w:t>
+      </w:r>
+      <w:hyperlink w:anchor="_[A,_B,_C," w:history="1">
+        <w:r>
+          <w:rPr>
+            <w:rStyle w:val="Hyperlink"/>
+          </w:rPr>
+          <w:t>ABCD representation</w:t>
+        </w:r>
+      </w:hyperlink>
+      <w:r>
+        <w:t>?</w:t>
+      </w:r>
+    </w:p>
+    <w:p>
+      <w:pPr>
+        <w:pStyle w:val="NoSpacing"/>
+      </w:pPr>
+      <w:r>
+        <w:rPr>
+          <w:position w:val="-52"/>
+        </w:rPr>
+        <w:object w:dxaOrig="2120" w:dyaOrig="1160">
+          <v:shape id="_x0000_i1042" type="#_x0000_t75" style="width:106pt;height:57.85pt" o:ole="">
+            <v:imagedata r:id="rId28" o:title=""/>
+          </v:shape>
+          <o:OLEObject Type="Embed" ProgID="Equation.DSMT4" ShapeID="_x0000_i1042" DrawAspect="Content" ObjectID="_1450976529" r:id="rId29"/>
+        </w:object>
+      </w:r>
+    </w:p>
+    <w:p>
+      <w:pPr>
+        <w:pStyle w:val="Heading1"/>
+      </w:pPr>
+      <w:r>
+        <w:t>Convolution</w:t>
+      </w:r>
+    </w:p>
+    <w:p>
+      <w:pPr>
+        <w:pStyle w:val="NoSpacing"/>
+      </w:pPr>
+      <w:r>
+        <w:rPr>
+          <w:position w:val="-46"/>
+        </w:rPr>
+        <w:object w:dxaOrig="4320" w:dyaOrig="1040">
+          <v:shape id="_x0000_i1041" type="#_x0000_t75" style="width:3in;height:52.1pt" o:ole="">
+            <v:imagedata r:id="rId30" o:title=""/>
+          </v:shape>
+          <o:OLEObject Type="Embed" ProgID="Equation.DSMT4" ShapeID="_x0000_i1041" DrawAspect="Content" ObjectID="_1450976530" r:id="rId31"/>
+        </w:object>
+      </w:r>
+    </w:p>
+    <w:p>
+      <w:pPr>
+        <w:pStyle w:val="NoSpacing"/>
+      </w:pPr>
+    </w:p>
+    <w:p>
+      <w:pPr>
+        <w:pStyle w:val="NoSpacing"/>
+      </w:pPr>
+      <w:r>
+        <w:t xml:space="preserve">If something appears to have the convolution equation, it </w:t>
+      </w:r>
+      <w:r>
+        <w:rPr>
+          <w:u w:val="single"/>
+        </w:rPr>
+        <w:t>will</w:t>
+      </w:r>
+      <w:r>
+        <w:t xml:space="preserve"> be convolution and thus, you may use its properties.</w:t>
+      </w:r>
+    </w:p>
+    <w:p>
+      <w:pPr>
+        <w:pStyle w:val="Heading2"/>
+      </w:pPr>
+      <w:r>
+        <w:t>I</w:t>
+      </w:r>
+      <w:r>
+        <w:t>mpulse response to difference equation</w:t>
+      </w:r>
+    </w:p>
+    <w:p>
+      <w:pPr>
+        <w:pStyle w:val="NoSpacing"/>
+      </w:pPr>
+      <w:r>
+        <w:t xml:space="preserve">Sometimes your impulse response may be specified. </w:t>
+      </w:r>
+      <w:r>
+        <w:t xml:space="preserve">There are 2 ways of converting your impulse response into the </w:t>
+      </w:r>
+      <w:hyperlink w:anchor="_Difference_equations" w:history="1">
+        <w:r>
+          <w:rPr>
+            <w:rStyle w:val="Hyperlink"/>
+          </w:rPr>
+          <w:t>difference equation</w:t>
+        </w:r>
+      </w:hyperlink>
+      <w:r>
+        <w:t>:</w:t>
+      </w:r>
+    </w:p>
+    <w:p>
+      <w:pPr>
+        <w:pStyle w:val="NoSpacing"/>
+        <w:numPr>
+          <w:ilvl w:val="0"/>
+          <w:numId w:val="3"/>
+        </w:numPr>
+      </w:pPr>
+      <w:hyperlink w:anchor="_Equation_method" w:history="1">
+        <w:r>
+          <w:rPr>
+            <w:rStyle w:val="Hyperlink"/>
+          </w:rPr>
+          <w:t>Convolution E</w:t>
+        </w:r>
+        <w:r>
+          <w:rPr>
+            <w:rStyle w:val="Hyperlink"/>
+          </w:rPr>
+          <w:t>quation method</w:t>
+        </w:r>
+      </w:hyperlink>
+    </w:p>
+    <w:p>
+      <w:pPr>
+        <w:pStyle w:val="NoSpacing"/>
+        <w:numPr>
+          <w:ilvl w:val="0"/>
+          <w:numId w:val="3"/>
+        </w:numPr>
+      </w:pPr>
+      <w:hyperlink w:anchor="_Table_method" w:history="1">
+        <w:r>
+          <w:rPr>
+            <w:rStyle w:val="Hyperlink"/>
+          </w:rPr>
+          <w:t>Table method</w:t>
+        </w:r>
+      </w:hyperlink>
+    </w:p>
+    <w:p>
+      <w:pPr>
+        <w:pStyle w:val="Heading3"/>
+      </w:pPr>
+      <w:r>
+        <w:t>e.g.)</w:t>
+      </w:r>
+    </w:p>
+    <w:p>
+      <w:pPr>
+        <w:pStyle w:val="NoSpacing"/>
+      </w:pPr>
+      <w:r>
+        <w:t>We’re going to use the same example to demonstrate both methods</w:t>
+      </w:r>
+    </w:p>
+    <w:p>
+      <w:pPr>
+        <w:pStyle w:val="NoSpacing"/>
+      </w:pPr>
+      <w:r>
+        <w:rPr>
+          <w:position w:val="-66"/>
+        </w:rPr>
+        <w:object w:dxaOrig="2120" w:dyaOrig="1440">
+          <v:shape id="_x0000_i1034" type="#_x0000_t75" style="width:106pt;height:1in" o:ole="">
+            <v:imagedata r:id="rId32" o:title=""/>
+          </v:shape>
+          <o:OLEObject Type="Embed" ProgID="Equation.DSMT4" ShapeID="_x0000_i1034" DrawAspect="Content" ObjectID="_1450976531" r:id="rId33"/>
+        </w:object>
+      </w:r>
+    </w:p>
+    <w:p>
+      <w:pPr>
+        <w:pStyle w:val="NoSpacing"/>
+      </w:pPr>
+      <w:r>
+        <w:t>x(n) = δ(n) + δ(n−2)</w:t>
+      </w:r>
+    </w:p>
+    <w:p>
+      <w:pPr>
+        <w:pStyle w:val="Heading3"/>
+      </w:pPr>
+      <w:bookmarkStart w:id="3" w:name="_e.g.)_Equation_method"/>
+      <w:bookmarkStart w:id="4" w:name="_Equation_method"/>
+      <w:bookmarkEnd w:id="3"/>
+      <w:bookmarkEnd w:id="4"/>
+      <w:r>
+        <w:t xml:space="preserve">Convolution </w:t>
+      </w:r>
+      <w:r>
+        <w:t>Equation</w:t>
+      </w:r>
+      <w:r>
+        <w:t xml:space="preserve"> method</w:t>
+      </w:r>
+    </w:p>
+    <w:p>
+      <w:pPr>
+        <w:pStyle w:val="NoSpacing"/>
+      </w:pPr>
+      <w:r>
+        <w:rPr>
+          <w:position w:val="-34"/>
+        </w:rPr>
+        <w:object w:dxaOrig="2380" w:dyaOrig="800">
+          <v:shape id="_x0000_i1040" type="#_x0000_t75" style="width:118.8pt;height:40.2pt" o:ole="">
+            <v:imagedata r:id="rId34" o:title=""/>
+          </v:shape>
+          <o:OLEObject Type="Embed" ProgID="Equation.DSMT4" ShapeID="_x0000_i1040" DrawAspect="Content" ObjectID="_1450976532" r:id="rId35"/>
+        </w:object>
+      </w:r>
+    </w:p>
+    <w:p>
+      <w:pPr>
+        <w:pStyle w:val="NoSpacing"/>
+      </w:pPr>
+      <w:r>
+        <w:t xml:space="preserve">Let’s plug in some values of </w:t>
+      </w:r>
+      <w:r>
+        <w:rPr>
+          <w:i/>
+        </w:rPr>
+        <w:t>n</w:t>
+      </w:r>
+      <w:r>
+        <w:t>:</w:t>
+      </w:r>
+    </w:p>
+    <w:p>
+      <w:pPr>
+        <w:pStyle w:val="NoSpacing"/>
+      </w:pPr>
+      <w:r>
+        <w:rPr>
+          <w:position w:val="-28"/>
+        </w:rPr>
+        <w:object w:dxaOrig="2220" w:dyaOrig="680">
+          <v:shape id="_x0000_i1035" type="#_x0000_t75" style="width:110.85pt;height:34pt" o:ole="">
+            <v:imagedata r:id="rId36" o:title=""/>
+          </v:shape>
+          <o:OLEObject Type="Embed" ProgID="Equation.DSMT4" ShapeID="_x0000_i1035" DrawAspect="Content" ObjectID="_1450976533" r:id="rId37"/>
+        </w:object>
+      </w:r>
+    </w:p>
+    <w:p>
+      <w:pPr>
+        <w:pStyle w:val="NoSpacing"/>
+      </w:pPr>
+      <w:r>
+        <w:t xml:space="preserve">However, since </w:t>
+      </w:r>
+      <w:proofErr w:type="gramStart"/>
+      <w:r>
+        <w:t>h</w:t>
+      </w:r>
+      <w:r>
+        <w:t>(</w:t>
+      </w:r>
+      <w:proofErr w:type="gramEnd"/>
+      <w:r>
+        <w:t>anything</w:t>
+      </w:r>
+      <w:r>
+        <w:t xml:space="preserve"> </w:t>
+      </w:r>
+      <w:r>
+        <w:t>&lt;</w:t>
+      </w:r>
+      <w:r>
+        <w:t xml:space="preserve"> 0) = 0, </w:t>
+      </w:r>
+      <w:r>
+        <w:t xml:space="preserve">we only </w:t>
+      </w:r>
+      <w:r>
+        <w:t>get output</w:t>
+      </w:r>
+      <w:r>
+        <w:t xml:space="preserve"> when i = 0</w:t>
+      </w:r>
+      <w:r>
+        <w:t>:</w:t>
+      </w:r>
+    </w:p>
+    <w:p>
+      <w:pPr>
+        <w:pStyle w:val="NoSpacing"/>
+      </w:pPr>
+      <w:r>
+        <w:rPr>
+          <w:position w:val="-28"/>
+        </w:rPr>
+        <w:object w:dxaOrig="1800" w:dyaOrig="680">
+          <v:shape id="_x0000_i1036" type="#_x0000_t75" style="width:90.1pt;height:34pt" o:ole="">
+            <v:imagedata r:id="rId38" o:title=""/>
+          </v:shape>
+          <o:OLEObject Type="Embed" ProgID="Equation.DSMT4" ShapeID="_x0000_i1036" DrawAspect="Content" ObjectID="_1450976534" r:id="rId39"/>
+        </w:object>
+      </w:r>
+    </w:p>
+    <w:p>
+      <w:pPr>
+        <w:pStyle w:val="NoSpacing"/>
+      </w:pPr>
+      <w:r>
+        <w:rPr>
+          <w:position w:val="-54"/>
+        </w:rPr>
+        <w:object w:dxaOrig="3379" w:dyaOrig="1600">
+          <v:shape id="_x0000_i1037" type="#_x0000_t75" style="width:168.75pt;height:79.95pt" o:ole="">
+            <v:imagedata r:id="rId40" o:title=""/>
+          </v:shape>
+          <o:OLEObject Type="Embed" ProgID="Equation.DSMT4" ShapeID="_x0000_i1037" DrawAspect="Content" ObjectID="_1450976535" r:id="rId41"/>
+        </w:object>
+      </w:r>
+    </w:p>
+    <w:p>
+      <w:pPr>
+        <w:pStyle w:val="NoSpacing"/>
+      </w:pPr>
+      <w:r>
+        <w:rPr>
+          <w:position w:val="-84"/>
+        </w:rPr>
+        <w:object w:dxaOrig="4900" w:dyaOrig="1800">
+          <v:shape id="_x0000_i1038" type="#_x0000_t75" style="width:244.7pt;height:90.1pt" o:ole="">
+            <v:imagedata r:id="rId42" o:title=""/>
+          </v:shape>
+          <o:OLEObject Type="Embed" ProgID="Equation.DSMT4" ShapeID="_x0000_i1038" DrawAspect="Content" ObjectID="_1450976536" r:id="rId43"/>
+        </w:object>
+      </w:r>
+    </w:p>
+    <w:p>
+      <w:pPr>
+        <w:pStyle w:val="NoSpacing"/>
+      </w:pPr>
+      <w:r>
+        <w:rPr>
+          <w:position w:val="-84"/>
+        </w:rPr>
+        <w:object w:dxaOrig="6280" w:dyaOrig="1800">
+          <v:shape id="_x0000_i1039" type="#_x0000_t75" style="width:313.6pt;height:90.1pt" o:ole="">
+            <v:imagedata r:id="rId44" o:title=""/>
+          </v:shape>
+          <o:OLEObject Type="Embed" ProgID="Equation.DSMT4" ShapeID="_x0000_i1039" DrawAspect="Content" ObjectID="_1450976537" r:id="rId45"/>
+        </w:object>
+      </w:r>
+    </w:p>
+    <w:p>
+      <w:pPr>
+        <w:pStyle w:val="NoSpacing"/>
+      </w:pPr>
+      <w:r>
+        <w:t>We’re supposed to stop at this point for some reason.</w:t>
+      </w:r>
+    </w:p>
+    <w:p>
+      <w:pPr>
+        <w:pStyle w:val="Heading3"/>
+      </w:pPr>
+      <w:bookmarkStart w:id="5" w:name="_e.g.)_Table_method"/>
+      <w:bookmarkStart w:id="6" w:name="_Table_method"/>
+      <w:bookmarkEnd w:id="5"/>
+      <w:bookmarkEnd w:id="6"/>
+      <w:r>
+        <w:t>Table method</w:t>
+      </w:r>
+    </w:p>
+    <w:tbl>
+      <w:tblPr>
+        <w:tblStyle w:val="TableGrid"/>
+        <w:tblW w:w="0" w:type="auto"/>
+        <w:tblLook w:val="04A0" w:firstRow="1" w:lastRow="0" w:firstColumn="1" w:lastColumn="0" w:noHBand="0" w:noVBand="1"/>
+      </w:tblPr>
+      <w:tblGrid>
+        <w:gridCol w:w="1368"/>
+        <w:gridCol w:w="1368"/>
+        <w:gridCol w:w="1368"/>
+        <w:gridCol w:w="1368"/>
+        <w:gridCol w:w="1368"/>
+        <w:gridCol w:w="1368"/>
+        <w:gridCol w:w="1368"/>
+      </w:tblGrid>
+      <w:tr>
+        <w:tc>
+          <w:tcPr>
+            <w:tcW w:w="1368" w:type="dxa"/>
+          </w:tcPr>
+          <w:p>
+            <w:pPr>
+              <w:pStyle w:val="NoSpacing"/>
+            </w:pPr>
+            <w:r>
+              <w:t>x(n)</w:t>
+            </w:r>
+            <w:r>
+              <w:t xml:space="preserve"> </w:t>
+            </w:r>
+            <w:r>
+              <w:sym w:font="Wingdings" w:char="F0E0"/>
+            </w:r>
+          </w:p>
+        </w:tc>
+        <w:tc>
+          <w:tcPr>
+            <w:tcW w:w="1368" w:type="dxa"/>
+          </w:tcPr>
+          <w:p>
+            <w:pPr>
+              <w:pStyle w:val="NoSpacing"/>
+            </w:pPr>
+            <w:r>
+              <w:t>1</w:t>
+            </w:r>
+          </w:p>
+        </w:tc>
+        <w:tc>
+          <w:tcPr>
+            <w:tcW w:w="1368" w:type="dxa"/>
+          </w:tcPr>
+          <w:p>
+            <w:pPr>
+              <w:pStyle w:val="NoSpacing"/>
+            </w:pPr>
+            <w:r>
+              <w:t>0</w:t>
+            </w:r>
+          </w:p>
+        </w:tc>
+        <w:tc>
+          <w:tcPr>
+            <w:tcW w:w="1368" w:type="dxa"/>
+          </w:tcPr>
+          <w:p>
+            <w:pPr>
+              <w:pStyle w:val="NoSpacing"/>
+            </w:pPr>
+            <w:r>
+              <w:t>1</w:t>
+            </w:r>
+          </w:p>
+        </w:tc>
+        <w:tc>
+          <w:tcPr>
+            <w:tcW w:w="1368" w:type="dxa"/>
+          </w:tcPr>
+          <w:p>
+            <w:pPr>
+              <w:pStyle w:val="NoSpacing"/>
+            </w:pPr>
+            <w:r>
+              <w:t>0</w:t>
+            </w:r>
+          </w:p>
+        </w:tc>
+        <w:tc>
+          <w:tcPr>
+            <w:tcW w:w="1368" w:type="dxa"/>
+          </w:tcPr>
+          <w:p>
+            <w:pPr>
+              <w:pStyle w:val="NoSpacing"/>
+            </w:pPr>
+            <w:r>
+              <w:t>0</w:t>
+            </w:r>
+          </w:p>
+        </w:tc>
+        <w:tc>
+          <w:tcPr>
+            <w:tcW w:w="1368" w:type="dxa"/>
+          </w:tcPr>
+          <w:p>
+            <w:pPr>
+              <w:pStyle w:val="NoSpacing"/>
+            </w:pPr>
+            <w:r>
+              <w:t>0</w:t>
+            </w:r>
+          </w:p>
+        </w:tc>
+      </w:tr>
+      <w:tr>
+        <w:tc>
+          <w:tcPr>
+            <w:tcW w:w="1368" w:type="dxa"/>
+          </w:tcPr>
+          <w:p>
+            <w:pPr>
+              <w:pStyle w:val="NoSpacing"/>
+            </w:pPr>
+            <w:r>
+              <w:t>h</w:t>
+            </w:r>
+            <w:r>
+              <w:t>(0)</w:t>
+            </w:r>
+          </w:p>
+        </w:tc>
+        <w:tc>
+          <w:tcPr>
+            <w:tcW w:w="1368" w:type="dxa"/>
+          </w:tcPr>
+          <w:p>
+            <w:pPr>
+              <w:pStyle w:val="NoSpacing"/>
+            </w:pPr>
+            <w:r>
+              <w:t>1</w:t>
+            </w:r>
+          </w:p>
+        </w:tc>
+        <w:tc>
+          <w:tcPr>
+            <w:tcW w:w="1368" w:type="dxa"/>
+          </w:tcPr>
+          <w:p>
+            <w:pPr>
+              <w:pStyle w:val="NoSpacing"/>
+            </w:pPr>
+            <w:r>
+              <w:t>2</w:t>
+            </w:r>
+          </w:p>
+        </w:tc>
+        <w:tc>
+          <w:tcPr>
+            <w:tcW w:w="1368" w:type="dxa"/>
+          </w:tcPr>
+          <w:p>
+            <w:pPr>
+              <w:pStyle w:val="NoSpacing"/>
+            </w:pPr>
+            <w:r>
+              <w:t>3</w:t>
+            </w:r>
+          </w:p>
+        </w:tc>
+        <w:tc>
+          <w:tcPr>
+            <w:tcW w:w="1368" w:type="dxa"/>
+          </w:tcPr>
+          <w:p>
+            <w:pPr>
+              <w:pStyle w:val="NoSpacing"/>
+            </w:pPr>
+            <w:r>
+              <w:t>0</w:t>
+            </w:r>
+          </w:p>
+        </w:tc>
+        <w:tc>
+          <w:tcPr>
+            <w:tcW w:w="1368" w:type="dxa"/>
+          </w:tcPr>
+          <w:p>
+            <w:pPr>
+              <w:pStyle w:val="NoSpacing"/>
+            </w:pPr>
+            <w:r>
+              <w:t>0</w:t>
+            </w:r>
+          </w:p>
+        </w:tc>
+        <w:tc>
+          <w:tcPr>
+            <w:tcW w:w="1368" w:type="dxa"/>
+          </w:tcPr>
+          <w:p>
+            <w:pPr>
+              <w:pStyle w:val="NoSpacing"/>
+            </w:pPr>
+            <w:r>
+              <w:t>0</w:t>
+            </w:r>
+          </w:p>
+        </w:tc>
+      </w:tr>
+      <w:tr>
+        <w:tc>
+          <w:tcPr>
+            <w:tcW w:w="1368" w:type="dxa"/>
+          </w:tcPr>
+          <w:p>
+            <w:pPr>
+              <w:pStyle w:val="NoSpacing"/>
+            </w:pPr>
+            <w:r>
+              <w:t>h</w:t>
+            </w:r>
+            <w:r>
+              <w:t>(</w:t>
+            </w:r>
+            <w:r>
+              <w:t>1</w:t>
+            </w:r>
+            <w:r>
+              <w:t>)</w:t>
+            </w:r>
+          </w:p>
+        </w:tc>
+        <w:tc>
+          <w:tcPr>
+            <w:tcW w:w="1368" w:type="dxa"/>
+          </w:tcPr>
+          <w:p>
+            <w:pPr>
+              <w:pStyle w:val="NoSpacing"/>
+            </w:pPr>
+            <w:r>
+              <w:t>0</w:t>
+            </w:r>
+          </w:p>
+        </w:tc>
+        <w:tc>
+          <w:tcPr>
+            <w:tcW w:w="1368" w:type="dxa"/>
+          </w:tcPr>
+          <w:p>
+            <w:pPr>
+              <w:pStyle w:val="NoSpacing"/>
+            </w:pPr>
+            <w:r>
+              <w:t>0</w:t>
+            </w:r>
+          </w:p>
+        </w:tc>
+        <w:tc>
+          <w:tcPr>
+            <w:tcW w:w="1368" w:type="dxa"/>
+          </w:tcPr>
+          <w:p>
+            <w:pPr>
+              <w:pStyle w:val="NoSpacing"/>
+            </w:pPr>
+            <w:r>
+              <w:t>0</w:t>
+            </w:r>
+          </w:p>
+        </w:tc>
+        <w:tc>
+          <w:tcPr>
+            <w:tcW w:w="1368" w:type="dxa"/>
+          </w:tcPr>
+          <w:p>
+            <w:pPr>
+              <w:pStyle w:val="NoSpacing"/>
+            </w:pPr>
+            <w:r>
+              <w:t>0</w:t>
+            </w:r>
+          </w:p>
+        </w:tc>
+        <w:tc>
+          <w:tcPr>
+            <w:tcW w:w="1368" w:type="dxa"/>
+          </w:tcPr>
+          <w:p>
+            <w:pPr>
+              <w:pStyle w:val="NoSpacing"/>
+            </w:pPr>
+            <w:r>
+              <w:t>0</w:t>
+            </w:r>
+          </w:p>
+        </w:tc>
+        <w:tc>
+          <w:tcPr>
+            <w:tcW w:w="1368" w:type="dxa"/>
+          </w:tcPr>
+          <w:p>
+            <w:pPr>
+              <w:pStyle w:val="NoSpacing"/>
+            </w:pPr>
+            <w:r>
+              <w:t>0</w:t>
+            </w:r>
+          </w:p>
+        </w:tc>
+      </w:tr>
+      <w:tr>
+        <w:tc>
+          <w:tcPr>
+            <w:tcW w:w="1368" w:type="dxa"/>
+          </w:tcPr>
+          <w:p>
+            <w:pPr>
+              <w:pStyle w:val="NoSpacing"/>
+            </w:pPr>
+            <w:r>
+              <w:t>h</w:t>
+            </w:r>
+            <w:r>
+              <w:t>(</w:t>
+            </w:r>
+            <w:r>
+              <w:t>2</w:t>
+            </w:r>
+            <w:r>
+              <w:t>)</w:t>
+            </w:r>
+          </w:p>
+        </w:tc>
+        <w:tc>
+          <w:tcPr>
+            <w:tcW w:w="1368" w:type="dxa"/>
+          </w:tcPr>
+          <w:p>
+            <w:pPr>
+              <w:pStyle w:val="NoSpacing"/>
+            </w:pPr>
+            <w:r>
+              <w:t>0</w:t>
+            </w:r>
+          </w:p>
+        </w:tc>
+        <w:tc>
+          <w:tcPr>
+            <w:tcW w:w="1368" w:type="dxa"/>
+          </w:tcPr>
+          <w:p>
+            <w:pPr>
+              <w:pStyle w:val="NoSpacing"/>
+            </w:pPr>
+            <w:r>
+              <w:t>0</w:t>
+            </w:r>
+          </w:p>
+        </w:tc>
+        <w:tc>
+          <w:tcPr>
+            <w:tcW w:w="1368" w:type="dxa"/>
+          </w:tcPr>
+          <w:p>
+            <w:pPr>
+              <w:pStyle w:val="NoSpacing"/>
+            </w:pPr>
+            <w:r>
+              <w:t>1</w:t>
+            </w:r>
+          </w:p>
+        </w:tc>
+        <w:tc>
+          <w:tcPr>
+            <w:tcW w:w="1368" w:type="dxa"/>
+          </w:tcPr>
+          <w:p>
+            <w:pPr>
+              <w:pStyle w:val="NoSpacing"/>
+            </w:pPr>
+            <w:r>
+              <w:t>2</w:t>
+            </w:r>
+          </w:p>
+        </w:tc>
+        <w:tc>
+          <w:tcPr>
+            <w:tcW w:w="1368" w:type="dxa"/>
+          </w:tcPr>
+          <w:p>
+            <w:pPr>
+              <w:pStyle w:val="NoSpacing"/>
+            </w:pPr>
+            <w:r>
+              <w:t>3</w:t>
+            </w:r>
+          </w:p>
+        </w:tc>
+        <w:tc>
+          <w:tcPr>
+            <w:tcW w:w="1368" w:type="dxa"/>
+          </w:tcPr>
+          <w:p>
+            <w:pPr>
+              <w:pStyle w:val="NoSpacing"/>
+            </w:pPr>
+            <w:r>
+              <w:t>0</w:t>
+            </w:r>
+          </w:p>
+        </w:tc>
+      </w:tr>
+      <w:tr>
+        <w:tc>
+          <w:tcPr>
+            <w:tcW w:w="1368" w:type="dxa"/>
+          </w:tcPr>
+          <w:p>
+            <w:pPr>
+              <w:pStyle w:val="NoSpacing"/>
+            </w:pPr>
+            <w:r>
+              <w:t>y(n)</w:t>
+            </w:r>
+          </w:p>
+        </w:tc>
+        <w:tc>
+          <w:tcPr>
+            <w:tcW w:w="1368" w:type="dxa"/>
+          </w:tcPr>
+          <w:p>
+            <w:pPr>
+              <w:pStyle w:val="NoSpacing"/>
+            </w:pPr>
+            <w:r>
+              <w:t>1</w:t>
+            </w:r>
+          </w:p>
+        </w:tc>
+        <w:tc>
+          <w:tcPr>
+            <w:tcW w:w="1368" w:type="dxa"/>
+          </w:tcPr>
+          <w:p>
+            <w:pPr>
+              <w:pStyle w:val="NoSpacing"/>
+            </w:pPr>
+            <w:r>
+              <w:t>2</w:t>
+            </w:r>
+          </w:p>
+        </w:tc>
+        <w:tc>
+          <w:tcPr>
+            <w:tcW w:w="1368" w:type="dxa"/>
+          </w:tcPr>
+          <w:p>
+            <w:pPr>
+              <w:pStyle w:val="NoSpacing"/>
+            </w:pPr>
+            <w:r>
+              <w:t>4</w:t>
+            </w:r>
+          </w:p>
+        </w:tc>
+        <w:tc>
+          <w:tcPr>
+            <w:tcW w:w="1368" w:type="dxa"/>
+          </w:tcPr>
+          <w:p>
+            <w:pPr>
+              <w:pStyle w:val="NoSpacing"/>
+            </w:pPr>
+            <w:r>
+              <w:t>2</w:t>
+            </w:r>
+          </w:p>
+        </w:tc>
+        <w:tc>
+          <w:tcPr>
+            <w:tcW w:w="1368" w:type="dxa"/>
+          </w:tcPr>
+          <w:p>
+            <w:pPr>
+              <w:pStyle w:val="NoSpacing"/>
+            </w:pPr>
+            <w:r>
+              <w:t>3</w:t>
+            </w:r>
+          </w:p>
+        </w:tc>
+        <w:tc>
+          <w:tcPr>
+            <w:tcW w:w="1368" w:type="dxa"/>
+          </w:tcPr>
+          <w:p>
+            <w:pPr>
+              <w:pStyle w:val="NoSpacing"/>
+            </w:pPr>
+            <w:r>
+              <w:t>0</w:t>
+            </w:r>
+          </w:p>
+        </w:tc>
+      </w:tr>
+    </w:tbl>
+    <w:p>
+      <w:pPr>
+        <w:pStyle w:val="NoSpacing"/>
+      </w:pPr>
+      <w:r>
+        <w:t>We’re supposed to stop at this point for some reason.</w:t>
+      </w:r>
+    </w:p>
+    <w:p>
+      <w:pPr>
+        <w:pStyle w:val="Heading3"/>
+      </w:pPr>
+      <w:r>
+        <w:t>Kemal’s Method</w:t>
+      </w:r>
+    </w:p>
+    <w:p>
+      <w:pPr>
+        <w:pStyle w:val="NoSpacing"/>
+      </w:pPr>
+      <w:r>
+        <w:t xml:space="preserve">Someone else probably thought of this before me, but </w:t>
+      </w:r>
+      <w:r>
+        <w:t>there’s a</w:t>
+      </w:r>
+      <w:r>
+        <w:t xml:space="preserve"> faster</w:t>
+      </w:r>
+      <w:r>
+        <w:t xml:space="preserve"> way of directly converting your impulse response to your difference equation:</w:t>
+      </w:r>
+    </w:p>
+    <w:p>
+      <w:pPr>
+        <w:pStyle w:val="NoSpacing"/>
+      </w:pPr>
+      <w:r>
+        <w:rPr>
+          <w:position w:val="-84"/>
+        </w:rPr>
+        <w:object w:dxaOrig="2200" w:dyaOrig="1800">
+          <v:shape id="_x0000_i1043" type="#_x0000_t75" style="width:110pt;height:90.1pt" o:ole="">
+            <v:imagedata r:id="rId46" o:title=""/>
+          </v:shape>
+          <o:OLEObject Type="Embed" ProgID="Equation.DSMT4" ShapeID="_x0000_i1043" DrawAspect="Content" ObjectID="_1450976538" r:id="rId47"/>
+        </w:object>
+      </w:r>
+    </w:p>
+    <w:p>
+      <w:pPr>
+        <w:pStyle w:val="Heading1"/>
+      </w:pPr>
+      <w:r>
+        <w:t>Frequency/Time Domain</w:t>
+      </w:r>
+    </w:p>
+    <w:p>
+      <w:pPr>
+        <w:pStyle w:val="NoSpacing"/>
+      </w:pPr>
+      <w:r>
+        <w:t>Upper-case variable: frequency domain</w:t>
+      </w:r>
+    </w:p>
+    <w:p>
+      <w:pPr>
+        <w:pStyle w:val="NoSpacing"/>
+      </w:pPr>
+      <w:r>
+        <w:t>Lower-case variable: time domain</w:t>
+      </w:r>
+    </w:p>
+    <w:p>
+      <w:pPr>
+        <w:pStyle w:val="NoSpacing"/>
+        <w:jc w:val="center"/>
+      </w:pPr>
+      <w:r>
+        <w:rPr>
+          <w:noProof/>
+          <w:lang w:eastAsia="en-CA"/>
+        </w:rPr>
+        <w:lastRenderedPageBreak/>
+        <w:drawing>
+          <wp:inline distT="0" distB="0" distL="0" distR="0">
+            <wp:extent cx="5943600" cy="2987880"/>
+            <wp:effectExtent l="0" t="0" r="0" b="3175"/>
+            <wp:docPr id="1" name="Picture 1" descr="https://lh5.googleusercontent.com/mveU0CHrEWjBVWMTDkP-FRDy8-HZx51tZtA7PSVkgw7RgxjGSomXeXS42Aaa8DIeP4I8d_MpXiKlSaR-9qB3daBCsnpdU83dLs_oiP92TUtpZgIDYMysBsL-"/>
+            <wp:cNvGraphicFramePr>
+              <a:graphicFrameLocks xmlns:a="http://schemas.openxmlformats.org/drawingml/2006/main" noChangeAspect="1"/>
+            </wp:cNvGraphicFramePr>
+            <a:graphic xmlns:a="http://schemas.openxmlformats.org/drawingml/2006/main">
+              <a:graphicData uri="http://schemas.openxmlformats.org/drawingml/2006/picture">
+                <pic:pic xmlns:pic="http://schemas.openxmlformats.org/drawingml/2006/picture">
+                  <pic:nvPicPr>
+                    <pic:cNvPr id="0" name="Picture 125" descr="https://lh5.googleusercontent.com/mveU0CHrEWjBVWMTDkP-FRDy8-HZx51tZtA7PSVkgw7RgxjGSomXeXS42Aaa8DIeP4I8d_MpXiKlSaR-9qB3daBCsnpdU83dLs_oiP92TUtpZgIDYMysBsL-"/>
+                    <pic:cNvPicPr>
+                      <a:picLocks noChangeAspect="1" noChangeArrowheads="1"/>
+                    </pic:cNvPicPr>
+                  </pic:nvPicPr>
+                  <pic:blipFill>
+                    <a:blip r:embed="rId48">
+                      <a:extLst>
+                        <a:ext uri="{28A0092B-C50C-407E-A947-70E740481C1C}">
+                          <a14:useLocalDpi xmlns:a14="http://schemas.microsoft.com/office/drawing/2010/main" val="0"/>
+                        </a:ext>
+                      </a:extLst>
+                    </a:blip>
+                    <a:srcRect/>
+                    <a:stretch>
+                      <a:fillRect/>
+                    </a:stretch>
+                  </pic:blipFill>
+                  <pic:spPr bwMode="auto">
+                    <a:xfrm>
+                      <a:off x="0" y="0"/>
+                      <a:ext cx="5943600" cy="2987880"/>
+                    </a:xfrm>
+                    <a:prstGeom prst="rect">
+                      <a:avLst/>
+                    </a:prstGeom>
+                    <a:noFill/>
+                    <a:ln>
+                      <a:noFill/>
+                    </a:ln>
+                  </pic:spPr>
+                </pic:pic>
+              </a:graphicData>
+            </a:graphic>
+          </wp:inline>
+        </w:drawing>
+      </w:r>
+    </w:p>
+    <w:p>
+      <w:pPr>
+        <w:pStyle w:val="NoSpacing"/>
+      </w:pPr>
+    </w:p>
+    <w:p>
+      <w:pPr>
+        <w:pStyle w:val="NoSpacing"/>
+      </w:pPr>
+      <w:r>
+        <w:t xml:space="preserve">Remember that </w:t>
+      </w:r>
+      <w:r>
+        <w:rPr>
+          <w:i/>
+        </w:rPr>
+        <w:t>upper-case</w:t>
+      </w:r>
+      <w:r>
+        <w:t xml:space="preserve"> variables</w:t>
+      </w:r>
+      <w:r>
+        <w:t xml:space="preserve"> (frequency-domain)</w:t>
+      </w:r>
+      <w:r>
+        <w:t xml:space="preserve"> are </w:t>
+      </w:r>
+      <w:r>
+        <w:rPr>
+          <w:i/>
+        </w:rPr>
+        <w:t>multiplied</w:t>
+      </w:r>
+      <w:proofErr w:type="gramStart"/>
+      <w:r>
+        <w:t xml:space="preserve">: </w:t>
+      </w:r>
+      <w:proofErr w:type="gramEnd"/>
+      <w:r>
+        <w:rPr>
+          <w:position w:val="-14"/>
+        </w:rPr>
+        <w:object w:dxaOrig="2200" w:dyaOrig="400">
+          <v:shape id="_x0000_i1044" type="#_x0000_t75" style="width:110pt;height:19.9pt" o:ole="">
+            <v:imagedata r:id="rId49" o:title=""/>
+          </v:shape>
+          <o:OLEObject Type="Embed" ProgID="Equation.DSMT4" ShapeID="_x0000_i1044" DrawAspect="Content" ObjectID="_1450976539" r:id="rId50"/>
+        </w:object>
+      </w:r>
+      <w:r>
+        <w:t>, and</w:t>
+      </w:r>
+      <w:r>
+        <w:t xml:space="preserve"> </w:t>
+      </w:r>
+      <w:r>
+        <w:rPr>
+          <w:i/>
+        </w:rPr>
+        <w:t>l</w:t>
+      </w:r>
+      <w:r>
+        <w:rPr>
+          <w:i/>
+        </w:rPr>
+        <w:t>ower-case</w:t>
+      </w:r>
+      <w:r>
+        <w:t xml:space="preserve"> variables </w:t>
+      </w:r>
+      <w:r>
+        <w:t xml:space="preserve">(time-domain) </w:t>
+      </w:r>
+      <w:r>
+        <w:t xml:space="preserve">are </w:t>
+      </w:r>
+      <w:r>
+        <w:rPr>
+          <w:i/>
+        </w:rPr>
+        <w:t>convoluted</w:t>
+      </w:r>
+      <w:r>
+        <w:t xml:space="preserve">: </w:t>
+      </w:r>
+      <w:r>
+        <w:rPr>
+          <w:position w:val="-18"/>
+        </w:rPr>
+        <w:object w:dxaOrig="3760" w:dyaOrig="520">
+          <v:shape id="_x0000_i1045" type="#_x0000_t75" style="width:188.15pt;height:26.05pt" o:ole="">
+            <v:imagedata r:id="rId51" o:title=""/>
+          </v:shape>
+          <o:OLEObject Type="Embed" ProgID="Equation.DSMT4" ShapeID="_x0000_i1045" DrawAspect="Content" ObjectID="_1450976540" r:id="rId52"/>
+        </w:object>
+      </w:r>
+    </w:p>
+    <w:p>
+      <w:pPr>
+        <w:pStyle w:val="NoSpacing"/>
+      </w:pPr>
+    </w:p>
+    <w:bookmarkStart w:id="7" w:name="_GoBack"/>
+    <w:p>
+      <w:pPr>
+        <w:pStyle w:val="NoSpacing"/>
+      </w:pPr>
+      <w:r>
+        <w:rPr>
+          <w:position w:val="-50"/>
+        </w:rPr>
+        <w:object w:dxaOrig="2420" w:dyaOrig="1160">
+          <v:shape id="_x0000_i1048" type="#_x0000_t75" style="width:121.05pt;height:57.85pt" o:ole="">
+            <v:imagedata r:id="rId53" o:title=""/>
+          </v:shape>
+          <o:OLEObject Type="Embed" ProgID="Equation.DSMT4" ShapeID="_x0000_i1048" DrawAspect="Content" ObjectID="_1450976541" r:id="rId54"/>
+        </w:object>
+      </w:r>
+      <w:bookmarkEnd w:id="7"/>
+      <w:r>
+        <w:tab/>
+        <w:t>(?)</w:t>
+      </w:r>
+    </w:p>
+    <w:p>
+      <w:pPr>
+        <w:pStyle w:val="NoSpacing"/>
+      </w:pPr>
+    </w:p>
+    <w:p>
+      <w:pPr>
+        <w:pStyle w:val="NoSpacing"/>
+      </w:pPr>
+      <w:proofErr w:type="gramStart"/>
+      <w:r>
+        <w:t>e.g.</w:t>
+      </w:r>
+      <w:proofErr w:type="gramEnd"/>
+    </w:p>
+    <w:p>
+      <w:pPr>
+        <w:pStyle w:val="NoSpacing"/>
+      </w:pPr>
+      <w:r>
+        <w:t>I</w:t>
+      </w:r>
+      <w:r>
+        <w:t xml:space="preserve">f you wanted to normalize </w:t>
+      </w:r>
+      <w:r>
+        <w:rPr>
+          <w:position w:val="-12"/>
+        </w:rPr>
+        <w:object w:dxaOrig="800" w:dyaOrig="360">
+          <v:shape id="_x0000_i1046" type="#_x0000_t75" style="width:40.2pt;height:18.1pt" o:ole="">
+            <v:imagedata r:id="rId55" o:title=""/>
+          </v:shape>
+          <o:OLEObject Type="Embed" ProgID="Equation.DSMT4" ShapeID="_x0000_i1046" DrawAspect="Content" ObjectID="_1450976542" r:id="rId56"/>
+        </w:object>
+      </w:r>
+      <w:r>
+        <w:t xml:space="preserve"> (should be divisible by 2)</w:t>
+      </w:r>
+    </w:p>
+    <w:p>
+      <w:pPr>
+        <w:pStyle w:val="NoSpacing"/>
+      </w:pPr>
+      <w:r>
+        <w:rPr>
+          <w:position w:val="-44"/>
+        </w:rPr>
+        <w:object w:dxaOrig="1219" w:dyaOrig="999">
+          <v:shape id="_x0000_i1047" type="#_x0000_t75" style="width:60.95pt;height:49.9pt" o:ole="">
+            <v:imagedata r:id="rId57" o:title=""/>
+          </v:shape>
+          <o:OLEObject Type="Embed" ProgID="Equation.DSMT4" ShapeID="_x0000_i1047" DrawAspect="Content" ObjectID="_1450976543" r:id="rId58"/>
+        </w:object>
+      </w:r>
+    </w:p>
+    <w:p>
+      <w:pPr>
+        <w:pStyle w:val="NoSpacing"/>
+      </w:pPr>
+    </w:p>
+    <w:p>
+      <w:pPr>
+        <w:pStyle w:val="NoSpacing"/>
+      </w:pPr>
+      <w:r>
+        <w:t>Frequency Response</w:t>
+      </w:r>
+    </w:p>
+    <w:p>
+      <w:pPr>
+        <w:pStyle w:val="NoSpacing"/>
+      </w:pPr>
+    </w:p>
+    <w:p>
+      <w:pPr>
+        <w:pStyle w:val="NoSpacing"/>
+      </w:pPr>
+      <w:r>
+        <w:t>e.g. y(n) + y(n−1) = 2x(n) − 5x(n−2)</w:t>
+      </w:r>
+    </w:p>
+    <w:p>
+      <w:pPr>
+        <w:pStyle w:val="NoSpacing"/>
+      </w:pPr>
+      <w:r>
+        <w:t>Factor everything out to isolate H(ω):</w:t>
+      </w:r>
+    </w:p>
+    <w:p>
+      <w:pPr>
+        <w:pStyle w:val="NoSpacing"/>
+      </w:pPr>
+    </w:p>
+    <w:p>
+      <w:pPr>
+        <w:pStyle w:val="NoSpacing"/>
+      </w:pPr>
+      <w:r>
+        <w:t>Formula:</w:t>
+      </w:r>
+    </w:p>
+    <w:p>
+      <w:pPr>
+        <w:pStyle w:val="NoSpacing"/>
+      </w:pPr>
+    </w:p>
+    <w:p>
+      <w:pPr>
+        <w:pStyle w:val="NoSpacing"/>
+      </w:pPr>
+      <w:r>
+        <w:t>Table: (the argument will always be negative because you can’t look ahead of time)</w:t>
+      </w:r>
+    </w:p>
+    <w:p>
+      <w:pPr>
+        <w:pStyle w:val="NoSpacing"/>
+      </w:pPr>
+      <w:r>
+        <w:t>ω</w:t>
+      </w:r>
+    </w:p>
+    <w:p>
+      <w:pPr>
+        <w:pStyle w:val="NoSpacing"/>
+      </w:pPr>
+      <w:r>
+        <w:t>H(ω)</w:t>
+      </w:r>
+    </w:p>
+    <w:p>
+      <w:pPr>
+        <w:pStyle w:val="NoSpacing"/>
+      </w:pPr>
+      <w:r>
+        <w:t>||H(ω)||</w:t>
+      </w:r>
+    </w:p>
+    <w:p>
+      <w:pPr>
+        <w:pStyle w:val="NoSpacing"/>
+      </w:pPr>
+      <w:r>
+        <w:t>*</w:t>
+      </w:r>
+    </w:p>
+    <w:p>
+      <w:pPr>
+        <w:pStyle w:val="NoSpacing"/>
+      </w:pPr>
+      <w:r>
+        <w:lastRenderedPageBreak/>
+        <w:t>0</w:t>
+      </w:r>
+    </w:p>
+    <w:p>
+      <w:pPr>
+        <w:pStyle w:val="NoSpacing"/>
+      </w:pPr>
+      <w:r>
+        <w:t>−3/2</w:t>
+      </w:r>
+    </w:p>
+    <w:p>
+      <w:pPr>
+        <w:pStyle w:val="NoSpacing"/>
+      </w:pPr>
+      <w:r>
+        <w:t>3/2</w:t>
+      </w:r>
+    </w:p>
+    <w:p>
+      <w:pPr>
+        <w:pStyle w:val="NoSpacing"/>
+      </w:pPr>
+      <w:r>
+        <w:t>−π</w:t>
+      </w:r>
+    </w:p>
+    <w:p>
+      <w:pPr>
+        <w:pStyle w:val="NoSpacing"/>
+      </w:pPr>
+      <w:r>
+        <w:t>*</w:t>
+      </w:r>
+    </w:p>
+    <w:p>
+      <w:pPr>
+        <w:pStyle w:val="NoSpacing"/>
+      </w:pPr>
+      <w:r>
+        <w:t>*</w:t>
+      </w:r>
+    </w:p>
+    <w:p>
+      <w:pPr>
+        <w:pStyle w:val="NoSpacing"/>
+      </w:pPr>
+      <w:r>
+        <w:t>*</w:t>
+      </w:r>
+    </w:p>
+    <w:p>
+      <w:pPr>
+        <w:pStyle w:val="NoSpacing"/>
+      </w:pPr>
+      <w:r>
+        <w:t>*</w:t>
+      </w:r>
+    </w:p>
+    <w:p>
+      <w:pPr>
+        <w:pStyle w:val="NoSpacing"/>
+      </w:pPr>
+      <w:r>
+        <w:t>π</w:t>
+      </w:r>
+    </w:p>
+    <w:p>
+      <w:pPr>
+        <w:pStyle w:val="NoSpacing"/>
+      </w:pPr>
+    </w:p>
+    <w:p>
+      <w:pPr>
+        <w:pStyle w:val="NoSpacing"/>
+      </w:pPr>
+    </w:p>
+    <w:p>
+      <w:pPr>
+        <w:pStyle w:val="NoSpacing"/>
+      </w:pPr>
+    </w:p>
+    <w:p>
+      <w:pPr>
+        <w:pStyle w:val="NoSpacing"/>
+      </w:pPr>
+    </w:p>
+    <w:p>
+      <w:pPr>
+        <w:pStyle w:val="NoSpacing"/>
+      </w:pPr>
+    </w:p>
+    <w:p>
+      <w:pPr>
+        <w:pStyle w:val="NoSpacing"/>
+      </w:pPr>
+    </w:p>
+    <w:p>
+      <w:pPr>
+        <w:pStyle w:val="NoSpacing"/>
+      </w:pPr>
+    </w:p>
+    <w:p>
+      <w:pPr>
+        <w:pStyle w:val="NoSpacing"/>
+      </w:pPr>
+    </w:p>
+    <w:p>
+      <w:pPr>
+        <w:pStyle w:val="NoSpacing"/>
+      </w:pPr>
+    </w:p>
+    <w:p>
+      <w:pPr>
+        <w:pStyle w:val="NoSpacing"/>
+      </w:pPr>
+      <w:r>
+        <w:t>Frequency, Periodicity</w:t>
+      </w:r>
+    </w:p>
+    <w:p>
+      <w:pPr>
+        <w:pStyle w:val="NoSpacing"/>
+      </w:pPr>
+      <w:r>
+        <w:t>blah blah</w:t>
+      </w:r>
+    </w:p>
+    <w:p>
+      <w:pPr>
+        <w:pStyle w:val="NoSpacing"/>
+      </w:pPr>
+    </w:p>
+    <w:p>
+      <w:pPr>
+        <w:pStyle w:val="NoSpacing"/>
+      </w:pPr>
+      <w:r>
+        <w:t>Filter a signal</w:t>
+      </w:r>
+    </w:p>
+    <w:p>
+      <w:pPr>
+        <w:pStyle w:val="NoSpacing"/>
+      </w:pPr>
+      <w:r>
+        <w:t>Sawtooth signals are periodic, so you have to use the Fourier Series on it.</w:t>
+      </w:r>
+    </w:p>
+    <w:p>
+      <w:pPr>
+        <w:pStyle w:val="NoSpacing"/>
+      </w:pPr>
+    </w:p>
+    <w:p>
+      <w:pPr>
+        <w:pStyle w:val="NoSpacing"/>
+      </w:pPr>
+      <w:r>
+        <w:t>State Space</w:t>
+      </w:r>
+    </w:p>
+    <w:p>
+      <w:pPr>
+        <w:pStyle w:val="NoSpacing"/>
+      </w:pPr>
+      <w:r>
+        <w:t>S(n+1) = A∙s(n) + B∙x(n)</w:t>
+      </w:r>
+    </w:p>
+    <w:p>
+      <w:pPr>
+        <w:pStyle w:val="NoSpacing"/>
+      </w:pPr>
+      <w:r>
+        <w:t>y(n) = C∙s(n) + D∙x(n)</w:t>
+      </w:r>
+    </w:p>
+    <w:p>
+      <w:pPr>
+        <w:pStyle w:val="NoSpacing"/>
+      </w:pPr>
+    </w:p>
+    <w:p>
+      <w:pPr>
+        <w:pStyle w:val="NoSpacing"/>
+      </w:pPr>
+      <w:r>
+        <w:t>e.g. y(n) = x(n) + 2x(n−2)</w:t>
+      </w:r>
+    </w:p>
+    <w:p>
+      <w:pPr>
+        <w:pStyle w:val="NoSpacing"/>
+      </w:pPr>
+      <w:r>
+        <w:t>let = x(n−2)</w:t>
+      </w:r>
+    </w:p>
+    <w:p>
+      <w:pPr>
+        <w:pStyle w:val="NoSpacing"/>
+      </w:pPr>
+    </w:p>
+    <w:p>
+      <w:pPr>
+        <w:pStyle w:val="NoSpacing"/>
+      </w:pPr>
+      <w:r>
+        <w:tab/>
+      </w:r>
+      <w:r>
+        <w:tab/>
+        <w:t>&lt;insert matrices&gt;</w:t>
+      </w:r>
+    </w:p>
+    <w:p>
+      <w:pPr>
+        <w:pStyle w:val="NoSpacing"/>
+      </w:pPr>
+    </w:p>
+    <w:p>
+      <w:pPr>
+        <w:pStyle w:val="NoSpacing"/>
+      </w:pPr>
+      <w:r>
+        <w:t>Complex Numbers</w:t>
+      </w:r>
+    </w:p>
+    <w:p>
+      <w:pPr>
+        <w:pStyle w:val="NoSpacing"/>
+      </w:pPr>
+      <w:r>
+        <w:t>Draw a graph where the x values represent the real dimension and the y values represent the complex dimension.</w:t>
+      </w:r>
+    </w:p>
+    <w:p>
+      <w:pPr>
+        <w:pStyle w:val="NoSpacing"/>
+      </w:pPr>
+    </w:p>
+    <w:p>
+      <w:pPr>
+        <w:pStyle w:val="NoSpacing"/>
+      </w:pPr>
+      <w:r>
+        <w:t>Refer to Euler’s equations a lot (in the difference equations section).</w:t>
+      </w:r>
+    </w:p>
+    <w:p>
+      <w:pPr>
+        <w:pStyle w:val="NoSpacing"/>
+      </w:pPr>
+    </w:p>
+    <w:p>
+      <w:pPr>
+        <w:pStyle w:val="NoSpacing"/>
+      </w:pPr>
+      <w:r>
+        <w:t xml:space="preserve">e.g. </w:t>
+      </w:r>
+    </w:p>
+    <w:p>
+      <w:pPr>
+        <w:pStyle w:val="NoSpacing"/>
+      </w:pPr>
+      <w:r>
+        <w:t>Magnitude = =</w:t>
+      </w:r>
+    </w:p>
+    <w:p>
+      <w:pPr>
+        <w:pStyle w:val="NoSpacing"/>
+      </w:pPr>
+    </w:p>
+    <w:p>
+      <w:pPr>
+        <w:pStyle w:val="NoSpacing"/>
+      </w:pPr>
+      <w:r>
+        <w:t xml:space="preserve">Divide by the magnitude on the unit circle. Thus, the point is: </w:t>
+      </w:r>
+    </w:p>
+    <w:p>
+      <w:pPr>
+        <w:pStyle w:val="NoSpacing"/>
+      </w:pPr>
+      <w:r>
+        <w:t>Know your special triangles.</w:t>
+      </w:r>
+    </w:p>
+    <w:p>
+      <w:pPr>
+        <w:pStyle w:val="NoSpacing"/>
+      </w:pPr>
+    </w:p>
+    <w:p>
+      <w:pPr>
+        <w:pStyle w:val="NoSpacing"/>
+      </w:pPr>
+    </w:p>
+    <w:p>
+      <w:pPr>
+        <w:pStyle w:val="NoSpacing"/>
+      </w:pPr>
+      <w:r>
+        <w:lastRenderedPageBreak/>
+        <w:t xml:space="preserve">Now, put it into the form: </w:t>
+      </w:r>
+    </w:p>
+    <w:p>
+      <w:pPr>
+        <w:pStyle w:val="NoSpacing"/>
+      </w:pPr>
+    </w:p>
+    <w:p>
+      <w:pPr>
+        <w:pStyle w:val="NoSpacing"/>
+      </w:pPr>
+      <w:r>
+        <w:t>Impulse Response to Frequency Response</w:t>
+      </w:r>
+    </w:p>
+    <w:p>
+      <w:pPr>
+        <w:pStyle w:val="NoSpacing"/>
+      </w:pPr>
+    </w:p>
+    <w:p>
+      <w:pPr>
+        <w:pStyle w:val="NoSpacing"/>
+      </w:pPr>
+      <w:r>
+        <w:t xml:space="preserve"> </w:t>
+      </w:r>
+    </w:p>
+    <w:p>
+      <w:pPr>
+        <w:pStyle w:val="NoSpacing"/>
+      </w:pPr>
+      <w:r>
+        <w:t>FS (Fourier Series)</w:t>
+      </w:r>
+    </w:p>
+    <w:p>
+      <w:pPr>
+        <w:pStyle w:val="NoSpacing"/>
+      </w:pPr>
+      <w:r>
+        <w:t>FT (Fourier Transform)</w:t>
+      </w:r>
+    </w:p>
+    <w:p>
+      <w:pPr>
+        <w:pStyle w:val="NoSpacing"/>
+      </w:pPr>
+      <w:r>
+        <w:t>DT (Discrete Time)</w:t>
+      </w:r>
+    </w:p>
+    <w:p>
+      <w:pPr>
+        <w:pStyle w:val="NoSpacing"/>
+      </w:pPr>
+      <w:r>
+        <w:t>*</w:t>
+      </w:r>
+    </w:p>
+    <w:p>
+      <w:pPr>
+        <w:pStyle w:val="NoSpacing"/>
+      </w:pPr>
+      <w:r>
+        <w:t>*Summary:</w:t>
+      </w:r>
+    </w:p>
+    <w:p>
+      <w:pPr>
+        <w:pStyle w:val="NoSpacing"/>
+      </w:pPr>
+      <w:r>
+        <w:t>Continuous Time</w:t>
+      </w:r>
+    </w:p>
+    <w:p>
+      <w:pPr>
+        <w:pStyle w:val="NoSpacing"/>
+      </w:pPr>
+      <w:r>
+        <w:t>*</w:t>
+      </w:r>
+    </w:p>
+    <w:p>
+      <w:pPr>
+        <w:pStyle w:val="NoSpacing"/>
+      </w:pPr>
+      <w:r>
+        <w:t>*Summary:</w:t>
+      </w:r>
+    </w:p>
+    <w:p>
+      <w:pPr>
+        <w:pStyle w:val="NoSpacing"/>
+      </w:pPr>
+      <w:r>
+        <w:t>forward transform: time → frequency domain (look for negative exponents on e)</w:t>
+      </w:r>
+    </w:p>
+    <w:p>
+      <w:pPr>
+        <w:pStyle w:val="NoSpacing"/>
+      </w:pPr>
+      <w:r>
+        <w:t>transform-1: frequency → time domain (look for positive exponents on e)</w:t>
+      </w:r>
+    </w:p>
+    <w:p>
+      <w:pPr>
+        <w:pStyle w:val="NoSpacing"/>
+      </w:pPr>
+    </w:p>
+    <w:p>
+      <w:pPr>
+        <w:pStyle w:val="NoSpacing"/>
+      </w:pPr>
+      <w:r>
+        <w:t>For discrete frequency only: ω = ω0∙k</w:t>
+      </w:r>
+    </w:p>
+    <w:p>
+      <w:pPr>
+        <w:pStyle w:val="NoSpacing"/>
+      </w:pPr>
+      <w:r>
+        <w:t>For continuous frequency only: ω = ω0∙t</w:t>
+      </w:r>
+    </w:p>
+    <w:p>
+      <w:pPr>
+        <w:pStyle w:val="NoSpacing"/>
+      </w:pPr>
+    </w:p>
+    <w:p>
+      <w:pPr>
+        <w:pStyle w:val="NoSpacing"/>
+      </w:pPr>
+      <w:r>
+        <w:t>If h is a function of time, then CTFT; if not, DTFT. i.e. h(t), do CTFT; h(n), do DTFT</w:t>
+      </w:r>
+    </w:p>
+    <w:p>
+      <w:pPr>
+        <w:pStyle w:val="NoSpacing"/>
+      </w:pPr>
+      <w:r>
+        <w:t>The impulse response, h(n), of a system is the y(n) when x(n) is an impulse: δ(n).</w:t>
+      </w:r>
+    </w:p>
+    <w:p>
+      <w:pPr>
+        <w:pStyle w:val="NoSpacing"/>
+      </w:pPr>
+    </w:p>
+    <w:p>
+      <w:pPr>
+        <w:pStyle w:val="NoSpacing"/>
+      </w:pPr>
+      <w:r>
+        <w:t>Step Response</w:t>
+      </w:r>
+    </w:p>
+    <w:p>
+      <w:pPr>
+        <w:pStyle w:val="NoSpacing"/>
+      </w:pPr>
+      <w:r>
+        <w:t xml:space="preserve">Removal of frequency component at a point means H(point) = 0, so you just pretend the value is a root at that time. i.e. </w:t>
+      </w:r>
+    </w:p>
+    <w:p>
+      <w:pPr>
+        <w:pStyle w:val="NoSpacing"/>
+      </w:pPr>
+    </w:p>
+    <w:p>
+      <w:pPr>
+        <w:pStyle w:val="NoSpacing"/>
+      </w:pPr>
+      <w:r>
+        <w:t>Compare</w:t>
+      </w:r>
+    </w:p>
+    <w:p>
+      <w:pPr>
+        <w:pStyle w:val="NoSpacing"/>
+      </w:pPr>
+      <w:r>
+        <w:t>blah blah</w:t>
+      </w:r>
+    </w:p>
+    <w:p>
+      <w:pPr>
+        <w:pStyle w:val="NoSpacing"/>
+      </w:pPr>
+    </w:p>
+    <w:p>
+      <w:pPr>
+        <w:pStyle w:val="NoSpacing"/>
+      </w:pPr>
+      <w:r>
+        <w:t>DTFT versus DFT</w:t>
+      </w:r>
+    </w:p>
+    <w:p>
+      <w:pPr>
+        <w:pStyle w:val="NoSpacing"/>
+      </w:pPr>
+      <w:r>
+        <w:t>The DFT is actually the most popular transform, because there's an efficient algorithm for it called the FFT. It’s the same as the DTFS, but with different scaling. See the difference:</w:t>
+      </w:r>
+    </w:p>
+    <w:p>
+      <w:pPr>
+        <w:pStyle w:val="NoSpacing"/>
+      </w:pPr>
+    </w:p>
+    <w:p>
+      <w:pPr>
+        <w:pStyle w:val="NoSpacing"/>
+      </w:pPr>
+      <w:r>
+        <w:t>DTFS</w:t>
+      </w:r>
+    </w:p>
+    <w:p>
+      <w:pPr>
+        <w:pStyle w:val="NoSpacing"/>
+      </w:pPr>
+      <w:r>
+        <w:t>DFT / FFT</w:t>
+      </w:r>
+    </w:p>
+    <w:p>
+      <w:pPr>
+        <w:pStyle w:val="NoSpacing"/>
+      </w:pPr>
+      <w:r>
+        <w:t>*</w:t>
+      </w:r>
+    </w:p>
+    <w:p>
+      <w:pPr>
+        <w:pStyle w:val="NoSpacing"/>
+      </w:pPr>
+      <w:r>
+        <w:t>*</w:t>
+      </w:r>
+    </w:p>
+    <w:p>
+      <w:pPr>
+        <w:pStyle w:val="NoSpacing"/>
+      </w:pPr>
+    </w:p>
+    <w:p>
+      <w:pPr>
+        <w:pStyle w:val="NoSpacing"/>
+      </w:pPr>
+      <w:r>
+        <w:t>Because the [forward] DFT doesn't divide out the number of points p, if you use a higher sampling rate the DFT will be larger for the same input.  This is why it's actually better to scale the DFT output by 1/p anyways when looking at it afterwards.</w:t>
+      </w:r>
+    </w:p>
+    <w:p>
+      <w:pPr>
+        <w:pStyle w:val="NoSpacing"/>
+      </w:pPr>
+    </w:p>
+    <w:p>
+      <w:pPr>
+        <w:pStyle w:val="NoSpacing"/>
+      </w:pPr>
+      <w:r>
+        <w:t>Because the [forward] DFT doesn't divide out the number of points p, if you use a higher sampling rate the DFT will be larger for the same input.  This is why it's actually better to scale the DFT output by 1/p anyways when looking at it afterwards.</w:t>
+      </w:r>
+    </w:p>
+    <w:p>
+      <w:pPr>
+        <w:pStyle w:val="NoSpacing"/>
+      </w:pPr>
+    </w:p>
+    <w:p>
+      <w:pPr>
+        <w:pStyle w:val="NoSpacing"/>
+      </w:pPr>
+      <w:r>
+        <w:lastRenderedPageBreak/>
+        <w:t>Fourier Series</w:t>
+      </w:r>
+    </w:p>
+    <w:p>
+      <w:pPr>
+        <w:pStyle w:val="NoSpacing"/>
+      </w:pPr>
+      <w:r>
+        <w:t>Midterm 1-Question 3:</w:t>
+      </w:r>
+    </w:p>
+    <w:p>
+      <w:pPr>
+        <w:pStyle w:val="NoSpacing"/>
+      </w:pPr>
+      <w:r>
+        <w:t>Given . Your coefficient of k should be a multiple of 2π, so make p=4.</w:t>
+      </w:r>
+    </w:p>
+    <w:p>
+      <w:pPr>
+        <w:pStyle w:val="NoSpacing"/>
+      </w:pPr>
+      <w:r>
+        <w:t>calculate your x(n) values before your __ values.</w:t>
+      </w:r>
+    </w:p>
+    <w:p>
+      <w:pPr>
+        <w:pStyle w:val="NoSpacing"/>
+      </w:pPr>
+    </w:p>
+    <w:p>
+      <w:pPr>
+        <w:pStyle w:val="NoSpacing"/>
+      </w:pPr>
+      <w:r>
+        <w:t>x(n) = 2sin(π/2 n), so you get 0, 2, 0, and −2</w:t>
+      </w:r>
+    </w:p>
+    <w:p>
+      <w:pPr>
+        <w:pStyle w:val="NoSpacing"/>
+      </w:pPr>
+    </w:p>
+    <w:p>
+      <w:pPr>
+        <w:pStyle w:val="NoSpacing"/>
+      </w:pPr>
+      <w:r>
+        <w:t>Xk’s are the fourier coefficients.;jm</w:t>
+      </w:r>
+    </w:p>
+    <w:p>
+      <w:pPr>
+        <w:pStyle w:val="NoSpacing"/>
+      </w:pPr>
+    </w:p>
+    <w:p>
+      <w:pPr>
+        <w:pStyle w:val="NoSpacing"/>
+      </w:pPr>
+      <w:r>
+        <w:t>Alternative method:</w:t>
+      </w:r>
+    </w:p>
+    <w:p>
+      <w:pPr>
+        <w:pStyle w:val="NoSpacing"/>
+      </w:pPr>
+      <w:r>
+        <w:t>X(t) = cos(t) + sin(2t) =&gt; convert to complex exponentials: , so</w:t>
+      </w:r>
+    </w:p>
+    <w:p>
+      <w:pPr>
+        <w:pStyle w:val="NoSpacing"/>
+      </w:pPr>
+      <w:r>
+        <w:t>k = 1,−1 =&gt;</w:t>
+      </w:r>
+    </w:p>
+    <w:p>
+      <w:pPr>
+        <w:pStyle w:val="NoSpacing"/>
+      </w:pPr>
+    </w:p>
+    <w:p>
+      <w:pPr>
+        <w:pStyle w:val="NoSpacing"/>
+      </w:pPr>
+      <w:r>
+        <w:t>Question 1, midterm 2</w:t>
+      </w:r>
+    </w:p>
+    <w:p>
+      <w:pPr>
+        <w:pStyle w:val="NoSpacing"/>
+      </w:pPr>
+      <w:r>
+        <w:t xml:space="preserve">X(n) = 1, 1, 0, 0 → </w:t>
+      </w:r>
+    </w:p>
+    <w:p>
+      <w:pPr>
+        <w:pStyle w:val="NoSpacing"/>
+      </w:pPr>
+      <w:r>
+        <w:t xml:space="preserve">N = p, so </w:t>
+      </w:r>
+    </w:p>
+    <w:p>
+      <w:pPr>
+        <w:pStyle w:val="NoSpacing"/>
+      </w:pPr>
+    </w:p>
+    <w:p>
+      <w:pPr>
+        <w:pStyle w:val="NoSpacing"/>
+      </w:pPr>
+    </w:p>
+    <w:p>
+      <w:pPr>
+        <w:pStyle w:val="NoSpacing"/>
+      </w:pPr>
+      <w:r>
+        <w:t>Fourier Transform</w:t>
+      </w:r>
+    </w:p>
+    <w:p>
+      <w:pPr>
+        <w:pStyle w:val="NoSpacing"/>
+      </w:pPr>
+      <w:r>
+        <w:t>Test 2, Question 3</w:t>
+      </w:r>
+    </w:p>
+    <w:p>
+      <w:pPr>
+        <w:pStyle w:val="NoSpacing"/>
+      </w:pPr>
+      <w:r>
+        <w:t xml:space="preserve">CTFT: </w:t>
+      </w:r>
+    </w:p>
+    <w:p>
+      <w:pPr>
+        <w:pStyle w:val="NoSpacing"/>
+      </w:pPr>
+      <w:r>
+        <w:t>Recall that integral of a dirac is 1.</w:t>
+      </w:r>
+    </w:p>
+    <w:p>
+      <w:pPr>
+        <w:pStyle w:val="NoSpacing"/>
+      </w:pPr>
+    </w:p>
+    <w:p>
+      <w:pPr>
+        <w:pStyle w:val="NoSpacing"/>
+      </w:pPr>
+      <w:r>
+        <w:t>Time and Frequency Domain</w:t>
+      </w:r>
+    </w:p>
+    <w:p>
+      <w:pPr>
+        <w:pStyle w:val="NoSpacing"/>
+      </w:pPr>
+      <w:r>
+        <w:t>Gif demonstration of what the frequency domain is.</w:t>
+      </w:r>
+    </w:p>
+    <w:p>
+      <w:pPr>
+        <w:pStyle w:val="NoSpacing"/>
+      </w:pPr>
+    </w:p>
+    <w:p>
+      <w:pPr>
+        <w:pStyle w:val="NoSpacing"/>
+      </w:pPr>
+      <w:r>
+        <w:t>Frequency Band Detection</w:t>
+      </w:r>
+    </w:p>
+    <w:p>
+      <w:pPr>
+        <w:pStyle w:val="NoSpacing"/>
+      </w:pPr>
+      <w:r>
+        <w:t>blah blah</w:t>
+      </w:r>
+    </w:p>
+    <w:p>
+      <w:pPr>
+        <w:pStyle w:val="NoSpacing"/>
+      </w:pPr>
+    </w:p>
+    <w:p>
+      <w:pPr>
+        <w:pStyle w:val="NoSpacing"/>
+      </w:pPr>
+      <w:r>
+        <w:t>CTFT</w:t>
+      </w:r>
+    </w:p>
+    <w:p>
+      <w:pPr>
+        <w:pStyle w:val="NoSpacing"/>
+      </w:pPr>
+      <w:r>
+        <w:t>blah blah</w:t>
+      </w:r>
+    </w:p>
+    <w:p>
+      <w:pPr>
+        <w:pStyle w:val="NoSpacing"/>
+      </w:pPr>
+    </w:p>
+    <w:p>
+      <w:pPr>
+        <w:pStyle w:val="NoSpacing"/>
+      </w:pPr>
+      <w:r>
+        <w:t>Frequency Response to Impulse Response</w:t>
+      </w:r>
+    </w:p>
+    <w:p>
+      <w:pPr>
+        <w:pStyle w:val="NoSpacing"/>
+      </w:pPr>
+      <w:r>
+        <w:t>blah blah</w:t>
+      </w:r>
+    </w:p>
+    <w:p>
+      <w:pPr>
+        <w:pStyle w:val="NoSpacing"/>
+      </w:pPr>
+    </w:p>
+    <w:p>
+      <w:pPr>
+        <w:pStyle w:val="NoSpacing"/>
+      </w:pPr>
+      <w:r>
+        <w:t>Z and Laplace Transform</w:t>
+      </w:r>
+    </w:p>
+    <w:p>
+      <w:pPr>
+        <w:pStyle w:val="NoSpacing"/>
+      </w:pPr>
+      <w:r>
+        <w:t>If you aren’t given a value for x, assume it’s a delta function.</w:t>
+      </w:r>
+    </w:p>
+    <w:p>
+      <w:pPr>
+        <w:pStyle w:val="NoSpacing"/>
+      </w:pPr>
+    </w:p>
+    <w:p>
+      <w:pPr>
+        <w:pStyle w:val="NoSpacing"/>
+      </w:pPr>
+      <w:r>
+        <w:t>e.g. Practice 3, question 3</w:t>
+      </w:r>
+    </w:p>
+    <w:p>
+      <w:pPr>
+        <w:pStyle w:val="NoSpacing"/>
+      </w:pPr>
+      <w:r>
+        <w:t>1) Laplace:</w:t>
+      </w:r>
+    </w:p>
+    <w:p>
+      <w:pPr>
+        <w:pStyle w:val="NoSpacing"/>
+      </w:pPr>
+    </w:p>
+    <w:p>
+      <w:pPr>
+        <w:pStyle w:val="NoSpacing"/>
+      </w:pPr>
+      <w:r>
+        <w:t>2) Isolate for Y:</w:t>
+      </w:r>
+    </w:p>
+    <w:p>
+      <w:pPr>
+        <w:pStyle w:val="NoSpacing"/>
+      </w:pPr>
+      <w:r>
+        <w:t>Poles of the transfer function are the coefficients of X(s) function.</w:t>
+      </w:r>
+    </w:p>
+    <w:p>
+      <w:pPr>
+        <w:pStyle w:val="NoSpacing"/>
+      </w:pPr>
+      <w:r>
+        <w:t>Assume x(t) = δ(t), so X(s) = 1</w:t>
+      </w:r>
+    </w:p>
+    <w:p>
+      <w:pPr>
+        <w:pStyle w:val="NoSpacing"/>
+      </w:pPr>
+    </w:p>
+    <w:p>
+      <w:pPr>
+        <w:pStyle w:val="NoSpacing"/>
+      </w:pPr>
+      <w:r>
+        <w:t>3)</w:t>
+      </w:r>
+    </w:p>
+    <w:p>
+      <w:pPr>
+        <w:pStyle w:val="NoSpacing"/>
+      </w:pPr>
+      <w:r>
+        <w:lastRenderedPageBreak/>
+        <w:t>4) Quadratic formula OR factor to find the poles</w:t>
+      </w:r>
+    </w:p>
+    <w:p>
+      <w:pPr>
+        <w:pStyle w:val="NoSpacing"/>
+      </w:pPr>
+      <w:r>
+        <w:t>This region of convergence doesn’t include the imaginary axis.</w:t>
+      </w:r>
+    </w:p>
+    <w:p>
+      <w:pPr>
+        <w:pStyle w:val="NoSpacing"/>
+      </w:pPr>
+    </w:p>
+    <w:p>
+      <w:pPr>
+        <w:pStyle w:val="NoSpacing"/>
+      </w:pPr>
+      <w:r>
+        <w:t>The region of convergence of H(s) must include the imaginary axis in order for the system to be stable.</w:t>
+      </w:r>
+    </w:p>
+    <w:p>
+      <w:pPr>
+        <w:pStyle w:val="NoSpacing"/>
+      </w:pPr>
+    </w:p>
+    <w:p>
+      <w:pPr>
+        <w:pStyle w:val="NoSpacing"/>
+      </w:pPr>
+      <w:r>
+        <w:t>H(s) is:</w:t>
+      </w:r>
+    </w:p>
+    <w:p>
+      <w:pPr>
+        <w:pStyle w:val="NoSpacing"/>
+      </w:pPr>
+      <w:r>
+        <w:t>Called the transfer function, and is</w:t>
+      </w:r>
+    </w:p>
+    <w:p>
+      <w:pPr>
+        <w:pStyle w:val="NoSpacing"/>
+      </w:pPr>
+      <w:r>
+        <w:t>The Laplace transform of the impulse response, h(t).</w:t>
+      </w:r>
+    </w:p>
+    <w:p>
+      <w:pPr>
+        <w:pStyle w:val="NoSpacing"/>
+      </w:pPr>
+    </w:p>
+    <w:p>
+      <w:pPr>
+        <w:pStyle w:val="NoSpacing"/>
+      </w:pPr>
+      <w:r>
+        <w:t>Z-transform</w:t>
+      </w:r>
+    </w:p>
+    <w:p>
+      <w:pPr>
+        <w:pStyle w:val="NoSpacing"/>
+      </w:pPr>
+      <w:r>
+        <w:t>Kind of like the laplace transform but for discrete functions.</w:t>
+      </w:r>
+    </w:p>
+    <w:p>
+      <w:pPr>
+        <w:pStyle w:val="NoSpacing"/>
+      </w:pPr>
+    </w:p>
+    <w:p>
+      <w:pPr>
+        <w:pStyle w:val="NoSpacing"/>
+      </w:pPr>
+    </w:p>
+    <w:p>
+      <w:pPr>
+        <w:pStyle w:val="NoSpacing"/>
+      </w:pPr>
+      <w:r>
+        <w:t>Brick-wall Filter</w:t>
+      </w:r>
+    </w:p>
+    <w:p>
+      <w:pPr>
+        <w:pStyle w:val="NoSpacing"/>
+      </w:pPr>
+      <w:r>
+        <w:t>blah  blah</w:t>
+      </w:r>
+    </w:p>
+    <w:p>
+      <w:pPr>
+        <w:pStyle w:val="NoSpacing"/>
+      </w:pPr>
+    </w:p>
+    <w:p>
+      <w:pPr>
+        <w:pStyle w:val="NoSpacing"/>
+      </w:pPr>
+      <w:r>
+        <w:t>Block Diagrams</w:t>
+      </w:r>
+    </w:p>
+    <w:p>
+      <w:pPr>
+        <w:pStyle w:val="NoSpacing"/>
+      </w:pPr>
+    </w:p>
+    <w:p>
+      <w:pPr>
+        <w:pStyle w:val="NoSpacing"/>
+      </w:pPr>
+      <w:r>
+        <w:t>ALWAYS has 2 inputs, one output. If anything else, ignore. Output = sum of inputs.</w:t>
+      </w:r>
+    </w:p>
+    <w:p>
+      <w:pPr>
+        <w:pStyle w:val="NoSpacing"/>
+      </w:pPr>
+      <w:r>
+        <w:t>When a wire splits up into 2, multiply outputs of the junction by the input.</w:t>
+      </w:r>
+    </w:p>
+    <w:p>
+      <w:pPr>
+        <w:pStyle w:val="NoSpacing"/>
+      </w:pPr>
+    </w:p>
+    <w:p>
+      <w:pPr>
+        <w:pStyle w:val="NoSpacing"/>
+      </w:pPr>
+      <w:r>
+        <w:t>When a wire encounters a delay or an amplifier or anything without a junction, multiply your current value by the object.</w:t>
+      </w:r>
+    </w:p>
+    <w:p>
+      <w:pPr>
+        <w:pStyle w:val="NoSpacing"/>
+      </w:pPr>
+    </w:p>
+    <w:p>
+      <w:pPr>
+        <w:pStyle w:val="NoSpacing"/>
+      </w:pPr>
+      <w:r>
+        <w:t xml:space="preserve">Feedback loop: jump ahead, then look back. Also, </w:t>
+      </w:r>
+    </w:p>
+    <w:p>
+      <w:pPr>
+        <w:pStyle w:val="NoSpacing"/>
+      </w:pPr>
+    </w:p>
+    <w:p>
+      <w:pPr>
+        <w:pStyle w:val="NoSpacing"/>
+      </w:pPr>
+    </w:p>
+    <w:p>
+      <w:pPr>
+        <w:pStyle w:val="NoSpacing"/>
+      </w:pPr>
+      <w:r>
+        <w:t>D = delay = e-iω</w:t>
+      </w:r>
+    </w:p>
+    <w:p>
+      <w:pPr>
+        <w:pStyle w:val="NoSpacing"/>
+      </w:pPr>
+      <w:r>
+        <w:t>Bonus: D is technically a function, so keep it on the left of things that depend on it, similar to d/dt</w:t>
       </w:r>
     </w:p>
     <w:sectPr>
-      <w:headerReference w:type="even" r:id="rId9"/>
-      <w:headerReference w:type="default" r:id="rId10"/>
-      <w:footerReference w:type="even" r:id="rId11"/>
-      <w:footerReference w:type="default" r:id="rId12"/>
-      <w:headerReference w:type="first" r:id="rId13"/>
-      <w:footerReference w:type="first" r:id="rId14"/>
+      <w:footerReference w:type="default" r:id="rId59"/>
       <w:pgSz w:w="12240" w:h="15840"/>
       <w:pgMar w:top="1440" w:right="1440" w:bottom="1440" w:left="1440" w:header="708" w:footer="708" w:gutter="0"/>
       <w:cols w:space="708"/>
@@ -140,16 +3938,6 @@
 </file>
 
 <file path=word/footer1.xml><?xml version="1.0" encoding="utf-8"?>
-<w:ftr xmlns:wpc="http://schemas.microsoft.com/office/word/2010/wordprocessingCanvas" xmlns:mc="http://schemas.openxmlformats.org/markup-compatibility/2006" xmlns:o="urn:schemas-microsoft-com:office:office" xmlns:r="http://schemas.openxmlformats.org/officeDocument/2006/relationships" xmlns:m="http://schemas.openxmlformats.org/officeDocument/2006/math" xmlns:v="urn:schemas-microsoft-com:vml" xmlns:wp14="http://schemas.microsoft.com/office/word/2010/wordprocessingDrawing" xmlns:wp="http://schemas.openxmlformats.org/drawingml/2006/wordprocessingDrawing" xmlns:w10="urn:schemas-microsoft-com:office:word" xmlns:w="http://schemas.openxmlformats.org/wordprocessingml/2006/main" xmlns:w14="http://schemas.microsoft.com/office/word/2010/wordml" xmlns:wpg="http://schemas.microsoft.com/office/word/2010/wordprocessingGroup" xmlns:wpi="http://schemas.microsoft.com/office/word/2010/wordprocessingInk" xmlns:wne="http://schemas.microsoft.com/office/word/2006/wordml" xmlns:wps="http://schemas.microsoft.com/office/word/2010/wordprocessingShape" mc:Ignorable="w14 wp14">
-  <w:p>
-    <w:pPr>
-      <w:pStyle w:val="Footer"/>
-    </w:pPr>
-  </w:p>
-</w:ftr>
-</file>
-
-<file path=word/footer2.xml><?xml version="1.0" encoding="utf-8"?>
 <w:ftr xmlns:wpc="http://schemas.microsoft.com/office/word/2010/wordprocessingCanvas" xmlns:mc="http://schemas.openxmlformats.org/markup-compatibility/2006" xmlns:o="urn:schemas-microsoft-com:office:office" xmlns:r="http://schemas.openxmlformats.org/officeDocument/2006/relationships" xmlns:m="http://schemas.openxmlformats.org/officeDocument/2006/math" xmlns:v="urn:schemas-microsoft-com:vml" xmlns:wp14="http://schemas.microsoft.com/office/word/2010/wordprocessingDrawing" xmlns:wp="http://schemas.openxmlformats.org/drawingml/2006/wordprocessingDrawing" xmlns:w10="urn:schemas-microsoft-com:office:word" xmlns:w="http://schemas.openxmlformats.org/wordprocessingml/2006/main" xmlns:w14="http://schemas.microsoft.com/office/word/2010/wordml" xmlns:wpg="http://schemas.microsoft.com/office/word/2010/wordprocessingGroup" xmlns:wpi="http://schemas.microsoft.com/office/word/2010/wordprocessingInk" xmlns:wne="http://schemas.microsoft.com/office/word/2006/wordml" xmlns:wps="http://schemas.microsoft.com/office/word/2010/wordprocessingShape" mc:Ignorable="w14 wp14">
   <w:sdt>
     <w:sdtPr>
@@ -208,7 +3996,7 @@
                 <w:bCs/>
                 <w:noProof/>
               </w:rPr>
-              <w:t>1</w:t>
+              <w:t>6</w:t>
             </w:r>
             <w:r>
               <w:rPr>
@@ -250,7 +4038,7 @@
                 <w:bCs/>
                 <w:noProof/>
               </w:rPr>
-              <w:t>1</w:t>
+              <w:t>10</w:t>
             </w:r>
             <w:r>
               <w:rPr>
@@ -273,16 +4061,6 @@
 </w:ftr>
 </file>
 
-<file path=word/footer3.xml><?xml version="1.0" encoding="utf-8"?>
-<w:ftr xmlns:wpc="http://schemas.microsoft.com/office/word/2010/wordprocessingCanvas" xmlns:mc="http://schemas.openxmlformats.org/markup-compatibility/2006" xmlns:o="urn:schemas-microsoft-com:office:office" xmlns:r="http://schemas.openxmlformats.org/officeDocument/2006/relationships" xmlns:m="http://schemas.openxmlformats.org/officeDocument/2006/math" xmlns:v="urn:schemas-microsoft-com:vml" xmlns:wp14="http://schemas.microsoft.com/office/word/2010/wordprocessingDrawing" xmlns:wp="http://schemas.openxmlformats.org/drawingml/2006/wordprocessingDrawing" xmlns:w10="urn:schemas-microsoft-com:office:word" xmlns:w="http://schemas.openxmlformats.org/wordprocessingml/2006/main" xmlns:w14="http://schemas.microsoft.com/office/word/2010/wordml" xmlns:wpg="http://schemas.microsoft.com/office/word/2010/wordprocessingGroup" xmlns:wpi="http://schemas.microsoft.com/office/word/2010/wordprocessingInk" xmlns:wne="http://schemas.microsoft.com/office/word/2006/wordml" xmlns:wps="http://schemas.microsoft.com/office/word/2010/wordprocessingShape" mc:Ignorable="w14 wp14">
-  <w:p>
-    <w:pPr>
-      <w:pStyle w:val="Footer"/>
-    </w:pPr>
-  </w:p>
-</w:ftr>
-</file>
-
 <file path=word/footnotes.xml><?xml version="1.0" encoding="utf-8"?>
 <w:footnotes xmlns:wpc="http://schemas.microsoft.com/office/word/2010/wordprocessingCanvas" xmlns:mc="http://schemas.openxmlformats.org/markup-compatibility/2006" xmlns:o="urn:schemas-microsoft-com:office:office" xmlns:r="http://schemas.openxmlformats.org/officeDocument/2006/relationships" xmlns:m="http://schemas.openxmlformats.org/officeDocument/2006/math" xmlns:v="urn:schemas-microsoft-com:vml" xmlns:wp14="http://schemas.microsoft.com/office/word/2010/wordprocessingDrawing" xmlns:wp="http://schemas.openxmlformats.org/drawingml/2006/wordprocessingDrawing" xmlns:w10="urn:schemas-microsoft-com:office:word" xmlns:w="http://schemas.openxmlformats.org/wordprocessingml/2006/main" xmlns:w14="http://schemas.microsoft.com/office/word/2010/wordml" xmlns:wpg="http://schemas.microsoft.com/office/word/2010/wordprocessingGroup" xmlns:wpi="http://schemas.microsoft.com/office/word/2010/wordprocessingInk" xmlns:wne="http://schemas.microsoft.com/office/word/2006/wordml" xmlns:wps="http://schemas.microsoft.com/office/word/2010/wordprocessingShape" mc:Ignorable="w14 wp14">
   <w:footnote w:type="separator" w:id="-1">
@@ -308,34 +4086,357 @@
 </w:footnotes>
 </file>
 
-<file path=word/header1.xml><?xml version="1.0" encoding="utf-8"?>
-<w:hdr xmlns:wpc="http://schemas.microsoft.com/office/word/2010/wordprocessingCanvas" xmlns:mc="http://schemas.openxmlformats.org/markup-compatibility/2006" xmlns:o="urn:schemas-microsoft-com:office:office" xmlns:r="http://schemas.openxmlformats.org/officeDocument/2006/relationships" xmlns:m="http://schemas.openxmlformats.org/officeDocument/2006/math" xmlns:v="urn:schemas-microsoft-com:vml" xmlns:wp14="http://schemas.microsoft.com/office/word/2010/wordprocessingDrawing" xmlns:wp="http://schemas.openxmlformats.org/drawingml/2006/wordprocessingDrawing" xmlns:w10="urn:schemas-microsoft-com:office:word" xmlns:w="http://schemas.openxmlformats.org/wordprocessingml/2006/main" xmlns:w14="http://schemas.microsoft.com/office/word/2010/wordml" xmlns:wpg="http://schemas.microsoft.com/office/word/2010/wordprocessingGroup" xmlns:wpi="http://schemas.microsoft.com/office/word/2010/wordprocessingInk" xmlns:wne="http://schemas.microsoft.com/office/word/2006/wordml" xmlns:wps="http://schemas.microsoft.com/office/word/2010/wordprocessingShape" mc:Ignorable="w14 wp14">
-  <w:p>
-    <w:pPr>
-      <w:pStyle w:val="Header"/>
-    </w:pPr>
-  </w:p>
-</w:hdr>
-</file>
-
-<file path=word/header2.xml><?xml version="1.0" encoding="utf-8"?>
-<w:hdr xmlns:wpc="http://schemas.microsoft.com/office/word/2010/wordprocessingCanvas" xmlns:mc="http://schemas.openxmlformats.org/markup-compatibility/2006" xmlns:o="urn:schemas-microsoft-com:office:office" xmlns:r="http://schemas.openxmlformats.org/officeDocument/2006/relationships" xmlns:m="http://schemas.openxmlformats.org/officeDocument/2006/math" xmlns:v="urn:schemas-microsoft-com:vml" xmlns:wp14="http://schemas.microsoft.com/office/word/2010/wordprocessingDrawing" xmlns:wp="http://schemas.openxmlformats.org/drawingml/2006/wordprocessingDrawing" xmlns:w10="urn:schemas-microsoft-com:office:word" xmlns:w="http://schemas.openxmlformats.org/wordprocessingml/2006/main" xmlns:w14="http://schemas.microsoft.com/office/word/2010/wordml" xmlns:wpg="http://schemas.microsoft.com/office/word/2010/wordprocessingGroup" xmlns:wpi="http://schemas.microsoft.com/office/word/2010/wordprocessingInk" xmlns:wne="http://schemas.microsoft.com/office/word/2006/wordml" xmlns:wps="http://schemas.microsoft.com/office/word/2010/wordprocessingShape" mc:Ignorable="w14 wp14">
-  <w:p>
-    <w:pPr>
-      <w:pStyle w:val="Header"/>
-    </w:pPr>
-  </w:p>
-</w:hdr>
-</file>
-
-<file path=word/header3.xml><?xml version="1.0" encoding="utf-8"?>
-<w:hdr xmlns:wpc="http://schemas.microsoft.com/office/word/2010/wordprocessingCanvas" xmlns:mc="http://schemas.openxmlformats.org/markup-compatibility/2006" xmlns:o="urn:schemas-microsoft-com:office:office" xmlns:r="http://schemas.openxmlformats.org/officeDocument/2006/relationships" xmlns:m="http://schemas.openxmlformats.org/officeDocument/2006/math" xmlns:v="urn:schemas-microsoft-com:vml" xmlns:wp14="http://schemas.microsoft.com/office/word/2010/wordprocessingDrawing" xmlns:wp="http://schemas.openxmlformats.org/drawingml/2006/wordprocessingDrawing" xmlns:w10="urn:schemas-microsoft-com:office:word" xmlns:w="http://schemas.openxmlformats.org/wordprocessingml/2006/main" xmlns:w14="http://schemas.microsoft.com/office/word/2010/wordml" xmlns:wpg="http://schemas.microsoft.com/office/word/2010/wordprocessingGroup" xmlns:wpi="http://schemas.microsoft.com/office/word/2010/wordprocessingInk" xmlns:wne="http://schemas.microsoft.com/office/word/2006/wordml" xmlns:wps="http://schemas.microsoft.com/office/word/2010/wordprocessingShape" mc:Ignorable="w14 wp14">
-  <w:p>
-    <w:pPr>
-      <w:pStyle w:val="Header"/>
-    </w:pPr>
-  </w:p>
-</w:hdr>
+<file path=word/numbering.xml><?xml version="1.0" encoding="utf-8"?>
+<w:numbering xmlns:wpc="http://schemas.microsoft.com/office/word/2010/wordprocessingCanvas" xmlns:mc="http://schemas.openxmlformats.org/markup-compatibility/2006" xmlns:o="urn:schemas-microsoft-com:office:office" xmlns:r="http://schemas.openxmlformats.org/officeDocument/2006/relationships" xmlns:m="http://schemas.openxmlformats.org/officeDocument/2006/math" xmlns:v="urn:schemas-microsoft-com:vml" xmlns:wp14="http://schemas.microsoft.com/office/word/2010/wordprocessingDrawing" xmlns:wp="http://schemas.openxmlformats.org/drawingml/2006/wordprocessingDrawing" xmlns:w10="urn:schemas-microsoft-com:office:word" xmlns:w="http://schemas.openxmlformats.org/wordprocessingml/2006/main" xmlns:w14="http://schemas.microsoft.com/office/word/2010/wordml" xmlns:wpg="http://schemas.microsoft.com/office/word/2010/wordprocessingGroup" xmlns:wpi="http://schemas.microsoft.com/office/word/2010/wordprocessingInk" xmlns:wne="http://schemas.microsoft.com/office/word/2006/wordml" xmlns:wps="http://schemas.microsoft.com/office/word/2010/wordprocessingShape" mc:Ignorable="w14 wp14">
+  <w:abstractNum w:abstractNumId="0">
+    <w:nsid w:val="02482DCB"/>
+    <w:multiLevelType w:val="hybridMultilevel"/>
+    <w:tmpl w:val="DEB08C58"/>
+    <w:lvl w:ilvl="0" w:tplc="10090001">
+      <w:start w:val="1"/>
+      <w:numFmt w:val="bullet"/>
+      <w:lvlText w:val=""/>
+      <w:lvlJc w:val="left"/>
+      <w:pPr>
+        <w:ind w:left="720" w:hanging="360"/>
+      </w:pPr>
+      <w:rPr>
+        <w:rFonts w:ascii="Symbol" w:hAnsi="Symbol" w:hint="default"/>
+      </w:rPr>
+    </w:lvl>
+    <w:lvl w:ilvl="1" w:tplc="10090003" w:tentative="1">
+      <w:start w:val="1"/>
+      <w:numFmt w:val="bullet"/>
+      <w:lvlText w:val="o"/>
+      <w:lvlJc w:val="left"/>
+      <w:pPr>
+        <w:ind w:left="1440" w:hanging="360"/>
+      </w:pPr>
+      <w:rPr>
+        <w:rFonts w:ascii="Courier New" w:hAnsi="Courier New" w:cs="Courier New" w:hint="default"/>
+      </w:rPr>
+    </w:lvl>
+    <w:lvl w:ilvl="2" w:tplc="10090005" w:tentative="1">
+      <w:start w:val="1"/>
+      <w:numFmt w:val="bullet"/>
+      <w:lvlText w:val=""/>
+      <w:lvlJc w:val="left"/>
+      <w:pPr>
+        <w:ind w:left="2160" w:hanging="360"/>
+      </w:pPr>
+      <w:rPr>
+        <w:rFonts w:ascii="Wingdings" w:hAnsi="Wingdings" w:hint="default"/>
+      </w:rPr>
+    </w:lvl>
+    <w:lvl w:ilvl="3" w:tplc="10090001" w:tentative="1">
+      <w:start w:val="1"/>
+      <w:numFmt w:val="bullet"/>
+      <w:lvlText w:val=""/>
+      <w:lvlJc w:val="left"/>
+      <w:pPr>
+        <w:ind w:left="2880" w:hanging="360"/>
+      </w:pPr>
+      <w:rPr>
+        <w:rFonts w:ascii="Symbol" w:hAnsi="Symbol" w:hint="default"/>
+      </w:rPr>
+    </w:lvl>
+    <w:lvl w:ilvl="4" w:tplc="10090003" w:tentative="1">
+      <w:start w:val="1"/>
+      <w:numFmt w:val="bullet"/>
+      <w:lvlText w:val="o"/>
+      <w:lvlJc w:val="left"/>
+      <w:pPr>
+        <w:ind w:left="3600" w:hanging="360"/>
+      </w:pPr>
+      <w:rPr>
+        <w:rFonts w:ascii="Courier New" w:hAnsi="Courier New" w:cs="Courier New" w:hint="default"/>
+      </w:rPr>
+    </w:lvl>
+    <w:lvl w:ilvl="5" w:tplc="10090005" w:tentative="1">
+      <w:start w:val="1"/>
+      <w:numFmt w:val="bullet"/>
+      <w:lvlText w:val=""/>
+      <w:lvlJc w:val="left"/>
+      <w:pPr>
+        <w:ind w:left="4320" w:hanging="360"/>
+      </w:pPr>
+      <w:rPr>
+        <w:rFonts w:ascii="Wingdings" w:hAnsi="Wingdings" w:hint="default"/>
+      </w:rPr>
+    </w:lvl>
+    <w:lvl w:ilvl="6" w:tplc="10090001" w:tentative="1">
+      <w:start w:val="1"/>
+      <w:numFmt w:val="bullet"/>
+      <w:lvlText w:val=""/>
+      <w:lvlJc w:val="left"/>
+      <w:pPr>
+        <w:ind w:left="5040" w:hanging="360"/>
+      </w:pPr>
+      <w:rPr>
+        <w:rFonts w:ascii="Symbol" w:hAnsi="Symbol" w:hint="default"/>
+      </w:rPr>
+    </w:lvl>
+    <w:lvl w:ilvl="7" w:tplc="10090003" w:tentative="1">
+      <w:start w:val="1"/>
+      <w:numFmt w:val="bullet"/>
+      <w:lvlText w:val="o"/>
+      <w:lvlJc w:val="left"/>
+      <w:pPr>
+        <w:ind w:left="5760" w:hanging="360"/>
+      </w:pPr>
+      <w:rPr>
+        <w:rFonts w:ascii="Courier New" w:hAnsi="Courier New" w:cs="Courier New" w:hint="default"/>
+      </w:rPr>
+    </w:lvl>
+    <w:lvl w:ilvl="8" w:tplc="10090005" w:tentative="1">
+      <w:start w:val="1"/>
+      <w:numFmt w:val="bullet"/>
+      <w:lvlText w:val=""/>
+      <w:lvlJc w:val="left"/>
+      <w:pPr>
+        <w:ind w:left="6480" w:hanging="360"/>
+      </w:pPr>
+      <w:rPr>
+        <w:rFonts w:ascii="Wingdings" w:hAnsi="Wingdings" w:hint="default"/>
+      </w:rPr>
+    </w:lvl>
+  </w:abstractNum>
+  <w:abstractNum w:abstractNumId="1">
+    <w:nsid w:val="32646905"/>
+    <w:multiLevelType w:val="hybridMultilevel"/>
+    <w:tmpl w:val="52D4F29C"/>
+    <w:lvl w:ilvl="0" w:tplc="10090001">
+      <w:start w:val="1"/>
+      <w:numFmt w:val="bullet"/>
+      <w:lvlText w:val=""/>
+      <w:lvlJc w:val="left"/>
+      <w:pPr>
+        <w:ind w:left="720" w:hanging="360"/>
+      </w:pPr>
+      <w:rPr>
+        <w:rFonts w:ascii="Symbol" w:hAnsi="Symbol" w:hint="default"/>
+      </w:rPr>
+    </w:lvl>
+    <w:lvl w:ilvl="1" w:tplc="10090003" w:tentative="1">
+      <w:start w:val="1"/>
+      <w:numFmt w:val="bullet"/>
+      <w:lvlText w:val="o"/>
+      <w:lvlJc w:val="left"/>
+      <w:pPr>
+        <w:ind w:left="1440" w:hanging="360"/>
+      </w:pPr>
+      <w:rPr>
+        <w:rFonts w:ascii="Courier New" w:hAnsi="Courier New" w:cs="Courier New" w:hint="default"/>
+      </w:rPr>
+    </w:lvl>
+    <w:lvl w:ilvl="2" w:tplc="10090005" w:tentative="1">
+      <w:start w:val="1"/>
+      <w:numFmt w:val="bullet"/>
+      <w:lvlText w:val=""/>
+      <w:lvlJc w:val="left"/>
+      <w:pPr>
+        <w:ind w:left="2160" w:hanging="360"/>
+      </w:pPr>
+      <w:rPr>
+        <w:rFonts w:ascii="Wingdings" w:hAnsi="Wingdings" w:hint="default"/>
+      </w:rPr>
+    </w:lvl>
+    <w:lvl w:ilvl="3" w:tplc="10090001" w:tentative="1">
+      <w:start w:val="1"/>
+      <w:numFmt w:val="bullet"/>
+      <w:lvlText w:val=""/>
+      <w:lvlJc w:val="left"/>
+      <w:pPr>
+        <w:ind w:left="2880" w:hanging="360"/>
+      </w:pPr>
+      <w:rPr>
+        <w:rFonts w:ascii="Symbol" w:hAnsi="Symbol" w:hint="default"/>
+      </w:rPr>
+    </w:lvl>
+    <w:lvl w:ilvl="4" w:tplc="10090003" w:tentative="1">
+      <w:start w:val="1"/>
+      <w:numFmt w:val="bullet"/>
+      <w:lvlText w:val="o"/>
+      <w:lvlJc w:val="left"/>
+      <w:pPr>
+        <w:ind w:left="3600" w:hanging="360"/>
+      </w:pPr>
+      <w:rPr>
+        <w:rFonts w:ascii="Courier New" w:hAnsi="Courier New" w:cs="Courier New" w:hint="default"/>
+      </w:rPr>
+    </w:lvl>
+    <w:lvl w:ilvl="5" w:tplc="10090005" w:tentative="1">
+      <w:start w:val="1"/>
+      <w:numFmt w:val="bullet"/>
+      <w:lvlText w:val=""/>
+      <w:lvlJc w:val="left"/>
+      <w:pPr>
+        <w:ind w:left="4320" w:hanging="360"/>
+      </w:pPr>
+      <w:rPr>
+        <w:rFonts w:ascii="Wingdings" w:hAnsi="Wingdings" w:hint="default"/>
+      </w:rPr>
+    </w:lvl>
+    <w:lvl w:ilvl="6" w:tplc="10090001" w:tentative="1">
+      <w:start w:val="1"/>
+      <w:numFmt w:val="bullet"/>
+      <w:lvlText w:val=""/>
+      <w:lvlJc w:val="left"/>
+      <w:pPr>
+        <w:ind w:left="5040" w:hanging="360"/>
+      </w:pPr>
+      <w:rPr>
+        <w:rFonts w:ascii="Symbol" w:hAnsi="Symbol" w:hint="default"/>
+      </w:rPr>
+    </w:lvl>
+    <w:lvl w:ilvl="7" w:tplc="10090003" w:tentative="1">
+      <w:start w:val="1"/>
+      <w:numFmt w:val="bullet"/>
+      <w:lvlText w:val="o"/>
+      <w:lvlJc w:val="left"/>
+      <w:pPr>
+        <w:ind w:left="5760" w:hanging="360"/>
+      </w:pPr>
+      <w:rPr>
+        <w:rFonts w:ascii="Courier New" w:hAnsi="Courier New" w:cs="Courier New" w:hint="default"/>
+      </w:rPr>
+    </w:lvl>
+    <w:lvl w:ilvl="8" w:tplc="10090005" w:tentative="1">
+      <w:start w:val="1"/>
+      <w:numFmt w:val="bullet"/>
+      <w:lvlText w:val=""/>
+      <w:lvlJc w:val="left"/>
+      <w:pPr>
+        <w:ind w:left="6480" w:hanging="360"/>
+      </w:pPr>
+      <w:rPr>
+        <w:rFonts w:ascii="Wingdings" w:hAnsi="Wingdings" w:hint="default"/>
+      </w:rPr>
+    </w:lvl>
+  </w:abstractNum>
+  <w:abstractNum w:abstractNumId="2">
+    <w:nsid w:val="3E226880"/>
+    <w:multiLevelType w:val="hybridMultilevel"/>
+    <w:tmpl w:val="6F3A9FCC"/>
+    <w:lvl w:ilvl="0" w:tplc="10090001">
+      <w:start w:val="1"/>
+      <w:numFmt w:val="bullet"/>
+      <w:lvlText w:val=""/>
+      <w:lvlJc w:val="left"/>
+      <w:pPr>
+        <w:ind w:left="720" w:hanging="360"/>
+      </w:pPr>
+      <w:rPr>
+        <w:rFonts w:ascii="Symbol" w:hAnsi="Symbol" w:hint="default"/>
+      </w:rPr>
+    </w:lvl>
+    <w:lvl w:ilvl="1" w:tplc="10090003" w:tentative="1">
+      <w:start w:val="1"/>
+      <w:numFmt w:val="bullet"/>
+      <w:lvlText w:val="o"/>
+      <w:lvlJc w:val="left"/>
+      <w:pPr>
+        <w:ind w:left="1440" w:hanging="360"/>
+      </w:pPr>
+      <w:rPr>
+        <w:rFonts w:ascii="Courier New" w:hAnsi="Courier New" w:cs="Courier New" w:hint="default"/>
+      </w:rPr>
+    </w:lvl>
+    <w:lvl w:ilvl="2" w:tplc="10090005" w:tentative="1">
+      <w:start w:val="1"/>
+      <w:numFmt w:val="bullet"/>
+      <w:lvlText w:val=""/>
+      <w:lvlJc w:val="left"/>
+      <w:pPr>
+        <w:ind w:left="2160" w:hanging="360"/>
+      </w:pPr>
+      <w:rPr>
+        <w:rFonts w:ascii="Wingdings" w:hAnsi="Wingdings" w:hint="default"/>
+      </w:rPr>
+    </w:lvl>
+    <w:lvl w:ilvl="3" w:tplc="10090001" w:tentative="1">
+      <w:start w:val="1"/>
+      <w:numFmt w:val="bullet"/>
+      <w:lvlText w:val=""/>
+      <w:lvlJc w:val="left"/>
+      <w:pPr>
+        <w:ind w:left="2880" w:hanging="360"/>
+      </w:pPr>
+      <w:rPr>
+        <w:rFonts w:ascii="Symbol" w:hAnsi="Symbol" w:hint="default"/>
+      </w:rPr>
+    </w:lvl>
+    <w:lvl w:ilvl="4" w:tplc="10090003" w:tentative="1">
+      <w:start w:val="1"/>
+      <w:numFmt w:val="bullet"/>
+      <w:lvlText w:val="o"/>
+      <w:lvlJc w:val="left"/>
+      <w:pPr>
+        <w:ind w:left="3600" w:hanging="360"/>
+      </w:pPr>
+      <w:rPr>
+        <w:rFonts w:ascii="Courier New" w:hAnsi="Courier New" w:cs="Courier New" w:hint="default"/>
+      </w:rPr>
+    </w:lvl>
+    <w:lvl w:ilvl="5" w:tplc="10090005" w:tentative="1">
+      <w:start w:val="1"/>
+      <w:numFmt w:val="bullet"/>
+      <w:lvlText w:val=""/>
+      <w:lvlJc w:val="left"/>
+      <w:pPr>
+        <w:ind w:left="4320" w:hanging="360"/>
+      </w:pPr>
+      <w:rPr>
+        <w:rFonts w:ascii="Wingdings" w:hAnsi="Wingdings" w:hint="default"/>
+      </w:rPr>
+    </w:lvl>
+    <w:lvl w:ilvl="6" w:tplc="10090001" w:tentative="1">
+      <w:start w:val="1"/>
+      <w:numFmt w:val="bullet"/>
+      <w:lvlText w:val=""/>
+      <w:lvlJc w:val="left"/>
+      <w:pPr>
+        <w:ind w:left="5040" w:hanging="360"/>
+      </w:pPr>
+      <w:rPr>
+        <w:rFonts w:ascii="Symbol" w:hAnsi="Symbol" w:hint="default"/>
+      </w:rPr>
+    </w:lvl>
+    <w:lvl w:ilvl="7" w:tplc="10090003" w:tentative="1">
+      <w:start w:val="1"/>
+      <w:numFmt w:val="bullet"/>
+      <w:lvlText w:val="o"/>
+      <w:lvlJc w:val="left"/>
+      <w:pPr>
+        <w:ind w:left="5760" w:hanging="360"/>
+      </w:pPr>
+      <w:rPr>
+        <w:rFonts w:ascii="Courier New" w:hAnsi="Courier New" w:cs="Courier New" w:hint="default"/>
+      </w:rPr>
+    </w:lvl>
+    <w:lvl w:ilvl="8" w:tplc="10090005" w:tentative="1">
+      <w:start w:val="1"/>
+      <w:numFmt w:val="bullet"/>
+      <w:lvlText w:val=""/>
+      <w:lvlJc w:val="left"/>
+      <w:pPr>
+        <w:ind w:left="6480" w:hanging="360"/>
+      </w:pPr>
+      <w:rPr>
+        <w:rFonts w:ascii="Wingdings" w:hAnsi="Wingdings" w:hint="default"/>
+      </w:rPr>
+    </w:lvl>
+  </w:abstractNum>
+  <w:num w:numId="1">
+    <w:abstractNumId w:val="1"/>
+  </w:num>
+  <w:num w:numId="2">
+    <w:abstractNumId w:val="2"/>
+  </w:num>
+  <w:num w:numId="3">
+    <w:abstractNumId w:val="0"/>
+  </w:num>
+</w:numbering>
 </file>
 
 <file path=word/styles.xml><?xml version="1.0" encoding="utf-8"?>
@@ -519,6 +4620,52 @@
       <w:color w:val="365F91" w:themeColor="accent1" w:themeShade="BF"/>
       <w:sz w:val="28"/>
       <w:szCs w:val="28"/>
+    </w:rPr>
+  </w:style>
+  <w:style w:type="paragraph" w:styleId="Heading2">
+    <w:name w:val="heading 2"/>
+    <w:basedOn w:val="Normal"/>
+    <w:next w:val="Normal"/>
+    <w:link w:val="Heading2Char"/>
+    <w:uiPriority w:val="9"/>
+    <w:unhideWhenUsed/>
+    <w:qFormat/>
+    <w:rsid w:val="00AC44A4"/>
+    <w:pPr>
+      <w:keepNext/>
+      <w:keepLines/>
+      <w:spacing w:before="200" w:after="0"/>
+      <w:outlineLvl w:val="1"/>
+    </w:pPr>
+    <w:rPr>
+      <w:rFonts w:asciiTheme="majorHAnsi" w:eastAsiaTheme="majorEastAsia" w:hAnsiTheme="majorHAnsi" w:cstheme="majorBidi"/>
+      <w:b/>
+      <w:bCs/>
+      <w:color w:val="4F81BD" w:themeColor="accent1"/>
+      <w:sz w:val="26"/>
+      <w:szCs w:val="26"/>
+    </w:rPr>
+  </w:style>
+  <w:style w:type="paragraph" w:styleId="Heading3">
+    <w:name w:val="heading 3"/>
+    <w:basedOn w:val="Normal"/>
+    <w:next w:val="Normal"/>
+    <w:link w:val="Heading3Char"/>
+    <w:uiPriority w:val="9"/>
+    <w:unhideWhenUsed/>
+    <w:qFormat/>
+    <w:rsid w:val="00195003"/>
+    <w:pPr>
+      <w:keepNext/>
+      <w:keepLines/>
+      <w:spacing w:before="200" w:after="0"/>
+      <w:outlineLvl w:val="2"/>
+    </w:pPr>
+    <w:rPr>
+      <w:rFonts w:asciiTheme="majorHAnsi" w:eastAsiaTheme="majorEastAsia" w:hAnsiTheme="majorHAnsi" w:cstheme="majorBidi"/>
+      <w:b/>
+      <w:bCs/>
+      <w:color w:val="4F81BD" w:themeColor="accent1"/>
     </w:rPr>
   </w:style>
   <w:style w:type="character" w:default="1" w:styleId="DefaultParagraphFont">
@@ -706,6 +4853,72 @@
       <w:szCs w:val="16"/>
     </w:rPr>
   </w:style>
+  <w:style w:type="character" w:customStyle="1" w:styleId="Heading2Char">
+    <w:name w:val="Heading 2 Char"/>
+    <w:basedOn w:val="DefaultParagraphFont"/>
+    <w:link w:val="Heading2"/>
+    <w:uiPriority w:val="9"/>
+    <w:rsid w:val="00AC44A4"/>
+    <w:rPr>
+      <w:rFonts w:asciiTheme="majorHAnsi" w:eastAsiaTheme="majorEastAsia" w:hAnsiTheme="majorHAnsi" w:cstheme="majorBidi"/>
+      <w:b/>
+      <w:bCs/>
+      <w:color w:val="4F81BD" w:themeColor="accent1"/>
+      <w:sz w:val="26"/>
+      <w:szCs w:val="26"/>
+    </w:rPr>
+  </w:style>
+  <w:style w:type="character" w:customStyle="1" w:styleId="Heading3Char">
+    <w:name w:val="Heading 3 Char"/>
+    <w:basedOn w:val="DefaultParagraphFont"/>
+    <w:link w:val="Heading3"/>
+    <w:uiPriority w:val="9"/>
+    <w:rsid w:val="00195003"/>
+    <w:rPr>
+      <w:rFonts w:asciiTheme="majorHAnsi" w:eastAsiaTheme="majorEastAsia" w:hAnsiTheme="majorHAnsi" w:cstheme="majorBidi"/>
+      <w:b/>
+      <w:bCs/>
+      <w:color w:val="4F81BD" w:themeColor="accent1"/>
+    </w:rPr>
+  </w:style>
+  <w:style w:type="table" w:styleId="TableGrid">
+    <w:name w:val="Table Grid"/>
+    <w:basedOn w:val="TableNormal"/>
+    <w:uiPriority w:val="59"/>
+    <w:rsid w:val="00195003"/>
+    <w:pPr>
+      <w:spacing w:after="0" w:line="240" w:lineRule="auto"/>
+    </w:pPr>
+    <w:tblPr>
+      <w:tblInd w:w="0" w:type="dxa"/>
+      <w:tblBorders>
+        <w:top w:val="single" w:sz="4" w:space="0" w:color="auto"/>
+        <w:left w:val="single" w:sz="4" w:space="0" w:color="auto"/>
+        <w:bottom w:val="single" w:sz="4" w:space="0" w:color="auto"/>
+        <w:right w:val="single" w:sz="4" w:space="0" w:color="auto"/>
+        <w:insideH w:val="single" w:sz="4" w:space="0" w:color="auto"/>
+        <w:insideV w:val="single" w:sz="4" w:space="0" w:color="auto"/>
+      </w:tblBorders>
+      <w:tblCellMar>
+        <w:top w:w="0" w:type="dxa"/>
+        <w:left w:w="108" w:type="dxa"/>
+        <w:bottom w:w="0" w:type="dxa"/>
+        <w:right w:w="108" w:type="dxa"/>
+      </w:tblCellMar>
+    </w:tblPr>
+  </w:style>
+  <w:style w:type="character" w:styleId="FollowedHyperlink">
+    <w:name w:val="FollowedHyperlink"/>
+    <w:basedOn w:val="DefaultParagraphFont"/>
+    <w:uiPriority w:val="99"/>
+    <w:semiHidden/>
+    <w:unhideWhenUsed/>
+    <w:rsid w:val="00AD65D4"/>
+    <w:rPr>
+      <w:color w:val="800080" w:themeColor="followedHyperlink"/>
+      <w:u w:val="single"/>
+    </w:rPr>
+  </w:style>
 </w:styles>
 </file>
 
@@ -890,6 +5103,52 @@
       <w:color w:val="365F91" w:themeColor="accent1" w:themeShade="BF"/>
       <w:sz w:val="28"/>
       <w:szCs w:val="28"/>
+    </w:rPr>
+  </w:style>
+  <w:style w:type="paragraph" w:styleId="Heading2">
+    <w:name w:val="heading 2"/>
+    <w:basedOn w:val="Normal"/>
+    <w:next w:val="Normal"/>
+    <w:link w:val="Heading2Char"/>
+    <w:uiPriority w:val="9"/>
+    <w:unhideWhenUsed/>
+    <w:qFormat/>
+    <w:rsid w:val="00AC44A4"/>
+    <w:pPr>
+      <w:keepNext/>
+      <w:keepLines/>
+      <w:spacing w:before="200" w:after="0"/>
+      <w:outlineLvl w:val="1"/>
+    </w:pPr>
+    <w:rPr>
+      <w:rFonts w:asciiTheme="majorHAnsi" w:eastAsiaTheme="majorEastAsia" w:hAnsiTheme="majorHAnsi" w:cstheme="majorBidi"/>
+      <w:b/>
+      <w:bCs/>
+      <w:color w:val="4F81BD" w:themeColor="accent1"/>
+      <w:sz w:val="26"/>
+      <w:szCs w:val="26"/>
+    </w:rPr>
+  </w:style>
+  <w:style w:type="paragraph" w:styleId="Heading3">
+    <w:name w:val="heading 3"/>
+    <w:basedOn w:val="Normal"/>
+    <w:next w:val="Normal"/>
+    <w:link w:val="Heading3Char"/>
+    <w:uiPriority w:val="9"/>
+    <w:unhideWhenUsed/>
+    <w:qFormat/>
+    <w:rsid w:val="00195003"/>
+    <w:pPr>
+      <w:keepNext/>
+      <w:keepLines/>
+      <w:spacing w:before="200" w:after="0"/>
+      <w:outlineLvl w:val="2"/>
+    </w:pPr>
+    <w:rPr>
+      <w:rFonts w:asciiTheme="majorHAnsi" w:eastAsiaTheme="majorEastAsia" w:hAnsiTheme="majorHAnsi" w:cstheme="majorBidi"/>
+      <w:b/>
+      <w:bCs/>
+      <w:color w:val="4F81BD" w:themeColor="accent1"/>
     </w:rPr>
   </w:style>
   <w:style w:type="character" w:default="1" w:styleId="DefaultParagraphFont">
@@ -1075,6 +5334,72 @@
       <w:rFonts w:ascii="Tahoma" w:hAnsi="Tahoma" w:cs="Tahoma"/>
       <w:sz w:val="16"/>
       <w:szCs w:val="16"/>
+    </w:rPr>
+  </w:style>
+  <w:style w:type="character" w:customStyle="1" w:styleId="Heading2Char">
+    <w:name w:val="Heading 2 Char"/>
+    <w:basedOn w:val="DefaultParagraphFont"/>
+    <w:link w:val="Heading2"/>
+    <w:uiPriority w:val="9"/>
+    <w:rsid w:val="00AC44A4"/>
+    <w:rPr>
+      <w:rFonts w:asciiTheme="majorHAnsi" w:eastAsiaTheme="majorEastAsia" w:hAnsiTheme="majorHAnsi" w:cstheme="majorBidi"/>
+      <w:b/>
+      <w:bCs/>
+      <w:color w:val="4F81BD" w:themeColor="accent1"/>
+      <w:sz w:val="26"/>
+      <w:szCs w:val="26"/>
+    </w:rPr>
+  </w:style>
+  <w:style w:type="character" w:customStyle="1" w:styleId="Heading3Char">
+    <w:name w:val="Heading 3 Char"/>
+    <w:basedOn w:val="DefaultParagraphFont"/>
+    <w:link w:val="Heading3"/>
+    <w:uiPriority w:val="9"/>
+    <w:rsid w:val="00195003"/>
+    <w:rPr>
+      <w:rFonts w:asciiTheme="majorHAnsi" w:eastAsiaTheme="majorEastAsia" w:hAnsiTheme="majorHAnsi" w:cstheme="majorBidi"/>
+      <w:b/>
+      <w:bCs/>
+      <w:color w:val="4F81BD" w:themeColor="accent1"/>
+    </w:rPr>
+  </w:style>
+  <w:style w:type="table" w:styleId="TableGrid">
+    <w:name w:val="Table Grid"/>
+    <w:basedOn w:val="TableNormal"/>
+    <w:uiPriority w:val="59"/>
+    <w:rsid w:val="00195003"/>
+    <w:pPr>
+      <w:spacing w:after="0" w:line="240" w:lineRule="auto"/>
+    </w:pPr>
+    <w:tblPr>
+      <w:tblInd w:w="0" w:type="dxa"/>
+      <w:tblBorders>
+        <w:top w:val="single" w:sz="4" w:space="0" w:color="auto"/>
+        <w:left w:val="single" w:sz="4" w:space="0" w:color="auto"/>
+        <w:bottom w:val="single" w:sz="4" w:space="0" w:color="auto"/>
+        <w:right w:val="single" w:sz="4" w:space="0" w:color="auto"/>
+        <w:insideH w:val="single" w:sz="4" w:space="0" w:color="auto"/>
+        <w:insideV w:val="single" w:sz="4" w:space="0" w:color="auto"/>
+      </w:tblBorders>
+      <w:tblCellMar>
+        <w:top w:w="0" w:type="dxa"/>
+        <w:left w:w="108" w:type="dxa"/>
+        <w:bottom w:w="0" w:type="dxa"/>
+        <w:right w:w="108" w:type="dxa"/>
+      </w:tblCellMar>
+    </w:tblPr>
+  </w:style>
+  <w:style w:type="character" w:styleId="FollowedHyperlink">
+    <w:name w:val="FollowedHyperlink"/>
+    <w:basedOn w:val="DefaultParagraphFont"/>
+    <w:uiPriority w:val="99"/>
+    <w:semiHidden/>
+    <w:unhideWhenUsed/>
+    <w:rsid w:val="00AD65D4"/>
+    <w:rPr>
+      <w:color w:val="800080" w:themeColor="followedHyperlink"/>
+      <w:u w:val="single"/>
     </w:rPr>
   </w:style>
 </w:styles>

</xml_diff>

<commit_message>
Almost finished converting from the Google Doc
I'm also trying to reduce redundancy, since there is lots.
</commit_message>
<xml_diff>
--- a/SFWR ENG 2MX3 Summary.docx
+++ b/SFWR ENG 2MX3 Summary.docx
@@ -213,7 +213,7 @@
           <v:shape id="_x0000_i1025" type="#_x0000_t75" style="width:158.15pt;height:36.2pt" o:ole="">
             <v:imagedata r:id="rId10" o:title=""/>
           </v:shape>
-          <o:OLEObject Type="Embed" ProgID="Equation.DSMT4" ShapeID="_x0000_i1025" DrawAspect="Content" ObjectID="_1450976520" r:id="rId11"/>
+          <o:OLEObject Type="Embed" ProgID="Equation.DSMT4" ShapeID="_x0000_i1025" DrawAspect="Content" ObjectID="_1451129061" r:id="rId11"/>
         </w:object>
       </w:r>
     </w:p>
@@ -381,7 +381,7 @@
           <v:shape id="_x0000_i1026" type="#_x0000_t75" style="width:146.2pt;height:22.1pt" o:ole="">
             <v:imagedata r:id="rId12" o:title=""/>
           </v:shape>
-          <o:OLEObject Type="Embed" ProgID="Equation.DSMT4" ShapeID="_x0000_i1026" DrawAspect="Content" ObjectID="_1450976521" r:id="rId13"/>
+          <o:OLEObject Type="Embed" ProgID="Equation.DSMT4" ShapeID="_x0000_i1026" DrawAspect="Content" ObjectID="_1451129062" r:id="rId13"/>
         </w:object>
       </w:r>
     </w:p>
@@ -526,7 +526,7 @@
           <v:shape id="_x0000_i1027" type="#_x0000_t75" style="width:182pt;height:34pt" o:ole="">
             <v:imagedata r:id="rId14" o:title=""/>
           </v:shape>
-          <o:OLEObject Type="Embed" ProgID="Equation.DSMT4" ShapeID="_x0000_i1027" DrawAspect="Content" ObjectID="_1450976522" r:id="rId15"/>
+          <o:OLEObject Type="Embed" ProgID="Equation.DSMT4" ShapeID="_x0000_i1027" DrawAspect="Content" ObjectID="_1451129063" r:id="rId15"/>
         </w:object>
       </w:r>
       <w:r>
@@ -548,7 +548,7 @@
           <v:shape id="_x0000_i1028" type="#_x0000_t75" style="width:108.2pt;height:65.8pt" o:ole="">
             <v:imagedata r:id="rId16" o:title=""/>
           </v:shape>
-          <o:OLEObject Type="Embed" ProgID="Equation.DSMT4" ShapeID="_x0000_i1028" DrawAspect="Content" ObjectID="_1450976523" r:id="rId17"/>
+          <o:OLEObject Type="Embed" ProgID="Equation.DSMT4" ShapeID="_x0000_i1028" DrawAspect="Content" ObjectID="_1451129064" r:id="rId17"/>
         </w:object>
       </w:r>
     </w:p>
@@ -572,7 +572,7 @@
           <v:shape id="_x0000_i1029" type="#_x0000_t75" style="width:101.15pt;height:64.95pt" o:ole="">
             <v:imagedata r:id="rId18" o:title=""/>
           </v:shape>
-          <o:OLEObject Type="Embed" ProgID="Equation.DSMT4" ShapeID="_x0000_i1029" DrawAspect="Content" ObjectID="_1450976524" r:id="rId19"/>
+          <o:OLEObject Type="Embed" ProgID="Equation.DSMT4" ShapeID="_x0000_i1029" DrawAspect="Content" ObjectID="_1451129065" r:id="rId19"/>
         </w:object>
       </w:r>
     </w:p>
@@ -615,10 +615,7 @@
         <w:t>Linear Time Invariant</w:t>
       </w:r>
       <w:r>
-        <w:t xml:space="preserve"> (LTI) System: you may flip order of system and delay</w:t>
-      </w:r>
-      <w:r>
-        <w:t xml:space="preserve"> (?)</w:t>
+        <w:t xml:space="preserve"> (LTI) System: you may flip order of system and delay (?)</w:t>
       </w:r>
     </w:p>
     <w:p>
@@ -728,7 +725,7 @@
           <v:shape id="_x0000_i1030" type="#_x0000_t75" style="width:166.95pt;height:40.2pt" o:ole="">
             <v:imagedata r:id="rId20" o:title=""/>
           </v:shape>
-          <o:OLEObject Type="Embed" ProgID="Equation.DSMT4" ShapeID="_x0000_i1030" DrawAspect="Content" ObjectID="_1450976525" r:id="rId21"/>
+          <o:OLEObject Type="Embed" ProgID="Equation.DSMT4" ShapeID="_x0000_i1030" DrawAspect="Content" ObjectID="_1451129066" r:id="rId21"/>
         </w:object>
       </w:r>
     </w:p>
@@ -757,7 +754,7 @@
           <v:shape id="_x0000_i1031" type="#_x0000_t75" style="width:106pt;height:36.2pt" o:ole="">
             <v:imagedata r:id="rId22" o:title=""/>
           </v:shape>
-          <o:OLEObject Type="Embed" ProgID="Equation.DSMT4" ShapeID="_x0000_i1031" DrawAspect="Content" ObjectID="_1450976526" r:id="rId23"/>
+          <o:OLEObject Type="Embed" ProgID="Equation.DSMT4" ShapeID="_x0000_i1031" DrawAspect="Content" ObjectID="_1451129067" r:id="rId23"/>
         </w:object>
       </w:r>
     </w:p>
@@ -773,7 +770,7 @@
           <v:shape id="_x0000_i1032" type="#_x0000_t75" style="width:85.25pt;height:61.85pt" o:ole="">
             <v:imagedata r:id="rId24" o:title=""/>
           </v:shape>
-          <o:OLEObject Type="Embed" ProgID="Equation.DSMT4" ShapeID="_x0000_i1032" DrawAspect="Content" ObjectID="_1450976527" r:id="rId25"/>
+          <o:OLEObject Type="Embed" ProgID="Equation.DSMT4" ShapeID="_x0000_i1032" DrawAspect="Content" ObjectID="_1451129068" r:id="rId25"/>
         </w:object>
       </w:r>
     </w:p>
@@ -792,7 +789,7 @@
           <v:shape id="_x0000_i1033" type="#_x0000_t75" style="width:85.25pt;height:22.1pt" o:ole="">
             <v:imagedata r:id="rId26" o:title=""/>
           </v:shape>
-          <o:OLEObject Type="Embed" ProgID="Equation.DSMT4" ShapeID="_x0000_i1033" DrawAspect="Content" ObjectID="_1450976528" r:id="rId27"/>
+          <o:OLEObject Type="Embed" ProgID="Equation.DSMT4" ShapeID="_x0000_i1033" DrawAspect="Content" ObjectID="_1451129069" r:id="rId27"/>
         </w:object>
       </w:r>
     </w:p>
@@ -1460,10 +1457,7 @@
         <w:t>n</w:t>
       </w:r>
       <w:r>
-        <w:t xml:space="preserve">). It is the </w:t>
-      </w:r>
-      <w:r>
-        <w:t xml:space="preserve">output, </w:t>
+        <w:t xml:space="preserve">). It is the output, </w:t>
       </w:r>
       <w:proofErr w:type="gramStart"/>
       <w:r>
@@ -1515,10 +1509,10 @@
           <w:position w:val="-52"/>
         </w:rPr>
         <w:object w:dxaOrig="2120" w:dyaOrig="1160">
-          <v:shape id="_x0000_i1042" type="#_x0000_t75" style="width:106pt;height:57.85pt" o:ole="">
+          <v:shape id="_x0000_i1034" type="#_x0000_t75" style="width:106pt;height:57.85pt" o:ole="">
             <v:imagedata r:id="rId28" o:title=""/>
           </v:shape>
-          <o:OLEObject Type="Embed" ProgID="Equation.DSMT4" ShapeID="_x0000_i1042" DrawAspect="Content" ObjectID="_1450976529" r:id="rId29"/>
+          <o:OLEObject Type="Embed" ProgID="Equation.DSMT4" ShapeID="_x0000_i1034" DrawAspect="Content" ObjectID="_1451129070" r:id="rId29"/>
         </w:object>
       </w:r>
     </w:p>
@@ -1539,10 +1533,10 @@
           <w:position w:val="-46"/>
         </w:rPr>
         <w:object w:dxaOrig="4320" w:dyaOrig="1040">
-          <v:shape id="_x0000_i1041" type="#_x0000_t75" style="width:3in;height:52.1pt" o:ole="">
+          <v:shape id="_x0000_i1035" type="#_x0000_t75" style="width:3in;height:52.1pt" o:ole="">
             <v:imagedata r:id="rId30" o:title=""/>
           </v:shape>
-          <o:OLEObject Type="Embed" ProgID="Equation.DSMT4" ShapeID="_x0000_i1041" DrawAspect="Content" ObjectID="_1450976530" r:id="rId31"/>
+          <o:OLEObject Type="Embed" ProgID="Equation.DSMT4" ShapeID="_x0000_i1035" DrawAspect="Content" ObjectID="_1451129071" r:id="rId31"/>
         </w:object>
       </w:r>
     </w:p>
@@ -1666,10 +1660,10 @@
           <w:position w:val="-66"/>
         </w:rPr>
         <w:object w:dxaOrig="2120" w:dyaOrig="1440">
-          <v:shape id="_x0000_i1034" type="#_x0000_t75" style="width:106pt;height:1in" o:ole="">
+          <v:shape id="_x0000_i1036" type="#_x0000_t75" style="width:106pt;height:1in" o:ole="">
             <v:imagedata r:id="rId32" o:title=""/>
           </v:shape>
-          <o:OLEObject Type="Embed" ProgID="Equation.DSMT4" ShapeID="_x0000_i1034" DrawAspect="Content" ObjectID="_1450976531" r:id="rId33"/>
+          <o:OLEObject Type="Embed" ProgID="Equation.DSMT4" ShapeID="_x0000_i1036" DrawAspect="Content" ObjectID="_1451129072" r:id="rId33"/>
         </w:object>
       </w:r>
     </w:p>
@@ -1708,10 +1702,10 @@
           <w:position w:val="-34"/>
         </w:rPr>
         <w:object w:dxaOrig="2380" w:dyaOrig="800">
-          <v:shape id="_x0000_i1040" type="#_x0000_t75" style="width:118.8pt;height:40.2pt" o:ole="">
+          <v:shape id="_x0000_i1037" type="#_x0000_t75" style="width:118.8pt;height:40.2pt" o:ole="">
             <v:imagedata r:id="rId34" o:title=""/>
           </v:shape>
-          <o:OLEObject Type="Embed" ProgID="Equation.DSMT4" ShapeID="_x0000_i1040" DrawAspect="Content" ObjectID="_1450976532" r:id="rId35"/>
+          <o:OLEObject Type="Embed" ProgID="Equation.DSMT4" ShapeID="_x0000_i1037" DrawAspect="Content" ObjectID="_1451129073" r:id="rId35"/>
         </w:object>
       </w:r>
     </w:p>
@@ -1741,10 +1735,10 @@
           <w:position w:val="-28"/>
         </w:rPr>
         <w:object w:dxaOrig="2220" w:dyaOrig="680">
-          <v:shape id="_x0000_i1035" type="#_x0000_t75" style="width:110.85pt;height:34pt" o:ole="">
+          <v:shape id="_x0000_i1038" type="#_x0000_t75" style="width:110.85pt;height:34pt" o:ole="">
             <v:imagedata r:id="rId36" o:title=""/>
           </v:shape>
-          <o:OLEObject Type="Embed" ProgID="Equation.DSMT4" ShapeID="_x0000_i1035" DrawAspect="Content" ObjectID="_1450976533" r:id="rId37"/>
+          <o:OLEObject Type="Embed" ProgID="Equation.DSMT4" ShapeID="_x0000_i1038" DrawAspect="Content" ObjectID="_1451129074" r:id="rId37"/>
         </w:object>
       </w:r>
     </w:p>
@@ -1797,10 +1791,10 @@
           <w:position w:val="-28"/>
         </w:rPr>
         <w:object w:dxaOrig="1800" w:dyaOrig="680">
-          <v:shape id="_x0000_i1036" type="#_x0000_t75" style="width:90.1pt;height:34pt" o:ole="">
+          <v:shape id="_x0000_i1039" type="#_x0000_t75" style="width:90.1pt;height:34pt" o:ole="">
             <v:imagedata r:id="rId38" o:title=""/>
           </v:shape>
-          <o:OLEObject Type="Embed" ProgID="Equation.DSMT4" ShapeID="_x0000_i1036" DrawAspect="Content" ObjectID="_1450976534" r:id="rId39"/>
+          <o:OLEObject Type="Embed" ProgID="Equation.DSMT4" ShapeID="_x0000_i1039" DrawAspect="Content" ObjectID="_1451129075" r:id="rId39"/>
         </w:object>
       </w:r>
     </w:p>
@@ -1813,10 +1807,10 @@
           <w:position w:val="-54"/>
         </w:rPr>
         <w:object w:dxaOrig="3379" w:dyaOrig="1600">
-          <v:shape id="_x0000_i1037" type="#_x0000_t75" style="width:168.75pt;height:79.95pt" o:ole="">
+          <v:shape id="_x0000_i1040" type="#_x0000_t75" style="width:168.75pt;height:79.95pt" o:ole="">
             <v:imagedata r:id="rId40" o:title=""/>
           </v:shape>
-          <o:OLEObject Type="Embed" ProgID="Equation.DSMT4" ShapeID="_x0000_i1037" DrawAspect="Content" ObjectID="_1450976535" r:id="rId41"/>
+          <o:OLEObject Type="Embed" ProgID="Equation.DSMT4" ShapeID="_x0000_i1040" DrawAspect="Content" ObjectID="_1451129076" r:id="rId41"/>
         </w:object>
       </w:r>
     </w:p>
@@ -1829,10 +1823,10 @@
           <w:position w:val="-84"/>
         </w:rPr>
         <w:object w:dxaOrig="4900" w:dyaOrig="1800">
-          <v:shape id="_x0000_i1038" type="#_x0000_t75" style="width:244.7pt;height:90.1pt" o:ole="">
+          <v:shape id="_x0000_i1041" type="#_x0000_t75" style="width:244.7pt;height:90.1pt" o:ole="">
             <v:imagedata r:id="rId42" o:title=""/>
           </v:shape>
-          <o:OLEObject Type="Embed" ProgID="Equation.DSMT4" ShapeID="_x0000_i1038" DrawAspect="Content" ObjectID="_1450976536" r:id="rId43"/>
+          <o:OLEObject Type="Embed" ProgID="Equation.DSMT4" ShapeID="_x0000_i1041" DrawAspect="Content" ObjectID="_1451129077" r:id="rId43"/>
         </w:object>
       </w:r>
     </w:p>
@@ -1845,10 +1839,10 @@
           <w:position w:val="-84"/>
         </w:rPr>
         <w:object w:dxaOrig="6280" w:dyaOrig="1800">
-          <v:shape id="_x0000_i1039" type="#_x0000_t75" style="width:313.6pt;height:90.1pt" o:ole="">
+          <v:shape id="_x0000_i1042" type="#_x0000_t75" style="width:313.6pt;height:90.1pt" o:ole="">
             <v:imagedata r:id="rId44" o:title=""/>
           </v:shape>
-          <o:OLEObject Type="Embed" ProgID="Equation.DSMT4" ShapeID="_x0000_i1039" DrawAspect="Content" ObjectID="_1450976537" r:id="rId45"/>
+          <o:OLEObject Type="Embed" ProgID="Equation.DSMT4" ShapeID="_x0000_i1042" DrawAspect="Content" ObjectID="_1451129078" r:id="rId45"/>
         </w:object>
       </w:r>
     </w:p>
@@ -2197,13 +2191,7 @@
               <w:t>h</w:t>
             </w:r>
             <w:r>
-              <w:t>(</w:t>
-            </w:r>
-            <w:r>
-              <w:t>2</w:t>
-            </w:r>
-            <w:r>
-              <w:t>)</w:t>
+              <w:t>(2)</w:t>
             </w:r>
           </w:p>
         </w:tc>
@@ -2425,7 +2413,7 @@
           <v:shape id="_x0000_i1043" type="#_x0000_t75" style="width:110pt;height:90.1pt" o:ole="">
             <v:imagedata r:id="rId46" o:title=""/>
           </v:shape>
-          <o:OLEObject Type="Embed" ProgID="Equation.DSMT4" ShapeID="_x0000_i1043" DrawAspect="Content" ObjectID="_1450976538" r:id="rId47"/>
+          <o:OLEObject Type="Embed" ProgID="Equation.DSMT4" ShapeID="_x0000_i1043" DrawAspect="Content" ObjectID="_1451129079" r:id="rId47"/>
         </w:object>
       </w:r>
     </w:p>
@@ -2560,7 +2548,7 @@
           <v:shape id="_x0000_i1044" type="#_x0000_t75" style="width:110pt;height:19.9pt" o:ole="">
             <v:imagedata r:id="rId49" o:title=""/>
           </v:shape>
-          <o:OLEObject Type="Embed" ProgID="Equation.DSMT4" ShapeID="_x0000_i1044" DrawAspect="Content" ObjectID="_1450976539" r:id="rId50"/>
+          <o:OLEObject Type="Embed" ProgID="Equation.DSMT4" ShapeID="_x0000_i1044" DrawAspect="Content" ObjectID="_1451129080" r:id="rId50"/>
         </w:object>
       </w:r>
       <w:r>
@@ -2607,7 +2595,7 @@
           <v:shape id="_x0000_i1045" type="#_x0000_t75" style="width:188.15pt;height:26.05pt" o:ole="">
             <v:imagedata r:id="rId51" o:title=""/>
           </v:shape>
-          <o:OLEObject Type="Embed" ProgID="Equation.DSMT4" ShapeID="_x0000_i1045" DrawAspect="Content" ObjectID="_1450976540" r:id="rId52"/>
+          <o:OLEObject Type="Embed" ProgID="Equation.DSMT4" ShapeID="_x0000_i1045" DrawAspect="Content" ObjectID="_1451129081" r:id="rId52"/>
         </w:object>
       </w:r>
     </w:p>
@@ -2616,7 +2604,6 @@
         <w:pStyle w:val="NoSpacing"/>
       </w:pPr>
     </w:p>
-    <w:bookmarkStart w:id="7" w:name="_GoBack"/>
     <w:p>
       <w:pPr>
         <w:pStyle w:val="NoSpacing"/>
@@ -2626,13 +2613,12 @@
           <w:position w:val="-50"/>
         </w:rPr>
         <w:object w:dxaOrig="2420" w:dyaOrig="1160">
-          <v:shape id="_x0000_i1048" type="#_x0000_t75" style="width:121.05pt;height:57.85pt" o:ole="">
+          <v:shape id="_x0000_i1046" type="#_x0000_t75" style="width:121.05pt;height:57.85pt" o:ole="">
             <v:imagedata r:id="rId53" o:title=""/>
           </v:shape>
-          <o:OLEObject Type="Embed" ProgID="Equation.DSMT4" ShapeID="_x0000_i1048" DrawAspect="Content" ObjectID="_1450976541" r:id="rId54"/>
+          <o:OLEObject Type="Embed" ProgID="Equation.DSMT4" ShapeID="_x0000_i1046" DrawAspect="Content" ObjectID="_1451129082" r:id="rId54"/>
         </w:object>
       </w:r>
-      <w:bookmarkEnd w:id="7"/>
       <w:r>
         <w:tab/>
         <w:t>(?)</w:t>
@@ -2640,12 +2626,7 @@
     </w:p>
     <w:p>
       <w:pPr>
-        <w:pStyle w:val="NoSpacing"/>
-      </w:pPr>
-    </w:p>
-    <w:p>
-      <w:pPr>
-        <w:pStyle w:val="NoSpacing"/>
+        <w:pStyle w:val="Heading3"/>
       </w:pPr>
       <w:proofErr w:type="gramStart"/>
       <w:r>
@@ -2668,10 +2649,10 @@
           <w:position w:val="-12"/>
         </w:rPr>
         <w:object w:dxaOrig="800" w:dyaOrig="360">
-          <v:shape id="_x0000_i1046" type="#_x0000_t75" style="width:40.2pt;height:18.1pt" o:ole="">
+          <v:shape id="_x0000_i1047" type="#_x0000_t75" style="width:40.2pt;height:18.1pt" o:ole="">
             <v:imagedata r:id="rId55" o:title=""/>
           </v:shape>
-          <o:OLEObject Type="Embed" ProgID="Equation.DSMT4" ShapeID="_x0000_i1046" DrawAspect="Content" ObjectID="_1450976542" r:id="rId56"/>
+          <o:OLEObject Type="Embed" ProgID="Equation.DSMT4" ShapeID="_x0000_i1047" DrawAspect="Content" ObjectID="_1451129083" r:id="rId56"/>
         </w:object>
       </w:r>
       <w:r>
@@ -2687,10 +2668,10 @@
           <w:position w:val="-44"/>
         </w:rPr>
         <w:object w:dxaOrig="1219" w:dyaOrig="999">
-          <v:shape id="_x0000_i1047" type="#_x0000_t75" style="width:60.95pt;height:49.9pt" o:ole="">
+          <v:shape id="_x0000_i1048" type="#_x0000_t75" style="width:60.95pt;height:49.9pt" o:ole="">
             <v:imagedata r:id="rId57" o:title=""/>
           </v:shape>
-          <o:OLEObject Type="Embed" ProgID="Equation.DSMT4" ShapeID="_x0000_i1047" DrawAspect="Content" ObjectID="_1450976543" r:id="rId58"/>
+          <o:OLEObject Type="Embed" ProgID="Equation.DSMT4" ShapeID="_x0000_i1048" DrawAspect="Content" ObjectID="_1451129084" r:id="rId58"/>
         </w:object>
       </w:r>
     </w:p>
@@ -2701,7 +2682,7 @@
     </w:p>
     <w:p>
       <w:pPr>
-        <w:pStyle w:val="NoSpacing"/>
+        <w:pStyle w:val="Heading2"/>
       </w:pPr>
       <w:r>
         <w:t>Frequency Response</w:t>
@@ -2711,27 +2692,78 @@
       <w:pPr>
         <w:pStyle w:val="NoSpacing"/>
       </w:pPr>
-    </w:p>
-    <w:p>
-      <w:pPr>
-        <w:pStyle w:val="NoSpacing"/>
-      </w:pPr>
-      <w:r>
-        <w:t>e.g. y(n) + y(n−1) = 2x(n) − 5x(n−2)</w:t>
-      </w:r>
-    </w:p>
-    <w:p>
-      <w:pPr>
-        <w:pStyle w:val="NoSpacing"/>
-      </w:pPr>
-      <w:r>
-        <w:t>Factor everything out to isolate H(ω):</w:t>
-      </w:r>
-    </w:p>
-    <w:p>
-      <w:pPr>
-        <w:pStyle w:val="NoSpacing"/>
-      </w:pPr>
+      <w:r>
+        <w:rPr>
+          <w:position w:val="-34"/>
+        </w:rPr>
+        <w:object w:dxaOrig="1719" w:dyaOrig="800">
+          <v:shape id="_x0000_i1049" type="#_x0000_t75" style="width:86.15pt;height:40.2pt" o:ole="">
+            <v:imagedata r:id="rId59" o:title=""/>
+          </v:shape>
+          <o:OLEObject Type="Embed" ProgID="Equation.DSMT4" ShapeID="_x0000_i1049" DrawAspect="Content" ObjectID="_1451129085" r:id="rId60"/>
+        </w:object>
+      </w:r>
+    </w:p>
+    <w:p>
+      <w:pPr>
+        <w:pStyle w:val="NoSpacing"/>
+      </w:pPr>
+      <w:proofErr w:type="gramStart"/>
+      <w:r>
+        <w:t>e.g</w:t>
+      </w:r>
+      <w:proofErr w:type="gramEnd"/>
+      <w:r>
+        <w:t>. y(n) + y(n−1) = 2x(n) − 5x(n−2)</w:t>
+      </w:r>
+    </w:p>
+    <w:p>
+      <w:pPr>
+        <w:pStyle w:val="NoSpacing"/>
+      </w:pPr>
+      <w:r>
+        <w:rPr>
+          <w:position w:val="-62"/>
+        </w:rPr>
+        <w:object w:dxaOrig="4180" w:dyaOrig="1340">
+          <v:shape id="_x0000_i1050" type="#_x0000_t75" style="width:208.95pt;height:67.15pt" o:ole="">
+            <v:imagedata r:id="rId61" o:title=""/>
+          </v:shape>
+          <o:OLEObject Type="Embed" ProgID="Equation.DSMT4" ShapeID="_x0000_i1050" DrawAspect="Content" ObjectID="_1451129086" r:id="rId62"/>
+        </w:object>
+      </w:r>
+    </w:p>
+    <w:p>
+      <w:pPr>
+        <w:pStyle w:val="NoSpacing"/>
+      </w:pPr>
+      <w:r>
+        <w:t xml:space="preserve">Factor everything out to isolate </w:t>
+      </w:r>
+      <w:proofErr w:type="gramStart"/>
+      <w:r>
+        <w:t>H(</w:t>
+      </w:r>
+      <w:proofErr w:type="gramEnd"/>
+      <w:r>
+        <w:t>ω):</w:t>
+      </w:r>
+    </w:p>
+    <w:p>
+      <w:pPr>
+        <w:pStyle w:val="NoSpacing"/>
+      </w:pPr>
+      <w:r>
+        <w:rPr>
+          <w:position w:val="-24"/>
+        </w:rPr>
+        <w:object w:dxaOrig="1800" w:dyaOrig="660">
+          <v:shape id="_x0000_i1051" type="#_x0000_t75" style="width:90.1pt;height:33.15pt" o:ole="">
+            <v:imagedata r:id="rId63" o:title=""/>
+          </v:shape>
+          <o:OLEObject Type="Embed" ProgID="Equation.DSMT4" ShapeID="_x0000_i1051" DrawAspect="Content" ObjectID="_1451129087" r:id="rId64"/>
+        </w:object>
+      </w:r>
     </w:p>
     <w:p>
       <w:pPr>
@@ -2740,11 +2772,36 @@
       <w:r>
         <w:t>Formula:</w:t>
       </w:r>
-    </w:p>
-    <w:p>
-      <w:pPr>
-        <w:pStyle w:val="NoSpacing"/>
-      </w:pPr>
+      <w:r>
+        <w:t xml:space="preserve"> </w:t>
+      </w:r>
+      <w:r>
+        <w:rPr>
+          <w:position w:val="-64"/>
+        </w:rPr>
+        <w:object w:dxaOrig="2260" w:dyaOrig="1400">
+          <v:shape id="_x0000_i1052" type="#_x0000_t75" style="width:113.1pt;height:69.8pt" o:ole="">
+            <v:imagedata r:id="rId65" o:title=""/>
+          </v:shape>
+          <o:OLEObject Type="Embed" ProgID="Equation.DSMT4" ShapeID="_x0000_i1052" DrawAspect="Content" ObjectID="_1451129088" r:id="rId66"/>
+        </w:object>
+      </w:r>
+    </w:p>
+    <w:p>
+      <w:pPr>
+        <w:pStyle w:val="NoSpacing"/>
+      </w:pPr>
+      <w:r>
+        <w:rPr>
+          <w:position w:val="-24"/>
+        </w:rPr>
+        <w:object w:dxaOrig="1800" w:dyaOrig="660">
+          <v:shape id="_x0000_i1053" type="#_x0000_t75" style="width:90.1pt;height:33.15pt" o:ole="">
+            <v:imagedata r:id="rId67" o:title=""/>
+          </v:shape>
+          <o:OLEObject Type="Embed" ProgID="Equation.DSMT4" ShapeID="_x0000_i1053" DrawAspect="Content" ObjectID="_1451129089" r:id="rId68"/>
+        </w:object>
+      </w:r>
     </w:p>
     <w:p>
       <w:pPr>
@@ -2754,162 +2811,1835 @@
         <w:t>Table: (the argument will always be negative because you can’t look ahead of time)</w:t>
       </w:r>
     </w:p>
-    <w:p>
-      <w:pPr>
-        <w:pStyle w:val="NoSpacing"/>
-      </w:pPr>
-      <w:r>
-        <w:t>ω</w:t>
-      </w:r>
-    </w:p>
-    <w:p>
-      <w:pPr>
-        <w:pStyle w:val="NoSpacing"/>
-      </w:pPr>
-      <w:r>
-        <w:t>H(ω)</w:t>
-      </w:r>
-    </w:p>
-    <w:p>
-      <w:pPr>
-        <w:pStyle w:val="NoSpacing"/>
-      </w:pPr>
-      <w:r>
-        <w:t>||H(ω)||</w:t>
-      </w:r>
-    </w:p>
-    <w:p>
-      <w:pPr>
-        <w:pStyle w:val="NoSpacing"/>
-      </w:pPr>
-      <w:r>
-        <w:t>*</w:t>
-      </w:r>
-    </w:p>
-    <w:p>
-      <w:pPr>
-        <w:pStyle w:val="NoSpacing"/>
-      </w:pPr>
+    <w:tbl>
+      <w:tblPr>
+        <w:tblStyle w:val="TableGrid"/>
+        <w:tblW w:w="0" w:type="auto"/>
+        <w:tblLook w:val="04A0" w:firstRow="1" w:lastRow="0" w:firstColumn="1" w:lastColumn="0" w:noHBand="0" w:noVBand="1"/>
+      </w:tblPr>
+      <w:tblGrid>
+        <w:gridCol w:w="2394"/>
+        <w:gridCol w:w="2394"/>
+        <w:gridCol w:w="2394"/>
+        <w:gridCol w:w="2394"/>
+      </w:tblGrid>
+      <w:tr>
+        <w:tc>
+          <w:tcPr>
+            <w:tcW w:w="2394" w:type="dxa"/>
+          </w:tcPr>
+          <w:p>
+            <w:pPr>
+              <w:pStyle w:val="NoSpacing"/>
+            </w:pPr>
+            <w:r>
+              <w:t>ω</w:t>
+            </w:r>
+          </w:p>
+        </w:tc>
+        <w:tc>
+          <w:tcPr>
+            <w:tcW w:w="2394" w:type="dxa"/>
+          </w:tcPr>
+          <w:p>
+            <w:pPr>
+              <w:pStyle w:val="NoSpacing"/>
+            </w:pPr>
+            <w:r>
+              <w:t>H(ω)</w:t>
+            </w:r>
+          </w:p>
+        </w:tc>
+        <w:tc>
+          <w:tcPr>
+            <w:tcW w:w="2394" w:type="dxa"/>
+          </w:tcPr>
+          <w:p>
+            <w:pPr>
+              <w:pStyle w:val="NoSpacing"/>
+            </w:pPr>
+            <w:r>
+              <w:t>||H(ω)||</w:t>
+            </w:r>
+          </w:p>
+        </w:tc>
+        <w:tc>
+          <w:tcPr>
+            <w:tcW w:w="2394" w:type="dxa"/>
+          </w:tcPr>
+          <w:p>
+            <w:pPr>
+              <w:pStyle w:val="NoSpacing"/>
+            </w:pPr>
+            <w:r>
+              <w:rPr>
+                <w:position w:val="-14"/>
+              </w:rPr>
+              <w:object w:dxaOrig="840" w:dyaOrig="400">
+                <v:shape id="_x0000_i1054" type="#_x0000_t75" style="width:41.95pt;height:19.9pt" o:ole="">
+                  <v:imagedata r:id="rId69" o:title=""/>
+                </v:shape>
+                <o:OLEObject Type="Embed" ProgID="Equation.DSMT4" ShapeID="_x0000_i1054" DrawAspect="Content" ObjectID="_1451129090" r:id="rId70"/>
+              </w:object>
+            </w:r>
+          </w:p>
+        </w:tc>
+      </w:tr>
+      <w:tr>
+        <w:tc>
+          <w:tcPr>
+            <w:tcW w:w="2394" w:type="dxa"/>
+          </w:tcPr>
+          <w:p>
+            <w:pPr>
+              <w:pStyle w:val="NoSpacing"/>
+            </w:pPr>
+            <w:r>
+              <w:t>0</w:t>
+            </w:r>
+          </w:p>
+        </w:tc>
+        <w:tc>
+          <w:tcPr>
+            <w:tcW w:w="2394" w:type="dxa"/>
+          </w:tcPr>
+          <w:p>
+            <w:pPr>
+              <w:pStyle w:val="NoSpacing"/>
+            </w:pPr>
+            <w:r>
+              <w:t>− 3/2</w:t>
+            </w:r>
+          </w:p>
+        </w:tc>
+        <w:tc>
+          <w:tcPr>
+            <w:tcW w:w="2394" w:type="dxa"/>
+          </w:tcPr>
+          <w:p>
+            <w:pPr>
+              <w:pStyle w:val="NoSpacing"/>
+            </w:pPr>
+            <w:r>
+              <w:t>3/2</w:t>
+            </w:r>
+          </w:p>
+        </w:tc>
+        <w:tc>
+          <w:tcPr>
+            <w:tcW w:w="2394" w:type="dxa"/>
+          </w:tcPr>
+          <w:p>
+            <w:pPr>
+              <w:pStyle w:val="NoSpacing"/>
+            </w:pPr>
+            <w:r>
+              <w:t>−π</w:t>
+            </w:r>
+          </w:p>
+        </w:tc>
+      </w:tr>
+      <w:tr>
+        <w:tc>
+          <w:tcPr>
+            <w:tcW w:w="2394" w:type="dxa"/>
+          </w:tcPr>
+          <w:p>
+            <w:pPr>
+              <w:pStyle w:val="NoSpacing"/>
+            </w:pPr>
+            <w:r>
+              <w:t>π/2</w:t>
+            </w:r>
+          </w:p>
+        </w:tc>
+        <w:tc>
+          <w:tcPr>
+            <w:tcW w:w="2394" w:type="dxa"/>
+          </w:tcPr>
+          <w:p>
+            <w:pPr>
+              <w:pStyle w:val="NoSpacing"/>
+            </w:pPr>
+            <w:r>
+              <w:rPr>
+                <w:position w:val="-12"/>
+              </w:rPr>
+              <w:object w:dxaOrig="400" w:dyaOrig="360">
+                <v:shape id="_x0000_i1055" type="#_x0000_t75" style="width:19.9pt;height:18.1pt" o:ole="">
+                  <v:imagedata r:id="rId71" o:title=""/>
+                </v:shape>
+                <o:OLEObject Type="Embed" ProgID="Equation.DSMT4" ShapeID="_x0000_i1055" DrawAspect="Content" ObjectID="_1451129091" r:id="rId72"/>
+              </w:object>
+            </w:r>
+          </w:p>
+        </w:tc>
+        <w:tc>
+          <w:tcPr>
+            <w:tcW w:w="2394" w:type="dxa"/>
+          </w:tcPr>
+          <w:p>
+            <w:pPr>
+              <w:pStyle w:val="NoSpacing"/>
+            </w:pPr>
+            <w:r>
+              <w:rPr>
+                <w:position w:val="-8"/>
+              </w:rPr>
+              <w:object w:dxaOrig="1660" w:dyaOrig="400">
+                <v:shape id="_x0000_i1056" type="#_x0000_t75" style="width:83.05pt;height:19.9pt" o:ole="">
+                  <v:imagedata r:id="rId73" o:title=""/>
+                </v:shape>
+                <o:OLEObject Type="Embed" ProgID="Equation.DSMT4" ShapeID="_x0000_i1056" DrawAspect="Content" ObjectID="_1451129092" r:id="rId74"/>
+              </w:object>
+            </w:r>
+          </w:p>
+        </w:tc>
+        <w:tc>
+          <w:tcPr>
+            <w:tcW w:w="2394" w:type="dxa"/>
+          </w:tcPr>
+          <w:p>
+            <w:pPr>
+              <w:pStyle w:val="NoSpacing"/>
+            </w:pPr>
+            <w:r>
+              <w:rPr>
+                <w:position w:val="-12"/>
+              </w:rPr>
+              <w:object w:dxaOrig="360" w:dyaOrig="360">
+                <v:shape id="_x0000_i1057" type="#_x0000_t75" style="width:18.1pt;height:18.1pt" o:ole="">
+                  <v:imagedata r:id="rId75" o:title=""/>
+                </v:shape>
+                <o:OLEObject Type="Embed" ProgID="Equation.DSMT4" ShapeID="_x0000_i1057" DrawAspect="Content" ObjectID="_1451129093" r:id="rId76"/>
+              </w:object>
+            </w:r>
+          </w:p>
+        </w:tc>
+      </w:tr>
+      <w:tr>
+        <w:tc>
+          <w:tcPr>
+            <w:tcW w:w="2394" w:type="dxa"/>
+          </w:tcPr>
+          <w:p>
+            <w:pPr>
+              <w:pStyle w:val="NoSpacing"/>
+            </w:pPr>
+            <w:r>
+              <w:t>π</w:t>
+            </w:r>
+          </w:p>
+        </w:tc>
+        <w:tc>
+          <w:tcPr>
+            <w:tcW w:w="2394" w:type="dxa"/>
+          </w:tcPr>
+          <w:p>
+            <w:pPr>
+              <w:pStyle w:val="NoSpacing"/>
+            </w:pPr>
+          </w:p>
+        </w:tc>
+        <w:tc>
+          <w:tcPr>
+            <w:tcW w:w="2394" w:type="dxa"/>
+          </w:tcPr>
+          <w:p>
+            <w:pPr>
+              <w:pStyle w:val="NoSpacing"/>
+            </w:pPr>
+          </w:p>
+        </w:tc>
+        <w:tc>
+          <w:tcPr>
+            <w:tcW w:w="2394" w:type="dxa"/>
+          </w:tcPr>
+          <w:p>
+            <w:pPr>
+              <w:pStyle w:val="NoSpacing"/>
+            </w:pPr>
+          </w:p>
+        </w:tc>
+      </w:tr>
+    </w:tbl>
+    <w:p>
+      <w:pPr>
+        <w:pStyle w:val="NoSpacing"/>
+      </w:pPr>
+    </w:p>
+    <w:p>
+      <w:pPr>
+        <w:pStyle w:val="NoSpacing"/>
+      </w:pPr>
+      <w:r>
+        <w:rPr>
+          <w:noProof/>
+          <w:lang w:eastAsia="en-CA"/>
+        </w:rPr>
+        <w:drawing>
+          <wp:inline distT="0" distB="0" distL="0" distR="0">
+            <wp:extent cx="2821737" cy="2055453"/>
+            <wp:effectExtent l="0" t="0" r="0" b="2540"/>
+            <wp:docPr id="2" name="Picture 2" descr="https://lh5.googleusercontent.com/XyU63_zTLuQcX5KQO60HYy2XcVZGTeIdoH6AlN4Cjdc6cIAdcMfktgzougOs8DXwRbTVzttSPRQMBxC4JTeqNt1nUcItMW0pwB-ca6N28I4m9Gelyb-BtYcL"/>
+            <wp:cNvGraphicFramePr>
+              <a:graphicFrameLocks xmlns:a="http://schemas.openxmlformats.org/drawingml/2006/main" noChangeAspect="1"/>
+            </wp:cNvGraphicFramePr>
+            <a:graphic xmlns:a="http://schemas.openxmlformats.org/drawingml/2006/main">
+              <a:graphicData uri="http://schemas.openxmlformats.org/drawingml/2006/picture">
+                <pic:pic xmlns:pic="http://schemas.openxmlformats.org/drawingml/2006/picture">
+                  <pic:nvPicPr>
+                    <pic:cNvPr id="0" name="Picture 57" descr="https://lh5.googleusercontent.com/XyU63_zTLuQcX5KQO60HYy2XcVZGTeIdoH6AlN4Cjdc6cIAdcMfktgzougOs8DXwRbTVzttSPRQMBxC4JTeqNt1nUcItMW0pwB-ca6N28I4m9Gelyb-BtYcL"/>
+                    <pic:cNvPicPr>
+                      <a:picLocks noChangeAspect="1" noChangeArrowheads="1"/>
+                    </pic:cNvPicPr>
+                  </pic:nvPicPr>
+                  <pic:blipFill>
+                    <a:blip r:embed="rId77">
+                      <a:extLst>
+                        <a:ext uri="{28A0092B-C50C-407E-A947-70E740481C1C}">
+                          <a14:useLocalDpi xmlns:a14="http://schemas.microsoft.com/office/drawing/2010/main" val="0"/>
+                        </a:ext>
+                      </a:extLst>
+                    </a:blip>
+                    <a:srcRect/>
+                    <a:stretch>
+                      <a:fillRect/>
+                    </a:stretch>
+                  </pic:blipFill>
+                  <pic:spPr bwMode="auto">
+                    <a:xfrm>
+                      <a:off x="0" y="0"/>
+                      <a:ext cx="2821937" cy="2055599"/>
+                    </a:xfrm>
+                    <a:prstGeom prst="rect">
+                      <a:avLst/>
+                    </a:prstGeom>
+                    <a:noFill/>
+                    <a:ln>
+                      <a:noFill/>
+                    </a:ln>
+                  </pic:spPr>
+                </pic:pic>
+              </a:graphicData>
+            </a:graphic>
+          </wp:inline>
+        </w:drawing>
+      </w:r>
+    </w:p>
+    <w:p>
+      <w:pPr>
+        <w:pStyle w:val="NoSpacing"/>
+      </w:pPr>
+    </w:p>
+    <w:p>
+      <w:pPr>
+        <w:pStyle w:val="NoSpacing"/>
+      </w:pPr>
+      <w:r>
+        <w:rPr>
+          <w:position w:val="-56"/>
+        </w:rPr>
+        <w:object w:dxaOrig="4099" w:dyaOrig="1359">
+          <v:shape id="_x0000_i1058" type="#_x0000_t75" style="width:204.95pt;height:68pt" o:ole="">
+            <v:imagedata r:id="rId78" o:title=""/>
+          </v:shape>
+          <o:OLEObject Type="Embed" ProgID="Equation.DSMT4" ShapeID="_x0000_i1058" DrawAspect="Content" ObjectID="_1451129094" r:id="rId79"/>
+        </w:object>
+      </w:r>
+    </w:p>
+    <w:p>
+      <w:pPr>
+        <w:pStyle w:val="Heading1"/>
+      </w:pPr>
+      <w:r>
+        <w:t>Filter a signal</w:t>
+      </w:r>
+    </w:p>
+    <w:p>
+      <w:pPr>
+        <w:pStyle w:val="NoSpacing"/>
+      </w:pPr>
+      <w:r>
+        <w:rPr>
+          <w:position w:val="-12"/>
+        </w:rPr>
+        <w:object w:dxaOrig="600" w:dyaOrig="360">
+          <v:shape id="_x0000_i1059" type="#_x0000_t75" style="width:30.05pt;height:18.1pt" o:ole="">
+            <v:imagedata r:id="rId80" o:title=""/>
+          </v:shape>
+          <o:OLEObject Type="Embed" ProgID="Equation.DSMT4" ShapeID="_x0000_i1059" DrawAspect="Content" ObjectID="_1451129095" r:id="rId81"/>
+        </w:object>
+      </w:r>
+    </w:p>
+    <w:p>
+      <w:pPr>
+        <w:pStyle w:val="NoSpacing"/>
+      </w:pPr>
+      <w:proofErr w:type="spellStart"/>
+      <w:r>
+        <w:rPr>
+          <w:b/>
+        </w:rPr>
+        <w:t>Sawtooth</w:t>
+      </w:r>
+      <w:proofErr w:type="spellEnd"/>
+      <w:r>
+        <w:rPr>
+          <w:b/>
+        </w:rPr>
+        <w:t xml:space="preserve"> signals</w:t>
+      </w:r>
+      <w:r>
+        <w:t xml:space="preserve"> are periodic, so you have to use the Fourier </w:t>
+      </w:r>
+      <w:proofErr w:type="gramStart"/>
+      <w:r>
+        <w:t>Series</w:t>
+      </w:r>
+      <w:proofErr w:type="gramEnd"/>
+      <w:r>
+        <w:t xml:space="preserve"> on it.</w:t>
+      </w:r>
+    </w:p>
+    <w:p>
+      <w:pPr>
+        <w:pStyle w:val="NoSpacing"/>
+      </w:pPr>
+      <w:r>
+        <w:rPr>
+          <w:position w:val="-28"/>
+        </w:rPr>
+        <w:object w:dxaOrig="4020" w:dyaOrig="680">
+          <v:shape id="_x0000_i1060" type="#_x0000_t75" style="width:201pt;height:34pt" o:ole="">
+            <v:imagedata r:id="rId82" o:title=""/>
+          </v:shape>
+          <o:OLEObject Type="Embed" ProgID="Equation.DSMT4" ShapeID="_x0000_i1060" DrawAspect="Content" ObjectID="_1451129096" r:id="rId83"/>
+        </w:object>
+      </w:r>
+    </w:p>
+    <w:p>
+      <w:pPr>
+        <w:pStyle w:val="Heading1"/>
+      </w:pPr>
+      <w:r>
+        <w:t>State Space</w:t>
+      </w:r>
+    </w:p>
+    <w:p>
+      <w:pPr>
+        <w:pStyle w:val="NoSpacing"/>
+      </w:pPr>
+      <w:proofErr w:type="gramStart"/>
+      <w:r>
+        <w:t>this</w:t>
+      </w:r>
+      <w:proofErr w:type="gramEnd"/>
+      <w:r>
+        <w:t xml:space="preserve"> vs ABCD (?)</w:t>
+      </w:r>
+    </w:p>
+    <w:p>
+      <w:pPr>
+        <w:pStyle w:val="NoSpacing"/>
+      </w:pPr>
+      <w:proofErr w:type="gramStart"/>
       <w:r>
         <w:lastRenderedPageBreak/>
+        <w:t>S(</w:t>
+      </w:r>
+      <w:proofErr w:type="gramEnd"/>
+      <w:r>
+        <w:t>n+1) = A∙s(n) + B∙x(n)</w:t>
+      </w:r>
+    </w:p>
+    <w:p>
+      <w:pPr>
+        <w:pStyle w:val="NoSpacing"/>
+      </w:pPr>
+      <w:r>
+        <w:t>y(n) = C∙s(n) + D∙x(n)</w:t>
+      </w:r>
+    </w:p>
+    <w:p>
+      <w:pPr>
+        <w:pStyle w:val="NoSpacing"/>
+      </w:pPr>
+    </w:p>
+    <w:p>
+      <w:pPr>
+        <w:pStyle w:val="NoSpacing"/>
+      </w:pPr>
+      <w:r>
+        <w:t>e.g. y(n) = x(n) + 2x(n−2)</w:t>
+      </w:r>
+    </w:p>
+    <w:p>
+      <w:pPr>
+        <w:pStyle w:val="NoSpacing"/>
+      </w:pPr>
+      <w:proofErr w:type="gramStart"/>
+      <w:r>
+        <w:t>let</w:t>
+      </w:r>
+      <w:proofErr w:type="gramEnd"/>
+      <w:r>
+        <w:t xml:space="preserve"> S</w:t>
+      </w:r>
+      <w:r>
+        <w:rPr>
+          <w:vertAlign w:val="subscript"/>
+        </w:rPr>
+        <w:t>1</w:t>
+      </w:r>
+      <w:r>
+        <w:t>(n)</w:t>
+      </w:r>
+      <w:r>
+        <w:t xml:space="preserve"> = x(n−2)</w:t>
+      </w:r>
+    </w:p>
+    <w:p>
+      <w:pPr>
+        <w:pStyle w:val="NoSpacing"/>
+      </w:pPr>
+    </w:p>
+    <w:p>
+      <w:pPr>
+        <w:pStyle w:val="NoSpacing"/>
+      </w:pPr>
+      <w:r>
+        <w:rPr>
+          <w:position w:val="-34"/>
+        </w:rPr>
+        <w:object w:dxaOrig="1640" w:dyaOrig="800">
+          <v:shape id="_x0000_i1061" type="#_x0000_t75" style="width:82.15pt;height:40.2pt" o:ole="">
+            <v:imagedata r:id="rId84" o:title=""/>
+          </v:shape>
+          <o:OLEObject Type="Embed" ProgID="Equation.DSMT4" ShapeID="_x0000_i1061" DrawAspect="Content" ObjectID="_1451129097" r:id="rId85"/>
+        </w:object>
+      </w:r>
+      <w:r>
+        <w:tab/>
+      </w:r>
+      <w:r>
+        <w:tab/>
+      </w:r>
+      <w:r>
+        <w:rPr>
+          <w:position w:val="-34"/>
+        </w:rPr>
+        <w:object w:dxaOrig="2680" w:dyaOrig="800">
+          <v:shape id="_x0000_i1062" type="#_x0000_t75" style="width:133.85pt;height:40.2pt" o:ole="">
+            <v:imagedata r:id="rId86" o:title=""/>
+          </v:shape>
+          <o:OLEObject Type="Embed" ProgID="Equation.DSMT4" ShapeID="_x0000_i1062" DrawAspect="Content" ObjectID="_1451129098" r:id="rId87"/>
+        </w:object>
+      </w:r>
+    </w:p>
+    <w:p>
+      <w:pPr>
+        <w:pStyle w:val="NoSpacing"/>
+      </w:pPr>
+      <w:r>
+        <w:t>&lt;</w:t>
+      </w:r>
+      <w:proofErr w:type="gramStart"/>
+      <w:r>
+        <w:t>insert</w:t>
+      </w:r>
+      <w:proofErr w:type="gramEnd"/>
+      <w:r>
+        <w:t xml:space="preserve"> matrices&gt;</w:t>
+      </w:r>
+    </w:p>
+    <w:p>
+      <w:pPr>
+        <w:pStyle w:val="Heading1"/>
+      </w:pPr>
+      <w:r>
+        <w:t>Complex Numbers</w:t>
+      </w:r>
+    </w:p>
+    <w:p>
+      <w:pPr>
+        <w:pStyle w:val="NoSpacing"/>
+      </w:pPr>
+      <w:r>
+        <w:t>Draw a graph where the x values represent the real dimension and the y values represent the complex dimension.</w:t>
+      </w:r>
+    </w:p>
+    <w:p>
+      <w:pPr>
+        <w:pStyle w:val="NoSpacing"/>
+      </w:pPr>
+    </w:p>
+    <w:p>
+      <w:pPr>
+        <w:pStyle w:val="NoSpacing"/>
+      </w:pPr>
+      <w:r>
+        <w:t>Refer to Euler’s equations a lot (in the difference equations section).</w:t>
+      </w:r>
+    </w:p>
+    <w:p>
+      <w:pPr>
+        <w:pStyle w:val="NoSpacing"/>
+      </w:pPr>
+    </w:p>
+    <w:p>
+      <w:pPr>
+        <w:pStyle w:val="NoSpacing"/>
+      </w:pPr>
+      <w:proofErr w:type="gramStart"/>
+      <w:r>
+        <w:t>e.g.</w:t>
+      </w:r>
+      <w:proofErr w:type="gramEnd"/>
+      <w:r>
+        <w:t xml:space="preserve"> </w:t>
+      </w:r>
+      <w:r>
+        <w:rPr>
+          <w:position w:val="-6"/>
+        </w:rPr>
+        <w:object w:dxaOrig="320" w:dyaOrig="360">
+          <v:shape id="_x0000_i1063" type="#_x0000_t75" style="width:15.9pt;height:18.1pt" o:ole="">
+            <v:imagedata r:id="rId88" o:title=""/>
+          </v:shape>
+          <o:OLEObject Type="Embed" ProgID="Equation.DSMT4" ShapeID="_x0000_i1063" DrawAspect="Content" ObjectID="_1451129099" r:id="rId89"/>
+        </w:object>
+      </w:r>
+    </w:p>
+    <w:p>
+      <w:pPr>
+        <w:pStyle w:val="NoSpacing"/>
+      </w:pPr>
+      <w:r>
+        <w:rPr>
+          <w:noProof/>
+          <w:lang w:eastAsia="en-CA"/>
+        </w:rPr>
+        <w:drawing>
+          <wp:inline distT="0" distB="0" distL="0" distR="0">
+            <wp:extent cx="1296035" cy="1296035"/>
+            <wp:effectExtent l="0" t="0" r="0" b="0"/>
+            <wp:docPr id="3" name="Picture 3" descr="https://lh6.googleusercontent.com/X2PNDF3OKGJ7T-N_y8EAclM1mkExQHiOTKYdDtNmFVovdf01X2Zv0YJfZ1W0jAmDapw4YxuFau2oJXFwuhuJIScA-EEdDJewuu-DKT-MxGy4HAwR7COoTQoM"/>
+            <wp:cNvGraphicFramePr>
+              <a:graphicFrameLocks xmlns:a="http://schemas.openxmlformats.org/drawingml/2006/main" noChangeAspect="1"/>
+            </wp:cNvGraphicFramePr>
+            <a:graphic xmlns:a="http://schemas.openxmlformats.org/drawingml/2006/main">
+              <a:graphicData uri="http://schemas.openxmlformats.org/drawingml/2006/picture">
+                <pic:pic xmlns:pic="http://schemas.openxmlformats.org/drawingml/2006/picture">
+                  <pic:nvPicPr>
+                    <pic:cNvPr id="0" name="Picture 91" descr="https://lh6.googleusercontent.com/X2PNDF3OKGJ7T-N_y8EAclM1mkExQHiOTKYdDtNmFVovdf01X2Zv0YJfZ1W0jAmDapw4YxuFau2oJXFwuhuJIScA-EEdDJewuu-DKT-MxGy4HAwR7COoTQoM"/>
+                    <pic:cNvPicPr>
+                      <a:picLocks noChangeAspect="1" noChangeArrowheads="1"/>
+                    </pic:cNvPicPr>
+                  </pic:nvPicPr>
+                  <pic:blipFill>
+                    <a:blip r:embed="rId90">
+                      <a:extLst>
+                        <a:ext uri="{28A0092B-C50C-407E-A947-70E740481C1C}">
+                          <a14:useLocalDpi xmlns:a14="http://schemas.microsoft.com/office/drawing/2010/main" val="0"/>
+                        </a:ext>
+                      </a:extLst>
+                    </a:blip>
+                    <a:srcRect/>
+                    <a:stretch>
+                      <a:fillRect/>
+                    </a:stretch>
+                  </pic:blipFill>
+                  <pic:spPr bwMode="auto">
+                    <a:xfrm>
+                      <a:off x="0" y="0"/>
+                      <a:ext cx="1296035" cy="1296035"/>
+                    </a:xfrm>
+                    <a:prstGeom prst="rect">
+                      <a:avLst/>
+                    </a:prstGeom>
+                    <a:noFill/>
+                    <a:ln>
+                      <a:noFill/>
+                    </a:ln>
+                  </pic:spPr>
+                </pic:pic>
+              </a:graphicData>
+            </a:graphic>
+          </wp:inline>
+        </w:drawing>
+      </w:r>
+    </w:p>
+    <w:p>
+      <w:pPr>
+        <w:pStyle w:val="NoSpacing"/>
+      </w:pPr>
+      <w:r>
+        <w:t>Magnitude =</w:t>
+      </w:r>
+      <w:r>
+        <w:rPr>
+          <w:position w:val="-6"/>
+        </w:rPr>
+        <w:object w:dxaOrig="820" w:dyaOrig="380">
+          <v:shape id="_x0000_i1064" type="#_x0000_t75" style="width:41.1pt;height:19pt" o:ole="">
+            <v:imagedata r:id="rId91" o:title=""/>
+          </v:shape>
+          <o:OLEObject Type="Embed" ProgID="Equation.DSMT4" ShapeID="_x0000_i1064" DrawAspect="Content" ObjectID="_1451129100" r:id="rId92"/>
+        </w:object>
+      </w:r>
+      <w:r>
+        <w:t>=</w:t>
+      </w:r>
+      <w:r>
+        <w:rPr>
+          <w:position w:val="-6"/>
+        </w:rPr>
+        <w:object w:dxaOrig="380" w:dyaOrig="340">
+          <v:shape id="_x0000_i1065" type="#_x0000_t75" style="width:19pt;height:16.8pt" o:ole="">
+            <v:imagedata r:id="rId93" o:title=""/>
+          </v:shape>
+          <o:OLEObject Type="Embed" ProgID="Equation.DSMT4" ShapeID="_x0000_i1065" DrawAspect="Content" ObjectID="_1451129101" r:id="rId94"/>
+        </w:object>
+      </w:r>
+    </w:p>
+    <w:p>
+      <w:pPr>
+        <w:pStyle w:val="NoSpacing"/>
+      </w:pPr>
+    </w:p>
+    <w:p>
+      <w:pPr>
+        <w:pStyle w:val="NoSpacing"/>
+      </w:pPr>
+      <w:r>
+        <w:t xml:space="preserve">Divide by the magnitude on the unit circle. Thus, the point is: </w:t>
+      </w:r>
+      <w:r>
+        <w:rPr>
+          <w:position w:val="-14"/>
+        </w:rPr>
+        <w:object w:dxaOrig="580" w:dyaOrig="400">
+          <v:shape id="_x0000_i1066" type="#_x0000_t75" style="width:29.15pt;height:19.9pt" o:ole="">
+            <v:imagedata r:id="rId95" o:title=""/>
+          </v:shape>
+          <o:OLEObject Type="Embed" ProgID="Equation.DSMT4" ShapeID="_x0000_i1066" DrawAspect="Content" ObjectID="_1451129102" r:id="rId96"/>
+        </w:object>
+      </w:r>
+    </w:p>
+    <w:p>
+      <w:pPr>
+        <w:pStyle w:val="NoSpacing"/>
+      </w:pPr>
+      <w:r>
+        <w:t>Know your special triangles.</w:t>
+      </w:r>
+    </w:p>
+    <w:p>
+      <w:pPr>
+        <w:pStyle w:val="NoSpacing"/>
+      </w:pPr>
+    </w:p>
+    <w:p>
+      <w:pPr>
+        <w:pStyle w:val="NoSpacing"/>
+      </w:pPr>
+      <w:r>
+        <w:rPr>
+          <w:position w:val="-4"/>
+        </w:rPr>
+        <w:object w:dxaOrig="260" w:dyaOrig="220">
+          <v:shape id="_x0000_i1067" type="#_x0000_t75" style="width:12.8pt;height:11.05pt" o:ole="">
+            <v:imagedata r:id="rId97" o:title=""/>
+          </v:shape>
+          <o:OLEObject Type="Embed" ProgID="Equation.DSMT4" ShapeID="_x0000_i1067" DrawAspect="Content" ObjectID="_1451129103" r:id="rId98"/>
+        </w:object>
+      </w:r>
+      <w:r>
+        <w:t>= argument or degree</w:t>
+      </w:r>
+    </w:p>
+    <w:p>
+      <w:pPr>
+        <w:pStyle w:val="NoSpacing"/>
+      </w:pPr>
+    </w:p>
+    <w:p>
+      <w:pPr>
+        <w:pStyle w:val="NoSpacing"/>
+      </w:pPr>
+      <w:r>
+        <w:t xml:space="preserve">Now, put it into the form: </w:t>
+      </w:r>
+      <w:r>
+        <w:rPr>
+          <w:position w:val="-14"/>
+        </w:rPr>
+        <w:object w:dxaOrig="999" w:dyaOrig="400">
+          <v:shape id="_x0000_i1068" type="#_x0000_t75" style="width:49.9pt;height:19.9pt" o:ole="">
+            <v:imagedata r:id="rId99" o:title=""/>
+          </v:shape>
+          <o:OLEObject Type="Embed" ProgID="Equation.DSMT4" ShapeID="_x0000_i1068" DrawAspect="Content" ObjectID="_1451129104" r:id="rId100"/>
+        </w:object>
+      </w:r>
+    </w:p>
+    <w:p>
+      <w:pPr>
+        <w:pStyle w:val="NoSpacing"/>
+      </w:pPr>
+      <w:r>
+        <w:rPr>
+          <w:position w:val="-14"/>
+        </w:rPr>
+        <w:object w:dxaOrig="1640" w:dyaOrig="400">
+          <v:shape id="_x0000_i1069" type="#_x0000_t75" style="width:82.15pt;height:19.9pt" o:ole="">
+            <v:imagedata r:id="rId101" o:title=""/>
+          </v:shape>
+          <o:OLEObject Type="Embed" ProgID="Equation.DSMT4" ShapeID="_x0000_i1069" DrawAspect="Content" ObjectID="_1451129105" r:id="rId102"/>
+        </w:object>
+      </w:r>
+    </w:p>
+    <w:p>
+      <w:pPr>
+        <w:pStyle w:val="NoSpacing"/>
+      </w:pPr>
+      <w:r>
+        <w:rPr>
+          <w:position w:val="-16"/>
+        </w:rPr>
+        <w:object w:dxaOrig="800" w:dyaOrig="440">
+          <v:shape id="_x0000_i1070" type="#_x0000_t75" style="width:40.2pt;height:22.1pt" o:ole="">
+            <v:imagedata r:id="rId103" o:title=""/>
+          </v:shape>
+          <o:OLEObject Type="Embed" ProgID="Equation.DSMT4" ShapeID="_x0000_i1070" DrawAspect="Content" ObjectID="_1451129106" r:id="rId104"/>
+        </w:object>
+      </w:r>
+      <w:r>
+        <w:t>= gain</w:t>
+      </w:r>
+    </w:p>
+    <w:p>
+      <w:pPr>
+        <w:pStyle w:val="NoSpacing"/>
+      </w:pPr>
+      <w:r>
+        <w:rPr>
+          <w:position w:val="-14"/>
+        </w:rPr>
+        <w:object w:dxaOrig="840" w:dyaOrig="400">
+          <v:shape id="_x0000_i1071" type="#_x0000_t75" style="width:41.95pt;height:19.9pt" o:ole="">
+            <v:imagedata r:id="rId105" o:title=""/>
+          </v:shape>
+          <o:OLEObject Type="Embed" ProgID="Equation.DSMT4" ShapeID="_x0000_i1071" DrawAspect="Content" ObjectID="_1451129107" r:id="rId106"/>
+        </w:object>
+      </w:r>
+      <w:r>
+        <w:t>= phase shift</w:t>
+      </w:r>
+    </w:p>
+    <w:p>
+      <w:pPr>
+        <w:pStyle w:val="Heading1"/>
+      </w:pPr>
+      <w:r>
+        <w:t>Impulse Response to Frequency Response</w:t>
+      </w:r>
+    </w:p>
+    <w:tbl>
+      <w:tblPr>
+        <w:tblStyle w:val="TableGrid"/>
+        <w:tblW w:w="0" w:type="auto"/>
+        <w:jc w:val="center"/>
+        <w:tblLook w:val="04A0" w:firstRow="1" w:lastRow="0" w:firstColumn="1" w:lastColumn="0" w:noHBand="0" w:noVBand="1"/>
+      </w:tblPr>
+      <w:tblGrid>
+        <w:gridCol w:w="1403"/>
+        <w:gridCol w:w="4086"/>
+        <w:gridCol w:w="4087"/>
+      </w:tblGrid>
+      <w:tr>
+        <w:trPr>
+          <w:jc w:val="center"/>
+        </w:trPr>
+        <w:tc>
+          <w:tcPr>
+            <w:tcW w:w="1403" w:type="dxa"/>
+          </w:tcPr>
+          <w:p>
+            <w:pPr>
+              <w:pStyle w:val="NoSpacing"/>
+              <w:jc w:val="center"/>
+            </w:pPr>
+          </w:p>
+        </w:tc>
+        <w:tc>
+          <w:tcPr>
+            <w:tcW w:w="4086" w:type="dxa"/>
+          </w:tcPr>
+          <w:p>
+            <w:pPr>
+              <w:pStyle w:val="NoSpacing"/>
+              <w:jc w:val="center"/>
+              <w:rPr>
+                <w:b/>
+              </w:rPr>
+            </w:pPr>
+            <w:r>
+              <w:rPr>
+                <w:b/>
+              </w:rPr>
+              <w:t>FS (Fourier Series)</w:t>
+            </w:r>
+          </w:p>
+        </w:tc>
+        <w:tc>
+          <w:tcPr>
+            <w:tcW w:w="4087" w:type="dxa"/>
+          </w:tcPr>
+          <w:p>
+            <w:pPr>
+              <w:pStyle w:val="NoSpacing"/>
+              <w:jc w:val="center"/>
+              <w:rPr>
+                <w:b/>
+              </w:rPr>
+            </w:pPr>
+            <w:r>
+              <w:rPr>
+                <w:b/>
+              </w:rPr>
+              <w:t>FT (Fourier Transform)</w:t>
+            </w:r>
+          </w:p>
+        </w:tc>
+      </w:tr>
+      <w:tr>
+        <w:trPr>
+          <w:jc w:val="center"/>
+        </w:trPr>
+        <w:tc>
+          <w:tcPr>
+            <w:tcW w:w="1403" w:type="dxa"/>
+          </w:tcPr>
+          <w:p>
+            <w:pPr>
+              <w:pStyle w:val="NoSpacing"/>
+              <w:jc w:val="center"/>
+            </w:pPr>
+            <w:r>
+              <w:lastRenderedPageBreak/>
+              <w:t>DT (Discrete Time)</w:t>
+            </w:r>
+          </w:p>
+        </w:tc>
+        <w:tc>
+          <w:tcPr>
+            <w:tcW w:w="4086" w:type="dxa"/>
+          </w:tcPr>
+          <w:p>
+            <w:pPr>
+              <w:pStyle w:val="NoSpacing"/>
+              <w:jc w:val="center"/>
+            </w:pPr>
+            <w:r>
+              <w:rPr>
+                <w:position w:val="-28"/>
+              </w:rPr>
+              <w:object w:dxaOrig="2220" w:dyaOrig="680">
+                <v:shape id="_x0000_i1072" type="#_x0000_t75" style="width:110.85pt;height:34pt" o:ole="">
+                  <v:imagedata r:id="rId107" o:title=""/>
+                </v:shape>
+                <o:OLEObject Type="Embed" ProgID="Equation.DSMT4" ShapeID="_x0000_i1072" DrawAspect="Content" ObjectID="_1451129108" r:id="rId108"/>
+              </w:object>
+            </w:r>
+          </w:p>
+          <w:p>
+            <w:pPr>
+              <w:pStyle w:val="NoSpacing"/>
+              <w:jc w:val="center"/>
+            </w:pPr>
+            <w:r>
+              <w:rPr>
+                <w:position w:val="-28"/>
+              </w:rPr>
+              <w:object w:dxaOrig="1780" w:dyaOrig="680">
+                <v:shape id="_x0000_i1073" type="#_x0000_t75" style="width:88.8pt;height:34pt" o:ole="">
+                  <v:imagedata r:id="rId109" o:title=""/>
+                </v:shape>
+                <o:OLEObject Type="Embed" ProgID="Equation.DSMT4" ShapeID="_x0000_i1073" DrawAspect="Content" ObjectID="_1451129109" r:id="rId110"/>
+              </w:object>
+            </w:r>
+          </w:p>
+        </w:tc>
+        <w:tc>
+          <w:tcPr>
+            <w:tcW w:w="4087" w:type="dxa"/>
+          </w:tcPr>
+          <w:p>
+            <w:pPr>
+              <w:pStyle w:val="NoSpacing"/>
+              <w:jc w:val="center"/>
+            </w:pPr>
+            <w:r>
+              <w:rPr>
+                <w:position w:val="-28"/>
+              </w:rPr>
+              <w:object w:dxaOrig="2280" w:dyaOrig="680">
+                <v:shape id="_x0000_i1074" type="#_x0000_t75" style="width:113.95pt;height:34pt" o:ole="">
+                  <v:imagedata r:id="rId111" o:title=""/>
+                </v:shape>
+                <o:OLEObject Type="Embed" ProgID="Equation.DSMT4" ShapeID="_x0000_i1074" DrawAspect="Content" ObjectID="_1451129110" r:id="rId112"/>
+              </w:object>
+            </w:r>
+          </w:p>
+          <w:p>
+            <w:pPr>
+              <w:pStyle w:val="NoSpacing"/>
+              <w:jc w:val="center"/>
+            </w:pPr>
+            <w:r>
+              <w:rPr>
+                <w:position w:val="-24"/>
+              </w:rPr>
+              <w:object w:dxaOrig="2659" w:dyaOrig="620">
+                <v:shape id="_x0000_i1075" type="#_x0000_t75" style="width:132.95pt;height:30.9pt" o:ole="">
+                  <v:imagedata r:id="rId113" o:title=""/>
+                </v:shape>
+                <o:OLEObject Type="Embed" ProgID="Equation.DSMT4" ShapeID="_x0000_i1075" DrawAspect="Content" ObjectID="_1451129111" r:id="rId114"/>
+              </w:object>
+            </w:r>
+          </w:p>
+          <w:p>
+            <w:pPr>
+              <w:pStyle w:val="NoSpacing"/>
+              <w:jc w:val="center"/>
+            </w:pPr>
+            <w:r>
+              <w:t>DTFT</w:t>
+            </w:r>
+            <w:r>
+              <w:rPr>
+                <w:position w:val="-16"/>
+              </w:rPr>
+              <w:object w:dxaOrig="2100" w:dyaOrig="440">
+                <v:shape id="_x0000_i1076" type="#_x0000_t75" style="width:105.15pt;height:22.1pt" o:ole="">
+                  <v:imagedata r:id="rId115" o:title=""/>
+                </v:shape>
+                <o:OLEObject Type="Embed" ProgID="Equation.DSMT4" ShapeID="_x0000_i1076" DrawAspect="Content" ObjectID="_1451129112" r:id="rId116"/>
+              </w:object>
+            </w:r>
+          </w:p>
+        </w:tc>
+      </w:tr>
+      <w:tr>
+        <w:trPr>
+          <w:jc w:val="center"/>
+        </w:trPr>
+        <w:tc>
+          <w:tcPr>
+            <w:tcW w:w="1403" w:type="dxa"/>
+          </w:tcPr>
+          <w:p>
+            <w:pPr>
+              <w:pStyle w:val="NoSpacing"/>
+              <w:jc w:val="center"/>
+            </w:pPr>
+            <w:r>
+              <w:t>CT (Continuous Time)</w:t>
+            </w:r>
+          </w:p>
+        </w:tc>
+        <w:tc>
+          <w:tcPr>
+            <w:tcW w:w="4086" w:type="dxa"/>
+          </w:tcPr>
+          <w:p>
+            <w:pPr>
+              <w:pStyle w:val="NoSpacing"/>
+              <w:jc w:val="center"/>
+            </w:pPr>
+            <w:r>
+              <w:rPr>
+                <w:position w:val="-28"/>
+              </w:rPr>
+              <w:object w:dxaOrig="2200" w:dyaOrig="660">
+                <v:shape id="_x0000_i1077" type="#_x0000_t75" style="width:110pt;height:33.15pt" o:ole="">
+                  <v:imagedata r:id="rId117" o:title=""/>
+                </v:shape>
+                <o:OLEObject Type="Embed" ProgID="Equation.DSMT4" ShapeID="_x0000_i1077" DrawAspect="Content" ObjectID="_1451129113" r:id="rId118"/>
+              </w:object>
+            </w:r>
+          </w:p>
+          <w:p>
+            <w:pPr>
+              <w:pStyle w:val="NoSpacing"/>
+              <w:jc w:val="center"/>
+            </w:pPr>
+            <w:r>
+              <w:rPr>
+                <w:position w:val="-28"/>
+              </w:rPr>
+              <w:object w:dxaOrig="1780" w:dyaOrig="680">
+                <v:shape id="_x0000_i1078" type="#_x0000_t75" style="width:88.8pt;height:34pt" o:ole="">
+                  <v:imagedata r:id="rId119" o:title=""/>
+                </v:shape>
+                <o:OLEObject Type="Embed" ProgID="Equation.DSMT4" ShapeID="_x0000_i1078" DrawAspect="Content" ObjectID="_1451129114" r:id="rId120"/>
+              </w:object>
+            </w:r>
+          </w:p>
+        </w:tc>
+        <w:tc>
+          <w:tcPr>
+            <w:tcW w:w="4087" w:type="dxa"/>
+          </w:tcPr>
+          <w:p>
+            <w:pPr>
+              <w:pStyle w:val="NoSpacing"/>
+              <w:jc w:val="center"/>
+            </w:pPr>
+            <w:r>
+              <w:rPr>
+                <w:position w:val="-18"/>
+              </w:rPr>
+              <w:object w:dxaOrig="2200" w:dyaOrig="520">
+                <v:shape id="_x0000_i1079" type="#_x0000_t75" style="width:110pt;height:26.05pt" o:ole="">
+                  <v:imagedata r:id="rId121" o:title=""/>
+                </v:shape>
+                <o:OLEObject Type="Embed" ProgID="Equation.DSMT4" ShapeID="_x0000_i1079" DrawAspect="Content" ObjectID="_1451129115" r:id="rId122"/>
+              </w:object>
+            </w:r>
+          </w:p>
+          <w:p>
+            <w:pPr>
+              <w:pStyle w:val="NoSpacing"/>
+              <w:jc w:val="center"/>
+            </w:pPr>
+            <w:r>
+              <w:rPr>
+                <w:position w:val="-24"/>
+              </w:rPr>
+              <w:object w:dxaOrig="2560" w:dyaOrig="620">
+                <v:shape id="_x0000_i1080" type="#_x0000_t75" style="width:128.1pt;height:30.9pt" o:ole="">
+                  <v:imagedata r:id="rId123" o:title=""/>
+                </v:shape>
+                <o:OLEObject Type="Embed" ProgID="Equation.DSMT4" ShapeID="_x0000_i1080" DrawAspect="Content" ObjectID="_1451129116" r:id="rId124"/>
+              </w:object>
+            </w:r>
+          </w:p>
+          <w:p>
+            <w:pPr>
+              <w:pStyle w:val="NoSpacing"/>
+              <w:jc w:val="center"/>
+            </w:pPr>
+            <w:r>
+              <w:t>Summary:</w:t>
+            </w:r>
+          </w:p>
+          <w:p>
+            <w:pPr>
+              <w:pStyle w:val="NoSpacing"/>
+              <w:jc w:val="center"/>
+            </w:pPr>
+            <w:r>
+              <w:t>CTFT</w:t>
+            </w:r>
+            <w:r>
+              <w:rPr>
+                <w:position w:val="-16"/>
+              </w:rPr>
+              <w:object w:dxaOrig="2079" w:dyaOrig="440">
+                <v:shape id="_x0000_i1081" type="#_x0000_t75" style="width:104.25pt;height:22.1pt" o:ole="">
+                  <v:imagedata r:id="rId125" o:title=""/>
+                </v:shape>
+                <o:OLEObject Type="Embed" ProgID="Equation.DSMT4" ShapeID="_x0000_i1081" DrawAspect="Content" ObjectID="_1451129117" r:id="rId126"/>
+              </w:object>
+            </w:r>
+          </w:p>
+        </w:tc>
+      </w:tr>
+    </w:tbl>
+    <w:p>
+      <w:pPr>
+        <w:pStyle w:val="NoSpacing"/>
+      </w:pPr>
+    </w:p>
+    <w:p>
+      <w:pPr>
+        <w:pStyle w:val="NoSpacing"/>
+      </w:pPr>
+      <w:r>
+        <w:rPr>
+          <w:b/>
+        </w:rPr>
+        <w:t>F</w:t>
+      </w:r>
+      <w:r>
+        <w:rPr>
+          <w:b/>
+        </w:rPr>
+        <w:t>orward transform</w:t>
+      </w:r>
+      <w:r>
+        <w:t>: time → frequency domain (look for negative exponents on e)</w:t>
+      </w:r>
+    </w:p>
+    <w:p>
+      <w:pPr>
+        <w:pStyle w:val="NoSpacing"/>
+      </w:pPr>
+      <w:r>
+        <w:t>T</w:t>
+      </w:r>
+      <w:r>
+        <w:t>ransform</w:t>
+      </w:r>
+      <w:r>
+        <w:rPr>
+          <w:vertAlign w:val="superscript"/>
+        </w:rPr>
+        <w:t>−</w:t>
+      </w:r>
+      <w:r>
+        <w:rPr>
+          <w:vertAlign w:val="superscript"/>
+        </w:rPr>
+        <w:t>1</w:t>
+      </w:r>
+      <w:r>
+        <w:t>: frequency → time domain (look for positive exponents on e)</w:t>
+      </w:r>
+    </w:p>
+    <w:p>
+      <w:pPr>
+        <w:pStyle w:val="NoSpacing"/>
+      </w:pPr>
+    </w:p>
+    <w:p>
+      <w:pPr>
+        <w:pStyle w:val="NoSpacing"/>
+      </w:pPr>
+      <w:r>
+        <w:t>For discrete frequency only: ω = ω</w:t>
+      </w:r>
+      <w:r>
+        <w:rPr>
+          <w:vertAlign w:val="subscript"/>
+        </w:rPr>
         <w:t>0</w:t>
       </w:r>
-    </w:p>
-    <w:p>
-      <w:pPr>
-        <w:pStyle w:val="NoSpacing"/>
-      </w:pPr>
-      <w:r>
-        <w:t>−3/2</w:t>
-      </w:r>
-    </w:p>
-    <w:p>
-      <w:pPr>
-        <w:pStyle w:val="NoSpacing"/>
-      </w:pPr>
-      <w:r>
-        <w:t>3/2</w:t>
-      </w:r>
-    </w:p>
-    <w:p>
-      <w:pPr>
-        <w:pStyle w:val="NoSpacing"/>
-      </w:pPr>
-      <w:r>
-        <w:t>−π</w:t>
-      </w:r>
-    </w:p>
-    <w:p>
-      <w:pPr>
-        <w:pStyle w:val="NoSpacing"/>
-      </w:pPr>
-      <w:r>
-        <w:t>*</w:t>
-      </w:r>
-    </w:p>
-    <w:p>
-      <w:pPr>
-        <w:pStyle w:val="NoSpacing"/>
-      </w:pPr>
-      <w:r>
-        <w:t>*</w:t>
-      </w:r>
-    </w:p>
-    <w:p>
-      <w:pPr>
-        <w:pStyle w:val="NoSpacing"/>
-      </w:pPr>
-      <w:r>
-        <w:t>*</w:t>
-      </w:r>
-    </w:p>
-    <w:p>
-      <w:pPr>
-        <w:pStyle w:val="NoSpacing"/>
-      </w:pPr>
-      <w:r>
-        <w:t>*</w:t>
-      </w:r>
-    </w:p>
-    <w:p>
-      <w:pPr>
-        <w:pStyle w:val="NoSpacing"/>
-      </w:pPr>
-      <w:r>
-        <w:t>π</w:t>
-      </w:r>
-    </w:p>
-    <w:p>
-      <w:pPr>
-        <w:pStyle w:val="NoSpacing"/>
-      </w:pPr>
-    </w:p>
-    <w:p>
-      <w:pPr>
-        <w:pStyle w:val="NoSpacing"/>
-      </w:pPr>
-    </w:p>
-    <w:p>
-      <w:pPr>
-        <w:pStyle w:val="NoSpacing"/>
-      </w:pPr>
-    </w:p>
-    <w:p>
-      <w:pPr>
-        <w:pStyle w:val="NoSpacing"/>
-      </w:pPr>
-    </w:p>
-    <w:p>
-      <w:pPr>
-        <w:pStyle w:val="NoSpacing"/>
-      </w:pPr>
-    </w:p>
-    <w:p>
-      <w:pPr>
-        <w:pStyle w:val="NoSpacing"/>
-      </w:pPr>
-    </w:p>
-    <w:p>
-      <w:pPr>
-        <w:pStyle w:val="NoSpacing"/>
-      </w:pPr>
-    </w:p>
-    <w:p>
-      <w:pPr>
-        <w:pStyle w:val="NoSpacing"/>
-      </w:pPr>
-    </w:p>
-    <w:p>
-      <w:pPr>
-        <w:pStyle w:val="NoSpacing"/>
-      </w:pPr>
-    </w:p>
-    <w:p>
-      <w:pPr>
-        <w:pStyle w:val="NoSpacing"/>
-      </w:pPr>
-      <w:r>
-        <w:t>Frequency, Periodicity</w:t>
+      <w:r>
+        <w:t>∙k</w:t>
+      </w:r>
+    </w:p>
+    <w:p>
+      <w:pPr>
+        <w:pStyle w:val="NoSpacing"/>
+      </w:pPr>
+      <w:r>
+        <w:t>For continuous frequency only: ω = ω</w:t>
+      </w:r>
+      <w:r>
+        <w:rPr>
+          <w:vertAlign w:val="subscript"/>
+        </w:rPr>
+        <w:t>0</w:t>
+      </w:r>
+      <w:r>
+        <w:t>∙t</w:t>
+      </w:r>
+    </w:p>
+    <w:p>
+      <w:pPr>
+        <w:pStyle w:val="NoSpacing"/>
+      </w:pPr>
+    </w:p>
+    <w:p>
+      <w:pPr>
+        <w:pStyle w:val="NoSpacing"/>
+      </w:pPr>
+      <w:r>
+        <w:t xml:space="preserve">If </w:t>
+      </w:r>
+      <w:r>
+        <w:rPr>
+          <w:i/>
+        </w:rPr>
+        <w:t>h</w:t>
+      </w:r>
+      <w:r>
+        <w:t xml:space="preserve"> is a function of time, then CTFT; if not, DTFT. i.e. h(t), do CTFT; h(n), do DTFT</w:t>
+      </w:r>
+    </w:p>
+    <w:p>
+      <w:pPr>
+        <w:pStyle w:val="NoSpacing"/>
+      </w:pPr>
+      <w:r>
+        <w:t xml:space="preserve">The impulse response, </w:t>
+      </w:r>
+      <w:proofErr w:type="gramStart"/>
+      <w:r>
+        <w:rPr>
+          <w:i/>
+        </w:rPr>
+        <w:t>h</w:t>
+      </w:r>
+      <w:r>
+        <w:t>(</w:t>
+      </w:r>
+      <w:proofErr w:type="gramEnd"/>
+      <w:r>
+        <w:rPr>
+          <w:i/>
+        </w:rPr>
+        <w:t>n</w:t>
+      </w:r>
+      <w:r>
+        <w:t>)</w:t>
+      </w:r>
+      <w:r>
+        <w:t xml:space="preserve">, of a system is the </w:t>
+      </w:r>
+      <w:r>
+        <w:rPr>
+          <w:i/>
+        </w:rPr>
+        <w:t>y</w:t>
+      </w:r>
+      <w:r>
+        <w:t>(</w:t>
+      </w:r>
+      <w:r>
+        <w:rPr>
+          <w:i/>
+        </w:rPr>
+        <w:t>n</w:t>
+      </w:r>
+      <w:r>
+        <w:t>)</w:t>
+      </w:r>
+      <w:r>
+        <w:t xml:space="preserve"> when </w:t>
+      </w:r>
+      <w:r>
+        <w:rPr>
+          <w:i/>
+        </w:rPr>
+        <w:t>x</w:t>
+      </w:r>
+      <w:r>
+        <w:t>(</w:t>
+      </w:r>
+      <w:r>
+        <w:rPr>
+          <w:i/>
+        </w:rPr>
+        <w:t>n</w:t>
+      </w:r>
+      <w:r>
+        <w:t>)</w:t>
+      </w:r>
+      <w:r>
+        <w:t xml:space="preserve"> is an impulse: </w:t>
+      </w:r>
+      <w:r>
+        <w:rPr>
+          <w:i/>
+        </w:rPr>
+        <w:t>δ</w:t>
+      </w:r>
+      <w:r>
+        <w:t>(</w:t>
+      </w:r>
+      <w:r>
+        <w:rPr>
+          <w:i/>
+        </w:rPr>
+        <w:t>n</w:t>
+      </w:r>
+      <w:r>
+        <w:t>)</w:t>
+      </w:r>
+      <w:r>
+        <w:t>.</w:t>
+      </w:r>
+    </w:p>
+    <w:p>
+      <w:pPr>
+        <w:pStyle w:val="Heading1"/>
+      </w:pPr>
+      <w:r>
+        <w:t>Step Response</w:t>
+      </w:r>
+    </w:p>
+    <w:p>
+      <w:pPr>
+        <w:pStyle w:val="NoSpacing"/>
+      </w:pPr>
+      <w:r>
+        <w:t xml:space="preserve">Removal of frequency component at a point means </w:t>
+      </w:r>
+      <w:proofErr w:type="gramStart"/>
+      <w:r>
+        <w:t>H(</w:t>
+      </w:r>
+      <w:proofErr w:type="gramEnd"/>
+      <w:r>
+        <w:t xml:space="preserve">point) = 0, so you just pretend the value is a root at that time. </w:t>
+      </w:r>
+      <w:proofErr w:type="gramStart"/>
+      <w:r>
+        <w:t>i.e.</w:t>
+      </w:r>
+      <w:proofErr w:type="gramEnd"/>
+      <w:r>
+        <w:t xml:space="preserve"> </w:t>
+      </w:r>
+      <w:r>
+        <w:rPr>
+          <w:position w:val="-18"/>
+        </w:rPr>
+        <w:object w:dxaOrig="2680" w:dyaOrig="480">
+          <v:shape id="_x0000_i1082" type="#_x0000_t75" style="width:133.85pt;height:23.85pt" o:ole="">
+            <v:imagedata r:id="rId127" o:title=""/>
+          </v:shape>
+          <o:OLEObject Type="Embed" ProgID="Equation.DSMT4" ShapeID="_x0000_i1082" DrawAspect="Content" ObjectID="_1451129118" r:id="rId128"/>
+        </w:object>
+      </w:r>
+    </w:p>
+    <w:p>
+      <w:pPr>
+        <w:pStyle w:val="Heading1"/>
+      </w:pPr>
+      <w:r>
+        <w:t>DTFT versus DFT</w:t>
+      </w:r>
+    </w:p>
+    <w:p>
+      <w:pPr>
+        <w:pStyle w:val="NoSpacing"/>
+      </w:pPr>
+      <w:r>
+        <w:t>The DFT is actually the most popular transform, because there's an efficient algorithm for it call</w:t>
+      </w:r>
+      <w:r>
+        <w:t xml:space="preserve">ed the </w:t>
+      </w:r>
+      <w:r>
+        <w:rPr>
+          <w:b/>
+        </w:rPr>
+        <w:t>Fast Fourier Transform</w:t>
+      </w:r>
+      <w:r>
+        <w:t xml:space="preserve"> (FFT)</w:t>
+      </w:r>
+      <w:r>
+        <w:t>. It’s the same as the DTFS, but with different scaling. See the difference:</w:t>
+      </w:r>
+    </w:p>
+    <w:p>
+      <w:pPr>
+        <w:pStyle w:val="NoSpacing"/>
+      </w:pPr>
+    </w:p>
+    <w:tbl>
+      <w:tblPr>
+        <w:tblStyle w:val="TableGrid"/>
+        <w:tblW w:w="0" w:type="auto"/>
+        <w:tblLook w:val="04A0" w:firstRow="1" w:lastRow="0" w:firstColumn="1" w:lastColumn="0" w:noHBand="0" w:noVBand="1"/>
+      </w:tblPr>
+      <w:tblGrid>
+        <w:gridCol w:w="4788"/>
+        <w:gridCol w:w="4788"/>
+      </w:tblGrid>
+      <w:tr>
+        <w:tc>
+          <w:tcPr>
+            <w:tcW w:w="4788" w:type="dxa"/>
+          </w:tcPr>
+          <w:p>
+            <w:pPr>
+              <w:pStyle w:val="NoSpacing"/>
+              <w:jc w:val="center"/>
+              <w:rPr>
+                <w:b/>
+              </w:rPr>
+            </w:pPr>
+            <w:r>
+              <w:rPr>
+                <w:b/>
+              </w:rPr>
+              <w:t>DTFS</w:t>
+            </w:r>
+          </w:p>
+        </w:tc>
+        <w:tc>
+          <w:tcPr>
+            <w:tcW w:w="4788" w:type="dxa"/>
+          </w:tcPr>
+          <w:p>
+            <w:pPr>
+              <w:pStyle w:val="NoSpacing"/>
+              <w:jc w:val="center"/>
+              <w:rPr>
+                <w:b/>
+              </w:rPr>
+            </w:pPr>
+            <w:r>
+              <w:rPr>
+                <w:b/>
+              </w:rPr>
+              <w:t>DFT/FFT</w:t>
+            </w:r>
+          </w:p>
+        </w:tc>
+      </w:tr>
+      <w:tr>
+        <w:tc>
+          <w:tcPr>
+            <w:tcW w:w="4788" w:type="dxa"/>
+          </w:tcPr>
+          <w:p>
+            <w:pPr>
+              <w:pStyle w:val="NoSpacing"/>
+              <w:jc w:val="center"/>
+            </w:pPr>
+            <w:r>
+              <w:rPr>
+                <w:position w:val="-28"/>
+              </w:rPr>
+              <w:object w:dxaOrig="2220" w:dyaOrig="680">
+                <v:shape id="_x0000_i1083" type="#_x0000_t75" style="width:110.85pt;height:34pt" o:ole="">
+                  <v:imagedata r:id="rId129" o:title=""/>
+                </v:shape>
+                <o:OLEObject Type="Embed" ProgID="Equation.DSMT4" ShapeID="_x0000_i1083" DrawAspect="Content" ObjectID="_1451129119" r:id="rId130"/>
+              </w:object>
+            </w:r>
+          </w:p>
+          <w:p>
+            <w:pPr>
+              <w:pStyle w:val="NoSpacing"/>
+              <w:jc w:val="center"/>
+            </w:pPr>
+            <w:r>
+              <w:rPr>
+                <w:position w:val="-28"/>
+              </w:rPr>
+              <w:object w:dxaOrig="1780" w:dyaOrig="680">
+                <v:shape id="_x0000_i1084" type="#_x0000_t75" style="width:88.8pt;height:34pt" o:ole="">
+                  <v:imagedata r:id="rId131" o:title=""/>
+                </v:shape>
+                <o:OLEObject Type="Embed" ProgID="Equation.DSMT4" ShapeID="_x0000_i1084" DrawAspect="Content" ObjectID="_1451129120" r:id="rId132"/>
+              </w:object>
+            </w:r>
+          </w:p>
+        </w:tc>
+        <w:tc>
+          <w:tcPr>
+            <w:tcW w:w="4788" w:type="dxa"/>
+          </w:tcPr>
+          <w:p>
+            <w:pPr>
+              <w:pStyle w:val="NoSpacing"/>
+              <w:jc w:val="center"/>
+            </w:pPr>
+            <w:r>
+              <w:rPr>
+                <w:position w:val="-28"/>
+              </w:rPr>
+              <w:object w:dxaOrig="2000" w:dyaOrig="680">
+                <v:shape id="_x0000_i1085" type="#_x0000_t75" style="width:99.85pt;height:34pt" o:ole="">
+                  <v:imagedata r:id="rId133" o:title=""/>
+                </v:shape>
+                <o:OLEObject Type="Embed" ProgID="Equation.DSMT4" ShapeID="_x0000_i1085" DrawAspect="Content" ObjectID="_1451129121" r:id="rId134"/>
+              </w:object>
+            </w:r>
+          </w:p>
+          <w:p>
+            <w:pPr>
+              <w:pStyle w:val="NoSpacing"/>
+              <w:jc w:val="center"/>
+            </w:pPr>
+            <w:r>
+              <w:rPr>
+                <w:position w:val="-28"/>
+              </w:rPr>
+              <w:object w:dxaOrig="2000" w:dyaOrig="680">
+                <v:shape id="_x0000_i1086" type="#_x0000_t75" style="width:99.85pt;height:34pt" o:ole="">
+                  <v:imagedata r:id="rId135" o:title=""/>
+                </v:shape>
+                <o:OLEObject Type="Embed" ProgID="Equation.DSMT4" ShapeID="_x0000_i1086" DrawAspect="Content" ObjectID="_1451129122" r:id="rId136"/>
+              </w:object>
+            </w:r>
+          </w:p>
+        </w:tc>
+      </w:tr>
+    </w:tbl>
+    <w:p>
+      <w:pPr>
+        <w:pStyle w:val="NoSpacing"/>
+      </w:pPr>
+    </w:p>
+    <w:p>
+      <w:pPr>
+        <w:pStyle w:val="NoSpacing"/>
+      </w:pPr>
+    </w:p>
+    <w:p>
+      <w:pPr>
+        <w:pStyle w:val="NoSpacing"/>
+      </w:pPr>
+      <w:r>
+        <w:t>Because the [forward] DFT doesn't divide out the number of points</w:t>
+      </w:r>
+      <w:r>
+        <w:t>,</w:t>
+      </w:r>
+      <w:r>
+        <w:t xml:space="preserve"> </w:t>
+      </w:r>
+      <w:r>
+        <w:rPr>
+          <w:i/>
+        </w:rPr>
+        <w:t>p</w:t>
+      </w:r>
+      <w:r>
+        <w:t xml:space="preserve">, </w:t>
+      </w:r>
+      <w:r>
+        <w:t>using</w:t>
+      </w:r>
+      <w:r>
+        <w:t xml:space="preserve"> a higher sampling rate </w:t>
+      </w:r>
+      <w:r>
+        <w:t xml:space="preserve">will make </w:t>
+      </w:r>
+      <w:r>
+        <w:t>the DFT larger for the same input.  This is why it's actually better to scale the DFT output by 1/p anyways when looking at it afterwards.</w:t>
+      </w:r>
+    </w:p>
+    <w:p>
+      <w:pPr>
+        <w:pStyle w:val="Heading1"/>
+      </w:pPr>
+      <w:r>
+        <w:lastRenderedPageBreak/>
+        <w:t xml:space="preserve">Fourier </w:t>
+      </w:r>
+      <w:proofErr w:type="gramStart"/>
+      <w:r>
+        <w:t>Series</w:t>
+      </w:r>
+      <w:proofErr w:type="gramEnd"/>
+    </w:p>
+    <w:p>
+      <w:pPr>
+        <w:pStyle w:val="NoSpacing"/>
+      </w:pPr>
+      <w:r>
+        <w:t>Midterm 1-Question 3:</w:t>
+      </w:r>
+    </w:p>
+    <w:p>
+      <w:pPr>
+        <w:pStyle w:val="NoSpacing"/>
+      </w:pPr>
+      <w:r>
+        <w:rPr>
+          <w:position w:val="-12"/>
+        </w:rPr>
+        <w:object w:dxaOrig="560" w:dyaOrig="360">
+          <v:shape id="_x0000_i1087" type="#_x0000_t75" style="width:27.85pt;height:18.1pt" o:ole="">
+            <v:imagedata r:id="rId137" o:title=""/>
+          </v:shape>
+          <o:OLEObject Type="Embed" ProgID="Equation.DSMT4" ShapeID="_x0000_i1087" DrawAspect="Content" ObjectID="_1451129123" r:id="rId138"/>
+        </w:object>
+      </w:r>
+      <w:bookmarkStart w:id="7" w:name="_GoBack"/>
+      <w:bookmarkEnd w:id="7"/>
+    </w:p>
+    <w:p>
+      <w:pPr>
+        <w:pStyle w:val="NoSpacing"/>
+      </w:pPr>
+      <w:proofErr w:type="gramStart"/>
+      <w:r>
+        <w:t>Given .</w:t>
+      </w:r>
+      <w:proofErr w:type="gramEnd"/>
+      <w:r>
+        <w:t xml:space="preserve"> Your coefficient of k should be a multiple of 2π, so make p=4.</w:t>
+      </w:r>
+    </w:p>
+    <w:p>
+      <w:pPr>
+        <w:pStyle w:val="NoSpacing"/>
+      </w:pPr>
+      <w:r>
+        <w:t>calculate your x(n) values before your __ values.</w:t>
+      </w:r>
+    </w:p>
+    <w:p>
+      <w:pPr>
+        <w:pStyle w:val="NoSpacing"/>
+      </w:pPr>
+    </w:p>
+    <w:p>
+      <w:pPr>
+        <w:pStyle w:val="NoSpacing"/>
+      </w:pPr>
+      <w:r>
+        <w:t>x(n) = 2sin(π/2 n), so you get 0, 2, 0, and −2</w:t>
+      </w:r>
+    </w:p>
+    <w:p>
+      <w:pPr>
+        <w:pStyle w:val="NoSpacing"/>
+      </w:pPr>
+    </w:p>
+    <w:p>
+      <w:pPr>
+        <w:pStyle w:val="NoSpacing"/>
+      </w:pPr>
+      <w:r>
+        <w:t>Xk’s are the fourier coefficients.;jm</w:t>
+      </w:r>
+    </w:p>
+    <w:p>
+      <w:pPr>
+        <w:pStyle w:val="NoSpacing"/>
+      </w:pPr>
+    </w:p>
+    <w:p>
+      <w:pPr>
+        <w:pStyle w:val="NoSpacing"/>
+      </w:pPr>
+      <w:r>
+        <w:t>Alternative method:</w:t>
+      </w:r>
+    </w:p>
+    <w:p>
+      <w:pPr>
+        <w:pStyle w:val="NoSpacing"/>
+      </w:pPr>
+      <w:r>
+        <w:t>X(t) = cos(t) + sin(2t) =&gt; convert to complex exponentials: , so</w:t>
+      </w:r>
+    </w:p>
+    <w:p>
+      <w:pPr>
+        <w:pStyle w:val="NoSpacing"/>
+      </w:pPr>
+      <w:r>
+        <w:t>k = 1,−1 =&gt;</w:t>
+      </w:r>
+    </w:p>
+    <w:p>
+      <w:pPr>
+        <w:pStyle w:val="NoSpacing"/>
+      </w:pPr>
+    </w:p>
+    <w:p>
+      <w:pPr>
+        <w:pStyle w:val="NoSpacing"/>
+      </w:pPr>
+      <w:r>
+        <w:t>Question 1, midterm 2</w:t>
+      </w:r>
+    </w:p>
+    <w:p>
+      <w:pPr>
+        <w:pStyle w:val="NoSpacing"/>
+      </w:pPr>
+      <w:r>
+        <w:t xml:space="preserve">X(n) = 1, 1, 0, 0 → </w:t>
+      </w:r>
+    </w:p>
+    <w:p>
+      <w:pPr>
+        <w:pStyle w:val="NoSpacing"/>
+      </w:pPr>
+      <w:r>
+        <w:t xml:space="preserve">N = p, so </w:t>
+      </w:r>
+    </w:p>
+    <w:p>
+      <w:pPr>
+        <w:pStyle w:val="NoSpacing"/>
+      </w:pPr>
+    </w:p>
+    <w:p>
+      <w:pPr>
+        <w:pStyle w:val="NoSpacing"/>
+      </w:pPr>
+    </w:p>
+    <w:p>
+      <w:pPr>
+        <w:pStyle w:val="NoSpacing"/>
+      </w:pPr>
+      <w:r>
+        <w:t>Fourier Transform</w:t>
+      </w:r>
+    </w:p>
+    <w:p>
+      <w:pPr>
+        <w:pStyle w:val="NoSpacing"/>
+      </w:pPr>
+      <w:r>
+        <w:t>Test 2, Question 3</w:t>
+      </w:r>
+    </w:p>
+    <w:p>
+      <w:pPr>
+        <w:pStyle w:val="NoSpacing"/>
+      </w:pPr>
+      <w:r>
+        <w:t xml:space="preserve">CTFT: </w:t>
+      </w:r>
+    </w:p>
+    <w:p>
+      <w:pPr>
+        <w:pStyle w:val="NoSpacing"/>
+      </w:pPr>
+      <w:r>
+        <w:t>Recall that integral of a dirac is 1.</w:t>
+      </w:r>
+    </w:p>
+    <w:p>
+      <w:pPr>
+        <w:pStyle w:val="NoSpacing"/>
+      </w:pPr>
+    </w:p>
+    <w:p>
+      <w:pPr>
+        <w:pStyle w:val="NoSpacing"/>
+      </w:pPr>
+      <w:r>
+        <w:t>Time and Frequency Domain</w:t>
+      </w:r>
+    </w:p>
+    <w:p>
+      <w:pPr>
+        <w:pStyle w:val="NoSpacing"/>
+      </w:pPr>
+      <w:r>
+        <w:t>Gif demonstration of what the frequency domain is.</w:t>
+      </w:r>
+    </w:p>
+    <w:p>
+      <w:pPr>
+        <w:pStyle w:val="NoSpacing"/>
+      </w:pPr>
+    </w:p>
+    <w:p>
+      <w:pPr>
+        <w:pStyle w:val="NoSpacing"/>
+      </w:pPr>
+      <w:r>
+        <w:t>Frequency Band Detection</w:t>
       </w:r>
     </w:p>
     <w:p>
@@ -2930,164 +4660,108 @@
         <w:pStyle w:val="NoSpacing"/>
       </w:pPr>
       <w:r>
-        <w:t>Filter a signal</w:t>
-      </w:r>
-    </w:p>
-    <w:p>
-      <w:pPr>
-        <w:pStyle w:val="NoSpacing"/>
-      </w:pPr>
-      <w:r>
-        <w:t>Sawtooth signals are periodic, so you have to use the Fourier Series on it.</w:t>
-      </w:r>
-    </w:p>
-    <w:p>
-      <w:pPr>
-        <w:pStyle w:val="NoSpacing"/>
-      </w:pPr>
-    </w:p>
-    <w:p>
-      <w:pPr>
-        <w:pStyle w:val="NoSpacing"/>
-      </w:pPr>
-      <w:r>
-        <w:t>State Space</w:t>
-      </w:r>
-    </w:p>
-    <w:p>
-      <w:pPr>
-        <w:pStyle w:val="NoSpacing"/>
-      </w:pPr>
-      <w:r>
-        <w:t>S(n+1) = A∙s(n) + B∙x(n)</w:t>
-      </w:r>
-    </w:p>
-    <w:p>
-      <w:pPr>
-        <w:pStyle w:val="NoSpacing"/>
-      </w:pPr>
-      <w:r>
-        <w:t>y(n) = C∙s(n) + D∙x(n)</w:t>
-      </w:r>
-    </w:p>
-    <w:p>
-      <w:pPr>
-        <w:pStyle w:val="NoSpacing"/>
-      </w:pPr>
-    </w:p>
-    <w:p>
-      <w:pPr>
-        <w:pStyle w:val="NoSpacing"/>
-      </w:pPr>
-      <w:r>
-        <w:t>e.g. y(n) = x(n) + 2x(n−2)</w:t>
-      </w:r>
-    </w:p>
-    <w:p>
-      <w:pPr>
-        <w:pStyle w:val="NoSpacing"/>
-      </w:pPr>
-      <w:r>
-        <w:t>let = x(n−2)</w:t>
-      </w:r>
-    </w:p>
-    <w:p>
-      <w:pPr>
-        <w:pStyle w:val="NoSpacing"/>
-      </w:pPr>
-    </w:p>
-    <w:p>
-      <w:pPr>
-        <w:pStyle w:val="NoSpacing"/>
-      </w:pPr>
-      <w:r>
-        <w:tab/>
-      </w:r>
-      <w:r>
-        <w:tab/>
-        <w:t>&lt;insert matrices&gt;</w:t>
-      </w:r>
-    </w:p>
-    <w:p>
-      <w:pPr>
-        <w:pStyle w:val="NoSpacing"/>
-      </w:pPr>
-    </w:p>
-    <w:p>
-      <w:pPr>
-        <w:pStyle w:val="NoSpacing"/>
-      </w:pPr>
-      <w:r>
-        <w:t>Complex Numbers</w:t>
-      </w:r>
-    </w:p>
-    <w:p>
-      <w:pPr>
-        <w:pStyle w:val="NoSpacing"/>
-      </w:pPr>
-      <w:r>
-        <w:t>Draw a graph where the x values represent the real dimension and the y values represent the complex dimension.</w:t>
-      </w:r>
-    </w:p>
-    <w:p>
-      <w:pPr>
-        <w:pStyle w:val="NoSpacing"/>
-      </w:pPr>
-    </w:p>
-    <w:p>
-      <w:pPr>
-        <w:pStyle w:val="NoSpacing"/>
-      </w:pPr>
-      <w:r>
-        <w:t>Refer to Euler’s equations a lot (in the difference equations section).</w:t>
-      </w:r>
-    </w:p>
-    <w:p>
-      <w:pPr>
-        <w:pStyle w:val="NoSpacing"/>
-      </w:pPr>
-    </w:p>
-    <w:p>
-      <w:pPr>
-        <w:pStyle w:val="NoSpacing"/>
-      </w:pPr>
-      <w:r>
-        <w:t xml:space="preserve">e.g. </w:t>
-      </w:r>
-    </w:p>
-    <w:p>
-      <w:pPr>
-        <w:pStyle w:val="NoSpacing"/>
-      </w:pPr>
-      <w:r>
-        <w:t>Magnitude = =</w:t>
-      </w:r>
-    </w:p>
-    <w:p>
-      <w:pPr>
-        <w:pStyle w:val="NoSpacing"/>
-      </w:pPr>
-    </w:p>
-    <w:p>
-      <w:pPr>
-        <w:pStyle w:val="NoSpacing"/>
-      </w:pPr>
-      <w:r>
-        <w:t xml:space="preserve">Divide by the magnitude on the unit circle. Thus, the point is: </w:t>
-      </w:r>
-    </w:p>
-    <w:p>
-      <w:pPr>
-        <w:pStyle w:val="NoSpacing"/>
-      </w:pPr>
-      <w:r>
-        <w:t>Know your special triangles.</w:t>
-      </w:r>
-    </w:p>
-    <w:p>
-      <w:pPr>
-        <w:pStyle w:val="NoSpacing"/>
-      </w:pPr>
+        <w:t>CTFT</w:t>
+      </w:r>
+    </w:p>
+    <w:p>
+      <w:pPr>
+        <w:pStyle w:val="NoSpacing"/>
+      </w:pPr>
+      <w:r>
+        <w:t>blah blah</w:t>
+      </w:r>
+    </w:p>
+    <w:p>
+      <w:pPr>
+        <w:pStyle w:val="NoSpacing"/>
+      </w:pPr>
+    </w:p>
+    <w:p>
+      <w:pPr>
+        <w:pStyle w:val="NoSpacing"/>
+      </w:pPr>
+      <w:r>
+        <w:t>Frequency Response to Impulse Response</w:t>
+      </w:r>
+    </w:p>
+    <w:p>
+      <w:pPr>
+        <w:pStyle w:val="NoSpacing"/>
+      </w:pPr>
+      <w:r>
+        <w:t>blah blah</w:t>
+      </w:r>
+    </w:p>
+    <w:p>
+      <w:pPr>
+        <w:pStyle w:val="NoSpacing"/>
+      </w:pPr>
+    </w:p>
+    <w:p>
+      <w:pPr>
+        <w:pStyle w:val="NoSpacing"/>
+      </w:pPr>
+      <w:r>
+        <w:t>Z and Laplace Transform</w:t>
+      </w:r>
+    </w:p>
+    <w:p>
+      <w:pPr>
+        <w:pStyle w:val="NoSpacing"/>
+      </w:pPr>
+      <w:r>
+        <w:t>If you aren’t given a value for x, assume it’s a delta function.</w:t>
+      </w:r>
+    </w:p>
+    <w:p>
+      <w:pPr>
+        <w:pStyle w:val="NoSpacing"/>
+      </w:pPr>
+    </w:p>
+    <w:p>
+      <w:pPr>
+        <w:pStyle w:val="NoSpacing"/>
+      </w:pPr>
+      <w:r>
+        <w:t>e.g. Practice 3, question 3</w:t>
+      </w:r>
+    </w:p>
+    <w:p>
+      <w:pPr>
+        <w:pStyle w:val="NoSpacing"/>
+      </w:pPr>
+      <w:r>
+        <w:t>1) Laplace:</w:t>
+      </w:r>
+    </w:p>
+    <w:p>
+      <w:pPr>
+        <w:pStyle w:val="NoSpacing"/>
+      </w:pPr>
+    </w:p>
+    <w:p>
+      <w:pPr>
+        <w:pStyle w:val="NoSpacing"/>
+      </w:pPr>
+      <w:r>
+        <w:t>2) Isolate for Y:</w:t>
+      </w:r>
+    </w:p>
+    <w:p>
+      <w:pPr>
+        <w:pStyle w:val="NoSpacing"/>
+      </w:pPr>
+      <w:r>
+        <w:t>Poles of the transfer function are the coefficients of X(s) function.</w:t>
+      </w:r>
+    </w:p>
+    <w:p>
+      <w:pPr>
+        <w:pStyle w:val="NoSpacing"/>
+      </w:pPr>
+      <w:r>
+        <w:t>Assume x(t) = δ(t), so X(s) = 1</w:t>
+      </w:r>
     </w:p>
     <w:p>
       <w:pPr>
@@ -3100,612 +4774,6 @@
       </w:pPr>
       <w:r>
         <w:lastRenderedPageBreak/>
-        <w:t xml:space="preserve">Now, put it into the form: </w:t>
-      </w:r>
-    </w:p>
-    <w:p>
-      <w:pPr>
-        <w:pStyle w:val="NoSpacing"/>
-      </w:pPr>
-    </w:p>
-    <w:p>
-      <w:pPr>
-        <w:pStyle w:val="NoSpacing"/>
-      </w:pPr>
-      <w:r>
-        <w:t>Impulse Response to Frequency Response</w:t>
-      </w:r>
-    </w:p>
-    <w:p>
-      <w:pPr>
-        <w:pStyle w:val="NoSpacing"/>
-      </w:pPr>
-    </w:p>
-    <w:p>
-      <w:pPr>
-        <w:pStyle w:val="NoSpacing"/>
-      </w:pPr>
-      <w:r>
-        <w:t xml:space="preserve"> </w:t>
-      </w:r>
-    </w:p>
-    <w:p>
-      <w:pPr>
-        <w:pStyle w:val="NoSpacing"/>
-      </w:pPr>
-      <w:r>
-        <w:t>FS (Fourier Series)</w:t>
-      </w:r>
-    </w:p>
-    <w:p>
-      <w:pPr>
-        <w:pStyle w:val="NoSpacing"/>
-      </w:pPr>
-      <w:r>
-        <w:t>FT (Fourier Transform)</w:t>
-      </w:r>
-    </w:p>
-    <w:p>
-      <w:pPr>
-        <w:pStyle w:val="NoSpacing"/>
-      </w:pPr>
-      <w:r>
-        <w:t>DT (Discrete Time)</w:t>
-      </w:r>
-    </w:p>
-    <w:p>
-      <w:pPr>
-        <w:pStyle w:val="NoSpacing"/>
-      </w:pPr>
-      <w:r>
-        <w:t>*</w:t>
-      </w:r>
-    </w:p>
-    <w:p>
-      <w:pPr>
-        <w:pStyle w:val="NoSpacing"/>
-      </w:pPr>
-      <w:r>
-        <w:t>*Summary:</w:t>
-      </w:r>
-    </w:p>
-    <w:p>
-      <w:pPr>
-        <w:pStyle w:val="NoSpacing"/>
-      </w:pPr>
-      <w:r>
-        <w:t>Continuous Time</w:t>
-      </w:r>
-    </w:p>
-    <w:p>
-      <w:pPr>
-        <w:pStyle w:val="NoSpacing"/>
-      </w:pPr>
-      <w:r>
-        <w:t>*</w:t>
-      </w:r>
-    </w:p>
-    <w:p>
-      <w:pPr>
-        <w:pStyle w:val="NoSpacing"/>
-      </w:pPr>
-      <w:r>
-        <w:t>*Summary:</w:t>
-      </w:r>
-    </w:p>
-    <w:p>
-      <w:pPr>
-        <w:pStyle w:val="NoSpacing"/>
-      </w:pPr>
-      <w:r>
-        <w:t>forward transform: time → frequency domain (look for negative exponents on e)</w:t>
-      </w:r>
-    </w:p>
-    <w:p>
-      <w:pPr>
-        <w:pStyle w:val="NoSpacing"/>
-      </w:pPr>
-      <w:r>
-        <w:t>transform-1: frequency → time domain (look for positive exponents on e)</w:t>
-      </w:r>
-    </w:p>
-    <w:p>
-      <w:pPr>
-        <w:pStyle w:val="NoSpacing"/>
-      </w:pPr>
-    </w:p>
-    <w:p>
-      <w:pPr>
-        <w:pStyle w:val="NoSpacing"/>
-      </w:pPr>
-      <w:r>
-        <w:t>For discrete frequency only: ω = ω0∙k</w:t>
-      </w:r>
-    </w:p>
-    <w:p>
-      <w:pPr>
-        <w:pStyle w:val="NoSpacing"/>
-      </w:pPr>
-      <w:r>
-        <w:t>For continuous frequency only: ω = ω0∙t</w:t>
-      </w:r>
-    </w:p>
-    <w:p>
-      <w:pPr>
-        <w:pStyle w:val="NoSpacing"/>
-      </w:pPr>
-    </w:p>
-    <w:p>
-      <w:pPr>
-        <w:pStyle w:val="NoSpacing"/>
-      </w:pPr>
-      <w:r>
-        <w:t>If h is a function of time, then CTFT; if not, DTFT. i.e. h(t), do CTFT; h(n), do DTFT</w:t>
-      </w:r>
-    </w:p>
-    <w:p>
-      <w:pPr>
-        <w:pStyle w:val="NoSpacing"/>
-      </w:pPr>
-      <w:r>
-        <w:t>The impulse response, h(n), of a system is the y(n) when x(n) is an impulse: δ(n).</w:t>
-      </w:r>
-    </w:p>
-    <w:p>
-      <w:pPr>
-        <w:pStyle w:val="NoSpacing"/>
-      </w:pPr>
-    </w:p>
-    <w:p>
-      <w:pPr>
-        <w:pStyle w:val="NoSpacing"/>
-      </w:pPr>
-      <w:r>
-        <w:t>Step Response</w:t>
-      </w:r>
-    </w:p>
-    <w:p>
-      <w:pPr>
-        <w:pStyle w:val="NoSpacing"/>
-      </w:pPr>
-      <w:r>
-        <w:t xml:space="preserve">Removal of frequency component at a point means H(point) = 0, so you just pretend the value is a root at that time. i.e. </w:t>
-      </w:r>
-    </w:p>
-    <w:p>
-      <w:pPr>
-        <w:pStyle w:val="NoSpacing"/>
-      </w:pPr>
-    </w:p>
-    <w:p>
-      <w:pPr>
-        <w:pStyle w:val="NoSpacing"/>
-      </w:pPr>
-      <w:r>
-        <w:t>Compare</w:t>
-      </w:r>
-    </w:p>
-    <w:p>
-      <w:pPr>
-        <w:pStyle w:val="NoSpacing"/>
-      </w:pPr>
-      <w:r>
-        <w:t>blah blah</w:t>
-      </w:r>
-    </w:p>
-    <w:p>
-      <w:pPr>
-        <w:pStyle w:val="NoSpacing"/>
-      </w:pPr>
-    </w:p>
-    <w:p>
-      <w:pPr>
-        <w:pStyle w:val="NoSpacing"/>
-      </w:pPr>
-      <w:r>
-        <w:t>DTFT versus DFT</w:t>
-      </w:r>
-    </w:p>
-    <w:p>
-      <w:pPr>
-        <w:pStyle w:val="NoSpacing"/>
-      </w:pPr>
-      <w:r>
-        <w:t>The DFT is actually the most popular transform, because there's an efficient algorithm for it called the FFT. It’s the same as the DTFS, but with different scaling. See the difference:</w:t>
-      </w:r>
-    </w:p>
-    <w:p>
-      <w:pPr>
-        <w:pStyle w:val="NoSpacing"/>
-      </w:pPr>
-    </w:p>
-    <w:p>
-      <w:pPr>
-        <w:pStyle w:val="NoSpacing"/>
-      </w:pPr>
-      <w:r>
-        <w:t>DTFS</w:t>
-      </w:r>
-    </w:p>
-    <w:p>
-      <w:pPr>
-        <w:pStyle w:val="NoSpacing"/>
-      </w:pPr>
-      <w:r>
-        <w:t>DFT / FFT</w:t>
-      </w:r>
-    </w:p>
-    <w:p>
-      <w:pPr>
-        <w:pStyle w:val="NoSpacing"/>
-      </w:pPr>
-      <w:r>
-        <w:t>*</w:t>
-      </w:r>
-    </w:p>
-    <w:p>
-      <w:pPr>
-        <w:pStyle w:val="NoSpacing"/>
-      </w:pPr>
-      <w:r>
-        <w:t>*</w:t>
-      </w:r>
-    </w:p>
-    <w:p>
-      <w:pPr>
-        <w:pStyle w:val="NoSpacing"/>
-      </w:pPr>
-    </w:p>
-    <w:p>
-      <w:pPr>
-        <w:pStyle w:val="NoSpacing"/>
-      </w:pPr>
-      <w:r>
-        <w:t>Because the [forward] DFT doesn't divide out the number of points p, if you use a higher sampling rate the DFT will be larger for the same input.  This is why it's actually better to scale the DFT output by 1/p anyways when looking at it afterwards.</w:t>
-      </w:r>
-    </w:p>
-    <w:p>
-      <w:pPr>
-        <w:pStyle w:val="NoSpacing"/>
-      </w:pPr>
-    </w:p>
-    <w:p>
-      <w:pPr>
-        <w:pStyle w:val="NoSpacing"/>
-      </w:pPr>
-      <w:r>
-        <w:t>Because the [forward] DFT doesn't divide out the number of points p, if you use a higher sampling rate the DFT will be larger for the same input.  This is why it's actually better to scale the DFT output by 1/p anyways when looking at it afterwards.</w:t>
-      </w:r>
-    </w:p>
-    <w:p>
-      <w:pPr>
-        <w:pStyle w:val="NoSpacing"/>
-      </w:pPr>
-    </w:p>
-    <w:p>
-      <w:pPr>
-        <w:pStyle w:val="NoSpacing"/>
-      </w:pPr>
-      <w:r>
-        <w:lastRenderedPageBreak/>
-        <w:t>Fourier Series</w:t>
-      </w:r>
-    </w:p>
-    <w:p>
-      <w:pPr>
-        <w:pStyle w:val="NoSpacing"/>
-      </w:pPr>
-      <w:r>
-        <w:t>Midterm 1-Question 3:</w:t>
-      </w:r>
-    </w:p>
-    <w:p>
-      <w:pPr>
-        <w:pStyle w:val="NoSpacing"/>
-      </w:pPr>
-      <w:r>
-        <w:t>Given . Your coefficient of k should be a multiple of 2π, so make p=4.</w:t>
-      </w:r>
-    </w:p>
-    <w:p>
-      <w:pPr>
-        <w:pStyle w:val="NoSpacing"/>
-      </w:pPr>
-      <w:r>
-        <w:t>calculate your x(n) values before your __ values.</w:t>
-      </w:r>
-    </w:p>
-    <w:p>
-      <w:pPr>
-        <w:pStyle w:val="NoSpacing"/>
-      </w:pPr>
-    </w:p>
-    <w:p>
-      <w:pPr>
-        <w:pStyle w:val="NoSpacing"/>
-      </w:pPr>
-      <w:r>
-        <w:t>x(n) = 2sin(π/2 n), so you get 0, 2, 0, and −2</w:t>
-      </w:r>
-    </w:p>
-    <w:p>
-      <w:pPr>
-        <w:pStyle w:val="NoSpacing"/>
-      </w:pPr>
-    </w:p>
-    <w:p>
-      <w:pPr>
-        <w:pStyle w:val="NoSpacing"/>
-      </w:pPr>
-      <w:r>
-        <w:t>Xk’s are the fourier coefficients.;jm</w:t>
-      </w:r>
-    </w:p>
-    <w:p>
-      <w:pPr>
-        <w:pStyle w:val="NoSpacing"/>
-      </w:pPr>
-    </w:p>
-    <w:p>
-      <w:pPr>
-        <w:pStyle w:val="NoSpacing"/>
-      </w:pPr>
-      <w:r>
-        <w:t>Alternative method:</w:t>
-      </w:r>
-    </w:p>
-    <w:p>
-      <w:pPr>
-        <w:pStyle w:val="NoSpacing"/>
-      </w:pPr>
-      <w:r>
-        <w:t>X(t) = cos(t) + sin(2t) =&gt; convert to complex exponentials: , so</w:t>
-      </w:r>
-    </w:p>
-    <w:p>
-      <w:pPr>
-        <w:pStyle w:val="NoSpacing"/>
-      </w:pPr>
-      <w:r>
-        <w:t>k = 1,−1 =&gt;</w:t>
-      </w:r>
-    </w:p>
-    <w:p>
-      <w:pPr>
-        <w:pStyle w:val="NoSpacing"/>
-      </w:pPr>
-    </w:p>
-    <w:p>
-      <w:pPr>
-        <w:pStyle w:val="NoSpacing"/>
-      </w:pPr>
-      <w:r>
-        <w:t>Question 1, midterm 2</w:t>
-      </w:r>
-    </w:p>
-    <w:p>
-      <w:pPr>
-        <w:pStyle w:val="NoSpacing"/>
-      </w:pPr>
-      <w:r>
-        <w:t xml:space="preserve">X(n) = 1, 1, 0, 0 → </w:t>
-      </w:r>
-    </w:p>
-    <w:p>
-      <w:pPr>
-        <w:pStyle w:val="NoSpacing"/>
-      </w:pPr>
-      <w:r>
-        <w:t xml:space="preserve">N = p, so </w:t>
-      </w:r>
-    </w:p>
-    <w:p>
-      <w:pPr>
-        <w:pStyle w:val="NoSpacing"/>
-      </w:pPr>
-    </w:p>
-    <w:p>
-      <w:pPr>
-        <w:pStyle w:val="NoSpacing"/>
-      </w:pPr>
-    </w:p>
-    <w:p>
-      <w:pPr>
-        <w:pStyle w:val="NoSpacing"/>
-      </w:pPr>
-      <w:r>
-        <w:t>Fourier Transform</w:t>
-      </w:r>
-    </w:p>
-    <w:p>
-      <w:pPr>
-        <w:pStyle w:val="NoSpacing"/>
-      </w:pPr>
-      <w:r>
-        <w:t>Test 2, Question 3</w:t>
-      </w:r>
-    </w:p>
-    <w:p>
-      <w:pPr>
-        <w:pStyle w:val="NoSpacing"/>
-      </w:pPr>
-      <w:r>
-        <w:t xml:space="preserve">CTFT: </w:t>
-      </w:r>
-    </w:p>
-    <w:p>
-      <w:pPr>
-        <w:pStyle w:val="NoSpacing"/>
-      </w:pPr>
-      <w:r>
-        <w:t>Recall that integral of a dirac is 1.</w:t>
-      </w:r>
-    </w:p>
-    <w:p>
-      <w:pPr>
-        <w:pStyle w:val="NoSpacing"/>
-      </w:pPr>
-    </w:p>
-    <w:p>
-      <w:pPr>
-        <w:pStyle w:val="NoSpacing"/>
-      </w:pPr>
-      <w:r>
-        <w:t>Time and Frequency Domain</w:t>
-      </w:r>
-    </w:p>
-    <w:p>
-      <w:pPr>
-        <w:pStyle w:val="NoSpacing"/>
-      </w:pPr>
-      <w:r>
-        <w:t>Gif demonstration of what the frequency domain is.</w:t>
-      </w:r>
-    </w:p>
-    <w:p>
-      <w:pPr>
-        <w:pStyle w:val="NoSpacing"/>
-      </w:pPr>
-    </w:p>
-    <w:p>
-      <w:pPr>
-        <w:pStyle w:val="NoSpacing"/>
-      </w:pPr>
-      <w:r>
-        <w:t>Frequency Band Detection</w:t>
-      </w:r>
-    </w:p>
-    <w:p>
-      <w:pPr>
-        <w:pStyle w:val="NoSpacing"/>
-      </w:pPr>
-      <w:r>
-        <w:t>blah blah</w:t>
-      </w:r>
-    </w:p>
-    <w:p>
-      <w:pPr>
-        <w:pStyle w:val="NoSpacing"/>
-      </w:pPr>
-    </w:p>
-    <w:p>
-      <w:pPr>
-        <w:pStyle w:val="NoSpacing"/>
-      </w:pPr>
-      <w:r>
-        <w:t>CTFT</w:t>
-      </w:r>
-    </w:p>
-    <w:p>
-      <w:pPr>
-        <w:pStyle w:val="NoSpacing"/>
-      </w:pPr>
-      <w:r>
-        <w:t>blah blah</w:t>
-      </w:r>
-    </w:p>
-    <w:p>
-      <w:pPr>
-        <w:pStyle w:val="NoSpacing"/>
-      </w:pPr>
-    </w:p>
-    <w:p>
-      <w:pPr>
-        <w:pStyle w:val="NoSpacing"/>
-      </w:pPr>
-      <w:r>
-        <w:t>Frequency Response to Impulse Response</w:t>
-      </w:r>
-    </w:p>
-    <w:p>
-      <w:pPr>
-        <w:pStyle w:val="NoSpacing"/>
-      </w:pPr>
-      <w:r>
-        <w:t>blah blah</w:t>
-      </w:r>
-    </w:p>
-    <w:p>
-      <w:pPr>
-        <w:pStyle w:val="NoSpacing"/>
-      </w:pPr>
-    </w:p>
-    <w:p>
-      <w:pPr>
-        <w:pStyle w:val="NoSpacing"/>
-      </w:pPr>
-      <w:r>
-        <w:t>Z and Laplace Transform</w:t>
-      </w:r>
-    </w:p>
-    <w:p>
-      <w:pPr>
-        <w:pStyle w:val="NoSpacing"/>
-      </w:pPr>
-      <w:r>
-        <w:t>If you aren’t given a value for x, assume it’s a delta function.</w:t>
-      </w:r>
-    </w:p>
-    <w:p>
-      <w:pPr>
-        <w:pStyle w:val="NoSpacing"/>
-      </w:pPr>
-    </w:p>
-    <w:p>
-      <w:pPr>
-        <w:pStyle w:val="NoSpacing"/>
-      </w:pPr>
-      <w:r>
-        <w:t>e.g. Practice 3, question 3</w:t>
-      </w:r>
-    </w:p>
-    <w:p>
-      <w:pPr>
-        <w:pStyle w:val="NoSpacing"/>
-      </w:pPr>
-      <w:r>
-        <w:t>1) Laplace:</w:t>
-      </w:r>
-    </w:p>
-    <w:p>
-      <w:pPr>
-        <w:pStyle w:val="NoSpacing"/>
-      </w:pPr>
-    </w:p>
-    <w:p>
-      <w:pPr>
-        <w:pStyle w:val="NoSpacing"/>
-      </w:pPr>
-      <w:r>
-        <w:t>2) Isolate for Y:</w:t>
-      </w:r>
-    </w:p>
-    <w:p>
-      <w:pPr>
-        <w:pStyle w:val="NoSpacing"/>
-      </w:pPr>
-      <w:r>
-        <w:t>Poles of the transfer function are the coefficients of X(s) function.</w:t>
-      </w:r>
-    </w:p>
-    <w:p>
-      <w:pPr>
-        <w:pStyle w:val="NoSpacing"/>
-      </w:pPr>
-      <w:r>
-        <w:t>Assume x(t) = δ(t), so X(s) = 1</w:t>
-      </w:r>
-    </w:p>
-    <w:p>
-      <w:pPr>
-        <w:pStyle w:val="NoSpacing"/>
-      </w:pPr>
-    </w:p>
-    <w:p>
-      <w:pPr>
-        <w:pStyle w:val="NoSpacing"/>
-      </w:pPr>
-      <w:r>
         <w:t>3)</w:t>
       </w:r>
     </w:p>
@@ -3714,7 +4782,6 @@
         <w:pStyle w:val="NoSpacing"/>
       </w:pPr>
       <w:r>
-        <w:lastRenderedPageBreak/>
         <w:t>4) Quadratic formula OR factor to find the poles</w:t>
       </w:r>
     </w:p>
@@ -3902,7 +4969,7 @@
       </w:r>
     </w:p>
     <w:sectPr>
-      <w:footerReference w:type="default" r:id="rId59"/>
+      <w:footerReference w:type="default" r:id="rId139"/>
       <w:pgSz w:w="12240" w:h="15840"/>
       <w:pgMar w:top="1440" w:right="1440" w:bottom="1440" w:left="1440" w:header="708" w:footer="708" w:gutter="0"/>
       <w:cols w:space="708"/>
@@ -3996,7 +5063,7 @@
                 <w:bCs/>
                 <w:noProof/>
               </w:rPr>
-              <w:t>6</w:t>
+              <w:t>10</w:t>
             </w:r>
             <w:r>
               <w:rPr>
@@ -4038,7 +5105,7 @@
                 <w:bCs/>
                 <w:noProof/>
               </w:rPr>
-              <w:t>10</w:t>
+              <w:t>11</w:t>
             </w:r>
             <w:r>
               <w:rPr>

</xml_diff>

<commit_message>
Clarified something on compound interest
</commit_message>
<xml_diff>
--- a/SFWR ENG 2MX3 Summary.docx
+++ b/SFWR ENG 2MX3 Summary.docx
@@ -242,7 +242,7 @@
           <v:shape id="_x0000_i1025" type="#_x0000_t75" style="width:158.15pt;height:36.2pt" o:ole="">
             <v:imagedata r:id="rId10" o:title=""/>
           </v:shape>
-          <o:OLEObject Type="Embed" ProgID="Equation.DSMT4" ShapeID="_x0000_i1025" DrawAspect="Content" ObjectID="_1451231013" r:id="rId11"/>
+          <o:OLEObject Type="Embed" ProgID="Equation.DSMT4" ShapeID="_x0000_i1025" DrawAspect="Content" ObjectID="_1451678098" r:id="rId11"/>
         </w:object>
       </w:r>
     </w:p>
@@ -397,7 +397,7 @@
           <v:shape id="_x0000_i1026" type="#_x0000_t75" style="width:146.2pt;height:22.1pt" o:ole="">
             <v:imagedata r:id="rId12" o:title=""/>
           </v:shape>
-          <o:OLEObject Type="Embed" ProgID="Equation.DSMT4" ShapeID="_x0000_i1026" DrawAspect="Content" ObjectID="_1451231014" r:id="rId13"/>
+          <o:OLEObject Type="Embed" ProgID="Equation.DSMT4" ShapeID="_x0000_i1026" DrawAspect="Content" ObjectID="_1451678099" r:id="rId13"/>
         </w:object>
       </w:r>
     </w:p>
@@ -547,7 +547,7 @@
           <v:shape id="_x0000_i1027" type="#_x0000_t75" style="width:182pt;height:34pt" o:ole="">
             <v:imagedata r:id="rId14" o:title=""/>
           </v:shape>
-          <o:OLEObject Type="Embed" ProgID="Equation.DSMT4" ShapeID="_x0000_i1027" DrawAspect="Content" ObjectID="_1451231015" r:id="rId15"/>
+          <o:OLEObject Type="Embed" ProgID="Equation.DSMT4" ShapeID="_x0000_i1027" DrawAspect="Content" ObjectID="_1451678100" r:id="rId15"/>
         </w:object>
       </w:r>
       <w:r>
@@ -569,7 +569,7 @@
           <v:shape id="_x0000_i1028" type="#_x0000_t75" style="width:108.2pt;height:65.8pt" o:ole="">
             <v:imagedata r:id="rId16" o:title=""/>
           </v:shape>
-          <o:OLEObject Type="Embed" ProgID="Equation.DSMT4" ShapeID="_x0000_i1028" DrawAspect="Content" ObjectID="_1451231016" r:id="rId17"/>
+          <o:OLEObject Type="Embed" ProgID="Equation.DSMT4" ShapeID="_x0000_i1028" DrawAspect="Content" ObjectID="_1451678101" r:id="rId17"/>
         </w:object>
       </w:r>
     </w:p>
@@ -693,10 +693,7 @@
         <w:t>k</w:t>
       </w:r>
       <w:r>
-        <w:t xml:space="preserve"> states,</w:t>
-      </w:r>
-      <w:r>
-        <w:t xml:space="preserve"> </w:t>
+        <w:t xml:space="preserve"> states, </w:t>
       </w:r>
       <w:r>
         <w:rPr>
@@ -723,10 +720,10 @@
           <w:position w:val="-70"/>
         </w:rPr>
         <w:object w:dxaOrig="4180" w:dyaOrig="1520">
-          <v:shape id="_x0000_i1095" type="#_x0000_t75" style="width:208.95pt;height:76pt" o:ole="">
+          <v:shape id="_x0000_i1029" type="#_x0000_t75" style="width:208.95pt;height:76pt" o:ole="">
             <v:imagedata r:id="rId18" o:title=""/>
           </v:shape>
-          <o:OLEObject Type="Embed" ProgID="Equation.DSMT4" ShapeID="_x0000_i1095" DrawAspect="Content" ObjectID="_1451231017" r:id="rId19"/>
+          <o:OLEObject Type="Embed" ProgID="Equation.DSMT4" ShapeID="_x0000_i1029" DrawAspect="Content" ObjectID="_1451678102" r:id="rId19"/>
         </w:object>
       </w:r>
     </w:p>
@@ -760,10 +757,10 @@
           <w:position w:val="-70"/>
         </w:rPr>
         <w:object w:dxaOrig="2880" w:dyaOrig="1520">
-          <v:shape id="_x0000_i1105" type="#_x0000_t75" style="width:2in;height:76pt" o:ole="">
+          <v:shape id="_x0000_i1030" type="#_x0000_t75" style="width:2in;height:76pt" o:ole="">
             <v:imagedata r:id="rId20" o:title=""/>
           </v:shape>
-          <o:OLEObject Type="Embed" ProgID="Equation.DSMT4" ShapeID="_x0000_i1105" DrawAspect="Content" ObjectID="_1451231018" r:id="rId21"/>
+          <o:OLEObject Type="Embed" ProgID="Equation.DSMT4" ShapeID="_x0000_i1030" DrawAspect="Content" ObjectID="_1451678103" r:id="rId21"/>
         </w:object>
       </w:r>
     </w:p>
@@ -846,10 +843,10 @@
           <w:position w:val="-14"/>
         </w:rPr>
         <w:object w:dxaOrig="2260" w:dyaOrig="400">
-          <v:shape id="_x0000_i1094" type="#_x0000_t75" style="width:113.1pt;height:20.3pt" o:ole="">
+          <v:shape id="_x0000_i1031" type="#_x0000_t75" style="width:113.1pt;height:20.3pt" o:ole="">
             <v:imagedata r:id="rId22" o:title=""/>
           </v:shape>
-          <o:OLEObject Type="Embed" ProgID="Equation.DSMT4" ShapeID="_x0000_i1094" DrawAspect="Content" ObjectID="_1451231019" r:id="rId23"/>
+          <o:OLEObject Type="Embed" ProgID="Equation.DSMT4" ShapeID="_x0000_i1031" DrawAspect="Content" ObjectID="_1451678104" r:id="rId23"/>
         </w:object>
       </w:r>
     </w:p>
@@ -889,10 +886,10 @@
           <w:position w:val="-14"/>
         </w:rPr>
         <w:object w:dxaOrig="880" w:dyaOrig="400">
-          <v:shape id="_x0000_i1096" type="#_x0000_t75" style="width:44.15pt;height:19.9pt" o:ole="">
+          <v:shape id="_x0000_i1032" type="#_x0000_t75" style="width:44.15pt;height:19.9pt" o:ole="">
             <v:imagedata r:id="rId24" o:title=""/>
           </v:shape>
-          <o:OLEObject Type="Embed" ProgID="Equation.DSMT4" ShapeID="_x0000_i1096" DrawAspect="Content" ObjectID="_1451231020" r:id="rId25"/>
+          <o:OLEObject Type="Embed" ProgID="Equation.DSMT4" ShapeID="_x0000_i1032" DrawAspect="Content" ObjectID="_1451678105" r:id="rId25"/>
         </w:object>
       </w:r>
       <w:r>
@@ -929,10 +926,10 @@
           <w:position w:val="-14"/>
         </w:rPr>
         <w:object w:dxaOrig="1640" w:dyaOrig="400">
-          <v:shape id="_x0000_i1098" type="#_x0000_t75" style="width:82.15pt;height:19.9pt" o:ole="">
+          <v:shape id="_x0000_i1033" type="#_x0000_t75" style="width:82.15pt;height:19.9pt" o:ole="">
             <v:imagedata r:id="rId26" o:title=""/>
           </v:shape>
-          <o:OLEObject Type="Embed" ProgID="Equation.DSMT4" ShapeID="_x0000_i1098" DrawAspect="Content" ObjectID="_1451231021" r:id="rId27"/>
+          <o:OLEObject Type="Embed" ProgID="Equation.DSMT4" ShapeID="_x0000_i1033" DrawAspect="Content" ObjectID="_1451678106" r:id="rId27"/>
         </w:object>
       </w:r>
     </w:p>
@@ -958,10 +955,10 @@
           <w:position w:val="-14"/>
         </w:rPr>
         <w:object w:dxaOrig="3220" w:dyaOrig="400">
-          <v:shape id="_x0000_i1099" type="#_x0000_t75" style="width:160.8pt;height:19.9pt" o:ole="">
+          <v:shape id="_x0000_i1034" type="#_x0000_t75" style="width:160.8pt;height:19.9pt" o:ole="">
             <v:imagedata r:id="rId28" o:title=""/>
           </v:shape>
-          <o:OLEObject Type="Embed" ProgID="Equation.DSMT4" ShapeID="_x0000_i1099" DrawAspect="Content" ObjectID="_1451231022" r:id="rId29"/>
+          <o:OLEObject Type="Embed" ProgID="Equation.DSMT4" ShapeID="_x0000_i1034" DrawAspect="Content" ObjectID="_1451678107" r:id="rId29"/>
         </w:object>
       </w:r>
     </w:p>
@@ -1025,10 +1022,10 @@
           <w:position w:val="-14"/>
         </w:rPr>
         <w:object w:dxaOrig="1620" w:dyaOrig="400">
-          <v:shape id="_x0000_i1100" type="#_x0000_t75" style="width:80.85pt;height:19.9pt" o:ole="">
+          <v:shape id="_x0000_i1035" type="#_x0000_t75" style="width:80.85pt;height:19.9pt" o:ole="">
             <v:imagedata r:id="rId30" o:title=""/>
           </v:shape>
-          <o:OLEObject Type="Embed" ProgID="Equation.DSMT4" ShapeID="_x0000_i1100" DrawAspect="Content" ObjectID="_1451231023" r:id="rId31"/>
+          <o:OLEObject Type="Embed" ProgID="Equation.DSMT4" ShapeID="_x0000_i1035" DrawAspect="Content" ObjectID="_1451678108" r:id="rId31"/>
         </w:object>
       </w:r>
     </w:p>
@@ -1075,10 +1072,10 @@
           <w:position w:val="-34"/>
         </w:rPr>
         <w:object w:dxaOrig="1640" w:dyaOrig="800">
-          <v:shape id="_x0000_i1097" type="#_x0000_t75" style="width:82.15pt;height:39.75pt" o:ole="">
+          <v:shape id="_x0000_i1036" type="#_x0000_t75" style="width:82.15pt;height:39.75pt" o:ole="">
             <v:imagedata r:id="rId32" o:title=""/>
           </v:shape>
-          <o:OLEObject Type="Embed" ProgID="Equation.DSMT4" ShapeID="_x0000_i1097" DrawAspect="Content" ObjectID="_1451231024" r:id="rId33"/>
+          <o:OLEObject Type="Embed" ProgID="Equation.DSMT4" ShapeID="_x0000_i1036" DrawAspect="Content" ObjectID="_1451678109" r:id="rId33"/>
         </w:object>
       </w:r>
       <w:r>
@@ -1092,10 +1089,10 @@
           <w:position w:val="-34"/>
         </w:rPr>
         <w:object w:dxaOrig="1900" w:dyaOrig="800">
-          <v:shape id="_x0000_i1101" type="#_x0000_t75" style="width:94.95pt;height:39.75pt" o:ole="">
+          <v:shape id="_x0000_i1037" type="#_x0000_t75" style="width:94.95pt;height:39.75pt" o:ole="">
             <v:imagedata r:id="rId34" o:title=""/>
           </v:shape>
-          <o:OLEObject Type="Embed" ProgID="Equation.DSMT4" ShapeID="_x0000_i1101" DrawAspect="Content" ObjectID="_1451231025" r:id="rId35"/>
+          <o:OLEObject Type="Embed" ProgID="Equation.DSMT4" ShapeID="_x0000_i1037" DrawAspect="Content" ObjectID="_1451678110" r:id="rId35"/>
         </w:object>
       </w:r>
     </w:p>
@@ -1127,10 +1124,10 @@
           <w:position w:val="-34"/>
         </w:rPr>
         <w:object w:dxaOrig="3080" w:dyaOrig="800">
-          <v:shape id="_x0000_i1102" type="#_x0000_t75" style="width:153.7pt;height:39.75pt" o:ole="">
+          <v:shape id="_x0000_i1038" type="#_x0000_t75" style="width:153.7pt;height:39.75pt" o:ole="">
             <v:imagedata r:id="rId36" o:title=""/>
           </v:shape>
-          <o:OLEObject Type="Embed" ProgID="Equation.DSMT4" ShapeID="_x0000_i1102" DrawAspect="Content" ObjectID="_1451231026" r:id="rId37"/>
+          <o:OLEObject Type="Embed" ProgID="Equation.DSMT4" ShapeID="_x0000_i1038" DrawAspect="Content" ObjectID="_1451678111" r:id="rId37"/>
         </w:object>
       </w:r>
     </w:p>
@@ -1157,10 +1154,10 @@
           <w:position w:val="-114"/>
         </w:rPr>
         <w:object w:dxaOrig="3620" w:dyaOrig="2400">
-          <v:shape id="_x0000_i1103" type="#_x0000_t75" style="width:181.1pt;height:120.15pt" o:ole="">
+          <v:shape id="_x0000_i1039" type="#_x0000_t75" style="width:181.1pt;height:120.15pt" o:ole="">
             <v:imagedata r:id="rId38" o:title=""/>
           </v:shape>
-          <o:OLEObject Type="Embed" ProgID="Equation.DSMT4" ShapeID="_x0000_i1103" DrawAspect="Content" ObjectID="_1451231027" r:id="rId39"/>
+          <o:OLEObject Type="Embed" ProgID="Equation.DSMT4" ShapeID="_x0000_i1039" DrawAspect="Content" ObjectID="_1451678112" r:id="rId39"/>
         </w:object>
       </w:r>
     </w:p>
@@ -1188,10 +1185,10 @@
           <w:position w:val="-54"/>
         </w:rPr>
         <w:object w:dxaOrig="3680" w:dyaOrig="999">
-          <v:shape id="_x0000_i1106" type="#_x0000_t75" style="width:183.75pt;height:49.9pt" o:ole="">
+          <v:shape id="_x0000_i1040" type="#_x0000_t75" style="width:183.75pt;height:49.9pt" o:ole="">
             <v:imagedata r:id="rId40" o:title=""/>
           </v:shape>
-          <o:OLEObject Type="Embed" ProgID="Equation.DSMT4" ShapeID="_x0000_i1106" DrawAspect="Content" ObjectID="_1451231028" r:id="rId41"/>
+          <o:OLEObject Type="Embed" ProgID="Equation.DSMT4" ShapeID="_x0000_i1040" DrawAspect="Content" ObjectID="_1451678113" r:id="rId41"/>
         </w:object>
       </w:r>
     </w:p>
@@ -1212,10 +1209,10 @@
           <w:position w:val="-54"/>
         </w:rPr>
         <w:object w:dxaOrig="3240" w:dyaOrig="1200">
-          <v:shape id="_x0000_i1104" type="#_x0000_t75" style="width:162.1pt;height:60.05pt" o:ole="">
+          <v:shape id="_x0000_i1041" type="#_x0000_t75" style="width:162.1pt;height:60.05pt" o:ole="">
             <v:imagedata r:id="rId42" o:title=""/>
           </v:shape>
-          <o:OLEObject Type="Embed" ProgID="Equation.DSMT4" ShapeID="_x0000_i1104" DrawAspect="Content" ObjectID="_1451231029" r:id="rId43"/>
+          <o:OLEObject Type="Embed" ProgID="Equation.DSMT4" ShapeID="_x0000_i1041" DrawAspect="Content" ObjectID="_1451678114" r:id="rId43"/>
         </w:object>
       </w:r>
     </w:p>
@@ -1298,10 +1295,10 @@
           <w:position w:val="-62"/>
         </w:rPr>
         <w:object w:dxaOrig="2020" w:dyaOrig="1300">
-          <v:shape id="_x0000_i1093" type="#_x0000_t75" style="width:101.15pt;height:64.95pt" o:ole="">
+          <v:shape id="_x0000_i1042" type="#_x0000_t75" style="width:101.15pt;height:64.95pt" o:ole="">
             <v:imagedata r:id="rId44" o:title=""/>
           </v:shape>
-          <o:OLEObject Type="Embed" ProgID="Equation.DSMT4" ShapeID="_x0000_i1093" DrawAspect="Content" ObjectID="_1451231030" r:id="rId45"/>
+          <o:OLEObject Type="Embed" ProgID="Equation.DSMT4" ShapeID="_x0000_i1042" DrawAspect="Content" ObjectID="_1451678115" r:id="rId45"/>
         </w:object>
       </w:r>
     </w:p>
@@ -1377,10 +1374,10 @@
           <w:position w:val="-34"/>
         </w:rPr>
         <w:object w:dxaOrig="3340" w:dyaOrig="800">
-          <v:shape id="_x0000_i1029" type="#_x0000_t75" style="width:166.95pt;height:40.2pt" o:ole="">
+          <v:shape id="_x0000_i1043" type="#_x0000_t75" style="width:166.95pt;height:40.2pt" o:ole="">
             <v:imagedata r:id="rId46" o:title=""/>
           </v:shape>
-          <o:OLEObject Type="Embed" ProgID="Equation.DSMT4" ShapeID="_x0000_i1029" DrawAspect="Content" ObjectID="_1451231031" r:id="rId47"/>
+          <o:OLEObject Type="Embed" ProgID="Equation.DSMT4" ShapeID="_x0000_i1043" DrawAspect="Content" ObjectID="_1451678116" r:id="rId47"/>
         </w:object>
       </w:r>
     </w:p>
@@ -1394,7 +1391,27 @@
         <w:pStyle w:val="NoSpacing"/>
       </w:pPr>
       <w:r>
-        <w:t>Similar to an impulse, let’s model someone putting money in a bank and leaving it there forever:</w:t>
+        <w:t>Similar to an impulse, let’s model someone putting money in a bank and leaving it there forever</w:t>
+      </w:r>
+      <w:r>
+        <w:t xml:space="preserve">, where </w:t>
+      </w:r>
+      <w:r>
+        <w:rPr>
+          <w:i/>
+        </w:rPr>
+        <w:t>A</w:t>
+      </w:r>
+      <w:r>
+        <w:t xml:space="preserve"> is the value of an</w:t>
+      </w:r>
+      <w:bookmarkStart w:id="5" w:name="_GoBack"/>
+      <w:bookmarkEnd w:id="5"/>
+      <w:r>
+        <w:t xml:space="preserve"> initial deposit</w:t>
+      </w:r>
+      <w:r>
+        <w:t>:</w:t>
       </w:r>
     </w:p>
     <w:p>
@@ -1406,10 +1423,10 @@
           <w:position w:val="-30"/>
         </w:rPr>
         <w:object w:dxaOrig="2120" w:dyaOrig="720">
-          <v:shape id="_x0000_i1030" type="#_x0000_t75" style="width:106pt;height:36.2pt" o:ole="">
+          <v:shape id="_x0000_i1044" type="#_x0000_t75" style="width:106pt;height:36.2pt" o:ole="">
             <v:imagedata r:id="rId48" o:title=""/>
           </v:shape>
-          <o:OLEObject Type="Embed" ProgID="Equation.DSMT4" ShapeID="_x0000_i1030" DrawAspect="Content" ObjectID="_1451231032" r:id="rId49"/>
+          <o:OLEObject Type="Embed" ProgID="Equation.DSMT4" ShapeID="_x0000_i1044" DrawAspect="Content" ObjectID="_1451678117" r:id="rId49"/>
         </w:object>
       </w:r>
     </w:p>
@@ -1422,10 +1439,10 @@
           <w:position w:val="-58"/>
         </w:rPr>
         <w:object w:dxaOrig="1700" w:dyaOrig="1240">
-          <v:shape id="_x0000_i1031" type="#_x0000_t75" style="width:85.25pt;height:61.85pt" o:ole="">
+          <v:shape id="_x0000_i1045" type="#_x0000_t75" style="width:85.25pt;height:61.85pt" o:ole="">
             <v:imagedata r:id="rId50" o:title=""/>
           </v:shape>
-          <o:OLEObject Type="Embed" ProgID="Equation.DSMT4" ShapeID="_x0000_i1031" DrawAspect="Content" ObjectID="_1451231033" r:id="rId51"/>
+          <o:OLEObject Type="Embed" ProgID="Equation.DSMT4" ShapeID="_x0000_i1045" DrawAspect="Content" ObjectID="_1451678118" r:id="rId51"/>
         </w:object>
       </w:r>
     </w:p>
@@ -1441,10 +1458,10 @@
           <w:position w:val="-14"/>
         </w:rPr>
         <w:object w:dxaOrig="1700" w:dyaOrig="440">
-          <v:shape id="_x0000_i1032" type="#_x0000_t75" style="width:85.25pt;height:22.1pt" o:ole="">
+          <v:shape id="_x0000_i1046" type="#_x0000_t75" style="width:85.25pt;height:22.1pt" o:ole="">
             <v:imagedata r:id="rId52" o:title=""/>
           </v:shape>
-          <o:OLEObject Type="Embed" ProgID="Equation.DSMT4" ShapeID="_x0000_i1032" DrawAspect="Content" ObjectID="_1451231034" r:id="rId53"/>
+          <o:OLEObject Type="Embed" ProgID="Equation.DSMT4" ShapeID="_x0000_i1046" DrawAspect="Content" ObjectID="_1451678119" r:id="rId53"/>
         </w:object>
       </w:r>
     </w:p>
@@ -1452,8 +1469,8 @@
       <w:pPr>
         <w:pStyle w:val="Heading1"/>
       </w:pPr>
-      <w:bookmarkStart w:id="5" w:name="_Impulse_Response"/>
-      <w:bookmarkEnd w:id="5"/>
+      <w:bookmarkStart w:id="6" w:name="_Impulse_Response"/>
+      <w:bookmarkEnd w:id="6"/>
       <w:r>
         <w:t>Impulse Response</w:t>
       </w:r>
@@ -2090,9 +2107,10 @@
       <w:pPr>
         <w:pStyle w:val="Heading2"/>
       </w:pPr>
-      <w:bookmarkStart w:id="6" w:name="_Impulse_Response_1"/>
-      <w:bookmarkEnd w:id="6"/>
-      <w:r>
+      <w:bookmarkStart w:id="7" w:name="_Impulse_Response_1"/>
+      <w:bookmarkEnd w:id="7"/>
+      <w:r>
+        <w:lastRenderedPageBreak/>
         <w:t>Impulse Response</w:t>
       </w:r>
     </w:p>
@@ -2129,7 +2147,6 @@
         <w:pStyle w:val="NoSpacing"/>
       </w:pPr>
       <w:r>
-        <w:lastRenderedPageBreak/>
         <w:t xml:space="preserve">Remember </w:t>
       </w:r>
       <w:hyperlink w:anchor="_[A,_B,_C," w:history="1">
@@ -2156,10 +2173,10 @@
           <w:position w:val="-52"/>
         </w:rPr>
         <w:object w:dxaOrig="2180" w:dyaOrig="1160">
-          <v:shape id="_x0000_i1107" type="#_x0000_t75" style="width:109.1pt;height:57.85pt" o:ole="">
+          <v:shape id="_x0000_i1047" type="#_x0000_t75" style="width:109.1pt;height:57.85pt" o:ole="">
             <v:imagedata r:id="rId54" o:title=""/>
           </v:shape>
-          <o:OLEObject Type="Embed" ProgID="Equation.DSMT4" ShapeID="_x0000_i1107" DrawAspect="Content" ObjectID="_1451231035" r:id="rId55"/>
+          <o:OLEObject Type="Embed" ProgID="Equation.DSMT4" ShapeID="_x0000_i1047" DrawAspect="Content" ObjectID="_1451678120" r:id="rId55"/>
         </w:object>
       </w:r>
     </w:p>
@@ -2183,10 +2200,10 @@
           <w:position w:val="-46"/>
         </w:rPr>
         <w:object w:dxaOrig="4320" w:dyaOrig="1040">
-          <v:shape id="_x0000_i1033" type="#_x0000_t75" style="width:3in;height:52.1pt" o:ole="">
+          <v:shape id="_x0000_i1048" type="#_x0000_t75" style="width:3in;height:52.1pt" o:ole="">
             <v:imagedata r:id="rId56" o:title=""/>
           </v:shape>
-          <o:OLEObject Type="Embed" ProgID="Equation.DSMT4" ShapeID="_x0000_i1033" DrawAspect="Content" ObjectID="_1451231036" r:id="rId57"/>
+          <o:OLEObject Type="Embed" ProgID="Equation.DSMT4" ShapeID="_x0000_i1048" DrawAspect="Content" ObjectID="_1451678121" r:id="rId57"/>
         </w:object>
       </w:r>
     </w:p>
@@ -2266,8 +2283,6 @@
           </w:rPr>
           <w:t>Sum</w:t>
         </w:r>
-        <w:bookmarkStart w:id="7" w:name="_GoBack"/>
-        <w:bookmarkEnd w:id="7"/>
         <w:r>
           <w:rPr>
             <w:rStyle w:val="Hyperlink"/>
@@ -2318,10 +2333,10 @@
           <w:position w:val="-66"/>
         </w:rPr>
         <w:object w:dxaOrig="2120" w:dyaOrig="1440">
-          <v:shape id="_x0000_i1034" type="#_x0000_t75" style="width:106pt;height:1in" o:ole="">
+          <v:shape id="_x0000_i1049" type="#_x0000_t75" style="width:106pt;height:1in" o:ole="">
             <v:imagedata r:id="rId58" o:title=""/>
           </v:shape>
-          <o:OLEObject Type="Embed" ProgID="Equation.DSMT4" ShapeID="_x0000_i1034" DrawAspect="Content" ObjectID="_1451231037" r:id="rId59"/>
+          <o:OLEObject Type="Embed" ProgID="Equation.DSMT4" ShapeID="_x0000_i1049" DrawAspect="Content" ObjectID="_1451678122" r:id="rId59"/>
         </w:object>
       </w:r>
     </w:p>
@@ -2360,10 +2375,10 @@
           <w:position w:val="-34"/>
         </w:rPr>
         <w:object w:dxaOrig="2380" w:dyaOrig="800">
-          <v:shape id="_x0000_i1035" type="#_x0000_t75" style="width:118.8pt;height:40.2pt" o:ole="">
+          <v:shape id="_x0000_i1050" type="#_x0000_t75" style="width:118.8pt;height:40.2pt" o:ole="">
             <v:imagedata r:id="rId60" o:title=""/>
           </v:shape>
-          <o:OLEObject Type="Embed" ProgID="Equation.DSMT4" ShapeID="_x0000_i1035" DrawAspect="Content" ObjectID="_1451231038" r:id="rId61"/>
+          <o:OLEObject Type="Embed" ProgID="Equation.DSMT4" ShapeID="_x0000_i1050" DrawAspect="Content" ObjectID="_1451678123" r:id="rId61"/>
         </w:object>
       </w:r>
     </w:p>
@@ -2393,10 +2408,10 @@
           <w:position w:val="-28"/>
         </w:rPr>
         <w:object w:dxaOrig="2220" w:dyaOrig="680">
-          <v:shape id="_x0000_i1036" type="#_x0000_t75" style="width:110.85pt;height:34pt" o:ole="">
+          <v:shape id="_x0000_i1051" type="#_x0000_t75" style="width:110.85pt;height:34pt" o:ole="">
             <v:imagedata r:id="rId62" o:title=""/>
           </v:shape>
-          <o:OLEObject Type="Embed" ProgID="Equation.DSMT4" ShapeID="_x0000_i1036" DrawAspect="Content" ObjectID="_1451231039" r:id="rId63"/>
+          <o:OLEObject Type="Embed" ProgID="Equation.DSMT4" ShapeID="_x0000_i1051" DrawAspect="Content" ObjectID="_1451678124" r:id="rId63"/>
         </w:object>
       </w:r>
     </w:p>
@@ -2447,10 +2462,10 @@
           <w:position w:val="-28"/>
         </w:rPr>
         <w:object w:dxaOrig="1800" w:dyaOrig="680">
-          <v:shape id="_x0000_i1037" type="#_x0000_t75" style="width:90.1pt;height:34pt" o:ole="">
+          <v:shape id="_x0000_i1052" type="#_x0000_t75" style="width:90.1pt;height:34pt" o:ole="">
             <v:imagedata r:id="rId64" o:title=""/>
           </v:shape>
-          <o:OLEObject Type="Embed" ProgID="Equation.DSMT4" ShapeID="_x0000_i1037" DrawAspect="Content" ObjectID="_1451231040" r:id="rId65"/>
+          <o:OLEObject Type="Embed" ProgID="Equation.DSMT4" ShapeID="_x0000_i1052" DrawAspect="Content" ObjectID="_1451678125" r:id="rId65"/>
         </w:object>
       </w:r>
     </w:p>
@@ -2463,10 +2478,10 @@
           <w:position w:val="-54"/>
         </w:rPr>
         <w:object w:dxaOrig="3379" w:dyaOrig="1600">
-          <v:shape id="_x0000_i1038" type="#_x0000_t75" style="width:168.75pt;height:79.95pt" o:ole="">
+          <v:shape id="_x0000_i1053" type="#_x0000_t75" style="width:168.75pt;height:79.95pt" o:ole="">
             <v:imagedata r:id="rId66" o:title=""/>
           </v:shape>
-          <o:OLEObject Type="Embed" ProgID="Equation.DSMT4" ShapeID="_x0000_i1038" DrawAspect="Content" ObjectID="_1451231041" r:id="rId67"/>
+          <o:OLEObject Type="Embed" ProgID="Equation.DSMT4" ShapeID="_x0000_i1053" DrawAspect="Content" ObjectID="_1451678126" r:id="rId67"/>
         </w:object>
       </w:r>
     </w:p>
@@ -2479,10 +2494,10 @@
           <w:position w:val="-84"/>
         </w:rPr>
         <w:object w:dxaOrig="4900" w:dyaOrig="1800">
-          <v:shape id="_x0000_i1039" type="#_x0000_t75" style="width:244.7pt;height:90.1pt" o:ole="">
+          <v:shape id="_x0000_i1054" type="#_x0000_t75" style="width:244.7pt;height:90.1pt" o:ole="">
             <v:imagedata r:id="rId68" o:title=""/>
           </v:shape>
-          <o:OLEObject Type="Embed" ProgID="Equation.DSMT4" ShapeID="_x0000_i1039" DrawAspect="Content" ObjectID="_1451231042" r:id="rId69"/>
+          <o:OLEObject Type="Embed" ProgID="Equation.DSMT4" ShapeID="_x0000_i1054" DrawAspect="Content" ObjectID="_1451678127" r:id="rId69"/>
         </w:object>
       </w:r>
     </w:p>
@@ -2495,10 +2510,10 @@
           <w:position w:val="-84"/>
         </w:rPr>
         <w:object w:dxaOrig="6280" w:dyaOrig="1800">
-          <v:shape id="_x0000_i1040" type="#_x0000_t75" style="width:313.6pt;height:90.1pt" o:ole="">
+          <v:shape id="_x0000_i1055" type="#_x0000_t75" style="width:313.6pt;height:90.1pt" o:ole="">
             <v:imagedata r:id="rId70" o:title=""/>
           </v:shape>
-          <o:OLEObject Type="Embed" ProgID="Equation.DSMT4" ShapeID="_x0000_i1040" DrawAspect="Content" ObjectID="_1451231043" r:id="rId71"/>
+          <o:OLEObject Type="Embed" ProgID="Equation.DSMT4" ShapeID="_x0000_i1055" DrawAspect="Content" ObjectID="_1451678128" r:id="rId71"/>
         </w:object>
       </w:r>
     </w:p>
@@ -3066,10 +3081,10 @@
           <w:position w:val="-84"/>
         </w:rPr>
         <w:object w:dxaOrig="2200" w:dyaOrig="1800">
-          <v:shape id="_x0000_i1041" type="#_x0000_t75" style="width:110pt;height:90.1pt" o:ole="">
+          <v:shape id="_x0000_i1056" type="#_x0000_t75" style="width:110pt;height:90.1pt" o:ole="">
             <v:imagedata r:id="rId72" o:title=""/>
           </v:shape>
-          <o:OLEObject Type="Embed" ProgID="Equation.DSMT4" ShapeID="_x0000_i1041" DrawAspect="Content" ObjectID="_1451231044" r:id="rId73"/>
+          <o:OLEObject Type="Embed" ProgID="Equation.DSMT4" ShapeID="_x0000_i1056" DrawAspect="Content" ObjectID="_1451678129" r:id="rId73"/>
         </w:object>
       </w:r>
     </w:p>
@@ -3199,10 +3214,10 @@
           <w:position w:val="-14"/>
         </w:rPr>
         <w:object w:dxaOrig="2200" w:dyaOrig="400">
-          <v:shape id="_x0000_i1042" type="#_x0000_t75" style="width:110pt;height:19.9pt" o:ole="">
+          <v:shape id="_x0000_i1057" type="#_x0000_t75" style="width:110pt;height:19.9pt" o:ole="">
             <v:imagedata r:id="rId75" o:title=""/>
           </v:shape>
-          <o:OLEObject Type="Embed" ProgID="Equation.DSMT4" ShapeID="_x0000_i1042" DrawAspect="Content" ObjectID="_1451231045" r:id="rId76"/>
+          <o:OLEObject Type="Embed" ProgID="Equation.DSMT4" ShapeID="_x0000_i1057" DrawAspect="Content" ObjectID="_1451678130" r:id="rId76"/>
         </w:object>
       </w:r>
       <w:r>
@@ -3246,10 +3261,10 @@
           <w:position w:val="-18"/>
         </w:rPr>
         <w:object w:dxaOrig="3760" w:dyaOrig="520">
-          <v:shape id="_x0000_i1043" type="#_x0000_t75" style="width:188.15pt;height:26.05pt" o:ole="">
+          <v:shape id="_x0000_i1058" type="#_x0000_t75" style="width:188.15pt;height:26.05pt" o:ole="">
             <v:imagedata r:id="rId77" o:title=""/>
           </v:shape>
-          <o:OLEObject Type="Embed" ProgID="Equation.DSMT4" ShapeID="_x0000_i1043" DrawAspect="Content" ObjectID="_1451231046" r:id="rId78"/>
+          <o:OLEObject Type="Embed" ProgID="Equation.DSMT4" ShapeID="_x0000_i1058" DrawAspect="Content" ObjectID="_1451678131" r:id="rId78"/>
         </w:object>
       </w:r>
     </w:p>
@@ -3267,10 +3282,10 @@
           <w:position w:val="-50"/>
         </w:rPr>
         <w:object w:dxaOrig="2420" w:dyaOrig="1160">
-          <v:shape id="_x0000_i1044" type="#_x0000_t75" style="width:121.05pt;height:57.85pt" o:ole="">
+          <v:shape id="_x0000_i1059" type="#_x0000_t75" style="width:121.05pt;height:57.85pt" o:ole="">
             <v:imagedata r:id="rId79" o:title=""/>
           </v:shape>
-          <o:OLEObject Type="Embed" ProgID="Equation.DSMT4" ShapeID="_x0000_i1044" DrawAspect="Content" ObjectID="_1451231047" r:id="rId80"/>
+          <o:OLEObject Type="Embed" ProgID="Equation.DSMT4" ShapeID="_x0000_i1059" DrawAspect="Content" ObjectID="_1451678132" r:id="rId80"/>
         </w:object>
       </w:r>
       <w:r>
@@ -3301,10 +3316,10 @@
           <w:position w:val="-12"/>
         </w:rPr>
         <w:object w:dxaOrig="800" w:dyaOrig="360">
-          <v:shape id="_x0000_i1045" type="#_x0000_t75" style="width:40.2pt;height:18.1pt" o:ole="">
+          <v:shape id="_x0000_i1060" type="#_x0000_t75" style="width:40.2pt;height:18.1pt" o:ole="">
             <v:imagedata r:id="rId81" o:title=""/>
           </v:shape>
-          <o:OLEObject Type="Embed" ProgID="Equation.DSMT4" ShapeID="_x0000_i1045" DrawAspect="Content" ObjectID="_1451231048" r:id="rId82"/>
+          <o:OLEObject Type="Embed" ProgID="Equation.DSMT4" ShapeID="_x0000_i1060" DrawAspect="Content" ObjectID="_1451678133" r:id="rId82"/>
         </w:object>
       </w:r>
       <w:r>
@@ -3320,10 +3335,10 @@
           <w:position w:val="-44"/>
         </w:rPr>
         <w:object w:dxaOrig="1219" w:dyaOrig="999">
-          <v:shape id="_x0000_i1046" type="#_x0000_t75" style="width:60.95pt;height:49.9pt" o:ole="">
+          <v:shape id="_x0000_i1061" type="#_x0000_t75" style="width:60.95pt;height:49.9pt" o:ole="">
             <v:imagedata r:id="rId83" o:title=""/>
           </v:shape>
-          <o:OLEObject Type="Embed" ProgID="Equation.DSMT4" ShapeID="_x0000_i1046" DrawAspect="Content" ObjectID="_1451231049" r:id="rId84"/>
+          <o:OLEObject Type="Embed" ProgID="Equation.DSMT4" ShapeID="_x0000_i1061" DrawAspect="Content" ObjectID="_1451678134" r:id="rId84"/>
         </w:object>
       </w:r>
     </w:p>
@@ -3349,10 +3364,10 @@
           <w:position w:val="-34"/>
         </w:rPr>
         <w:object w:dxaOrig="1719" w:dyaOrig="800">
-          <v:shape id="_x0000_i1047" type="#_x0000_t75" style="width:86.15pt;height:40.2pt" o:ole="">
+          <v:shape id="_x0000_i1062" type="#_x0000_t75" style="width:86.15pt;height:40.2pt" o:ole="">
             <v:imagedata r:id="rId85" o:title=""/>
           </v:shape>
-          <o:OLEObject Type="Embed" ProgID="Equation.DSMT4" ShapeID="_x0000_i1047" DrawAspect="Content" ObjectID="_1451231050" r:id="rId86"/>
+          <o:OLEObject Type="Embed" ProgID="Equation.DSMT4" ShapeID="_x0000_i1062" DrawAspect="Content" ObjectID="_1451678135" r:id="rId86"/>
         </w:object>
       </w:r>
     </w:p>
@@ -3373,10 +3388,10 @@
           <w:position w:val="-62"/>
         </w:rPr>
         <w:object w:dxaOrig="4180" w:dyaOrig="1340">
-          <v:shape id="_x0000_i1048" type="#_x0000_t75" style="width:208.95pt;height:67.15pt" o:ole="">
+          <v:shape id="_x0000_i1063" type="#_x0000_t75" style="width:208.95pt;height:67.15pt" o:ole="">
             <v:imagedata r:id="rId87" o:title=""/>
           </v:shape>
-          <o:OLEObject Type="Embed" ProgID="Equation.DSMT4" ShapeID="_x0000_i1048" DrawAspect="Content" ObjectID="_1451231051" r:id="rId88"/>
+          <o:OLEObject Type="Embed" ProgID="Equation.DSMT4" ShapeID="_x0000_i1063" DrawAspect="Content" ObjectID="_1451678136" r:id="rId88"/>
         </w:object>
       </w:r>
     </w:p>
@@ -3397,10 +3412,10 @@
           <w:position w:val="-24"/>
         </w:rPr>
         <w:object w:dxaOrig="1800" w:dyaOrig="660">
-          <v:shape id="_x0000_i1049" type="#_x0000_t75" style="width:90.1pt;height:33.15pt" o:ole="">
+          <v:shape id="_x0000_i1064" type="#_x0000_t75" style="width:90.1pt;height:33.15pt" o:ole="">
             <v:imagedata r:id="rId89" o:title=""/>
           </v:shape>
-          <o:OLEObject Type="Embed" ProgID="Equation.DSMT4" ShapeID="_x0000_i1049" DrawAspect="Content" ObjectID="_1451231052" r:id="rId90"/>
+          <o:OLEObject Type="Embed" ProgID="Equation.DSMT4" ShapeID="_x0000_i1064" DrawAspect="Content" ObjectID="_1451678137" r:id="rId90"/>
         </w:object>
       </w:r>
     </w:p>
@@ -3419,10 +3434,10 @@
           <w:position w:val="-64"/>
         </w:rPr>
         <w:object w:dxaOrig="2260" w:dyaOrig="1400">
-          <v:shape id="_x0000_i1050" type="#_x0000_t75" style="width:113.1pt;height:69.8pt" o:ole="">
+          <v:shape id="_x0000_i1065" type="#_x0000_t75" style="width:113.1pt;height:69.8pt" o:ole="">
             <v:imagedata r:id="rId91" o:title=""/>
           </v:shape>
-          <o:OLEObject Type="Embed" ProgID="Equation.DSMT4" ShapeID="_x0000_i1050" DrawAspect="Content" ObjectID="_1451231053" r:id="rId92"/>
+          <o:OLEObject Type="Embed" ProgID="Equation.DSMT4" ShapeID="_x0000_i1065" DrawAspect="Content" ObjectID="_1451678138" r:id="rId92"/>
         </w:object>
       </w:r>
     </w:p>
@@ -3435,10 +3450,10 @@
           <w:position w:val="-24"/>
         </w:rPr>
         <w:object w:dxaOrig="1800" w:dyaOrig="660">
-          <v:shape id="_x0000_i1051" type="#_x0000_t75" style="width:90.1pt;height:33.15pt" o:ole="">
+          <v:shape id="_x0000_i1066" type="#_x0000_t75" style="width:90.1pt;height:33.15pt" o:ole="">
             <v:imagedata r:id="rId93" o:title=""/>
           </v:shape>
-          <o:OLEObject Type="Embed" ProgID="Equation.DSMT4" ShapeID="_x0000_i1051" DrawAspect="Content" ObjectID="_1451231054" r:id="rId94"/>
+          <o:OLEObject Type="Embed" ProgID="Equation.DSMT4" ShapeID="_x0000_i1066" DrawAspect="Content" ObjectID="_1451678139" r:id="rId94"/>
         </w:object>
       </w:r>
     </w:p>
@@ -3515,10 +3530,10 @@
                 <w:position w:val="-14"/>
               </w:rPr>
               <w:object w:dxaOrig="840" w:dyaOrig="400">
-                <v:shape id="_x0000_i1052" type="#_x0000_t75" style="width:41.95pt;height:19.9pt" o:ole="">
+                <v:shape id="_x0000_i1067" type="#_x0000_t75" style="width:41.95pt;height:19.9pt" o:ole="">
                   <v:imagedata r:id="rId95" o:title=""/>
                 </v:shape>
-                <o:OLEObject Type="Embed" ProgID="Equation.DSMT4" ShapeID="_x0000_i1052" DrawAspect="Content" ObjectID="_1451231055" r:id="rId96"/>
+                <o:OLEObject Type="Embed" ProgID="Equation.DSMT4" ShapeID="_x0000_i1067" DrawAspect="Content" ObjectID="_1451678140" r:id="rId96"/>
               </w:object>
             </w:r>
           </w:p>
@@ -3605,10 +3620,10 @@
                 <w:position w:val="-12"/>
               </w:rPr>
               <w:object w:dxaOrig="400" w:dyaOrig="360">
-                <v:shape id="_x0000_i1053" type="#_x0000_t75" style="width:19.9pt;height:18.1pt" o:ole="">
+                <v:shape id="_x0000_i1068" type="#_x0000_t75" style="width:19.9pt;height:18.1pt" o:ole="">
                   <v:imagedata r:id="rId97" o:title=""/>
                 </v:shape>
-                <o:OLEObject Type="Embed" ProgID="Equation.DSMT4" ShapeID="_x0000_i1053" DrawAspect="Content" ObjectID="_1451231056" r:id="rId98"/>
+                <o:OLEObject Type="Embed" ProgID="Equation.DSMT4" ShapeID="_x0000_i1068" DrawAspect="Content" ObjectID="_1451678141" r:id="rId98"/>
               </w:object>
             </w:r>
           </w:p>
@@ -3626,10 +3641,10 @@
                 <w:position w:val="-8"/>
               </w:rPr>
               <w:object w:dxaOrig="1660" w:dyaOrig="400">
-                <v:shape id="_x0000_i1054" type="#_x0000_t75" style="width:83.05pt;height:19.9pt" o:ole="">
+                <v:shape id="_x0000_i1069" type="#_x0000_t75" style="width:83.05pt;height:19.9pt" o:ole="">
                   <v:imagedata r:id="rId99" o:title=""/>
                 </v:shape>
-                <o:OLEObject Type="Embed" ProgID="Equation.DSMT4" ShapeID="_x0000_i1054" DrawAspect="Content" ObjectID="_1451231057" r:id="rId100"/>
+                <o:OLEObject Type="Embed" ProgID="Equation.DSMT4" ShapeID="_x0000_i1069" DrawAspect="Content" ObjectID="_1451678142" r:id="rId100"/>
               </w:object>
             </w:r>
           </w:p>
@@ -3647,10 +3662,10 @@
                 <w:position w:val="-12"/>
               </w:rPr>
               <w:object w:dxaOrig="360" w:dyaOrig="360">
-                <v:shape id="_x0000_i1055" type="#_x0000_t75" style="width:18.1pt;height:18.1pt" o:ole="">
+                <v:shape id="_x0000_i1070" type="#_x0000_t75" style="width:18.1pt;height:18.1pt" o:ole="">
                   <v:imagedata r:id="rId101" o:title=""/>
                 </v:shape>
-                <o:OLEObject Type="Embed" ProgID="Equation.DSMT4" ShapeID="_x0000_i1055" DrawAspect="Content" ObjectID="_1451231058" r:id="rId102"/>
+                <o:OLEObject Type="Embed" ProgID="Equation.DSMT4" ShapeID="_x0000_i1070" DrawAspect="Content" ObjectID="_1451678143" r:id="rId102"/>
               </w:object>
             </w:r>
           </w:p>
@@ -3780,10 +3795,10 @@
           <w:position w:val="-56"/>
         </w:rPr>
         <w:object w:dxaOrig="4099" w:dyaOrig="1359">
-          <v:shape id="_x0000_i1056" type="#_x0000_t75" style="width:204.95pt;height:68pt" o:ole="">
+          <v:shape id="_x0000_i1071" type="#_x0000_t75" style="width:204.95pt;height:68pt" o:ole="">
             <v:imagedata r:id="rId104" o:title=""/>
           </v:shape>
-          <o:OLEObject Type="Embed" ProgID="Equation.DSMT4" ShapeID="_x0000_i1056" DrawAspect="Content" ObjectID="_1451231059" r:id="rId105"/>
+          <o:OLEObject Type="Embed" ProgID="Equation.DSMT4" ShapeID="_x0000_i1071" DrawAspect="Content" ObjectID="_1451678144" r:id="rId105"/>
         </w:object>
       </w:r>
     </w:p>
@@ -3804,10 +3819,10 @@
           <w:position w:val="-12"/>
         </w:rPr>
         <w:object w:dxaOrig="600" w:dyaOrig="360">
-          <v:shape id="_x0000_i1057" type="#_x0000_t75" style="width:30.05pt;height:18.1pt" o:ole="">
+          <v:shape id="_x0000_i1072" type="#_x0000_t75" style="width:30.05pt;height:18.1pt" o:ole="">
             <v:imagedata r:id="rId106" o:title=""/>
           </v:shape>
-          <o:OLEObject Type="Embed" ProgID="Equation.DSMT4" ShapeID="_x0000_i1057" DrawAspect="Content" ObjectID="_1451231060" r:id="rId107"/>
+          <o:OLEObject Type="Embed" ProgID="Equation.DSMT4" ShapeID="_x0000_i1072" DrawAspect="Content" ObjectID="_1451678145" r:id="rId107"/>
         </w:object>
       </w:r>
     </w:p>
@@ -3834,10 +3849,10 @@
           <w:position w:val="-28"/>
         </w:rPr>
         <w:object w:dxaOrig="4020" w:dyaOrig="680">
-          <v:shape id="_x0000_i1058" type="#_x0000_t75" style="width:201pt;height:34pt" o:ole="">
+          <v:shape id="_x0000_i1073" type="#_x0000_t75" style="width:201pt;height:34pt" o:ole="">
             <v:imagedata r:id="rId108" o:title=""/>
           </v:shape>
-          <o:OLEObject Type="Embed" ProgID="Equation.DSMT4" ShapeID="_x0000_i1058" DrawAspect="Content" ObjectID="_1451231061" r:id="rId109"/>
+          <o:OLEObject Type="Embed" ProgID="Equation.DSMT4" ShapeID="_x0000_i1073" DrawAspect="Content" ObjectID="_1451678146" r:id="rId109"/>
         </w:object>
       </w:r>
     </w:p>
@@ -3924,10 +3939,10 @@
           <w:position w:val="-34"/>
         </w:rPr>
         <w:object w:dxaOrig="1640" w:dyaOrig="800">
-          <v:shape id="_x0000_i1059" type="#_x0000_t75" style="width:82.15pt;height:40.2pt" o:ole="">
+          <v:shape id="_x0000_i1074" type="#_x0000_t75" style="width:82.15pt;height:40.2pt" o:ole="">
             <v:imagedata r:id="rId110" o:title=""/>
           </v:shape>
-          <o:OLEObject Type="Embed" ProgID="Equation.DSMT4" ShapeID="_x0000_i1059" DrawAspect="Content" ObjectID="_1451231062" r:id="rId111"/>
+          <o:OLEObject Type="Embed" ProgID="Equation.DSMT4" ShapeID="_x0000_i1074" DrawAspect="Content" ObjectID="_1451678147" r:id="rId111"/>
         </w:object>
       </w:r>
       <w:r>
@@ -3941,10 +3956,10 @@
           <w:position w:val="-34"/>
         </w:rPr>
         <w:object w:dxaOrig="2680" w:dyaOrig="800">
-          <v:shape id="_x0000_i1060" type="#_x0000_t75" style="width:133.85pt;height:40.2pt" o:ole="">
+          <v:shape id="_x0000_i1075" type="#_x0000_t75" style="width:133.85pt;height:40.2pt" o:ole="">
             <v:imagedata r:id="rId112" o:title=""/>
           </v:shape>
-          <o:OLEObject Type="Embed" ProgID="Equation.DSMT4" ShapeID="_x0000_i1060" DrawAspect="Content" ObjectID="_1451231063" r:id="rId113"/>
+          <o:OLEObject Type="Embed" ProgID="Equation.DSMT4" ShapeID="_x0000_i1075" DrawAspect="Content" ObjectID="_1451678148" r:id="rId113"/>
         </w:object>
       </w:r>
     </w:p>
@@ -4002,10 +4017,10 @@
           <w:position w:val="-6"/>
         </w:rPr>
         <w:object w:dxaOrig="320" w:dyaOrig="360">
-          <v:shape id="_x0000_i1061" type="#_x0000_t75" style="width:15.9pt;height:18.1pt" o:ole="">
+          <v:shape id="_x0000_i1076" type="#_x0000_t75" style="width:15.9pt;height:18.1pt" o:ole="">
             <v:imagedata r:id="rId114" o:title=""/>
           </v:shape>
-          <o:OLEObject Type="Embed" ProgID="Equation.DSMT4" ShapeID="_x0000_i1061" DrawAspect="Content" ObjectID="_1451231064" r:id="rId115"/>
+          <o:OLEObject Type="Embed" ProgID="Equation.DSMT4" ShapeID="_x0000_i1076" DrawAspect="Content" ObjectID="_1451678149" r:id="rId115"/>
         </w:object>
       </w:r>
     </w:p>
@@ -4080,10 +4095,10 @@
           <w:position w:val="-6"/>
         </w:rPr>
         <w:object w:dxaOrig="820" w:dyaOrig="380">
-          <v:shape id="_x0000_i1062" type="#_x0000_t75" style="width:41.1pt;height:19pt" o:ole="">
+          <v:shape id="_x0000_i1077" type="#_x0000_t75" style="width:41.1pt;height:19pt" o:ole="">
             <v:imagedata r:id="rId117" o:title=""/>
           </v:shape>
-          <o:OLEObject Type="Embed" ProgID="Equation.DSMT4" ShapeID="_x0000_i1062" DrawAspect="Content" ObjectID="_1451231065" r:id="rId118"/>
+          <o:OLEObject Type="Embed" ProgID="Equation.DSMT4" ShapeID="_x0000_i1077" DrawAspect="Content" ObjectID="_1451678150" r:id="rId118"/>
         </w:object>
       </w:r>
       <w:r>
@@ -4094,10 +4109,10 @@
           <w:position w:val="-6"/>
         </w:rPr>
         <w:object w:dxaOrig="380" w:dyaOrig="340">
-          <v:shape id="_x0000_i1063" type="#_x0000_t75" style="width:19pt;height:16.8pt" o:ole="">
+          <v:shape id="_x0000_i1078" type="#_x0000_t75" style="width:19pt;height:16.8pt" o:ole="">
             <v:imagedata r:id="rId119" o:title=""/>
           </v:shape>
-          <o:OLEObject Type="Embed" ProgID="Equation.DSMT4" ShapeID="_x0000_i1063" DrawAspect="Content" ObjectID="_1451231066" r:id="rId120"/>
+          <o:OLEObject Type="Embed" ProgID="Equation.DSMT4" ShapeID="_x0000_i1078" DrawAspect="Content" ObjectID="_1451678151" r:id="rId120"/>
         </w:object>
       </w:r>
     </w:p>
@@ -4118,10 +4133,10 @@
           <w:position w:val="-14"/>
         </w:rPr>
         <w:object w:dxaOrig="580" w:dyaOrig="400">
-          <v:shape id="_x0000_i1064" type="#_x0000_t75" style="width:29.15pt;height:19.9pt" o:ole="">
+          <v:shape id="_x0000_i1079" type="#_x0000_t75" style="width:29.15pt;height:19.9pt" o:ole="">
             <v:imagedata r:id="rId121" o:title=""/>
           </v:shape>
-          <o:OLEObject Type="Embed" ProgID="Equation.DSMT4" ShapeID="_x0000_i1064" DrawAspect="Content" ObjectID="_1451231067" r:id="rId122"/>
+          <o:OLEObject Type="Embed" ProgID="Equation.DSMT4" ShapeID="_x0000_i1079" DrawAspect="Content" ObjectID="_1451678152" r:id="rId122"/>
         </w:object>
       </w:r>
     </w:p>
@@ -4147,10 +4162,10 @@
           <w:position w:val="-4"/>
         </w:rPr>
         <w:object w:dxaOrig="260" w:dyaOrig="220">
-          <v:shape id="_x0000_i1065" type="#_x0000_t75" style="width:12.8pt;height:11.05pt" o:ole="">
+          <v:shape id="_x0000_i1080" type="#_x0000_t75" style="width:12.8pt;height:11.05pt" o:ole="">
             <v:imagedata r:id="rId123" o:title=""/>
           </v:shape>
-          <o:OLEObject Type="Embed" ProgID="Equation.DSMT4" ShapeID="_x0000_i1065" DrawAspect="Content" ObjectID="_1451231068" r:id="rId124"/>
+          <o:OLEObject Type="Embed" ProgID="Equation.DSMT4" ShapeID="_x0000_i1080" DrawAspect="Content" ObjectID="_1451678153" r:id="rId124"/>
         </w:object>
       </w:r>
       <w:r>
@@ -4174,10 +4189,10 @@
           <w:position w:val="-14"/>
         </w:rPr>
         <w:object w:dxaOrig="999" w:dyaOrig="400">
-          <v:shape id="_x0000_i1066" type="#_x0000_t75" style="width:49.9pt;height:19.9pt" o:ole="">
+          <v:shape id="_x0000_i1081" type="#_x0000_t75" style="width:49.9pt;height:19.9pt" o:ole="">
             <v:imagedata r:id="rId125" o:title=""/>
           </v:shape>
-          <o:OLEObject Type="Embed" ProgID="Equation.DSMT4" ShapeID="_x0000_i1066" DrawAspect="Content" ObjectID="_1451231069" r:id="rId126"/>
+          <o:OLEObject Type="Embed" ProgID="Equation.DSMT4" ShapeID="_x0000_i1081" DrawAspect="Content" ObjectID="_1451678154" r:id="rId126"/>
         </w:object>
       </w:r>
     </w:p>
@@ -4190,10 +4205,10 @@
           <w:position w:val="-14"/>
         </w:rPr>
         <w:object w:dxaOrig="1640" w:dyaOrig="400">
-          <v:shape id="_x0000_i1067" type="#_x0000_t75" style="width:82.15pt;height:19.9pt" o:ole="">
+          <v:shape id="_x0000_i1082" type="#_x0000_t75" style="width:82.15pt;height:19.9pt" o:ole="">
             <v:imagedata r:id="rId127" o:title=""/>
           </v:shape>
-          <o:OLEObject Type="Embed" ProgID="Equation.DSMT4" ShapeID="_x0000_i1067" DrawAspect="Content" ObjectID="_1451231070" r:id="rId128"/>
+          <o:OLEObject Type="Embed" ProgID="Equation.DSMT4" ShapeID="_x0000_i1082" DrawAspect="Content" ObjectID="_1451678155" r:id="rId128"/>
         </w:object>
       </w:r>
     </w:p>
@@ -4206,10 +4221,10 @@
           <w:position w:val="-16"/>
         </w:rPr>
         <w:object w:dxaOrig="800" w:dyaOrig="440">
-          <v:shape id="_x0000_i1068" type="#_x0000_t75" style="width:40.2pt;height:22.1pt" o:ole="">
+          <v:shape id="_x0000_i1083" type="#_x0000_t75" style="width:40.2pt;height:22.1pt" o:ole="">
             <v:imagedata r:id="rId129" o:title=""/>
           </v:shape>
-          <o:OLEObject Type="Embed" ProgID="Equation.DSMT4" ShapeID="_x0000_i1068" DrawAspect="Content" ObjectID="_1451231071" r:id="rId130"/>
+          <o:OLEObject Type="Embed" ProgID="Equation.DSMT4" ShapeID="_x0000_i1083" DrawAspect="Content" ObjectID="_1451678156" r:id="rId130"/>
         </w:object>
       </w:r>
       <w:r>
@@ -4225,10 +4240,10 @@
           <w:position w:val="-14"/>
         </w:rPr>
         <w:object w:dxaOrig="840" w:dyaOrig="400">
-          <v:shape id="_x0000_i1069" type="#_x0000_t75" style="width:41.95pt;height:19.9pt" o:ole="">
+          <v:shape id="_x0000_i1084" type="#_x0000_t75" style="width:41.95pt;height:19.9pt" o:ole="">
             <v:imagedata r:id="rId131" o:title=""/>
           </v:shape>
-          <o:OLEObject Type="Embed" ProgID="Equation.DSMT4" ShapeID="_x0000_i1069" DrawAspect="Content" ObjectID="_1451231072" r:id="rId132"/>
+          <o:OLEObject Type="Embed" ProgID="Equation.DSMT4" ShapeID="_x0000_i1084" DrawAspect="Content" ObjectID="_1451678157" r:id="rId132"/>
         </w:object>
       </w:r>
       <w:r>
@@ -4344,10 +4359,10 @@
                 <w:position w:val="-28"/>
               </w:rPr>
               <w:object w:dxaOrig="2220" w:dyaOrig="680">
-                <v:shape id="_x0000_i1070" type="#_x0000_t75" style="width:110.85pt;height:34pt" o:ole="">
+                <v:shape id="_x0000_i1085" type="#_x0000_t75" style="width:110.85pt;height:34pt" o:ole="">
                   <v:imagedata r:id="rId133" o:title=""/>
                 </v:shape>
-                <o:OLEObject Type="Embed" ProgID="Equation.DSMT4" ShapeID="_x0000_i1070" DrawAspect="Content" ObjectID="_1451231073" r:id="rId134"/>
+                <o:OLEObject Type="Embed" ProgID="Equation.DSMT4" ShapeID="_x0000_i1085" DrawAspect="Content" ObjectID="_1451678158" r:id="rId134"/>
               </w:object>
             </w:r>
           </w:p>
@@ -4361,10 +4376,10 @@
                 <w:position w:val="-28"/>
               </w:rPr>
               <w:object w:dxaOrig="1780" w:dyaOrig="680">
-                <v:shape id="_x0000_i1071" type="#_x0000_t75" style="width:88.8pt;height:34pt" o:ole="">
+                <v:shape id="_x0000_i1086" type="#_x0000_t75" style="width:88.8pt;height:34pt" o:ole="">
                   <v:imagedata r:id="rId135" o:title=""/>
                 </v:shape>
-                <o:OLEObject Type="Embed" ProgID="Equation.DSMT4" ShapeID="_x0000_i1071" DrawAspect="Content" ObjectID="_1451231074" r:id="rId136"/>
+                <o:OLEObject Type="Embed" ProgID="Equation.DSMT4" ShapeID="_x0000_i1086" DrawAspect="Content" ObjectID="_1451678159" r:id="rId136"/>
               </w:object>
             </w:r>
           </w:p>
@@ -4383,10 +4398,10 @@
                 <w:position w:val="-28"/>
               </w:rPr>
               <w:object w:dxaOrig="2280" w:dyaOrig="680">
-                <v:shape id="_x0000_i1072" type="#_x0000_t75" style="width:113.95pt;height:34pt" o:ole="">
+                <v:shape id="_x0000_i1087" type="#_x0000_t75" style="width:113.95pt;height:34pt" o:ole="">
                   <v:imagedata r:id="rId137" o:title=""/>
                 </v:shape>
-                <o:OLEObject Type="Embed" ProgID="Equation.DSMT4" ShapeID="_x0000_i1072" DrawAspect="Content" ObjectID="_1451231075" r:id="rId138"/>
+                <o:OLEObject Type="Embed" ProgID="Equation.DSMT4" ShapeID="_x0000_i1087" DrawAspect="Content" ObjectID="_1451678160" r:id="rId138"/>
               </w:object>
             </w:r>
           </w:p>
@@ -4400,10 +4415,10 @@
                 <w:position w:val="-24"/>
               </w:rPr>
               <w:object w:dxaOrig="2659" w:dyaOrig="620">
-                <v:shape id="_x0000_i1073" type="#_x0000_t75" style="width:132.95pt;height:30.9pt" o:ole="">
+                <v:shape id="_x0000_i1088" type="#_x0000_t75" style="width:132.95pt;height:30.9pt" o:ole="">
                   <v:imagedata r:id="rId139" o:title=""/>
                 </v:shape>
-                <o:OLEObject Type="Embed" ProgID="Equation.DSMT4" ShapeID="_x0000_i1073" DrawAspect="Content" ObjectID="_1451231076" r:id="rId140"/>
+                <o:OLEObject Type="Embed" ProgID="Equation.DSMT4" ShapeID="_x0000_i1088" DrawAspect="Content" ObjectID="_1451678161" r:id="rId140"/>
               </w:object>
             </w:r>
           </w:p>
@@ -4420,10 +4435,10 @@
                 <w:position w:val="-16"/>
               </w:rPr>
               <w:object w:dxaOrig="2100" w:dyaOrig="440">
-                <v:shape id="_x0000_i1074" type="#_x0000_t75" style="width:105.15pt;height:22.1pt" o:ole="">
+                <v:shape id="_x0000_i1089" type="#_x0000_t75" style="width:105.15pt;height:22.1pt" o:ole="">
                   <v:imagedata r:id="rId141" o:title=""/>
                 </v:shape>
-                <o:OLEObject Type="Embed" ProgID="Equation.DSMT4" ShapeID="_x0000_i1074" DrawAspect="Content" ObjectID="_1451231077" r:id="rId142"/>
+                <o:OLEObject Type="Embed" ProgID="Equation.DSMT4" ShapeID="_x0000_i1089" DrawAspect="Content" ObjectID="_1451678162" r:id="rId142"/>
               </w:object>
             </w:r>
           </w:p>
@@ -4461,10 +4476,10 @@
                 <w:position w:val="-28"/>
               </w:rPr>
               <w:object w:dxaOrig="2200" w:dyaOrig="660">
-                <v:shape id="_x0000_i1075" type="#_x0000_t75" style="width:110pt;height:33.15pt" o:ole="">
+                <v:shape id="_x0000_i1090" type="#_x0000_t75" style="width:110pt;height:33.15pt" o:ole="">
                   <v:imagedata r:id="rId143" o:title=""/>
                 </v:shape>
-                <o:OLEObject Type="Embed" ProgID="Equation.DSMT4" ShapeID="_x0000_i1075" DrawAspect="Content" ObjectID="_1451231078" r:id="rId144"/>
+                <o:OLEObject Type="Embed" ProgID="Equation.DSMT4" ShapeID="_x0000_i1090" DrawAspect="Content" ObjectID="_1451678163" r:id="rId144"/>
               </w:object>
             </w:r>
           </w:p>
@@ -4478,10 +4493,10 @@
                 <w:position w:val="-28"/>
               </w:rPr>
               <w:object w:dxaOrig="1780" w:dyaOrig="680">
-                <v:shape id="_x0000_i1076" type="#_x0000_t75" style="width:88.8pt;height:34pt" o:ole="">
+                <v:shape id="_x0000_i1091" type="#_x0000_t75" style="width:88.8pt;height:34pt" o:ole="">
                   <v:imagedata r:id="rId145" o:title=""/>
                 </v:shape>
-                <o:OLEObject Type="Embed" ProgID="Equation.DSMT4" ShapeID="_x0000_i1076" DrawAspect="Content" ObjectID="_1451231079" r:id="rId146"/>
+                <o:OLEObject Type="Embed" ProgID="Equation.DSMT4" ShapeID="_x0000_i1091" DrawAspect="Content" ObjectID="_1451678164" r:id="rId146"/>
               </w:object>
             </w:r>
           </w:p>
@@ -4500,10 +4515,10 @@
                 <w:position w:val="-18"/>
               </w:rPr>
               <w:object w:dxaOrig="2200" w:dyaOrig="520">
-                <v:shape id="_x0000_i1077" type="#_x0000_t75" style="width:110pt;height:26.05pt" o:ole="">
+                <v:shape id="_x0000_i1092" type="#_x0000_t75" style="width:110pt;height:26.05pt" o:ole="">
                   <v:imagedata r:id="rId147" o:title=""/>
                 </v:shape>
-                <o:OLEObject Type="Embed" ProgID="Equation.DSMT4" ShapeID="_x0000_i1077" DrawAspect="Content" ObjectID="_1451231080" r:id="rId148"/>
+                <o:OLEObject Type="Embed" ProgID="Equation.DSMT4" ShapeID="_x0000_i1092" DrawAspect="Content" ObjectID="_1451678165" r:id="rId148"/>
               </w:object>
             </w:r>
           </w:p>
@@ -4517,10 +4532,10 @@
                 <w:position w:val="-24"/>
               </w:rPr>
               <w:object w:dxaOrig="2560" w:dyaOrig="620">
-                <v:shape id="_x0000_i1078" type="#_x0000_t75" style="width:128.1pt;height:30.9pt" o:ole="">
+                <v:shape id="_x0000_i1093" type="#_x0000_t75" style="width:128.1pt;height:30.9pt" o:ole="">
                   <v:imagedata r:id="rId149" o:title=""/>
                 </v:shape>
-                <o:OLEObject Type="Embed" ProgID="Equation.DSMT4" ShapeID="_x0000_i1078" DrawAspect="Content" ObjectID="_1451231081" r:id="rId150"/>
+                <o:OLEObject Type="Embed" ProgID="Equation.DSMT4" ShapeID="_x0000_i1093" DrawAspect="Content" ObjectID="_1451678166" r:id="rId150"/>
               </w:object>
             </w:r>
           </w:p>
@@ -4546,10 +4561,10 @@
                 <w:position w:val="-16"/>
               </w:rPr>
               <w:object w:dxaOrig="2079" w:dyaOrig="440">
-                <v:shape id="_x0000_i1079" type="#_x0000_t75" style="width:104.25pt;height:22.1pt" o:ole="">
+                <v:shape id="_x0000_i1094" type="#_x0000_t75" style="width:104.25pt;height:22.1pt" o:ole="">
                   <v:imagedata r:id="rId151" o:title=""/>
                 </v:shape>
-                <o:OLEObject Type="Embed" ProgID="Equation.DSMT4" ShapeID="_x0000_i1079" DrawAspect="Content" ObjectID="_1451231082" r:id="rId152"/>
+                <o:OLEObject Type="Embed" ProgID="Equation.DSMT4" ShapeID="_x0000_i1094" DrawAspect="Content" ObjectID="_1451678167" r:id="rId152"/>
               </w:object>
             </w:r>
           </w:p>
@@ -4780,10 +4795,10 @@
           <w:position w:val="-18"/>
         </w:rPr>
         <w:object w:dxaOrig="2680" w:dyaOrig="480">
-          <v:shape id="_x0000_i1080" type="#_x0000_t75" style="width:133.85pt;height:23.85pt" o:ole="">
+          <v:shape id="_x0000_i1095" type="#_x0000_t75" style="width:133.85pt;height:23.85pt" o:ole="">
             <v:imagedata r:id="rId153" o:title=""/>
           </v:shape>
-          <o:OLEObject Type="Embed" ProgID="Equation.DSMT4" ShapeID="_x0000_i1080" DrawAspect="Content" ObjectID="_1451231083" r:id="rId154"/>
+          <o:OLEObject Type="Embed" ProgID="Equation.DSMT4" ShapeID="_x0000_i1095" DrawAspect="Content" ObjectID="_1451678168" r:id="rId154"/>
         </w:object>
       </w:r>
     </w:p>
@@ -4890,10 +4905,10 @@
                 <w:position w:val="-28"/>
               </w:rPr>
               <w:object w:dxaOrig="2220" w:dyaOrig="680">
-                <v:shape id="_x0000_i1081" type="#_x0000_t75" style="width:110.85pt;height:34pt" o:ole="">
+                <v:shape id="_x0000_i1096" type="#_x0000_t75" style="width:110.85pt;height:34pt" o:ole="">
                   <v:imagedata r:id="rId155" o:title=""/>
                 </v:shape>
-                <o:OLEObject Type="Embed" ProgID="Equation.DSMT4" ShapeID="_x0000_i1081" DrawAspect="Content" ObjectID="_1451231084" r:id="rId156"/>
+                <o:OLEObject Type="Embed" ProgID="Equation.DSMT4" ShapeID="_x0000_i1096" DrawAspect="Content" ObjectID="_1451678169" r:id="rId156"/>
               </w:object>
             </w:r>
           </w:p>
@@ -4907,10 +4922,10 @@
                 <w:position w:val="-28"/>
               </w:rPr>
               <w:object w:dxaOrig="1780" w:dyaOrig="680">
-                <v:shape id="_x0000_i1082" type="#_x0000_t75" style="width:88.8pt;height:34pt" o:ole="">
+                <v:shape id="_x0000_i1097" type="#_x0000_t75" style="width:88.8pt;height:34pt" o:ole="">
                   <v:imagedata r:id="rId157" o:title=""/>
                 </v:shape>
-                <o:OLEObject Type="Embed" ProgID="Equation.DSMT4" ShapeID="_x0000_i1082" DrawAspect="Content" ObjectID="_1451231085" r:id="rId158"/>
+                <o:OLEObject Type="Embed" ProgID="Equation.DSMT4" ShapeID="_x0000_i1097" DrawAspect="Content" ObjectID="_1451678170" r:id="rId158"/>
               </w:object>
             </w:r>
           </w:p>
@@ -4929,10 +4944,10 @@
                 <w:position w:val="-28"/>
               </w:rPr>
               <w:object w:dxaOrig="2000" w:dyaOrig="680">
-                <v:shape id="_x0000_i1083" type="#_x0000_t75" style="width:99.85pt;height:34pt" o:ole="">
+                <v:shape id="_x0000_i1098" type="#_x0000_t75" style="width:99.85pt;height:34pt" o:ole="">
                   <v:imagedata r:id="rId159" o:title=""/>
                 </v:shape>
-                <o:OLEObject Type="Embed" ProgID="Equation.DSMT4" ShapeID="_x0000_i1083" DrawAspect="Content" ObjectID="_1451231086" r:id="rId160"/>
+                <o:OLEObject Type="Embed" ProgID="Equation.DSMT4" ShapeID="_x0000_i1098" DrawAspect="Content" ObjectID="_1451678171" r:id="rId160"/>
               </w:object>
             </w:r>
           </w:p>
@@ -4946,10 +4961,10 @@
                 <w:position w:val="-28"/>
               </w:rPr>
               <w:object w:dxaOrig="2000" w:dyaOrig="680">
-                <v:shape id="_x0000_i1084" type="#_x0000_t75" style="width:99.85pt;height:34pt" o:ole="">
+                <v:shape id="_x0000_i1099" type="#_x0000_t75" style="width:99.85pt;height:34pt" o:ole="">
                   <v:imagedata r:id="rId161" o:title=""/>
                 </v:shape>
-                <o:OLEObject Type="Embed" ProgID="Equation.DSMT4" ShapeID="_x0000_i1084" DrawAspect="Content" ObjectID="_1451231087" r:id="rId162"/>
+                <o:OLEObject Type="Embed" ProgID="Equation.DSMT4" ShapeID="_x0000_i1099" DrawAspect="Content" ObjectID="_1451678172" r:id="rId162"/>
               </w:object>
             </w:r>
           </w:p>
@@ -5027,10 +5042,10 @@
           <w:position w:val="-12"/>
         </w:rPr>
         <w:object w:dxaOrig="560" w:dyaOrig="360">
-          <v:shape id="_x0000_i1085" type="#_x0000_t75" style="width:27.85pt;height:18.1pt" o:ole="">
+          <v:shape id="_x0000_i1100" type="#_x0000_t75" style="width:27.85pt;height:18.1pt" o:ole="">
             <v:imagedata r:id="rId163" o:title=""/>
           </v:shape>
-          <o:OLEObject Type="Embed" ProgID="Equation.DSMT4" ShapeID="_x0000_i1085" DrawAspect="Content" ObjectID="_1451231088" r:id="rId164"/>
+          <o:OLEObject Type="Embed" ProgID="Equation.DSMT4" ShapeID="_x0000_i1100" DrawAspect="Content" ObjectID="_1451678173" r:id="rId164"/>
         </w:object>
       </w:r>
     </w:p>
@@ -5307,10 +5322,10 @@
           <w:position w:val="-10"/>
         </w:rPr>
         <w:object w:dxaOrig="1520" w:dyaOrig="320">
-          <v:shape id="_x0000_i1086" type="#_x0000_t75" style="width:76pt;height:15.9pt" o:ole="">
+          <v:shape id="_x0000_i1101" type="#_x0000_t75" style="width:76pt;height:15.9pt" o:ole="">
             <v:imagedata r:id="rId167" o:title=""/>
           </v:shape>
-          <o:OLEObject Type="Embed" ProgID="Equation.DSMT4" ShapeID="_x0000_i1086" DrawAspect="Content" ObjectID="_1451231089" r:id="rId168"/>
+          <o:OLEObject Type="Embed" ProgID="Equation.DSMT4" ShapeID="_x0000_i1101" DrawAspect="Content" ObjectID="_1451678174" r:id="rId168"/>
         </w:object>
       </w:r>
     </w:p>
@@ -5331,10 +5346,10 @@
           <w:position w:val="-14"/>
         </w:rPr>
         <w:object w:dxaOrig="3200" w:dyaOrig="400">
-          <v:shape id="_x0000_i1087" type="#_x0000_t75" style="width:159.9pt;height:19.9pt" o:ole="">
+          <v:shape id="_x0000_i1102" type="#_x0000_t75" style="width:159.9pt;height:19.9pt" o:ole="">
             <v:imagedata r:id="rId169" o:title=""/>
           </v:shape>
-          <o:OLEObject Type="Embed" ProgID="Equation.DSMT4" ShapeID="_x0000_i1087" DrawAspect="Content" ObjectID="_1451231090" r:id="rId170"/>
+          <o:OLEObject Type="Embed" ProgID="Equation.DSMT4" ShapeID="_x0000_i1102" DrawAspect="Content" ObjectID="_1451678175" r:id="rId170"/>
         </w:object>
       </w:r>
     </w:p>
@@ -5360,10 +5375,10 @@
           <w:position w:val="-24"/>
         </w:rPr>
         <w:object w:dxaOrig="2340" w:dyaOrig="620">
-          <v:shape id="_x0000_i1088" type="#_x0000_t75" style="width:117.05pt;height:30.9pt" o:ole="">
+          <v:shape id="_x0000_i1103" type="#_x0000_t75" style="width:117.05pt;height:30.9pt" o:ole="">
             <v:imagedata r:id="rId171" o:title=""/>
           </v:shape>
-          <o:OLEObject Type="Embed" ProgID="Equation.DSMT4" ShapeID="_x0000_i1088" DrawAspect="Content" ObjectID="_1451231091" r:id="rId172"/>
+          <o:OLEObject Type="Embed" ProgID="Equation.DSMT4" ShapeID="_x0000_i1103" DrawAspect="Content" ObjectID="_1451678176" r:id="rId172"/>
         </w:object>
       </w:r>
     </w:p>
@@ -5405,10 +5420,10 @@
           <w:position w:val="-24"/>
         </w:rPr>
         <w:object w:dxaOrig="2040" w:dyaOrig="620">
-          <v:shape id="_x0000_i1089" type="#_x0000_t75" style="width:102.05pt;height:30.9pt" o:ole="">
+          <v:shape id="_x0000_i1104" type="#_x0000_t75" style="width:102.05pt;height:30.9pt" o:ole="">
             <v:imagedata r:id="rId173" o:title=""/>
           </v:shape>
-          <o:OLEObject Type="Embed" ProgID="Equation.DSMT4" ShapeID="_x0000_i1089" DrawAspect="Content" ObjectID="_1451231092" r:id="rId174"/>
+          <o:OLEObject Type="Embed" ProgID="Equation.DSMT4" ShapeID="_x0000_i1104" DrawAspect="Content" ObjectID="_1451678177" r:id="rId174"/>
         </w:object>
       </w:r>
     </w:p>
@@ -5429,10 +5444,10 @@
           <w:position w:val="-44"/>
         </w:rPr>
         <w:object w:dxaOrig="3200" w:dyaOrig="820">
-          <v:shape id="_x0000_i1090" type="#_x0000_t75" style="width:159.9pt;height:41.1pt" o:ole="">
+          <v:shape id="_x0000_i1105" type="#_x0000_t75" style="width:159.9pt;height:41.1pt" o:ole="">
             <v:imagedata r:id="rId175" o:title=""/>
           </v:shape>
-          <o:OLEObject Type="Embed" ProgID="Equation.DSMT4" ShapeID="_x0000_i1090" DrawAspect="Content" ObjectID="_1451231093" r:id="rId176"/>
+          <o:OLEObject Type="Embed" ProgID="Equation.DSMT4" ShapeID="_x0000_i1105" DrawAspect="Content" ObjectID="_1451678178" r:id="rId176"/>
         </w:object>
       </w:r>
     </w:p>
@@ -5647,10 +5662,10 @@
           <w:position w:val="-6"/>
         </w:rPr>
         <w:object w:dxaOrig="260" w:dyaOrig="279">
-          <v:shape id="_x0000_i1091" type="#_x0000_t75" style="width:12.8pt;height:14.15pt" o:ole="">
+          <v:shape id="_x0000_i1106" type="#_x0000_t75" style="width:12.8pt;height:14.15pt" o:ole="">
             <v:imagedata r:id="rId178" o:title=""/>
           </v:shape>
-          <o:OLEObject Type="Embed" ProgID="Equation.DSMT4" ShapeID="_x0000_i1091" DrawAspect="Content" ObjectID="_1451231094" r:id="rId179"/>
+          <o:OLEObject Type="Embed" ProgID="Equation.DSMT4" ShapeID="_x0000_i1106" DrawAspect="Content" ObjectID="_1451678179" r:id="rId179"/>
         </w:object>
       </w:r>
       <w:r>
@@ -5700,10 +5715,10 @@
           <w:position w:val="-32"/>
         </w:rPr>
         <w:object w:dxaOrig="2560" w:dyaOrig="740">
-          <v:shape id="_x0000_i1092" type="#_x0000_t75" style="width:128.1pt;height:37.1pt" o:ole="">
+          <v:shape id="_x0000_i1107" type="#_x0000_t75" style="width:128.1pt;height:37.1pt" o:ole="">
             <v:imagedata r:id="rId180" o:title=""/>
           </v:shape>
-          <o:OLEObject Type="Embed" ProgID="Equation.DSMT4" ShapeID="_x0000_i1092" DrawAspect="Content" ObjectID="_1451231095" r:id="rId181"/>
+          <o:OLEObject Type="Embed" ProgID="Equation.DSMT4" ShapeID="_x0000_i1107" DrawAspect="Content" ObjectID="_1451678180" r:id="rId181"/>
         </w:object>
       </w:r>
     </w:p>
@@ -5792,6 +5807,7 @@
         <w:docPartUnique/>
       </w:docPartObj>
     </w:sdtPr>
+    <w:sdtEndPr/>
     <w:sdtContent>
       <w:sdt>
         <w:sdtPr>
@@ -5801,6 +5817,7 @@
             <w:docPartUnique/>
           </w:docPartObj>
         </w:sdtPr>
+        <w:sdtEndPr/>
         <w:sdtContent>
           <w:p>
             <w:pPr>
@@ -5839,7 +5856,7 @@
                 <w:bCs/>
                 <w:noProof/>
               </w:rPr>
-              <w:t>6</w:t>
+              <w:t>4</w:t>
             </w:r>
             <w:r>
               <w:rPr>
@@ -6835,6 +6852,7 @@
   <w:style w:type="character" w:default="1" w:styleId="DefaultParagraphFont">
     <w:name w:val="Default Paragraph Font"/>
     <w:uiPriority w:val="1"/>
+    <w:semiHidden/>
     <w:unhideWhenUsed/>
   </w:style>
   <w:style w:type="table" w:default="1" w:styleId="TableNormal">
@@ -7325,6 +7343,7 @@
   <w:style w:type="character" w:default="1" w:styleId="DefaultParagraphFont">
     <w:name w:val="Default Paragraph Font"/>
     <w:uiPriority w:val="1"/>
+    <w:semiHidden/>
     <w:unhideWhenUsed/>
   </w:style>
   <w:style w:type="table" w:default="1" w:styleId="TableNormal">

</xml_diff>

<commit_message>
Clarified confusion of what ω0 is
</commit_message>
<xml_diff>
--- a/SFWR ENG 2MX3 Summary.docx
+++ b/SFWR ENG 2MX3 Summary.docx
@@ -6,8 +6,6 @@
       <w:pPr>
         <w:pStyle w:val="Title"/>
       </w:pPr>
-      <w:bookmarkStart w:id="0" w:name="_GoBack"/>
-      <w:bookmarkEnd w:id="0"/>
       <w:r>
         <w:t>SFWR ENG 2MX3 Summary</w:t>
       </w:r>
@@ -28,13 +26,8 @@
         <w:t>Instructor: Dr.</w:t>
       </w:r>
       <w:r>
-        <w:t xml:space="preserve"> </w:t>
-      </w:r>
-      <w:proofErr w:type="spellStart"/>
-      <w:r>
-        <w:t>MvM</w:t>
-      </w:r>
-      <w:proofErr w:type="spellEnd"/>
+        <w:t xml:space="preserve"> MvM</w:t>
+      </w:r>
     </w:p>
     <w:p>
       <w:pPr>
@@ -65,7 +58,6 @@
         <w:t xml:space="preserve">ade using </w:t>
       </w:r>
       <w:hyperlink r:id="rId9" w:history="1">
-        <w:proofErr w:type="spellStart"/>
         <w:r>
           <w:rPr>
             <w:rStyle w:val="Hyperlink"/>
@@ -73,7 +65,6 @@
           </w:rPr>
           <w:t>MathType</w:t>
         </w:r>
-        <w:proofErr w:type="spellEnd"/>
       </w:hyperlink>
       <w:r>
         <w:rPr>
@@ -82,7 +73,6 @@
         <w:t xml:space="preserve">; graphs made using </w:t>
       </w:r>
       <w:hyperlink r:id="rId10" w:history="1">
-        <w:proofErr w:type="spellStart"/>
         <w:r>
           <w:rPr>
             <w:rStyle w:val="Hyperlink"/>
@@ -90,7 +80,6 @@
           </w:rPr>
           <w:t>Winplot</w:t>
         </w:r>
-        <w:proofErr w:type="spellEnd"/>
       </w:hyperlink>
       <w:r>
         <w:rPr>
@@ -122,15 +111,7 @@
         <w:pStyle w:val="NoSpacing"/>
       </w:pPr>
       <w:r>
-        <w:t>Bonus: Order of writing symbols, such as exponents: digits-</w:t>
-      </w:r>
-      <w:proofErr w:type="spellStart"/>
-      <w:r>
-        <w:t>i</w:t>
-      </w:r>
-      <w:proofErr w:type="spellEnd"/>
-      <w:r>
-        <w:t>-variables</w:t>
+        <w:t>Bonus: Order of writing symbols, such as exponents: digits-i-variables</w:t>
       </w:r>
     </w:p>
     <w:sdt>
@@ -2816,11 +2797,11 @@
       <w:pPr>
         <w:pStyle w:val="Heading1"/>
       </w:pPr>
-      <w:bookmarkStart w:id="1" w:name="_Toc379193838"/>
+      <w:bookmarkStart w:id="0" w:name="_Toc379193838"/>
       <w:r>
         <w:t>Systems</w:t>
       </w:r>
-      <w:bookmarkEnd w:id="1"/>
+      <w:bookmarkEnd w:id="0"/>
     </w:p>
     <w:p>
       <w:pPr>
@@ -2888,13 +2869,13 @@
       <w:pPr>
         <w:pStyle w:val="Heading2"/>
       </w:pPr>
-      <w:bookmarkStart w:id="2" w:name="_Deltas"/>
-      <w:bookmarkStart w:id="3" w:name="_Toc379193839"/>
+      <w:bookmarkStart w:id="1" w:name="_Deltas"/>
+      <w:bookmarkStart w:id="2" w:name="_Toc379193839"/>
+      <w:bookmarkEnd w:id="1"/>
+      <w:r>
+        <w:t>Deltas</w:t>
+      </w:r>
       <w:bookmarkEnd w:id="2"/>
-      <w:r>
-        <w:t>Deltas</w:t>
-      </w:r>
-      <w:bookmarkEnd w:id="3"/>
     </w:p>
     <w:p>
       <w:pPr>
@@ -2908,19 +2889,11 @@
       <w:pPr>
         <w:pStyle w:val="NoSpacing"/>
       </w:pPr>
-      <w:proofErr w:type="spellStart"/>
       <w:r>
         <w:rPr>
           <w:b/>
         </w:rPr>
-        <w:t>Kronecker</w:t>
-      </w:r>
-      <w:proofErr w:type="spellEnd"/>
-      <w:r>
-        <w:rPr>
-          <w:b/>
-        </w:rPr>
-        <w:t xml:space="preserve"> Delta</w:t>
+        <w:t>Kronecker Delta</w:t>
       </w:r>
       <w:r>
         <w:t xml:space="preserve">: discrete time domain, </w:t>
@@ -2949,10 +2922,10 @@
             <v:path o:extrusionok="f" gradientshapeok="t" o:connecttype="rect"/>
             <o:lock v:ext="edit" aspectratio="t"/>
           </v:shapetype>
-          <v:shape id="_x0000_i1025" type="#_x0000_t75" style="width:158.15pt;height:36.2pt" o:ole="">
+          <v:shape id="_x0000_i1025" type="#_x0000_t75" style="width:158pt;height:36.15pt" o:ole="">
             <v:imagedata r:id="rId11" o:title=""/>
           </v:shape>
-          <o:OLEObject Type="Embed" ProgID="Equation.DSMT4" ShapeID="_x0000_i1025" DrawAspect="Content" ObjectID="_1453382520" r:id="rId12"/>
+          <o:OLEObject Type="Embed" ProgID="Equation.DSMT4" ShapeID="_x0000_i1025" DrawAspect="Content" ObjectID="_1453474917" r:id="rId12"/>
         </w:object>
       </w:r>
     </w:p>
@@ -3028,7 +3001,6 @@
         <w:pStyle w:val="NoSpacing"/>
       </w:pPr>
       <w:r>
-        <w:lastRenderedPageBreak/>
         <w:t>Only use cosine curves; represent sine curves with a phase shift.</w:t>
       </w:r>
     </w:p>
@@ -3105,10 +3077,10 @@
           <w:position w:val="-16"/>
         </w:rPr>
         <w:object w:dxaOrig="2920" w:dyaOrig="440">
-          <v:shape id="_x0000_i1026" type="#_x0000_t75" style="width:146.2pt;height:22.1pt" o:ole="">
+          <v:shape id="_x0000_i1026" type="#_x0000_t75" style="width:146.05pt;height:22.2pt" o:ole="">
             <v:imagedata r:id="rId13" o:title=""/>
           </v:shape>
-          <o:OLEObject Type="Embed" ProgID="Equation.DSMT4" ShapeID="_x0000_i1026" DrawAspect="Content" ObjectID="_1453382521" r:id="rId14"/>
+          <o:OLEObject Type="Embed" ProgID="Equation.DSMT4" ShapeID="_x0000_i1026" DrawAspect="Content" ObjectID="_1453474918" r:id="rId14"/>
         </w:object>
       </w:r>
     </w:p>
@@ -3116,11 +3088,11 @@
       <w:pPr>
         <w:pStyle w:val="Heading2"/>
       </w:pPr>
-      <w:bookmarkStart w:id="4" w:name="_Toc379193840"/>
+      <w:bookmarkStart w:id="3" w:name="_Toc379193840"/>
       <w:r>
         <w:t>Discrete Systems</w:t>
       </w:r>
-      <w:bookmarkEnd w:id="4"/>
+      <w:bookmarkEnd w:id="3"/>
     </w:p>
     <w:p>
       <w:pPr>
@@ -3180,11 +3152,11 @@
       <w:pPr>
         <w:pStyle w:val="Heading2"/>
       </w:pPr>
-      <w:bookmarkStart w:id="5" w:name="_Toc379193841"/>
+      <w:bookmarkStart w:id="4" w:name="_Toc379193841"/>
       <w:r>
         <w:t>Continuous System</w:t>
       </w:r>
-      <w:bookmarkEnd w:id="5"/>
+      <w:bookmarkEnd w:id="4"/>
     </w:p>
     <w:p>
       <w:pPr>
@@ -3214,37 +3186,37 @@
       <w:pPr>
         <w:pStyle w:val="Heading1"/>
       </w:pPr>
-      <w:bookmarkStart w:id="6" w:name="_Difference_equations"/>
-      <w:bookmarkStart w:id="7" w:name="_Difference_equation"/>
-      <w:bookmarkStart w:id="8" w:name="_Toc379193842"/>
+      <w:bookmarkStart w:id="5" w:name="_Difference_equations"/>
+      <w:bookmarkStart w:id="6" w:name="_Difference_equation"/>
+      <w:bookmarkStart w:id="7" w:name="_Toc379193842"/>
+      <w:bookmarkEnd w:id="5"/>
       <w:bookmarkEnd w:id="6"/>
+      <w:r>
+        <w:t>Diff</w:t>
+      </w:r>
+      <w:r>
+        <w:t>e</w:t>
+      </w:r>
+      <w:r>
+        <w:t>rence eq</w:t>
+      </w:r>
+      <w:r>
+        <w:t>uation</w:t>
+      </w:r>
       <w:bookmarkEnd w:id="7"/>
-      <w:r>
-        <w:t>Diff</w:t>
-      </w:r>
-      <w:r>
-        <w:t>e</w:t>
-      </w:r>
-      <w:r>
-        <w:t>rence eq</w:t>
-      </w:r>
-      <w:r>
-        <w:t>uation</w:t>
+    </w:p>
+    <w:p>
+      <w:pPr>
+        <w:pStyle w:val="Heading2"/>
+      </w:pPr>
+      <w:bookmarkStart w:id="8" w:name="_Toc379193843"/>
+      <w:r>
+        <w:t>Definition</w:t>
       </w:r>
       <w:bookmarkEnd w:id="8"/>
     </w:p>
     <w:p>
       <w:pPr>
-        <w:pStyle w:val="Heading2"/>
-      </w:pPr>
-      <w:bookmarkStart w:id="9" w:name="_Toc379193843"/>
-      <w:r>
-        <w:t>Definition</w:t>
-      </w:r>
-      <w:bookmarkEnd w:id="9"/>
-    </w:p>
-    <w:p>
-      <w:pPr>
         <w:pStyle w:val="NoSpacing"/>
       </w:pPr>
       <w:r>
@@ -3263,10 +3235,10 @@
           <w:position w:val="-28"/>
         </w:rPr>
         <w:object w:dxaOrig="3640" w:dyaOrig="680">
-          <v:shape id="_x0000_i1027" type="#_x0000_t75" style="width:182pt;height:34pt" o:ole="">
+          <v:shape id="_x0000_i1027" type="#_x0000_t75" style="width:181.9pt;height:34.1pt" o:ole="">
             <v:imagedata r:id="rId15" o:title=""/>
           </v:shape>
-          <o:OLEObject Type="Embed" ProgID="Equation.DSMT4" ShapeID="_x0000_i1027" DrawAspect="Content" ObjectID="_1453382522" r:id="rId16"/>
+          <o:OLEObject Type="Embed" ProgID="Equation.DSMT4" ShapeID="_x0000_i1027" DrawAspect="Content" ObjectID="_1453474919" r:id="rId16"/>
         </w:object>
       </w:r>
       <w:r>
@@ -3285,29 +3257,21 @@
           <w:position w:val="-60"/>
         </w:rPr>
         <w:object w:dxaOrig="2160" w:dyaOrig="1320">
-          <v:shape id="_x0000_i1028" type="#_x0000_t75" style="width:108.2pt;height:65.8pt" o:ole="">
+          <v:shape id="_x0000_i1028" type="#_x0000_t75" style="width:108.15pt;height:65.85pt" o:ole="">
             <v:imagedata r:id="rId17" o:title=""/>
           </v:shape>
-          <o:OLEObject Type="Embed" ProgID="Equation.DSMT4" ShapeID="_x0000_i1028" DrawAspect="Content" ObjectID="_1453382523" r:id="rId18"/>
+          <o:OLEObject Type="Embed" ProgID="Equation.DSMT4" ShapeID="_x0000_i1028" DrawAspect="Content" ObjectID="_1453474920" r:id="rId18"/>
         </w:object>
       </w:r>
       <w:r>
         <w:t>(</w:t>
       </w:r>
       <w:hyperlink w:anchor="_Frequency_Response" w:history="1">
-        <w:proofErr w:type="gramStart"/>
         <w:r>
           <w:rPr>
             <w:rStyle w:val="Hyperlink"/>
           </w:rPr>
-          <w:t>frequency</w:t>
-        </w:r>
-        <w:proofErr w:type="gramEnd"/>
-        <w:r>
-          <w:rPr>
-            <w:rStyle w:val="Hyperlink"/>
-          </w:rPr>
-          <w:t xml:space="preserve"> response</w:t>
+          <w:t>frequency response</w:t>
         </w:r>
       </w:hyperlink>
       <w:r>
@@ -3318,25 +3282,25 @@
       <w:pPr>
         <w:pStyle w:val="Heading1"/>
       </w:pPr>
-      <w:bookmarkStart w:id="10" w:name="_State_Space_Equations"/>
-      <w:bookmarkStart w:id="11" w:name="_Toc379193844"/>
+      <w:bookmarkStart w:id="9" w:name="_State_Space_Equations"/>
+      <w:bookmarkStart w:id="10" w:name="_Toc379193844"/>
+      <w:bookmarkEnd w:id="9"/>
+      <w:r>
+        <w:t>State Space Equations</w:t>
+      </w:r>
       <w:bookmarkEnd w:id="10"/>
-      <w:r>
-        <w:t>State Space Equations</w:t>
-      </w:r>
+    </w:p>
+    <w:p>
+      <w:pPr>
+        <w:pStyle w:val="Heading2"/>
+      </w:pPr>
+      <w:bookmarkStart w:id="11" w:name="_[A,_B,_C,"/>
+      <w:bookmarkStart w:id="12" w:name="_Toc379193845"/>
       <w:bookmarkEnd w:id="11"/>
-    </w:p>
-    <w:p>
-      <w:pPr>
-        <w:pStyle w:val="Heading2"/>
-      </w:pPr>
-      <w:bookmarkStart w:id="12" w:name="_[A,_B,_C,"/>
-      <w:bookmarkStart w:id="13" w:name="_Toc379193845"/>
+      <w:r>
+        <w:t>ABCD</w:t>
+      </w:r>
       <w:bookmarkEnd w:id="12"/>
-      <w:r>
-        <w:t>ABCD</w:t>
-      </w:r>
-      <w:bookmarkEnd w:id="13"/>
     </w:p>
     <w:p>
       <w:pPr>
@@ -3429,7 +3393,6 @@
         <w:pStyle w:val="NoSpacing"/>
       </w:pPr>
       <w:r>
-        <w:lastRenderedPageBreak/>
         <w:t xml:space="preserve">Given </w:t>
       </w:r>
       <w:r>
@@ -3466,10 +3429,10 @@
           <w:position w:val="-70"/>
         </w:rPr>
         <w:object w:dxaOrig="4180" w:dyaOrig="1520">
-          <v:shape id="_x0000_i1029" type="#_x0000_t75" style="width:208.95pt;height:76pt" o:ole="">
+          <v:shape id="_x0000_i1029" type="#_x0000_t75" style="width:208.85pt;height:76.1pt" o:ole="">
             <v:imagedata r:id="rId19" o:title=""/>
           </v:shape>
-          <o:OLEObject Type="Embed" ProgID="Equation.DSMT4" ShapeID="_x0000_i1029" DrawAspect="Content" ObjectID="_1453382524" r:id="rId20"/>
+          <o:OLEObject Type="Embed" ProgID="Equation.DSMT4" ShapeID="_x0000_i1029" DrawAspect="Content" ObjectID="_1453474921" r:id="rId20"/>
         </w:object>
       </w:r>
     </w:p>
@@ -3503,10 +3466,10 @@
           <w:position w:val="-70"/>
         </w:rPr>
         <w:object w:dxaOrig="2880" w:dyaOrig="1520">
-          <v:shape id="_x0000_i1030" type="#_x0000_t75" style="width:2in;height:76pt" o:ole="">
+          <v:shape id="_x0000_i1030" type="#_x0000_t75" style="width:2in;height:76.1pt" o:ole="">
             <v:imagedata r:id="rId21" o:title=""/>
           </v:shape>
-          <o:OLEObject Type="Embed" ProgID="Equation.DSMT4" ShapeID="_x0000_i1030" DrawAspect="Content" ObjectID="_1453382525" r:id="rId22"/>
+          <o:OLEObject Type="Embed" ProgID="Equation.DSMT4" ShapeID="_x0000_i1030" DrawAspect="Content" ObjectID="_1453474922" r:id="rId22"/>
         </w:object>
       </w:r>
     </w:p>
@@ -3576,11 +3539,11 @@
       <w:pPr>
         <w:pStyle w:val="Heading3"/>
       </w:pPr>
-      <w:bookmarkStart w:id="14" w:name="_Toc379193846"/>
+      <w:bookmarkStart w:id="13" w:name="_Toc379193846"/>
       <w:r>
         <w:t>e.g.)</w:t>
       </w:r>
-      <w:bookmarkEnd w:id="14"/>
+      <w:bookmarkEnd w:id="13"/>
     </w:p>
     <w:p>
       <w:pPr>
@@ -3591,10 +3554,10 @@
           <w:position w:val="-14"/>
         </w:rPr>
         <w:object w:dxaOrig="2260" w:dyaOrig="400">
-          <v:shape id="_x0000_i1031" type="#_x0000_t75" style="width:113.1pt;height:20.3pt" o:ole="">
+          <v:shape id="_x0000_i1031" type="#_x0000_t75" style="width:112.95pt;height:20.15pt" o:ole="">
             <v:imagedata r:id="rId23" o:title=""/>
           </v:shape>
-          <o:OLEObject Type="Embed" ProgID="Equation.DSMT4" ShapeID="_x0000_i1031" DrawAspect="Content" ObjectID="_1453382526" r:id="rId24"/>
+          <o:OLEObject Type="Embed" ProgID="Equation.DSMT4" ShapeID="_x0000_i1031" DrawAspect="Content" ObjectID="_1453474923" r:id="rId24"/>
         </w:object>
       </w:r>
     </w:p>
@@ -3634,10 +3597,10 @@
           <w:position w:val="-14"/>
         </w:rPr>
         <w:object w:dxaOrig="880" w:dyaOrig="400">
-          <v:shape id="_x0000_i1032" type="#_x0000_t75" style="width:44.15pt;height:19.9pt" o:ole="">
+          <v:shape id="_x0000_i1032" type="#_x0000_t75" style="width:44pt;height:19.8pt" o:ole="">
             <v:imagedata r:id="rId25" o:title=""/>
           </v:shape>
-          <o:OLEObject Type="Embed" ProgID="Equation.DSMT4" ShapeID="_x0000_i1032" DrawAspect="Content" ObjectID="_1453382527" r:id="rId26"/>
+          <o:OLEObject Type="Embed" ProgID="Equation.DSMT4" ShapeID="_x0000_i1032" DrawAspect="Content" ObjectID="_1453474924" r:id="rId26"/>
         </w:object>
       </w:r>
       <w:r>
@@ -3674,10 +3637,10 @@
           <w:position w:val="-14"/>
         </w:rPr>
         <w:object w:dxaOrig="1640" w:dyaOrig="400">
-          <v:shape id="_x0000_i1033" type="#_x0000_t75" style="width:82.15pt;height:19.9pt" o:ole="">
+          <v:shape id="_x0000_i1033" type="#_x0000_t75" style="width:82.25pt;height:19.8pt" o:ole="">
             <v:imagedata r:id="rId27" o:title=""/>
           </v:shape>
-          <o:OLEObject Type="Embed" ProgID="Equation.DSMT4" ShapeID="_x0000_i1033" DrawAspect="Content" ObjectID="_1453382528" r:id="rId28"/>
+          <o:OLEObject Type="Embed" ProgID="Equation.DSMT4" ShapeID="_x0000_i1033" DrawAspect="Content" ObjectID="_1453474925" r:id="rId28"/>
         </w:object>
       </w:r>
     </w:p>
@@ -3703,10 +3666,10 @@
           <w:position w:val="-14"/>
         </w:rPr>
         <w:object w:dxaOrig="3220" w:dyaOrig="400">
-          <v:shape id="_x0000_i1034" type="#_x0000_t75" style="width:160.8pt;height:19.9pt" o:ole="">
+          <v:shape id="_x0000_i1034" type="#_x0000_t75" style="width:160.7pt;height:19.8pt" o:ole="">
             <v:imagedata r:id="rId29" o:title=""/>
           </v:shape>
-          <o:OLEObject Type="Embed" ProgID="Equation.DSMT4" ShapeID="_x0000_i1034" DrawAspect="Content" ObjectID="_1453382529" r:id="rId30"/>
+          <o:OLEObject Type="Embed" ProgID="Equation.DSMT4" ShapeID="_x0000_i1034" DrawAspect="Content" ObjectID="_1453474926" r:id="rId30"/>
         </w:object>
       </w:r>
     </w:p>
@@ -3770,10 +3733,10 @@
           <w:position w:val="-14"/>
         </w:rPr>
         <w:object w:dxaOrig="1620" w:dyaOrig="400">
-          <v:shape id="_x0000_i1035" type="#_x0000_t75" style="width:80.85pt;height:19.9pt" o:ole="">
+          <v:shape id="_x0000_i1035" type="#_x0000_t75" style="width:80.85pt;height:19.8pt" o:ole="">
             <v:imagedata r:id="rId31" o:title=""/>
           </v:shape>
-          <o:OLEObject Type="Embed" ProgID="Equation.DSMT4" ShapeID="_x0000_i1035" DrawAspect="Content" ObjectID="_1453382530" r:id="rId32"/>
+          <o:OLEObject Type="Embed" ProgID="Equation.DSMT4" ShapeID="_x0000_i1035" DrawAspect="Content" ObjectID="_1453474927" r:id="rId32"/>
         </w:object>
       </w:r>
     </w:p>
@@ -3820,10 +3783,10 @@
           <w:position w:val="-34"/>
         </w:rPr>
         <w:object w:dxaOrig="1640" w:dyaOrig="800">
-          <v:shape id="_x0000_i1036" type="#_x0000_t75" style="width:82.15pt;height:39.75pt" o:ole="">
+          <v:shape id="_x0000_i1036" type="#_x0000_t75" style="width:82.25pt;height:39.9pt" o:ole="">
             <v:imagedata r:id="rId33" o:title=""/>
           </v:shape>
-          <o:OLEObject Type="Embed" ProgID="Equation.DSMT4" ShapeID="_x0000_i1036" DrawAspect="Content" ObjectID="_1453382531" r:id="rId34"/>
+          <o:OLEObject Type="Embed" ProgID="Equation.DSMT4" ShapeID="_x0000_i1036" DrawAspect="Content" ObjectID="_1453474928" r:id="rId34"/>
         </w:object>
       </w:r>
       <w:r>
@@ -3837,10 +3800,10 @@
           <w:position w:val="-34"/>
         </w:rPr>
         <w:object w:dxaOrig="1900" w:dyaOrig="800">
-          <v:shape id="_x0000_i1037" type="#_x0000_t75" style="width:94.95pt;height:39.75pt" o:ole="">
+          <v:shape id="_x0000_i1037" type="#_x0000_t75" style="width:94.85pt;height:39.9pt" o:ole="">
             <v:imagedata r:id="rId35" o:title=""/>
           </v:shape>
-          <o:OLEObject Type="Embed" ProgID="Equation.DSMT4" ShapeID="_x0000_i1037" DrawAspect="Content" ObjectID="_1453382532" r:id="rId36"/>
+          <o:OLEObject Type="Embed" ProgID="Equation.DSMT4" ShapeID="_x0000_i1037" DrawAspect="Content" ObjectID="_1453474929" r:id="rId36"/>
         </w:object>
       </w:r>
     </w:p>
@@ -3872,10 +3835,10 @@
           <w:position w:val="-34"/>
         </w:rPr>
         <w:object w:dxaOrig="3080" w:dyaOrig="800">
-          <v:shape id="_x0000_i1038" type="#_x0000_t75" style="width:153.7pt;height:39.75pt" o:ole="">
+          <v:shape id="_x0000_i1038" type="#_x0000_t75" style="width:153.55pt;height:39.9pt" o:ole="">
             <v:imagedata r:id="rId37" o:title=""/>
           </v:shape>
-          <o:OLEObject Type="Embed" ProgID="Equation.DSMT4" ShapeID="_x0000_i1038" DrawAspect="Content" ObjectID="_1453382533" r:id="rId38"/>
+          <o:OLEObject Type="Embed" ProgID="Equation.DSMT4" ShapeID="_x0000_i1038" DrawAspect="Content" ObjectID="_1453474930" r:id="rId38"/>
         </w:object>
       </w:r>
     </w:p>
@@ -3902,10 +3865,10 @@
           <w:position w:val="-114"/>
         </w:rPr>
         <w:object w:dxaOrig="3620" w:dyaOrig="2400">
-          <v:shape id="_x0000_i1039" type="#_x0000_t75" style="width:181.1pt;height:120.15pt" o:ole="">
+          <v:shape id="_x0000_i1039" type="#_x0000_t75" style="width:181.2pt;height:120.1pt" o:ole="">
             <v:imagedata r:id="rId39" o:title=""/>
           </v:shape>
-          <o:OLEObject Type="Embed" ProgID="Equation.DSMT4" ShapeID="_x0000_i1039" DrawAspect="Content" ObjectID="_1453382534" r:id="rId40"/>
+          <o:OLEObject Type="Embed" ProgID="Equation.DSMT4" ShapeID="_x0000_i1039" DrawAspect="Content" ObjectID="_1453474931" r:id="rId40"/>
         </w:object>
       </w:r>
     </w:p>
@@ -3933,10 +3896,10 @@
           <w:position w:val="-54"/>
         </w:rPr>
         <w:object w:dxaOrig="3680" w:dyaOrig="999">
-          <v:shape id="_x0000_i1040" type="#_x0000_t75" style="width:183.75pt;height:49.9pt" o:ole="">
+          <v:shape id="_x0000_i1040" type="#_x0000_t75" style="width:183.9pt;height:49.8pt" o:ole="">
             <v:imagedata r:id="rId41" o:title=""/>
           </v:shape>
-          <o:OLEObject Type="Embed" ProgID="Equation.DSMT4" ShapeID="_x0000_i1040" DrawAspect="Content" ObjectID="_1453382535" r:id="rId42"/>
+          <o:OLEObject Type="Embed" ProgID="Equation.DSMT4" ShapeID="_x0000_i1040" DrawAspect="Content" ObjectID="_1453474932" r:id="rId42"/>
         </w:object>
       </w:r>
     </w:p>
@@ -3960,7 +3923,7 @@
           <v:shape id="_x0000_i1041" type="#_x0000_t75" style="width:162.1pt;height:60.05pt" o:ole="">
             <v:imagedata r:id="rId43" o:title=""/>
           </v:shape>
-          <o:OLEObject Type="Embed" ProgID="Equation.DSMT4" ShapeID="_x0000_i1041" DrawAspect="Content" ObjectID="_1453382536" r:id="rId44"/>
+          <o:OLEObject Type="Embed" ProgID="Equation.DSMT4" ShapeID="_x0000_i1041" DrawAspect="Content" ObjectID="_1453474933" r:id="rId44"/>
         </w:object>
       </w:r>
     </w:p>
@@ -4011,11 +3974,11 @@
       <w:pPr>
         <w:pStyle w:val="Heading2"/>
       </w:pPr>
-      <w:bookmarkStart w:id="15" w:name="_Toc379193847"/>
+      <w:bookmarkStart w:id="14" w:name="_Toc379193847"/>
       <w:r>
         <w:t>Converting to Difference Equation</w:t>
       </w:r>
-      <w:bookmarkEnd w:id="15"/>
+      <w:bookmarkEnd w:id="14"/>
     </w:p>
     <w:p>
       <w:pPr>
@@ -4045,10 +4008,10 @@
           <w:position w:val="-62"/>
         </w:rPr>
         <w:object w:dxaOrig="2020" w:dyaOrig="1300">
-          <v:shape id="_x0000_i1042" type="#_x0000_t75" style="width:101.15pt;height:64.95pt" o:ole="">
+          <v:shape id="_x0000_i1042" type="#_x0000_t75" style="width:101pt;height:64.85pt" o:ole="">
             <v:imagedata r:id="rId45" o:title=""/>
           </v:shape>
-          <o:OLEObject Type="Embed" ProgID="Equation.DSMT4" ShapeID="_x0000_i1042" DrawAspect="Content" ObjectID="_1453382537" r:id="rId46"/>
+          <o:OLEObject Type="Embed" ProgID="Equation.DSMT4" ShapeID="_x0000_i1042" DrawAspect="Content" ObjectID="_1453474934" r:id="rId46"/>
         </w:object>
       </w:r>
     </w:p>
@@ -4056,12 +4019,11 @@
       <w:pPr>
         <w:pStyle w:val="Heading2"/>
       </w:pPr>
-      <w:bookmarkStart w:id="16" w:name="_Toc379193848"/>
-      <w:r>
-        <w:lastRenderedPageBreak/>
+      <w:bookmarkStart w:id="15" w:name="_Toc379193848"/>
+      <w:r>
         <w:t>Compound Interest</w:t>
       </w:r>
-      <w:bookmarkEnd w:id="16"/>
+      <w:bookmarkEnd w:id="15"/>
     </w:p>
     <w:p>
       <w:pPr>
@@ -4127,10 +4089,10 @@
           <w:position w:val="-34"/>
         </w:rPr>
         <w:object w:dxaOrig="3340" w:dyaOrig="800">
-          <v:shape id="_x0000_i1043" type="#_x0000_t75" style="width:166.95pt;height:40.2pt" o:ole="">
+          <v:shape id="_x0000_i1043" type="#_x0000_t75" style="width:166.85pt;height:40.25pt" o:ole="">
             <v:imagedata r:id="rId47" o:title=""/>
           </v:shape>
-          <o:OLEObject Type="Embed" ProgID="Equation.DSMT4" ShapeID="_x0000_i1043" DrawAspect="Content" ObjectID="_1453382538" r:id="rId48"/>
+          <o:OLEObject Type="Embed" ProgID="Equation.DSMT4" ShapeID="_x0000_i1043" DrawAspect="Content" ObjectID="_1453474935" r:id="rId48"/>
         </w:object>
       </w:r>
     </w:p>
@@ -4171,10 +4133,10 @@
           <w:position w:val="-30"/>
         </w:rPr>
         <w:object w:dxaOrig="2120" w:dyaOrig="720">
-          <v:shape id="_x0000_i1044" type="#_x0000_t75" style="width:106pt;height:36.2pt" o:ole="">
+          <v:shape id="_x0000_i1044" type="#_x0000_t75" style="width:106.1pt;height:36.15pt" o:ole="">
             <v:imagedata r:id="rId49" o:title=""/>
           </v:shape>
-          <o:OLEObject Type="Embed" ProgID="Equation.DSMT4" ShapeID="_x0000_i1044" DrawAspect="Content" ObjectID="_1453382539" r:id="rId50"/>
+          <o:OLEObject Type="Embed" ProgID="Equation.DSMT4" ShapeID="_x0000_i1044" DrawAspect="Content" ObjectID="_1453474936" r:id="rId50"/>
         </w:object>
       </w:r>
     </w:p>
@@ -4187,10 +4149,10 @@
           <w:position w:val="-58"/>
         </w:rPr>
         <w:object w:dxaOrig="1700" w:dyaOrig="1240">
-          <v:shape id="_x0000_i1045" type="#_x0000_t75" style="width:85.25pt;height:61.85pt" o:ole="">
+          <v:shape id="_x0000_i1045" type="#_x0000_t75" style="width:85.3pt;height:61.75pt" o:ole="">
             <v:imagedata r:id="rId51" o:title=""/>
           </v:shape>
-          <o:OLEObject Type="Embed" ProgID="Equation.DSMT4" ShapeID="_x0000_i1045" DrawAspect="Content" ObjectID="_1453382540" r:id="rId52"/>
+          <o:OLEObject Type="Embed" ProgID="Equation.DSMT4" ShapeID="_x0000_i1045" DrawAspect="Content" ObjectID="_1453474937" r:id="rId52"/>
         </w:object>
       </w:r>
     </w:p>
@@ -4206,10 +4168,10 @@
           <w:position w:val="-14"/>
         </w:rPr>
         <w:object w:dxaOrig="1700" w:dyaOrig="440">
-          <v:shape id="_x0000_i1046" type="#_x0000_t75" style="width:85.25pt;height:22.1pt" o:ole="">
+          <v:shape id="_x0000_i1046" type="#_x0000_t75" style="width:85.3pt;height:22.2pt" o:ole="">
             <v:imagedata r:id="rId53" o:title=""/>
           </v:shape>
-          <o:OLEObject Type="Embed" ProgID="Equation.DSMT4" ShapeID="_x0000_i1046" DrawAspect="Content" ObjectID="_1453382541" r:id="rId54"/>
+          <o:OLEObject Type="Embed" ProgID="Equation.DSMT4" ShapeID="_x0000_i1046" DrawAspect="Content" ObjectID="_1453474938" r:id="rId54"/>
         </w:object>
       </w:r>
     </w:p>
@@ -4217,13 +4179,13 @@
       <w:pPr>
         <w:pStyle w:val="Heading1"/>
       </w:pPr>
-      <w:bookmarkStart w:id="17" w:name="_Impulse_Response"/>
-      <w:bookmarkStart w:id="18" w:name="_Toc379193849"/>
+      <w:bookmarkStart w:id="16" w:name="_Impulse_Response"/>
+      <w:bookmarkStart w:id="17" w:name="_Toc379193849"/>
+      <w:bookmarkEnd w:id="16"/>
+      <w:r>
+        <w:t>Impulse Response</w:t>
+      </w:r>
       <w:bookmarkEnd w:id="17"/>
-      <w:r>
-        <w:t>Impulse Response</w:t>
-      </w:r>
-      <w:bookmarkEnd w:id="18"/>
     </w:p>
     <w:p>
       <w:pPr>
@@ -4254,50 +4216,50 @@
       <w:pPr>
         <w:pStyle w:val="Heading2"/>
       </w:pPr>
-      <w:bookmarkStart w:id="19" w:name="_Toc379193850"/>
+      <w:bookmarkStart w:id="18" w:name="_Toc379193850"/>
       <w:r>
         <w:t>FIR</w:t>
       </w:r>
+      <w:bookmarkEnd w:id="18"/>
+    </w:p>
+    <w:p>
+      <w:pPr>
+        <w:pStyle w:val="NoSpacing"/>
+      </w:pPr>
+      <w:r>
+        <w:rPr>
+          <w:b/>
+        </w:rPr>
+        <w:t>Finite Impulse Response</w:t>
+      </w:r>
+      <w:r>
+        <w:t xml:space="preserve"> </w:t>
+      </w:r>
+      <w:r>
+        <w:t xml:space="preserve">(FIR) </w:t>
+      </w:r>
+      <w:r>
+        <w:t>system</w:t>
+      </w:r>
+      <w:r>
+        <w:t>:</w:t>
+      </w:r>
+      <w:r>
+        <w:t xml:space="preserve"> A system that has an impulse response that has a ﬁnite duration (is zero at a ﬁnite time). One way of seeing if it is finite is if it has no y’s in it,</w:t>
+      </w:r>
+    </w:p>
+    <w:p>
+      <w:pPr>
+        <w:pStyle w:val="Heading3"/>
+      </w:pPr>
+      <w:bookmarkStart w:id="19" w:name="_Toc379193851"/>
+      <w:r>
+        <w:t>e.g.)</w:t>
+      </w:r>
+      <w:r>
+        <w:t xml:space="preserve"> State Space Table</w:t>
+      </w:r>
       <w:bookmarkEnd w:id="19"/>
-    </w:p>
-    <w:p>
-      <w:pPr>
-        <w:pStyle w:val="NoSpacing"/>
-      </w:pPr>
-      <w:r>
-        <w:rPr>
-          <w:b/>
-        </w:rPr>
-        <w:t>Finite Impulse Response</w:t>
-      </w:r>
-      <w:r>
-        <w:t xml:space="preserve"> </w:t>
-      </w:r>
-      <w:r>
-        <w:t xml:space="preserve">(FIR) </w:t>
-      </w:r>
-      <w:r>
-        <w:t>system</w:t>
-      </w:r>
-      <w:r>
-        <w:t>:</w:t>
-      </w:r>
-      <w:r>
-        <w:t xml:space="preserve"> A system that has an impulse response that has a ﬁnite duration (is zero at a ﬁnite time). One way of seeing if it is finite is if it has no y’s in it,</w:t>
-      </w:r>
-    </w:p>
-    <w:p>
-      <w:pPr>
-        <w:pStyle w:val="Heading3"/>
-      </w:pPr>
-      <w:bookmarkStart w:id="20" w:name="_Toc379193851"/>
-      <w:r>
-        <w:t>e.g.)</w:t>
-      </w:r>
-      <w:r>
-        <w:t xml:space="preserve"> State Space Table</w:t>
-      </w:r>
-      <w:bookmarkEnd w:id="20"/>
     </w:p>
     <w:p>
       <w:pPr>
@@ -4657,57 +4619,56 @@
       <w:pPr>
         <w:pStyle w:val="Heading2"/>
       </w:pPr>
-      <w:bookmarkStart w:id="21" w:name="_Toc379193852"/>
-      <w:r>
-        <w:lastRenderedPageBreak/>
+      <w:bookmarkStart w:id="20" w:name="_Toc379193852"/>
+      <w:r>
         <w:t>IIR</w:t>
       </w:r>
+      <w:bookmarkEnd w:id="20"/>
+    </w:p>
+    <w:p>
+      <w:pPr>
+        <w:pStyle w:val="NoSpacing"/>
+      </w:pPr>
+      <w:r>
+        <w:rPr>
+          <w:b/>
+        </w:rPr>
+        <w:t>Inﬁnite Impulse Response</w:t>
+      </w:r>
+      <w:r>
+        <w:t xml:space="preserve"> </w:t>
+      </w:r>
+      <w:r>
+        <w:t xml:space="preserve">(IIR) </w:t>
+      </w:r>
+      <w:r>
+        <w:t>system. A system that has an impulse response that has an inﬁnite duration (con</w:t>
+      </w:r>
+      <w:r>
+        <w:t>tinues to respond indeﬁnitely)</w:t>
+      </w:r>
+      <w:r>
+        <w:t xml:space="preserve">. IIR systems generally have </w:t>
+      </w:r>
+      <w:r>
+        <w:rPr>
+          <w:i/>
+        </w:rPr>
+        <w:t>y</w:t>
+      </w:r>
+      <w:r>
+        <w:t xml:space="preserve"> on both sides of the equation</w:t>
+      </w:r>
+    </w:p>
+    <w:p>
+      <w:pPr>
+        <w:pStyle w:val="Heading3"/>
+      </w:pPr>
+      <w:bookmarkStart w:id="21" w:name="_Toc379193853"/>
+      <w:r>
+        <w:t>e.g.)</w:t>
+      </w:r>
       <w:bookmarkEnd w:id="21"/>
-    </w:p>
-    <w:p>
-      <w:pPr>
-        <w:pStyle w:val="NoSpacing"/>
-      </w:pPr>
-      <w:r>
-        <w:rPr>
-          <w:b/>
-        </w:rPr>
-        <w:t>Inﬁnite Impulse Response</w:t>
-      </w:r>
-      <w:r>
-        <w:t xml:space="preserve"> </w:t>
-      </w:r>
-      <w:r>
-        <w:t xml:space="preserve">(IIR) </w:t>
-      </w:r>
-      <w:r>
-        <w:t>system. A system that has an impulse response that has an inﬁnite duration (con</w:t>
-      </w:r>
-      <w:r>
-        <w:t>tinues to respond indeﬁnitely)</w:t>
-      </w:r>
-      <w:r>
-        <w:t xml:space="preserve">. IIR systems generally have </w:t>
-      </w:r>
-      <w:r>
-        <w:rPr>
-          <w:i/>
-        </w:rPr>
-        <w:t>y</w:t>
-      </w:r>
-      <w:r>
-        <w:t xml:space="preserve"> on both sides of the equation</w:t>
-      </w:r>
-    </w:p>
-    <w:p>
-      <w:pPr>
-        <w:pStyle w:val="Heading3"/>
-      </w:pPr>
-      <w:bookmarkStart w:id="22" w:name="_Toc379193853"/>
-      <w:r>
-        <w:t>e.g.)</w:t>
-      </w:r>
-      <w:bookmarkEnd w:id="22"/>
       <w:r>
         <w:t xml:space="preserve"> </w:t>
       </w:r>
@@ -4914,13 +4875,13 @@
       <w:pPr>
         <w:pStyle w:val="Heading2"/>
       </w:pPr>
-      <w:bookmarkStart w:id="23" w:name="_Impulse_Response_1"/>
-      <w:bookmarkStart w:id="24" w:name="_Toc379193854"/>
+      <w:bookmarkStart w:id="22" w:name="_Impulse_Response_1"/>
+      <w:bookmarkStart w:id="23" w:name="_Toc379193854"/>
+      <w:bookmarkEnd w:id="22"/>
+      <w:r>
+        <w:t>Impulse Response</w:t>
+      </w:r>
       <w:bookmarkEnd w:id="23"/>
-      <w:r>
-        <w:t>Impulse Response</w:t>
-      </w:r>
-      <w:bookmarkEnd w:id="24"/>
     </w:p>
     <w:p>
       <w:pPr>
@@ -5008,10 +4969,10 @@
           <w:position w:val="-52"/>
         </w:rPr>
         <w:object w:dxaOrig="2180" w:dyaOrig="1160">
-          <v:shape id="_x0000_i1047" type="#_x0000_t75" style="width:109.1pt;height:57.85pt" o:ole="">
+          <v:shape id="_x0000_i1047" type="#_x0000_t75" style="width:109.2pt;height:57.65pt" o:ole="">
             <v:imagedata r:id="rId55" o:title=""/>
           </v:shape>
-          <o:OLEObject Type="Embed" ProgID="Equation.DSMT4" ShapeID="_x0000_i1047" DrawAspect="Content" ObjectID="_1453382542" r:id="rId56"/>
+          <o:OLEObject Type="Embed" ProgID="Equation.DSMT4" ShapeID="_x0000_i1047" DrawAspect="Content" ObjectID="_1453474939" r:id="rId56"/>
         </w:object>
       </w:r>
     </w:p>
@@ -5019,14 +4980,14 @@
       <w:pPr>
         <w:pStyle w:val="Heading1"/>
       </w:pPr>
-      <w:bookmarkStart w:id="25" w:name="_Toc379193855"/>
+      <w:bookmarkStart w:id="24" w:name="_Toc379193855"/>
       <w:r>
         <w:t>Convolution</w:t>
       </w:r>
       <w:r>
         <w:t xml:space="preserve"> Sum</w:t>
       </w:r>
-      <w:bookmarkEnd w:id="25"/>
+      <w:bookmarkEnd w:id="24"/>
     </w:p>
     <w:p>
       <w:pPr>
@@ -5037,10 +4998,10 @@
           <w:position w:val="-46"/>
         </w:rPr>
         <w:object w:dxaOrig="4320" w:dyaOrig="1040">
-          <v:shape id="_x0000_i1048" type="#_x0000_t75" style="width:3in;height:52.1pt" o:ole="">
+          <v:shape id="_x0000_i1048" type="#_x0000_t75" style="width:3in;height:52.2pt" o:ole="">
             <v:imagedata r:id="rId57" o:title=""/>
           </v:shape>
-          <o:OLEObject Type="Embed" ProgID="Equation.DSMT4" ShapeID="_x0000_i1048" DrawAspect="Content" ObjectID="_1453382543" r:id="rId58"/>
+          <o:OLEObject Type="Embed" ProgID="Equation.DSMT4" ShapeID="_x0000_i1048" DrawAspect="Content" ObjectID="_1453474940" r:id="rId58"/>
         </w:object>
       </w:r>
     </w:p>
@@ -5070,14 +5031,14 @@
       <w:pPr>
         <w:pStyle w:val="Heading2"/>
       </w:pPr>
-      <w:bookmarkStart w:id="26" w:name="_Toc379193856"/>
+      <w:bookmarkStart w:id="25" w:name="_Toc379193856"/>
       <w:r>
         <w:t>I</w:t>
       </w:r>
       <w:r>
         <w:t>mpulse response to difference equation</w:t>
       </w:r>
-      <w:bookmarkEnd w:id="26"/>
+      <w:bookmarkEnd w:id="25"/>
     </w:p>
     <w:p>
       <w:pPr>
@@ -5151,11 +5112,11 @@
       <w:pPr>
         <w:pStyle w:val="Heading3"/>
       </w:pPr>
-      <w:bookmarkStart w:id="27" w:name="_Toc379193857"/>
+      <w:bookmarkStart w:id="26" w:name="_Toc379193857"/>
       <w:r>
         <w:t>e.g.)</w:t>
       </w:r>
-      <w:bookmarkEnd w:id="27"/>
+      <w:bookmarkEnd w:id="26"/>
     </w:p>
     <w:p>
       <w:pPr>
@@ -5174,10 +5135,10 @@
           <w:position w:val="-66"/>
         </w:rPr>
         <w:object w:dxaOrig="2120" w:dyaOrig="1440">
-          <v:shape id="_x0000_i1049" type="#_x0000_t75" style="width:106pt;height:1in" o:ole="">
+          <v:shape id="_x0000_i1049" type="#_x0000_t75" style="width:106.1pt;height:1in" o:ole="">
             <v:imagedata r:id="rId59" o:title=""/>
           </v:shape>
-          <o:OLEObject Type="Embed" ProgID="Equation.DSMT4" ShapeID="_x0000_i1049" DrawAspect="Content" ObjectID="_1453382544" r:id="rId60"/>
+          <o:OLEObject Type="Embed" ProgID="Equation.DSMT4" ShapeID="_x0000_i1049" DrawAspect="Content" ObjectID="_1453474941" r:id="rId60"/>
         </w:object>
       </w:r>
     </w:p>
@@ -5261,7 +5222,6 @@
       <w:r>
         <w:t xml:space="preserve">To simplify the process, take the </w:t>
       </w:r>
-      <w:proofErr w:type="gramStart"/>
       <w:r>
         <w:rPr>
           <w:i/>
@@ -5271,7 +5231,6 @@
       <w:r>
         <w:t>(</w:t>
       </w:r>
-      <w:proofErr w:type="gramEnd"/>
       <w:r>
         <w:rPr>
           <w:i/>
@@ -5279,25 +5238,17 @@
         <w:t>n</w:t>
       </w:r>
       <w:r>
-        <w:t xml:space="preserve">) and split it up into a sum of </w:t>
-      </w:r>
-      <w:proofErr w:type="spellStart"/>
-      <w:r>
-        <w:t>diracs</w:t>
-      </w:r>
-      <w:proofErr w:type="spellEnd"/>
-      <w:r>
-        <w:t>:</w:t>
+        <w:t>) and split it up into a sum of diracs:</w:t>
       </w:r>
       <w:r>
         <w:rPr>
           <w:position w:val="-14"/>
         </w:rPr>
         <w:object w:dxaOrig="3480" w:dyaOrig="400">
-          <v:shape id="_x0000_i1050" type="#_x0000_t75" style="width:174.05pt;height:19.9pt" o:ole="">
+          <v:shape id="_x0000_i1050" type="#_x0000_t75" style="width:174.05pt;height:19.8pt" o:ole="">
             <v:imagedata r:id="rId61" o:title=""/>
           </v:shape>
-          <o:OLEObject Type="Embed" ProgID="Equation.DSMT4" ShapeID="_x0000_i1050" DrawAspect="Content" ObjectID="_1453382545" r:id="rId62"/>
+          <o:OLEObject Type="Embed" ProgID="Equation.DSMT4" ShapeID="_x0000_i1050" DrawAspect="Content" ObjectID="_1453474942" r:id="rId62"/>
         </w:object>
       </w:r>
     </w:p>
@@ -5305,21 +5256,21 @@
       <w:pPr>
         <w:pStyle w:val="Heading3"/>
       </w:pPr>
-      <w:bookmarkStart w:id="28" w:name="_e.g.)_Equation_method"/>
-      <w:bookmarkStart w:id="29" w:name="_Equation_method"/>
-      <w:bookmarkStart w:id="30" w:name="_Toc379193858"/>
+      <w:bookmarkStart w:id="27" w:name="_e.g.)_Equation_method"/>
+      <w:bookmarkStart w:id="28" w:name="_Equation_method"/>
+      <w:bookmarkStart w:id="29" w:name="_Toc379193858"/>
+      <w:bookmarkEnd w:id="27"/>
       <w:bookmarkEnd w:id="28"/>
+      <w:r>
+        <w:t xml:space="preserve">Convolution </w:t>
+      </w:r>
+      <w:r>
+        <w:t>Equation</w:t>
+      </w:r>
+      <w:r>
+        <w:t xml:space="preserve"> method</w:t>
+      </w:r>
       <w:bookmarkEnd w:id="29"/>
-      <w:r>
-        <w:t xml:space="preserve">Convolution </w:t>
-      </w:r>
-      <w:r>
-        <w:t>Equation</w:t>
-      </w:r>
-      <w:r>
-        <w:t xml:space="preserve"> method</w:t>
-      </w:r>
-      <w:bookmarkEnd w:id="30"/>
     </w:p>
     <w:p>
       <w:pPr>
@@ -5330,10 +5281,10 @@
           <w:position w:val="-34"/>
         </w:rPr>
         <w:object w:dxaOrig="2380" w:dyaOrig="800">
-          <v:shape id="_x0000_i1051" type="#_x0000_t75" style="width:118.8pt;height:40.2pt" o:ole="">
+          <v:shape id="_x0000_i1051" type="#_x0000_t75" style="width:118.75pt;height:40.25pt" o:ole="">
             <v:imagedata r:id="rId63" o:title=""/>
           </v:shape>
-          <o:OLEObject Type="Embed" ProgID="Equation.DSMT4" ShapeID="_x0000_i1051" DrawAspect="Content" ObjectID="_1453382546" r:id="rId64"/>
+          <o:OLEObject Type="Embed" ProgID="Equation.DSMT4" ShapeID="_x0000_i1051" DrawAspect="Content" ObjectID="_1453474943" r:id="rId64"/>
         </w:object>
       </w:r>
     </w:p>
@@ -5363,10 +5314,10 @@
           <w:position w:val="-28"/>
         </w:rPr>
         <w:object w:dxaOrig="2220" w:dyaOrig="680">
-          <v:shape id="_x0000_i1052" type="#_x0000_t75" style="width:110.85pt;height:34pt" o:ole="">
+          <v:shape id="_x0000_i1052" type="#_x0000_t75" style="width:110.9pt;height:34.1pt" o:ole="">
             <v:imagedata r:id="rId65" o:title=""/>
           </v:shape>
-          <o:OLEObject Type="Embed" ProgID="Equation.DSMT4" ShapeID="_x0000_i1052" DrawAspect="Content" ObjectID="_1453382547" r:id="rId66"/>
+          <o:OLEObject Type="Embed" ProgID="Equation.DSMT4" ShapeID="_x0000_i1052" DrawAspect="Content" ObjectID="_1453474944" r:id="rId66"/>
         </w:object>
       </w:r>
     </w:p>
@@ -5429,10 +5380,10 @@
           <w:position w:val="-28"/>
         </w:rPr>
         <w:object w:dxaOrig="1800" w:dyaOrig="680">
-          <v:shape id="_x0000_i1053" type="#_x0000_t75" style="width:90.1pt;height:34pt" o:ole="">
+          <v:shape id="_x0000_i1053" type="#_x0000_t75" style="width:90.1pt;height:34.1pt" o:ole="">
             <v:imagedata r:id="rId67" o:title=""/>
           </v:shape>
-          <o:OLEObject Type="Embed" ProgID="Equation.DSMT4" ShapeID="_x0000_i1053" DrawAspect="Content" ObjectID="_1453382548" r:id="rId68"/>
+          <o:OLEObject Type="Embed" ProgID="Equation.DSMT4" ShapeID="_x0000_i1053" DrawAspect="Content" ObjectID="_1453474945" r:id="rId68"/>
         </w:object>
       </w:r>
     </w:p>
@@ -5445,10 +5396,10 @@
           <w:position w:val="-54"/>
         </w:rPr>
         <w:object w:dxaOrig="3379" w:dyaOrig="1600">
-          <v:shape id="_x0000_i1054" type="#_x0000_t75" style="width:168.75pt;height:79.95pt" o:ole="">
+          <v:shape id="_x0000_i1054" type="#_x0000_t75" style="width:168.9pt;height:79.85pt" o:ole="">
             <v:imagedata r:id="rId69" o:title=""/>
           </v:shape>
-          <o:OLEObject Type="Embed" ProgID="Equation.DSMT4" ShapeID="_x0000_i1054" DrawAspect="Content" ObjectID="_1453382549" r:id="rId70"/>
+          <o:OLEObject Type="Embed" ProgID="Equation.DSMT4" ShapeID="_x0000_i1054" DrawAspect="Content" ObjectID="_1453474946" r:id="rId70"/>
         </w:object>
       </w:r>
     </w:p>
@@ -5461,10 +5412,10 @@
           <w:position w:val="-84"/>
         </w:rPr>
         <w:object w:dxaOrig="4900" w:dyaOrig="1800">
-          <v:shape id="_x0000_i1055" type="#_x0000_t75" style="width:244.7pt;height:90.1pt" o:ole="">
+          <v:shape id="_x0000_i1055" type="#_x0000_t75" style="width:244.65pt;height:90.1pt" o:ole="">
             <v:imagedata r:id="rId71" o:title=""/>
           </v:shape>
-          <o:OLEObject Type="Embed" ProgID="Equation.DSMT4" ShapeID="_x0000_i1055" DrawAspect="Content" ObjectID="_1453382550" r:id="rId72"/>
+          <o:OLEObject Type="Embed" ProgID="Equation.DSMT4" ShapeID="_x0000_i1055" DrawAspect="Content" ObjectID="_1453474947" r:id="rId72"/>
         </w:object>
       </w:r>
     </w:p>
@@ -5480,7 +5431,7 @@
           <v:shape id="_x0000_i1056" type="#_x0000_t75" style="width:313.6pt;height:90.1pt" o:ole="">
             <v:imagedata r:id="rId73" o:title=""/>
           </v:shape>
-          <o:OLEObject Type="Embed" ProgID="Equation.DSMT4" ShapeID="_x0000_i1056" DrawAspect="Content" ObjectID="_1453382551" r:id="rId74"/>
+          <o:OLEObject Type="Embed" ProgID="Equation.DSMT4" ShapeID="_x0000_i1056" DrawAspect="Content" ObjectID="_1453474948" r:id="rId74"/>
         </w:object>
       </w:r>
     </w:p>
@@ -5496,15 +5447,15 @@
       <w:pPr>
         <w:pStyle w:val="Heading3"/>
       </w:pPr>
-      <w:bookmarkStart w:id="31" w:name="_e.g.)_Table_method"/>
-      <w:bookmarkStart w:id="32" w:name="_Table_method"/>
-      <w:bookmarkStart w:id="33" w:name="_Toc379193859"/>
+      <w:bookmarkStart w:id="30" w:name="_e.g.)_Table_method"/>
+      <w:bookmarkStart w:id="31" w:name="_Table_method"/>
+      <w:bookmarkStart w:id="32" w:name="_Toc379193859"/>
+      <w:bookmarkEnd w:id="30"/>
       <w:bookmarkEnd w:id="31"/>
+      <w:r>
+        <w:t>Table method</w:t>
+      </w:r>
       <w:bookmarkEnd w:id="32"/>
-      <w:r>
-        <w:t>Table method</w:t>
-      </w:r>
-      <w:bookmarkEnd w:id="33"/>
     </w:p>
     <w:p>
       <w:pPr>
@@ -5565,10 +5516,10 @@
           <w:position w:val="-34"/>
         </w:rPr>
         <w:object w:dxaOrig="2540" w:dyaOrig="800">
-          <v:shape id="_x0000_i1057" type="#_x0000_t75" style="width:126.75pt;height:40.2pt" o:ole="">
+          <v:shape id="_x0000_i1057" type="#_x0000_t75" style="width:126.6pt;height:40.25pt" o:ole="">
             <v:imagedata r:id="rId75" o:title=""/>
           </v:shape>
-          <o:OLEObject Type="Embed" ProgID="Equation.DSMT4" ShapeID="_x0000_i1057" DrawAspect="Content" ObjectID="_1453382552" r:id="rId76"/>
+          <o:OLEObject Type="Embed" ProgID="Equation.DSMT4" ShapeID="_x0000_i1057" DrawAspect="Content" ObjectID="_1453474949" r:id="rId76"/>
         </w:object>
       </w:r>
     </w:p>
@@ -6311,11 +6262,11 @@
       <w:pPr>
         <w:pStyle w:val="Heading3"/>
       </w:pPr>
-      <w:bookmarkStart w:id="34" w:name="_Toc379193860"/>
+      <w:bookmarkStart w:id="33" w:name="_Toc379193860"/>
       <w:r>
         <w:t>Kemal’s Method</w:t>
       </w:r>
-      <w:bookmarkEnd w:id="34"/>
+      <w:bookmarkEnd w:id="33"/>
     </w:p>
     <w:p>
       <w:pPr>
@@ -6343,10 +6294,10 @@
           <w:position w:val="-50"/>
         </w:rPr>
         <w:object w:dxaOrig="2200" w:dyaOrig="1120">
-          <v:shape id="_x0000_i1058" type="#_x0000_t75" style="width:110pt;height:56.1pt" o:ole="">
+          <v:shape id="_x0000_i1058" type="#_x0000_t75" style="width:109.9pt;height:55.95pt" o:ole="">
             <v:imagedata r:id="rId77" o:title=""/>
           </v:shape>
-          <o:OLEObject Type="Embed" ProgID="Equation.DSMT4" ShapeID="_x0000_i1058" DrawAspect="Content" ObjectID="_1453382553" r:id="rId78"/>
+          <o:OLEObject Type="Embed" ProgID="Equation.DSMT4" ShapeID="_x0000_i1058" DrawAspect="Content" ObjectID="_1453474950" r:id="rId78"/>
         </w:object>
       </w:r>
     </w:p>
@@ -6362,10 +6313,10 @@
           <w:position w:val="-28"/>
         </w:rPr>
         <w:object w:dxaOrig="2100" w:dyaOrig="680">
-          <v:shape id="_x0000_i1059" type="#_x0000_t75" style="width:105.15pt;height:34pt" o:ole="">
+          <v:shape id="_x0000_i1059" type="#_x0000_t75" style="width:105.1pt;height:34.1pt" o:ole="">
             <v:imagedata r:id="rId79" o:title=""/>
           </v:shape>
-          <o:OLEObject Type="Embed" ProgID="Equation.DSMT4" ShapeID="_x0000_i1059" DrawAspect="Content" ObjectID="_1453382554" r:id="rId80"/>
+          <o:OLEObject Type="Embed" ProgID="Equation.DSMT4" ShapeID="_x0000_i1059" DrawAspect="Content" ObjectID="_1453474951" r:id="rId80"/>
         </w:object>
       </w:r>
       <w:r>
@@ -6402,22 +6353,17 @@
         <w:t>x</w:t>
       </w:r>
       <w:r>
-        <w:t xml:space="preserve"> at this point, </w:t>
-      </w:r>
-      <w:proofErr w:type="gramStart"/>
-      <w:r>
-        <w:t xml:space="preserve">assume </w:t>
-      </w:r>
-      <w:proofErr w:type="gramEnd"/>
+        <w:t xml:space="preserve"> at this point, assume </w:t>
+      </w:r>
       <w:r>
         <w:rPr>
           <w:position w:val="-14"/>
         </w:rPr>
         <w:object w:dxaOrig="1240" w:dyaOrig="400">
-          <v:shape id="_x0000_i1060" type="#_x0000_t75" style="width:61.85pt;height:19.9pt" o:ole="">
+          <v:shape id="_x0000_i1060" type="#_x0000_t75" style="width:61.75pt;height:19.8pt" o:ole="">
             <v:imagedata r:id="rId81" o:title=""/>
           </v:shape>
-          <o:OLEObject Type="Embed" ProgID="Equation.DSMT4" ShapeID="_x0000_i1060" DrawAspect="Content" ObjectID="_1453382555" r:id="rId82"/>
+          <o:OLEObject Type="Embed" ProgID="Equation.DSMT4" ShapeID="_x0000_i1060" DrawAspect="Content" ObjectID="_1453474952" r:id="rId82"/>
         </w:object>
       </w:r>
       <w:r>
@@ -6437,11 +6383,11 @@
       <w:pPr>
         <w:pStyle w:val="Heading1"/>
       </w:pPr>
-      <w:bookmarkStart w:id="35" w:name="_Toc379193861"/>
+      <w:bookmarkStart w:id="34" w:name="_Toc379193861"/>
       <w:r>
         <w:t>Frequency/Time Domain</w:t>
       </w:r>
-      <w:bookmarkEnd w:id="35"/>
+      <w:bookmarkEnd w:id="34"/>
     </w:p>
     <w:p>
       <w:pPr>
@@ -6552,20 +6498,18 @@
         </w:rPr>
         <w:t>multiplied</w:t>
       </w:r>
-      <w:proofErr w:type="gramStart"/>
       <w:r>
         <w:t xml:space="preserve">: </w:t>
       </w:r>
-      <w:proofErr w:type="gramEnd"/>
       <w:r>
         <w:rPr>
           <w:position w:val="-14"/>
         </w:rPr>
         <w:object w:dxaOrig="2200" w:dyaOrig="400">
-          <v:shape id="_x0000_i1061" type="#_x0000_t75" style="width:110pt;height:19.9pt" o:ole="">
+          <v:shape id="_x0000_i1061" type="#_x0000_t75" style="width:109.9pt;height:19.8pt" o:ole="">
             <v:imagedata r:id="rId84" o:title=""/>
           </v:shape>
-          <o:OLEObject Type="Embed" ProgID="Equation.DSMT4" ShapeID="_x0000_i1061" DrawAspect="Content" ObjectID="_1453382556" r:id="rId85"/>
+          <o:OLEObject Type="Embed" ProgID="Equation.DSMT4" ShapeID="_x0000_i1061" DrawAspect="Content" ObjectID="_1453474953" r:id="rId85"/>
         </w:object>
       </w:r>
       <w:r>
@@ -6609,10 +6553,10 @@
           <w:position w:val="-18"/>
         </w:rPr>
         <w:object w:dxaOrig="3760" w:dyaOrig="520">
-          <v:shape id="_x0000_i1062" type="#_x0000_t75" style="width:188.15pt;height:26.05pt" o:ole="">
+          <v:shape id="_x0000_i1062" type="#_x0000_t75" style="width:188pt;height:25.95pt" o:ole="">
             <v:imagedata r:id="rId86" o:title=""/>
           </v:shape>
-          <o:OLEObject Type="Embed" ProgID="Equation.DSMT4" ShapeID="_x0000_i1062" DrawAspect="Content" ObjectID="_1453382557" r:id="rId87"/>
+          <o:OLEObject Type="Embed" ProgID="Equation.DSMT4" ShapeID="_x0000_i1062" DrawAspect="Content" ObjectID="_1453474954" r:id="rId87"/>
         </w:object>
       </w:r>
     </w:p>
@@ -6630,10 +6574,10 @@
           <w:position w:val="-50"/>
         </w:rPr>
         <w:object w:dxaOrig="2420" w:dyaOrig="1160">
-          <v:shape id="_x0000_i1063" type="#_x0000_t75" style="width:121.05pt;height:57.85pt" o:ole="">
+          <v:shape id="_x0000_i1063" type="#_x0000_t75" style="width:121.15pt;height:57.65pt" o:ole="">
             <v:imagedata r:id="rId88" o:title=""/>
           </v:shape>
-          <o:OLEObject Type="Embed" ProgID="Equation.DSMT4" ShapeID="_x0000_i1063" DrawAspect="Content" ObjectID="_1453382558" r:id="rId89"/>
+          <o:OLEObject Type="Embed" ProgID="Equation.DSMT4" ShapeID="_x0000_i1063" DrawAspect="Content" ObjectID="_1453474955" r:id="rId89"/>
         </w:object>
       </w:r>
     </w:p>
@@ -6650,13 +6594,26 @@
     </w:p>
     <w:p>
       <w:pPr>
+        <w:pStyle w:val="NoSpacing"/>
+      </w:pPr>
+    </w:p>
+    <w:p>
+      <w:pPr>
+        <w:pStyle w:val="NoSpacing"/>
+      </w:pPr>
+      <w:r>
+        <w:t>Sometimes the coefficient can actually be your normalized frequency (remember this to save steps)</w:t>
+      </w:r>
+    </w:p>
+    <w:p>
+      <w:pPr>
         <w:pStyle w:val="Heading3"/>
       </w:pPr>
-      <w:bookmarkStart w:id="36" w:name="_Toc379193862"/>
+      <w:bookmarkStart w:id="35" w:name="_Toc379193862"/>
       <w:r>
         <w:t>e.g.</w:t>
       </w:r>
-      <w:bookmarkEnd w:id="36"/>
+      <w:bookmarkEnd w:id="35"/>
     </w:p>
     <w:p>
       <w:pPr>
@@ -6673,10 +6630,10 @@
           <w:position w:val="-12"/>
         </w:rPr>
         <w:object w:dxaOrig="800" w:dyaOrig="360">
-          <v:shape id="_x0000_i1064" type="#_x0000_t75" style="width:40.2pt;height:18.1pt" o:ole="">
+          <v:shape id="_x0000_i1064" type="#_x0000_t75" style="width:40.25pt;height:18.1pt" o:ole="">
             <v:imagedata r:id="rId90" o:title=""/>
           </v:shape>
-          <o:OLEObject Type="Embed" ProgID="Equation.DSMT4" ShapeID="_x0000_i1064" DrawAspect="Content" ObjectID="_1453382559" r:id="rId91"/>
+          <o:OLEObject Type="Embed" ProgID="Equation.DSMT4" ShapeID="_x0000_i1064" DrawAspect="Content" ObjectID="_1453474956" r:id="rId91"/>
         </w:object>
       </w:r>
       <w:r>
@@ -6692,10 +6649,10 @@
           <w:position w:val="-44"/>
         </w:rPr>
         <w:object w:dxaOrig="1219" w:dyaOrig="999">
-          <v:shape id="_x0000_i1065" type="#_x0000_t75" style="width:60.95pt;height:49.9pt" o:ole="">
+          <v:shape id="_x0000_i1065" type="#_x0000_t75" style="width:61.1pt;height:49.8pt" o:ole="">
             <v:imagedata r:id="rId92" o:title=""/>
           </v:shape>
-          <o:OLEObject Type="Embed" ProgID="Equation.DSMT4" ShapeID="_x0000_i1065" DrawAspect="Content" ObjectID="_1453382560" r:id="rId93"/>
+          <o:OLEObject Type="Embed" ProgID="Equation.DSMT4" ShapeID="_x0000_i1065" DrawAspect="Content" ObjectID="_1453474957" r:id="rId93"/>
         </w:object>
       </w:r>
     </w:p>
@@ -6708,13 +6665,13 @@
       <w:pPr>
         <w:pStyle w:val="Heading2"/>
       </w:pPr>
-      <w:bookmarkStart w:id="37" w:name="_Frequency_Response"/>
-      <w:bookmarkStart w:id="38" w:name="_Toc379193863"/>
+      <w:bookmarkStart w:id="36" w:name="_Frequency_Response"/>
+      <w:bookmarkStart w:id="37" w:name="_Toc379193863"/>
+      <w:bookmarkEnd w:id="36"/>
+      <w:r>
+        <w:t>Frequency Response</w:t>
+      </w:r>
       <w:bookmarkEnd w:id="37"/>
-      <w:r>
-        <w:t>Frequency Response</w:t>
-      </w:r>
-      <w:bookmarkEnd w:id="38"/>
     </w:p>
     <w:p>
       <w:pPr>
@@ -6725,10 +6682,10 @@
           <w:position w:val="-34"/>
         </w:rPr>
         <w:object w:dxaOrig="1719" w:dyaOrig="800">
-          <v:shape id="_x0000_i1066" type="#_x0000_t75" style="width:86.15pt;height:40.2pt" o:ole="">
+          <v:shape id="_x0000_i1066" type="#_x0000_t75" style="width:86pt;height:40.25pt" o:ole="">
             <v:imagedata r:id="rId94" o:title=""/>
           </v:shape>
-          <o:OLEObject Type="Embed" ProgID="Equation.DSMT4" ShapeID="_x0000_i1066" DrawAspect="Content" ObjectID="_1453382561" r:id="rId95"/>
+          <o:OLEObject Type="Embed" ProgID="Equation.DSMT4" ShapeID="_x0000_i1066" DrawAspect="Content" ObjectID="_1453474958" r:id="rId95"/>
         </w:object>
       </w:r>
     </w:p>
@@ -6749,10 +6706,10 @@
           <w:position w:val="-62"/>
         </w:rPr>
         <w:object w:dxaOrig="4180" w:dyaOrig="1340">
-          <v:shape id="_x0000_i1067" type="#_x0000_t75" style="width:208.95pt;height:67.15pt" o:ole="">
+          <v:shape id="_x0000_i1067" type="#_x0000_t75" style="width:208.85pt;height:67.2pt" o:ole="">
             <v:imagedata r:id="rId96" o:title=""/>
           </v:shape>
-          <o:OLEObject Type="Embed" ProgID="Equation.DSMT4" ShapeID="_x0000_i1067" DrawAspect="Content" ObjectID="_1453382562" r:id="rId97"/>
+          <o:OLEObject Type="Embed" ProgID="Equation.DSMT4" ShapeID="_x0000_i1067" DrawAspect="Content" ObjectID="_1453474959" r:id="rId97"/>
         </w:object>
       </w:r>
     </w:p>
@@ -6773,10 +6730,10 @@
           <w:position w:val="-24"/>
         </w:rPr>
         <w:object w:dxaOrig="1800" w:dyaOrig="660">
-          <v:shape id="_x0000_i1068" type="#_x0000_t75" style="width:90.1pt;height:33.15pt" o:ole="">
+          <v:shape id="_x0000_i1068" type="#_x0000_t75" style="width:90.1pt;height:33.1pt" o:ole="">
             <v:imagedata r:id="rId98" o:title=""/>
           </v:shape>
-          <o:OLEObject Type="Embed" ProgID="Equation.DSMT4" ShapeID="_x0000_i1068" DrawAspect="Content" ObjectID="_1453382563" r:id="rId99"/>
+          <o:OLEObject Type="Embed" ProgID="Equation.DSMT4" ShapeID="_x0000_i1068" DrawAspect="Content" ObjectID="_1453474960" r:id="rId99"/>
         </w:object>
       </w:r>
     </w:p>
@@ -6795,10 +6752,10 @@
           <w:position w:val="-64"/>
         </w:rPr>
         <w:object w:dxaOrig="2260" w:dyaOrig="1400">
-          <v:shape id="_x0000_i1069" type="#_x0000_t75" style="width:113.1pt;height:69.8pt" o:ole="">
+          <v:shape id="_x0000_i1069" type="#_x0000_t75" style="width:112.95pt;height:69.95pt" o:ole="">
             <v:imagedata r:id="rId100" o:title=""/>
           </v:shape>
-          <o:OLEObject Type="Embed" ProgID="Equation.DSMT4" ShapeID="_x0000_i1069" DrawAspect="Content" ObjectID="_1453382564" r:id="rId101"/>
+          <o:OLEObject Type="Embed" ProgID="Equation.DSMT4" ShapeID="_x0000_i1069" DrawAspect="Content" ObjectID="_1453474961" r:id="rId101"/>
         </w:object>
       </w:r>
     </w:p>
@@ -6811,10 +6768,10 @@
           <w:position w:val="-24"/>
         </w:rPr>
         <w:object w:dxaOrig="1800" w:dyaOrig="660">
-          <v:shape id="_x0000_i1070" type="#_x0000_t75" style="width:90.1pt;height:33.15pt" o:ole="">
+          <v:shape id="_x0000_i1070" type="#_x0000_t75" style="width:90.1pt;height:33.1pt" o:ole="">
             <v:imagedata r:id="rId102" o:title=""/>
           </v:shape>
-          <o:OLEObject Type="Embed" ProgID="Equation.DSMT4" ShapeID="_x0000_i1070" DrawAspect="Content" ObjectID="_1453382565" r:id="rId103"/>
+          <o:OLEObject Type="Embed" ProgID="Equation.DSMT4" ShapeID="_x0000_i1070" DrawAspect="Content" ObjectID="_1453474962" r:id="rId103"/>
         </w:object>
       </w:r>
     </w:p>
@@ -6891,10 +6848,10 @@
                 <w:position w:val="-14"/>
               </w:rPr>
               <w:object w:dxaOrig="840" w:dyaOrig="400">
-                <v:shape id="_x0000_i1071" type="#_x0000_t75" style="width:41.95pt;height:19.9pt" o:ole="">
+                <v:shape id="_x0000_i1071" type="#_x0000_t75" style="width:41.95pt;height:19.8pt" o:ole="">
                   <v:imagedata r:id="rId104" o:title=""/>
                 </v:shape>
-                <o:OLEObject Type="Embed" ProgID="Equation.DSMT4" ShapeID="_x0000_i1071" DrawAspect="Content" ObjectID="_1453382566" r:id="rId105"/>
+                <o:OLEObject Type="Embed" ProgID="Equation.DSMT4" ShapeID="_x0000_i1071" DrawAspect="Content" ObjectID="_1453474963" r:id="rId105"/>
               </w:object>
             </w:r>
           </w:p>
@@ -6981,10 +6938,10 @@
                 <w:position w:val="-12"/>
               </w:rPr>
               <w:object w:dxaOrig="400" w:dyaOrig="360">
-                <v:shape id="_x0000_i1072" type="#_x0000_t75" style="width:19.9pt;height:18.1pt" o:ole="">
+                <v:shape id="_x0000_i1072" type="#_x0000_t75" style="width:19.8pt;height:18.1pt" o:ole="">
                   <v:imagedata r:id="rId106" o:title=""/>
                 </v:shape>
-                <o:OLEObject Type="Embed" ProgID="Equation.DSMT4" ShapeID="_x0000_i1072" DrawAspect="Content" ObjectID="_1453382567" r:id="rId107"/>
+                <o:OLEObject Type="Embed" ProgID="Equation.DSMT4" ShapeID="_x0000_i1072" DrawAspect="Content" ObjectID="_1453474964" r:id="rId107"/>
               </w:object>
             </w:r>
           </w:p>
@@ -7002,10 +6959,10 @@
                 <w:position w:val="-8"/>
               </w:rPr>
               <w:object w:dxaOrig="1660" w:dyaOrig="400">
-                <v:shape id="_x0000_i1073" type="#_x0000_t75" style="width:83.05pt;height:19.9pt" o:ole="">
+                <v:shape id="_x0000_i1073" type="#_x0000_t75" style="width:82.9pt;height:19.8pt" o:ole="">
                   <v:imagedata r:id="rId108" o:title=""/>
                 </v:shape>
-                <o:OLEObject Type="Embed" ProgID="Equation.DSMT4" ShapeID="_x0000_i1073" DrawAspect="Content" ObjectID="_1453382568" r:id="rId109"/>
+                <o:OLEObject Type="Embed" ProgID="Equation.DSMT4" ShapeID="_x0000_i1073" DrawAspect="Content" ObjectID="_1453474965" r:id="rId109"/>
               </w:object>
             </w:r>
           </w:p>
@@ -7026,7 +6983,7 @@
                 <v:shape id="_x0000_i1074" type="#_x0000_t75" style="width:18.1pt;height:18.1pt" o:ole="">
                   <v:imagedata r:id="rId110" o:title=""/>
                 </v:shape>
-                <o:OLEObject Type="Embed" ProgID="Equation.DSMT4" ShapeID="_x0000_i1074" DrawAspect="Content" ObjectID="_1453382569" r:id="rId111"/>
+                <o:OLEObject Type="Embed" ProgID="Equation.DSMT4" ShapeID="_x0000_i1074" DrawAspect="Content" ObjectID="_1453474966" r:id="rId111"/>
               </w:object>
             </w:r>
           </w:p>
@@ -7042,7 +6999,6 @@
               <w:pStyle w:val="NoSpacing"/>
             </w:pPr>
             <w:r>
-              <w:lastRenderedPageBreak/>
               <w:t>π</w:t>
             </w:r>
           </w:p>
@@ -7157,10 +7113,10 @@
           <w:position w:val="-56"/>
         </w:rPr>
         <w:object w:dxaOrig="4099" w:dyaOrig="1359">
-          <v:shape id="_x0000_i1075" type="#_x0000_t75" style="width:204.95pt;height:68pt" o:ole="">
+          <v:shape id="_x0000_i1075" type="#_x0000_t75" style="width:205.1pt;height:67.9pt" o:ole="">
             <v:imagedata r:id="rId113" o:title=""/>
           </v:shape>
-          <o:OLEObject Type="Embed" ProgID="Equation.DSMT4" ShapeID="_x0000_i1075" DrawAspect="Content" ObjectID="_1453382570" r:id="rId114"/>
+          <o:OLEObject Type="Embed" ProgID="Equation.DSMT4" ShapeID="_x0000_i1075" DrawAspect="Content" ObjectID="_1453474967" r:id="rId114"/>
         </w:object>
       </w:r>
     </w:p>
@@ -7168,11 +7124,11 @@
       <w:pPr>
         <w:pStyle w:val="Heading1"/>
       </w:pPr>
-      <w:bookmarkStart w:id="39" w:name="_Toc379193864"/>
+      <w:bookmarkStart w:id="38" w:name="_Toc379193864"/>
       <w:r>
         <w:t>Filter a signal</w:t>
       </w:r>
-      <w:bookmarkEnd w:id="39"/>
+      <w:bookmarkEnd w:id="38"/>
     </w:p>
     <w:p>
       <w:pPr>
@@ -7186,7 +7142,7 @@
           <v:shape id="_x0000_i1076" type="#_x0000_t75" style="width:30.05pt;height:18.1pt" o:ole="">
             <v:imagedata r:id="rId115" o:title=""/>
           </v:shape>
-          <o:OLEObject Type="Embed" ProgID="Equation.DSMT4" ShapeID="_x0000_i1076" DrawAspect="Content" ObjectID="_1453382571" r:id="rId116"/>
+          <o:OLEObject Type="Embed" ProgID="Equation.DSMT4" ShapeID="_x0000_i1076" DrawAspect="Content" ObjectID="_1453474968" r:id="rId116"/>
         </w:object>
       </w:r>
     </w:p>
@@ -7213,10 +7169,10 @@
           <w:position w:val="-28"/>
         </w:rPr>
         <w:object w:dxaOrig="4020" w:dyaOrig="680">
-          <v:shape id="_x0000_i1077" type="#_x0000_t75" style="width:201pt;height:34pt" o:ole="">
+          <v:shape id="_x0000_i1077" type="#_x0000_t75" style="width:201pt;height:34.1pt" o:ole="">
             <v:imagedata r:id="rId117" o:title=""/>
           </v:shape>
-          <o:OLEObject Type="Embed" ProgID="Equation.DSMT4" ShapeID="_x0000_i1077" DrawAspect="Content" ObjectID="_1453382572" r:id="rId118"/>
+          <o:OLEObject Type="Embed" ProgID="Equation.DSMT4" ShapeID="_x0000_i1077" DrawAspect="Content" ObjectID="_1453474969" r:id="rId118"/>
         </w:object>
       </w:r>
     </w:p>
@@ -7224,11 +7180,11 @@
       <w:pPr>
         <w:pStyle w:val="Heading1"/>
       </w:pPr>
-      <w:bookmarkStart w:id="40" w:name="_Toc379193865"/>
+      <w:bookmarkStart w:id="39" w:name="_Toc379193865"/>
       <w:r>
         <w:t>State Space</w:t>
       </w:r>
-      <w:bookmarkEnd w:id="40"/>
+      <w:bookmarkEnd w:id="39"/>
     </w:p>
     <w:p>
       <w:pPr>
@@ -7304,10 +7260,10 @@
           <w:position w:val="-34"/>
         </w:rPr>
         <w:object w:dxaOrig="1640" w:dyaOrig="800">
-          <v:shape id="_x0000_i1078" type="#_x0000_t75" style="width:82.15pt;height:40.2pt" o:ole="">
+          <v:shape id="_x0000_i1078" type="#_x0000_t75" style="width:82.25pt;height:40.25pt" o:ole="">
             <v:imagedata r:id="rId119" o:title=""/>
           </v:shape>
-          <o:OLEObject Type="Embed" ProgID="Equation.DSMT4" ShapeID="_x0000_i1078" DrawAspect="Content" ObjectID="_1453382573" r:id="rId120"/>
+          <o:OLEObject Type="Embed" ProgID="Equation.DSMT4" ShapeID="_x0000_i1078" DrawAspect="Content" ObjectID="_1453474970" r:id="rId120"/>
         </w:object>
       </w:r>
       <w:r>
@@ -7321,10 +7277,10 @@
           <w:position w:val="-34"/>
         </w:rPr>
         <w:object w:dxaOrig="2680" w:dyaOrig="800">
-          <v:shape id="_x0000_i1079" type="#_x0000_t75" style="width:133.85pt;height:40.2pt" o:ole="">
+          <v:shape id="_x0000_i1079" type="#_x0000_t75" style="width:133.75pt;height:40.25pt" o:ole="">
             <v:imagedata r:id="rId121" o:title=""/>
           </v:shape>
-          <o:OLEObject Type="Embed" ProgID="Equation.DSMT4" ShapeID="_x0000_i1079" DrawAspect="Content" ObjectID="_1453382574" r:id="rId122"/>
+          <o:OLEObject Type="Embed" ProgID="Equation.DSMT4" ShapeID="_x0000_i1079" DrawAspect="Content" ObjectID="_1453474971" r:id="rId122"/>
         </w:object>
       </w:r>
     </w:p>
@@ -7340,11 +7296,11 @@
       <w:pPr>
         <w:pStyle w:val="Heading1"/>
       </w:pPr>
-      <w:bookmarkStart w:id="41" w:name="_Toc379193866"/>
+      <w:bookmarkStart w:id="40" w:name="_Toc379193866"/>
       <w:r>
         <w:t>Complex Numbers</w:t>
       </w:r>
-      <w:bookmarkEnd w:id="41"/>
+      <w:bookmarkEnd w:id="40"/>
     </w:p>
     <w:p>
       <w:pPr>
@@ -7353,6 +7309,18 @@
       <w:r>
         <w:t>Draw a graph where the x values represent the real dimension and the y values represent the complex dimension.</w:t>
       </w:r>
+      <w:r>
+        <w:t xml:space="preserve"> This is actually the graph of e</w:t>
+      </w:r>
+      <w:r>
+        <w:rPr>
+          <w:vertAlign w:val="superscript"/>
+        </w:rPr>
+        <w:t>ix</w:t>
+      </w:r>
+      <w:r>
+        <w:t>.</w:t>
+      </w:r>
     </w:p>
     <w:p>
       <w:pPr>
@@ -7376,24 +7344,22 @@
       <w:pPr>
         <w:pStyle w:val="NoSpacing"/>
       </w:pPr>
-      <w:proofErr w:type="gramStart"/>
-      <w:r>
-        <w:t>e.g.</w:t>
-      </w:r>
-      <w:proofErr w:type="gramEnd"/>
-      <w:r>
-        <w:t xml:space="preserve"> </w:t>
+      <w:r>
+        <w:t xml:space="preserve">e.g. </w:t>
       </w:r>
       <w:r>
         <w:rPr>
           <w:position w:val="-6"/>
         </w:rPr>
         <w:object w:dxaOrig="320" w:dyaOrig="360">
-          <v:shape id="_x0000_i1080" type="#_x0000_t75" style="width:15.9pt;height:18.1pt" o:ole="">
+          <v:shape id="_x0000_i1080" type="#_x0000_t75" style="width:16.05pt;height:18.1pt" o:ole="">
             <v:imagedata r:id="rId123" o:title=""/>
           </v:shape>
-          <o:OLEObject Type="Embed" ProgID="Equation.DSMT4" ShapeID="_x0000_i1080" DrawAspect="Content" ObjectID="_1453382575" r:id="rId124"/>
+          <o:OLEObject Type="Embed" ProgID="Equation.DSMT4" ShapeID="_x0000_i1080" DrawAspect="Content" ObjectID="_1453474972" r:id="rId124"/>
         </w:object>
+      </w:r>
+      <w:r>
+        <w:t xml:space="preserve">        I</w:t>
       </w:r>
     </w:p>
     <w:p>
@@ -7406,9 +7372,17 @@
           <w:lang w:eastAsia="en-CA"/>
         </w:rPr>
         <w:drawing>
-          <wp:inline distT="0" distB="0" distL="0" distR="0" wp14:anchorId="504336FA" wp14:editId="3DA0FFE5">
+          <wp:anchor distT="0" distB="0" distL="114300" distR="114300" simplePos="0" relativeHeight="251658240" behindDoc="0" locked="0" layoutInCell="1" allowOverlap="1">
+            <wp:simplePos x="0" y="0"/>
+            <wp:positionH relativeFrom="column">
+              <wp:posOffset>0</wp:posOffset>
+            </wp:positionH>
+            <wp:positionV relativeFrom="paragraph">
+              <wp:posOffset>0</wp:posOffset>
+            </wp:positionV>
             <wp:extent cx="1296035" cy="1296035"/>
             <wp:effectExtent l="0" t="0" r="0" b="0"/>
+            <wp:wrapSquare wrapText="bothSides"/>
             <wp:docPr id="3" name="Picture 3" descr="https://lh6.googleusercontent.com/X2PNDF3OKGJ7T-N_y8EAclM1mkExQHiOTKYdDtNmFVovdf01X2Zv0YJfZ1W0jAmDapw4YxuFau2oJXFwuhuJIScA-EEdDJewuu-DKT-MxGy4HAwR7COoTQoM"/>
             <wp:cNvGraphicFramePr>
               <a:graphicFrameLocks xmlns:a="http://schemas.openxmlformats.org/drawingml/2006/main" noChangeAspect="1"/>
@@ -7451,7 +7425,13 @@
                 </pic:pic>
               </a:graphicData>
             </a:graphic>
-          </wp:inline>
+            <wp14:sizeRelH relativeFrom="page">
+              <wp14:pctWidth>0</wp14:pctWidth>
+            </wp14:sizeRelH>
+            <wp14:sizeRelV relativeFrom="page">
+              <wp14:pctHeight>0</wp14:pctHeight>
+            </wp14:sizeRelV>
+          </wp:anchor>
         </w:drawing>
       </w:r>
     </w:p>
@@ -7459,56 +7439,78 @@
       <w:pPr>
         <w:pStyle w:val="NoSpacing"/>
       </w:pPr>
-      <w:r>
-        <w:t>Magnitude =</w:t>
-      </w:r>
-      <w:r>
-        <w:rPr>
-          <w:position w:val="-6"/>
-        </w:rPr>
-        <w:object w:dxaOrig="820" w:dyaOrig="380">
-          <v:shape id="_x0000_i1081" type="#_x0000_t75" style="width:41.1pt;height:19pt" o:ole="">
+    </w:p>
+    <w:p>
+      <w:pPr>
+        <w:pStyle w:val="NoSpacing"/>
+      </w:pPr>
+    </w:p>
+    <w:p>
+      <w:pPr>
+        <w:pStyle w:val="NoSpacing"/>
+      </w:pPr>
+      <w:r>
+        <w:rPr>
+          <w:position w:val="-4"/>
+        </w:rPr>
+        <w:object w:dxaOrig="260" w:dyaOrig="260">
+          <v:shape id="_x0000_i1081" type="#_x0000_t75" style="width:12.95pt;height:12.95pt" o:ole="">
             <v:imagedata r:id="rId126" o:title=""/>
           </v:shape>
-          <o:OLEObject Type="Embed" ProgID="Equation.DSMT4" ShapeID="_x0000_i1081" DrawAspect="Content" ObjectID="_1453382576" r:id="rId127"/>
+          <o:OLEObject Type="Embed" ProgID="Equation.DSMT4" ShapeID="_x0000_i1081" DrawAspect="Content" ObjectID="_1453474973" r:id="rId127"/>
         </w:object>
       </w:r>
-      <w:r>
-        <w:t>=</w:t>
+    </w:p>
+    <w:p>
+      <w:pPr>
+        <w:pStyle w:val="NoSpacing"/>
+      </w:pPr>
+    </w:p>
+    <w:p>
+      <w:pPr>
+        <w:pStyle w:val="NoSpacing"/>
+      </w:pPr>
+    </w:p>
+    <w:p>
+      <w:pPr>
+        <w:pStyle w:val="NoSpacing"/>
+      </w:pPr>
+    </w:p>
+    <w:p>
+      <w:pPr>
+        <w:pStyle w:val="NoSpacing"/>
+      </w:pPr>
+    </w:p>
+    <w:p>
+      <w:pPr>
+        <w:pStyle w:val="NoSpacing"/>
+      </w:pPr>
+      <w:r>
+        <w:t>Magnitude =</w:t>
       </w:r>
       <w:r>
         <w:rPr>
           <w:position w:val="-6"/>
         </w:rPr>
-        <w:object w:dxaOrig="380" w:dyaOrig="340">
-          <v:shape id="_x0000_i1082" type="#_x0000_t75" style="width:19pt;height:16.8pt" o:ole="">
+        <w:object w:dxaOrig="820" w:dyaOrig="380">
+          <v:shape id="_x0000_i1082" type="#_x0000_t75" style="width:40.95pt;height:19.1pt" o:ole="">
             <v:imagedata r:id="rId128" o:title=""/>
           </v:shape>
-          <o:OLEObject Type="Embed" ProgID="Equation.DSMT4" ShapeID="_x0000_i1082" DrawAspect="Content" ObjectID="_1453382577" r:id="rId129"/>
+          <o:OLEObject Type="Embed" ProgID="Equation.DSMT4" ShapeID="_x0000_i1082" DrawAspect="Content" ObjectID="_1453474974" r:id="rId129"/>
         </w:object>
       </w:r>
-    </w:p>
-    <w:p>
-      <w:pPr>
-        <w:pStyle w:val="NoSpacing"/>
-      </w:pPr>
-    </w:p>
-    <w:p>
-      <w:pPr>
-        <w:pStyle w:val="NoSpacing"/>
-      </w:pPr>
-      <w:r>
-        <w:t xml:space="preserve">Divide by the magnitude on the unit circle. Thus, the point is: </w:t>
-      </w:r>
-      <w:r>
-        <w:rPr>
-          <w:position w:val="-14"/>
-        </w:rPr>
-        <w:object w:dxaOrig="580" w:dyaOrig="400">
-          <v:shape id="_x0000_i1083" type="#_x0000_t75" style="width:29.15pt;height:19.9pt" o:ole="">
+      <w:r>
+        <w:t>=</w:t>
+      </w:r>
+      <w:r>
+        <w:rPr>
+          <w:position w:val="-6"/>
+        </w:rPr>
+        <w:object w:dxaOrig="380" w:dyaOrig="340">
+          <v:shape id="_x0000_i1083" type="#_x0000_t75" style="width:19.1pt;height:16.7pt" o:ole="">
             <v:imagedata r:id="rId130" o:title=""/>
           </v:shape>
-          <o:OLEObject Type="Embed" ProgID="Equation.DSMT4" ShapeID="_x0000_i1083" DrawAspect="Content" ObjectID="_1453382578" r:id="rId131"/>
+          <o:OLEObject Type="Embed" ProgID="Equation.DSMT4" ShapeID="_x0000_i1083" DrawAspect="Content" ObjectID="_1453474975" r:id="rId131"/>
         </w:object>
       </w:r>
     </w:p>
@@ -7516,71 +7518,79 @@
       <w:pPr>
         <w:pStyle w:val="NoSpacing"/>
       </w:pPr>
-      <w:r>
-        <w:t>Know your special triangles.</w:t>
-      </w:r>
-    </w:p>
-    <w:p>
-      <w:pPr>
-        <w:pStyle w:val="NoSpacing"/>
-      </w:pPr>
-    </w:p>
-    <w:p>
-      <w:pPr>
-        <w:pStyle w:val="NoSpacing"/>
-      </w:pPr>
-      <w:r>
-        <w:rPr>
-          <w:position w:val="-4"/>
-        </w:rPr>
-        <w:object w:dxaOrig="260" w:dyaOrig="220">
-          <v:shape id="_x0000_i1084" type="#_x0000_t75" style="width:12.8pt;height:11.05pt" o:ole="">
+    </w:p>
+    <w:p>
+      <w:pPr>
+        <w:pStyle w:val="NoSpacing"/>
+      </w:pPr>
+      <w:r>
+        <w:t xml:space="preserve">Divide by the magnitude on the unit circle. Thus, the point is: </w:t>
+      </w:r>
+      <w:r>
+        <w:rPr>
+          <w:position w:val="-14"/>
+        </w:rPr>
+        <w:object w:dxaOrig="580" w:dyaOrig="400">
+          <v:shape id="_x0000_i1084" type="#_x0000_t75" style="width:29pt;height:19.8pt" o:ole="">
             <v:imagedata r:id="rId132" o:title=""/>
           </v:shape>
-          <o:OLEObject Type="Embed" ProgID="Equation.DSMT4" ShapeID="_x0000_i1084" DrawAspect="Content" ObjectID="_1453382579" r:id="rId133"/>
+          <o:OLEObject Type="Embed" ProgID="Equation.DSMT4" ShapeID="_x0000_i1084" DrawAspect="Content" ObjectID="_1453474976" r:id="rId133"/>
         </w:object>
       </w:r>
-      <w:r>
-        <w:t>= argument or degree</w:t>
-      </w:r>
-    </w:p>
-    <w:p>
-      <w:pPr>
-        <w:pStyle w:val="NoSpacing"/>
-      </w:pPr>
-    </w:p>
-    <w:p>
-      <w:pPr>
-        <w:pStyle w:val="NoSpacing"/>
-      </w:pPr>
-      <w:r>
-        <w:t xml:space="preserve">Now, put it into the form: </w:t>
-      </w:r>
-      <w:r>
-        <w:rPr>
-          <w:position w:val="-14"/>
-        </w:rPr>
-        <w:object w:dxaOrig="999" w:dyaOrig="400">
-          <v:shape id="_x0000_i1085" type="#_x0000_t75" style="width:49.9pt;height:19.9pt" o:ole="">
+    </w:p>
+    <w:p>
+      <w:pPr>
+        <w:pStyle w:val="NoSpacing"/>
+      </w:pPr>
+      <w:r>
+        <w:t>Know your special triangles.</w:t>
+      </w:r>
+    </w:p>
+    <w:p>
+      <w:pPr>
+        <w:pStyle w:val="NoSpacing"/>
+      </w:pPr>
+    </w:p>
+    <w:p>
+      <w:pPr>
+        <w:pStyle w:val="NoSpacing"/>
+      </w:pPr>
+      <w:r>
+        <w:rPr>
+          <w:position w:val="-4"/>
+        </w:rPr>
+        <w:object w:dxaOrig="260" w:dyaOrig="220">
+          <v:shape id="_x0000_i1085" type="#_x0000_t75" style="width:12.95pt;height:10.9pt" o:ole="">
             <v:imagedata r:id="rId134" o:title=""/>
           </v:shape>
-          <o:OLEObject Type="Embed" ProgID="Equation.DSMT4" ShapeID="_x0000_i1085" DrawAspect="Content" ObjectID="_1453382580" r:id="rId135"/>
+          <o:OLEObject Type="Embed" ProgID="Equation.DSMT4" ShapeID="_x0000_i1085" DrawAspect="Content" ObjectID="_1453474977" r:id="rId135"/>
         </w:object>
       </w:r>
-    </w:p>
-    <w:p>
-      <w:pPr>
-        <w:pStyle w:val="NoSpacing"/>
-      </w:pPr>
+      <w:r>
+        <w:t>= argument or degree</w:t>
+      </w:r>
+    </w:p>
+    <w:p>
+      <w:pPr>
+        <w:pStyle w:val="NoSpacing"/>
+      </w:pPr>
+    </w:p>
+    <w:p>
+      <w:pPr>
+        <w:pStyle w:val="NoSpacing"/>
+      </w:pPr>
+      <w:r>
+        <w:t xml:space="preserve">Now, put it into the form: </w:t>
+      </w:r>
       <w:r>
         <w:rPr>
           <w:position w:val="-14"/>
         </w:rPr>
-        <w:object w:dxaOrig="1640" w:dyaOrig="400">
-          <v:shape id="_x0000_i1086" type="#_x0000_t75" style="width:82.15pt;height:19.9pt" o:ole="">
+        <w:object w:dxaOrig="999" w:dyaOrig="400">
+          <v:shape id="_x0000_i1086" type="#_x0000_t75" style="width:49.8pt;height:19.8pt" o:ole="">
             <v:imagedata r:id="rId136" o:title=""/>
           </v:shape>
-          <o:OLEObject Type="Embed" ProgID="Equation.DSMT4" ShapeID="_x0000_i1086" DrawAspect="Content" ObjectID="_1453382581" r:id="rId137"/>
+          <o:OLEObject Type="Embed" ProgID="Equation.DSMT4" ShapeID="_x0000_i1086" DrawAspect="Content" ObjectID="_1453474978" r:id="rId137"/>
         </w:object>
       </w:r>
     </w:p>
@@ -7590,35 +7600,51 @@
       </w:pPr>
       <w:r>
         <w:rPr>
-          <w:position w:val="-16"/>
-        </w:rPr>
-        <w:object w:dxaOrig="800" w:dyaOrig="440">
-          <v:shape id="_x0000_i1087" type="#_x0000_t75" style="width:40.2pt;height:22.1pt" o:ole="">
+          <w:position w:val="-14"/>
+        </w:rPr>
+        <w:object w:dxaOrig="1640" w:dyaOrig="400">
+          <v:shape id="_x0000_i1087" type="#_x0000_t75" style="width:82.25pt;height:19.8pt" o:ole="">
             <v:imagedata r:id="rId138" o:title=""/>
           </v:shape>
-          <o:OLEObject Type="Embed" ProgID="Equation.DSMT4" ShapeID="_x0000_i1087" DrawAspect="Content" ObjectID="_1453382582" r:id="rId139"/>
+          <o:OLEObject Type="Embed" ProgID="Equation.DSMT4" ShapeID="_x0000_i1087" DrawAspect="Content" ObjectID="_1453474979" r:id="rId139"/>
         </w:object>
       </w:r>
-      <w:r>
-        <w:t>= gain</w:t>
-      </w:r>
-    </w:p>
-    <w:p>
-      <w:pPr>
-        <w:pStyle w:val="NoSpacing"/>
-      </w:pPr>
-      <w:r>
-        <w:rPr>
-          <w:position w:val="-14"/>
-        </w:rPr>
-        <w:object w:dxaOrig="840" w:dyaOrig="400">
-          <v:shape id="_x0000_i1088" type="#_x0000_t75" style="width:41.95pt;height:19.9pt" o:ole="">
+    </w:p>
+    <w:p>
+      <w:pPr>
+        <w:pStyle w:val="NoSpacing"/>
+      </w:pPr>
+      <w:r>
+        <w:rPr>
+          <w:position w:val="-16"/>
+        </w:rPr>
+        <w:object w:dxaOrig="800" w:dyaOrig="440">
+          <v:shape id="_x0000_i1088" type="#_x0000_t75" style="width:40.25pt;height:22.2pt" o:ole="">
             <v:imagedata r:id="rId140" o:title=""/>
           </v:shape>
-          <o:OLEObject Type="Embed" ProgID="Equation.DSMT4" ShapeID="_x0000_i1088" DrawAspect="Content" ObjectID="_1453382583" r:id="rId141"/>
+          <o:OLEObject Type="Embed" ProgID="Equation.DSMT4" ShapeID="_x0000_i1088" DrawAspect="Content" ObjectID="_1453474980" r:id="rId141"/>
         </w:object>
       </w:r>
       <w:r>
+        <w:t>= gain</w:t>
+      </w:r>
+    </w:p>
+    <w:p>
+      <w:pPr>
+        <w:pStyle w:val="NoSpacing"/>
+      </w:pPr>
+      <w:r>
+        <w:rPr>
+          <w:position w:val="-14"/>
+        </w:rPr>
+        <w:object w:dxaOrig="840" w:dyaOrig="400">
+          <v:shape id="_x0000_i1089" type="#_x0000_t75" style="width:41.95pt;height:19.8pt" o:ole="">
+            <v:imagedata r:id="rId142" o:title=""/>
+          </v:shape>
+          <o:OLEObject Type="Embed" ProgID="Equation.DSMT4" ShapeID="_x0000_i1089" DrawAspect="Content" ObjectID="_1453474981" r:id="rId143"/>
+        </w:object>
+      </w:r>
+      <w:r>
         <w:t>= phase shift</w:t>
       </w:r>
     </w:p>
@@ -7626,11 +7652,271 @@
       <w:pPr>
         <w:pStyle w:val="Heading1"/>
       </w:pPr>
-      <w:bookmarkStart w:id="42" w:name="_Toc379193867"/>
+      <w:bookmarkStart w:id="41" w:name="_Toc379193867"/>
       <w:r>
         <w:t>Impulse Response to Frequency Response</w:t>
       </w:r>
+      <w:bookmarkEnd w:id="41"/>
+    </w:p>
+    <w:p>
+      <w:pPr>
+        <w:pStyle w:val="NoSpacing"/>
+      </w:pPr>
+    </w:p>
+    <w:p>
+      <w:pPr>
+        <w:pStyle w:val="NoSpacing"/>
+      </w:pPr>
+      <w:r>
+        <w:t>For discrete frequency: p can equal N</w:t>
+      </w:r>
+    </w:p>
+    <w:p>
+      <w:pPr>
+        <w:pStyle w:val="NoSpacing"/>
+      </w:pPr>
+      <w:r>
+        <w:t>For continuous frequency: p can equal T</w:t>
+      </w:r>
+    </w:p>
+    <w:p>
+      <w:pPr>
+        <w:pStyle w:val="NoSpacing"/>
+      </w:pPr>
+    </w:p>
+    <w:p>
+      <w:pPr>
+        <w:pStyle w:val="NoSpacing"/>
+      </w:pPr>
+      <w:r>
+        <w:t>For the Fourier Series, ω is represented by a constant, ω</w:t>
+      </w:r>
+      <w:r>
+        <w:rPr>
+          <w:vertAlign w:val="subscript"/>
+        </w:rPr>
+        <w:t>0</w:t>
+      </w:r>
+      <w:r>
+        <w:t>, because it isn’t changing, so it doesn’t need to be represented by a variable</w:t>
+      </w:r>
+      <w:bookmarkStart w:id="42" w:name="_GoBack"/>
       <w:bookmarkEnd w:id="42"/>
+      <w:r>
+        <w:t>. It is calculated the same way (i.e. ω</w:t>
+      </w:r>
+      <w:r>
+        <w:rPr>
+          <w:vertAlign w:val="subscript"/>
+        </w:rPr>
+        <w:t>0</w:t>
+      </w:r>
+      <w:r>
+        <w:t xml:space="preserve"> = 2π/p = 2πf).</w:t>
+      </w:r>
+    </w:p>
+    <w:p>
+      <w:pPr>
+        <w:pStyle w:val="NoSpacing"/>
+      </w:pPr>
+    </w:p>
+    <w:p>
+      <w:pPr>
+        <w:pStyle w:val="NoSpacing"/>
+      </w:pPr>
+      <w:r>
+        <w:rPr>
+          <w:b/>
+        </w:rPr>
+        <w:t>F</w:t>
+      </w:r>
+      <w:r>
+        <w:rPr>
+          <w:b/>
+        </w:rPr>
+        <w:t>orward transform</w:t>
+      </w:r>
+      <w:r>
+        <w:t>: time → frequency domain (look for negative exponents on e)</w:t>
+      </w:r>
+    </w:p>
+    <w:p>
+      <w:pPr>
+        <w:pStyle w:val="NoSpacing"/>
+      </w:pPr>
+      <w:r>
+        <w:t>Transform</w:t>
+      </w:r>
+      <w:r>
+        <w:rPr>
+          <w:vertAlign w:val="superscript"/>
+        </w:rPr>
+        <w:t>−1</w:t>
+      </w:r>
+      <w:r>
+        <w:t>: frequency → time domain (look for positive exponents on e)</w:t>
+      </w:r>
+    </w:p>
+    <w:p>
+      <w:pPr>
+        <w:pStyle w:val="NoSpacing"/>
+      </w:pPr>
+    </w:p>
+    <w:p>
+      <w:pPr>
+        <w:pStyle w:val="NoSpacing"/>
+      </w:pPr>
+      <w:r>
+        <w:t xml:space="preserve">If </w:t>
+      </w:r>
+      <w:r>
+        <w:rPr>
+          <w:i/>
+        </w:rPr>
+        <w:t>h</w:t>
+      </w:r>
+      <w:r>
+        <w:t xml:space="preserve"> is a function of time, then CTFT; if not, DTFT. i.e. h(t), do CTFT; h(n), do DTFT</w:t>
+      </w:r>
+    </w:p>
+    <w:p>
+      <w:pPr>
+        <w:pStyle w:val="NoSpacing"/>
+      </w:pPr>
+      <w:r>
+        <w:t xml:space="preserve">The impulse response, </w:t>
+      </w:r>
+      <w:r>
+        <w:rPr>
+          <w:i/>
+        </w:rPr>
+        <w:t>h</w:t>
+      </w:r>
+      <w:r>
+        <w:t>(</w:t>
+      </w:r>
+      <w:r>
+        <w:rPr>
+          <w:i/>
+        </w:rPr>
+        <w:t>n</w:t>
+      </w:r>
+      <w:r>
+        <w:t>)</w:t>
+      </w:r>
+      <w:r>
+        <w:t xml:space="preserve">, of a system is the </w:t>
+      </w:r>
+      <w:r>
+        <w:rPr>
+          <w:i/>
+        </w:rPr>
+        <w:t>y</w:t>
+      </w:r>
+      <w:r>
+        <w:t>(</w:t>
+      </w:r>
+      <w:r>
+        <w:rPr>
+          <w:i/>
+        </w:rPr>
+        <w:t>n</w:t>
+      </w:r>
+      <w:r>
+        <w:t>)</w:t>
+      </w:r>
+      <w:r>
+        <w:t xml:space="preserve"> when </w:t>
+      </w:r>
+      <w:r>
+        <w:rPr>
+          <w:i/>
+        </w:rPr>
+        <w:t>x</w:t>
+      </w:r>
+      <w:r>
+        <w:t>(</w:t>
+      </w:r>
+      <w:r>
+        <w:rPr>
+          <w:i/>
+        </w:rPr>
+        <w:t>n</w:t>
+      </w:r>
+      <w:r>
+        <w:t>)</w:t>
+      </w:r>
+      <w:r>
+        <w:t xml:space="preserve"> is an impulse: </w:t>
+      </w:r>
+      <w:r>
+        <w:rPr>
+          <w:i/>
+        </w:rPr>
+        <w:t>δ</w:t>
+      </w:r>
+      <w:r>
+        <w:t>(</w:t>
+      </w:r>
+      <w:r>
+        <w:rPr>
+          <w:i/>
+        </w:rPr>
+        <w:t>n</w:t>
+      </w:r>
+      <w:r>
+        <w:t>)</w:t>
+      </w:r>
+      <w:r>
+        <w:t>.</w:t>
+      </w:r>
+    </w:p>
+    <w:p>
+      <w:pPr>
+        <w:pStyle w:val="NoSpacing"/>
+      </w:pPr>
+    </w:p>
+    <w:p>
+      <w:pPr>
+        <w:pStyle w:val="NoSpacing"/>
+      </w:pPr>
+      <w:r>
+        <w:rPr>
+          <w:i/>
+        </w:rPr>
+        <w:t>k</w:t>
+      </w:r>
+      <w:r>
+        <w:t xml:space="preserve"> is the specific frequency</w:t>
+      </w:r>
+      <w:r>
+        <w:t xml:space="preserve"> you are aiming to get</w:t>
+      </w:r>
+      <w:r>
+        <w:t xml:space="preserve">. </w:t>
+      </w:r>
+      <w:r>
+        <w:t xml:space="preserve">It ranges from </w:t>
+      </w:r>
+      <w:r>
+        <w:t>0</w:t>
+      </w:r>
+      <w:r>
+        <w:t xml:space="preserve"> </w:t>
+      </w:r>
+      <w:r>
+        <w:t>to (p−1)</w:t>
+      </w:r>
+    </w:p>
+    <w:p>
+      <w:pPr>
+        <w:pStyle w:val="NoSpacing"/>
+      </w:pPr>
+    </w:p>
+    <w:p>
+      <w:pPr>
+        <w:pStyle w:val="NoSpacing"/>
+      </w:pPr>
     </w:p>
     <w:tbl>
       <w:tblPr>
@@ -7732,10 +8018,10 @@
                 <w:position w:val="-28"/>
               </w:rPr>
               <w:object w:dxaOrig="2220" w:dyaOrig="680">
-                <v:shape id="_x0000_i1089" type="#_x0000_t75" style="width:110.85pt;height:34pt" o:ole="">
-                  <v:imagedata r:id="rId142" o:title=""/>
+                <v:shape id="_x0000_i1090" type="#_x0000_t75" style="width:110.9pt;height:34.1pt" o:ole="">
+                  <v:imagedata r:id="rId144" o:title=""/>
                 </v:shape>
-                <o:OLEObject Type="Embed" ProgID="Equation.DSMT4" ShapeID="_x0000_i1089" DrawAspect="Content" ObjectID="_1453382584" r:id="rId143"/>
+                <o:OLEObject Type="Embed" ProgID="Equation.DSMT4" ShapeID="_x0000_i1090" DrawAspect="Content" ObjectID="_1453474982" r:id="rId145"/>
               </w:object>
             </w:r>
           </w:p>
@@ -7749,10 +8035,10 @@
                 <w:position w:val="-28"/>
               </w:rPr>
               <w:object w:dxaOrig="1780" w:dyaOrig="680">
-                <v:shape id="_x0000_i1090" type="#_x0000_t75" style="width:88.8pt;height:34pt" o:ole="">
-                  <v:imagedata r:id="rId144" o:title=""/>
+                <v:shape id="_x0000_i1091" type="#_x0000_t75" style="width:88.7pt;height:34.1pt" o:ole="">
+                  <v:imagedata r:id="rId146" o:title=""/>
                 </v:shape>
-                <o:OLEObject Type="Embed" ProgID="Equation.DSMT4" ShapeID="_x0000_i1090" DrawAspect="Content" ObjectID="_1453382585" r:id="rId145"/>
+                <o:OLEObject Type="Embed" ProgID="Equation.DSMT4" ShapeID="_x0000_i1091" DrawAspect="Content" ObjectID="_1453474983" r:id="rId147"/>
               </w:object>
             </w:r>
           </w:p>
@@ -7771,10 +8057,10 @@
                 <w:position w:val="-28"/>
               </w:rPr>
               <w:object w:dxaOrig="2280" w:dyaOrig="680">
-                <v:shape id="_x0000_i1091" type="#_x0000_t75" style="width:113.95pt;height:34pt" o:ole="">
-                  <v:imagedata r:id="rId146" o:title=""/>
+                <v:shape id="_x0000_i1092" type="#_x0000_t75" style="width:113.95pt;height:34.1pt" o:ole="">
+                  <v:imagedata r:id="rId148" o:title=""/>
                 </v:shape>
-                <o:OLEObject Type="Embed" ProgID="Equation.DSMT4" ShapeID="_x0000_i1091" DrawAspect="Content" ObjectID="_1453382586" r:id="rId147"/>
+                <o:OLEObject Type="Embed" ProgID="Equation.DSMT4" ShapeID="_x0000_i1092" DrawAspect="Content" ObjectID="_1453474984" r:id="rId149"/>
               </w:object>
             </w:r>
           </w:p>
@@ -7788,10 +8074,10 @@
                 <w:position w:val="-24"/>
               </w:rPr>
               <w:object w:dxaOrig="2659" w:dyaOrig="620">
-                <v:shape id="_x0000_i1092" type="#_x0000_t75" style="width:132.95pt;height:30.9pt" o:ole="">
-                  <v:imagedata r:id="rId148" o:title=""/>
+                <v:shape id="_x0000_i1093" type="#_x0000_t75" style="width:133.1pt;height:31.05pt" o:ole="">
+                  <v:imagedata r:id="rId150" o:title=""/>
                 </v:shape>
-                <o:OLEObject Type="Embed" ProgID="Equation.DSMT4" ShapeID="_x0000_i1092" DrawAspect="Content" ObjectID="_1453382587" r:id="rId149"/>
+                <o:OLEObject Type="Embed" ProgID="Equation.DSMT4" ShapeID="_x0000_i1093" DrawAspect="Content" ObjectID="_1453474985" r:id="rId151"/>
               </w:object>
             </w:r>
           </w:p>
@@ -7807,11 +8093,11 @@
               <w:rPr>
                 <w:position w:val="-16"/>
               </w:rPr>
-              <w:object w:dxaOrig="2100" w:dyaOrig="440">
-                <v:shape id="_x0000_i1093" type="#_x0000_t75" style="width:105.15pt;height:22.1pt" o:ole="">
-                  <v:imagedata r:id="rId150" o:title=""/>
+              <w:object w:dxaOrig="2120" w:dyaOrig="440">
+                <v:shape id="_x0000_i1112" type="#_x0000_t75" style="width:106.1pt;height:22.2pt" o:ole="">
+                  <v:imagedata r:id="rId152" o:title=""/>
                 </v:shape>
-                <o:OLEObject Type="Embed" ProgID="Equation.DSMT4" ShapeID="_x0000_i1093" DrawAspect="Content" ObjectID="_1453382588" r:id="rId151"/>
+                <o:OLEObject Type="Embed" ProgID="Equation.DSMT4" ShapeID="_x0000_i1112" DrawAspect="Content" ObjectID="_1453474986" r:id="rId153"/>
               </w:object>
             </w:r>
           </w:p>
@@ -7849,10 +8135,10 @@
                 <w:position w:val="-28"/>
               </w:rPr>
               <w:object w:dxaOrig="2200" w:dyaOrig="660">
-                <v:shape id="_x0000_i1094" type="#_x0000_t75" style="width:110pt;height:33.15pt" o:ole="">
-                  <v:imagedata r:id="rId152" o:title=""/>
+                <v:shape id="_x0000_i1094" type="#_x0000_t75" style="width:109.9pt;height:33.1pt" o:ole="">
+                  <v:imagedata r:id="rId154" o:title=""/>
                 </v:shape>
-                <o:OLEObject Type="Embed" ProgID="Equation.DSMT4" ShapeID="_x0000_i1094" DrawAspect="Content" ObjectID="_1453382589" r:id="rId153"/>
+                <o:OLEObject Type="Embed" ProgID="Equation.DSMT4" ShapeID="_x0000_i1094" DrawAspect="Content" ObjectID="_1453474987" r:id="rId155"/>
               </w:object>
             </w:r>
           </w:p>
@@ -7866,10 +8152,10 @@
                 <w:position w:val="-28"/>
               </w:rPr>
               <w:object w:dxaOrig="1780" w:dyaOrig="680">
-                <v:shape id="_x0000_i1095" type="#_x0000_t75" style="width:88.8pt;height:34pt" o:ole="">
-                  <v:imagedata r:id="rId154" o:title=""/>
+                <v:shape id="_x0000_i1095" type="#_x0000_t75" style="width:88.7pt;height:34.1pt" o:ole="">
+                  <v:imagedata r:id="rId156" o:title=""/>
                 </v:shape>
-                <o:OLEObject Type="Embed" ProgID="Equation.DSMT4" ShapeID="_x0000_i1095" DrawAspect="Content" ObjectID="_1453382590" r:id="rId155"/>
+                <o:OLEObject Type="Embed" ProgID="Equation.DSMT4" ShapeID="_x0000_i1095" DrawAspect="Content" ObjectID="_1453474988" r:id="rId157"/>
               </w:object>
             </w:r>
           </w:p>
@@ -7888,10 +8174,10 @@
                 <w:position w:val="-18"/>
               </w:rPr>
               <w:object w:dxaOrig="2200" w:dyaOrig="520">
-                <v:shape id="_x0000_i1096" type="#_x0000_t75" style="width:110pt;height:26.05pt" o:ole="">
-                  <v:imagedata r:id="rId156" o:title=""/>
+                <v:shape id="_x0000_i1096" type="#_x0000_t75" style="width:109.9pt;height:25.95pt" o:ole="">
+                  <v:imagedata r:id="rId158" o:title=""/>
                 </v:shape>
-                <o:OLEObject Type="Embed" ProgID="Equation.DSMT4" ShapeID="_x0000_i1096" DrawAspect="Content" ObjectID="_1453382591" r:id="rId157"/>
+                <o:OLEObject Type="Embed" ProgID="Equation.DSMT4" ShapeID="_x0000_i1096" DrawAspect="Content" ObjectID="_1453474989" r:id="rId159"/>
               </w:object>
             </w:r>
           </w:p>
@@ -7905,10 +8191,10 @@
                 <w:position w:val="-24"/>
               </w:rPr>
               <w:object w:dxaOrig="2560" w:dyaOrig="620">
-                <v:shape id="_x0000_i1097" type="#_x0000_t75" style="width:128.1pt;height:30.9pt" o:ole="">
-                  <v:imagedata r:id="rId158" o:title=""/>
+                <v:shape id="_x0000_i1097" type="#_x0000_t75" style="width:127.95pt;height:31.05pt" o:ole="">
+                  <v:imagedata r:id="rId160" o:title=""/>
                 </v:shape>
-                <o:OLEObject Type="Embed" ProgID="Equation.DSMT4" ShapeID="_x0000_i1097" DrawAspect="Content" ObjectID="_1453382592" r:id="rId159"/>
+                <o:OLEObject Type="Embed" ProgID="Equation.DSMT4" ShapeID="_x0000_i1097" DrawAspect="Content" ObjectID="_1453474990" r:id="rId161"/>
               </w:object>
             </w:r>
           </w:p>
@@ -7934,10 +8220,10 @@
                 <w:position w:val="-16"/>
               </w:rPr>
               <w:object w:dxaOrig="2079" w:dyaOrig="440">
-                <v:shape id="_x0000_i1098" type="#_x0000_t75" style="width:104.25pt;height:22.1pt" o:ole="">
-                  <v:imagedata r:id="rId160" o:title=""/>
+                <v:shape id="_x0000_i1098" type="#_x0000_t75" style="width:104.4pt;height:22.2pt" o:ole="">
+                  <v:imagedata r:id="rId162" o:title=""/>
                 </v:shape>
-                <o:OLEObject Type="Embed" ProgID="Equation.DSMT4" ShapeID="_x0000_i1098" DrawAspect="Content" ObjectID="_1453382593" r:id="rId161"/>
+                <o:OLEObject Type="Embed" ProgID="Equation.DSMT4" ShapeID="_x0000_i1098" DrawAspect="Content" ObjectID="_1453474991" r:id="rId163"/>
               </w:object>
             </w:r>
           </w:p>
@@ -7951,206 +8237,6 @@
     </w:p>
     <w:p>
       <w:pPr>
-        <w:pStyle w:val="NoSpacing"/>
-      </w:pPr>
-      <w:r>
-        <w:rPr>
-          <w:b/>
-        </w:rPr>
-        <w:t>F</w:t>
-      </w:r>
-      <w:r>
-        <w:rPr>
-          <w:b/>
-        </w:rPr>
-        <w:t>orward transform</w:t>
-      </w:r>
-      <w:r>
-        <w:t>: time → frequency domain (look for negative exponents on e)</w:t>
-      </w:r>
-    </w:p>
-    <w:p>
-      <w:pPr>
-        <w:pStyle w:val="NoSpacing"/>
-      </w:pPr>
-      <w:r>
-        <w:t>T</w:t>
-      </w:r>
-      <w:r>
-        <w:t>ransform</w:t>
-      </w:r>
-      <w:r>
-        <w:rPr>
-          <w:vertAlign w:val="superscript"/>
-        </w:rPr>
-        <w:t>−</w:t>
-      </w:r>
-      <w:r>
-        <w:rPr>
-          <w:vertAlign w:val="superscript"/>
-        </w:rPr>
-        <w:t>1</w:t>
-      </w:r>
-      <w:r>
-        <w:t>: frequency → time domain (look for positive exponents on e)</w:t>
-      </w:r>
-    </w:p>
-    <w:p>
-      <w:pPr>
-        <w:pStyle w:val="NoSpacing"/>
-      </w:pPr>
-    </w:p>
-    <w:p>
-      <w:pPr>
-        <w:pStyle w:val="NoSpacing"/>
-      </w:pPr>
-      <w:r>
-        <w:lastRenderedPageBreak/>
-        <w:t>For discrete frequency only: ω = ω</w:t>
-      </w:r>
-      <w:r>
-        <w:rPr>
-          <w:vertAlign w:val="subscript"/>
-        </w:rPr>
-        <w:t>0</w:t>
-      </w:r>
-      <w:r>
-        <w:t>∙k</w:t>
-      </w:r>
-    </w:p>
-    <w:p>
-      <w:pPr>
-        <w:pStyle w:val="NoSpacing"/>
-      </w:pPr>
-      <w:r>
-        <w:t>For continuous frequency only: ω = ω</w:t>
-      </w:r>
-      <w:r>
-        <w:rPr>
-          <w:vertAlign w:val="subscript"/>
-        </w:rPr>
-        <w:t>0</w:t>
-      </w:r>
-      <w:r>
-        <w:t>∙t</w:t>
-      </w:r>
-    </w:p>
-    <w:p>
-      <w:pPr>
-        <w:pStyle w:val="NoSpacing"/>
-      </w:pPr>
-    </w:p>
-    <w:p>
-      <w:pPr>
-        <w:pStyle w:val="NoSpacing"/>
-      </w:pPr>
-      <w:r>
-        <w:t xml:space="preserve">If </w:t>
-      </w:r>
-      <w:r>
-        <w:rPr>
-          <w:i/>
-        </w:rPr>
-        <w:t>h</w:t>
-      </w:r>
-      <w:r>
-        <w:t xml:space="preserve"> is a function of time, then CTFT; if not, DTFT. i.e. h(t), do CTFT; h(n), do DTFT</w:t>
-      </w:r>
-    </w:p>
-    <w:p>
-      <w:pPr>
-        <w:pStyle w:val="NoSpacing"/>
-      </w:pPr>
-      <w:r>
-        <w:t xml:space="preserve">The impulse response, </w:t>
-      </w:r>
-      <w:r>
-        <w:rPr>
-          <w:i/>
-        </w:rPr>
-        <w:t>h</w:t>
-      </w:r>
-      <w:r>
-        <w:t>(</w:t>
-      </w:r>
-      <w:r>
-        <w:rPr>
-          <w:i/>
-        </w:rPr>
-        <w:t>n</w:t>
-      </w:r>
-      <w:r>
-        <w:t>)</w:t>
-      </w:r>
-      <w:r>
-        <w:t xml:space="preserve">, of a system is the </w:t>
-      </w:r>
-      <w:r>
-        <w:rPr>
-          <w:i/>
-        </w:rPr>
-        <w:t>y</w:t>
-      </w:r>
-      <w:r>
-        <w:t>(</w:t>
-      </w:r>
-      <w:r>
-        <w:rPr>
-          <w:i/>
-        </w:rPr>
-        <w:t>n</w:t>
-      </w:r>
-      <w:r>
-        <w:t>)</w:t>
-      </w:r>
-      <w:r>
-        <w:t xml:space="preserve"> when </w:t>
-      </w:r>
-      <w:r>
-        <w:rPr>
-          <w:i/>
-        </w:rPr>
-        <w:t>x</w:t>
-      </w:r>
-      <w:r>
-        <w:t>(</w:t>
-      </w:r>
-      <w:r>
-        <w:rPr>
-          <w:i/>
-        </w:rPr>
-        <w:t>n</w:t>
-      </w:r>
-      <w:r>
-        <w:t>)</w:t>
-      </w:r>
-      <w:r>
-        <w:t xml:space="preserve"> is an impulse: </w:t>
-      </w:r>
-      <w:r>
-        <w:rPr>
-          <w:i/>
-        </w:rPr>
-        <w:t>δ</w:t>
-      </w:r>
-      <w:r>
-        <w:t>(</w:t>
-      </w:r>
-      <w:r>
-        <w:rPr>
-          <w:i/>
-        </w:rPr>
-        <w:t>n</w:t>
-      </w:r>
-      <w:r>
-        <w:t>)</w:t>
-      </w:r>
-      <w:r>
-        <w:t>.</w:t>
-      </w:r>
-    </w:p>
-    <w:p>
-      <w:pPr>
         <w:pStyle w:val="Heading1"/>
       </w:pPr>
       <w:bookmarkStart w:id="43" w:name="_Toc379193868"/>
@@ -8164,25 +8250,17 @@
         <w:pStyle w:val="NoSpacing"/>
       </w:pPr>
       <w:r>
-        <w:t xml:space="preserve">Removal of frequency component at a point means H(point) = 0, so you just pretend the value is a root at that time. </w:t>
-      </w:r>
-      <w:proofErr w:type="gramStart"/>
-      <w:r>
-        <w:t>i.e.</w:t>
-      </w:r>
-      <w:proofErr w:type="gramEnd"/>
-      <w:r>
-        <w:t xml:space="preserve"> </w:t>
+        <w:t xml:space="preserve">Removal of frequency component at a point means H(point) = 0, so you just pretend the value is a root at that time. i.e. </w:t>
       </w:r>
       <w:r>
         <w:rPr>
           <w:position w:val="-18"/>
         </w:rPr>
         <w:object w:dxaOrig="2680" w:dyaOrig="480">
-          <v:shape id="_x0000_i1099" type="#_x0000_t75" style="width:133.85pt;height:23.85pt" o:ole="">
-            <v:imagedata r:id="rId162" o:title=""/>
+          <v:shape id="_x0000_i1099" type="#_x0000_t75" style="width:133.75pt;height:23.9pt" o:ole="">
+            <v:imagedata r:id="rId164" o:title=""/>
           </v:shape>
-          <o:OLEObject Type="Embed" ProgID="Equation.DSMT4" ShapeID="_x0000_i1099" DrawAspect="Content" ObjectID="_1453382594" r:id="rId163"/>
+          <o:OLEObject Type="Embed" ProgID="Equation.DSMT4" ShapeID="_x0000_i1099" DrawAspect="Content" ObjectID="_1453474992" r:id="rId165"/>
         </w:object>
       </w:r>
     </w:p>
@@ -8291,10 +8369,10 @@
                 <w:position w:val="-28"/>
               </w:rPr>
               <w:object w:dxaOrig="2220" w:dyaOrig="680">
-                <v:shape id="_x0000_i1100" type="#_x0000_t75" style="width:110.85pt;height:34pt" o:ole="">
-                  <v:imagedata r:id="rId164" o:title=""/>
+                <v:shape id="_x0000_i1100" type="#_x0000_t75" style="width:110.9pt;height:34.1pt" o:ole="">
+                  <v:imagedata r:id="rId166" o:title=""/>
                 </v:shape>
-                <o:OLEObject Type="Embed" ProgID="Equation.DSMT4" ShapeID="_x0000_i1100" DrawAspect="Content" ObjectID="_1453382595" r:id="rId165"/>
+                <o:OLEObject Type="Embed" ProgID="Equation.DSMT4" ShapeID="_x0000_i1100" DrawAspect="Content" ObjectID="_1453474993" r:id="rId167"/>
               </w:object>
             </w:r>
           </w:p>
@@ -8308,10 +8386,10 @@
                 <w:position w:val="-28"/>
               </w:rPr>
               <w:object w:dxaOrig="1780" w:dyaOrig="680">
-                <v:shape id="_x0000_i1101" type="#_x0000_t75" style="width:88.8pt;height:34pt" o:ole="">
-                  <v:imagedata r:id="rId166" o:title=""/>
+                <v:shape id="_x0000_i1101" type="#_x0000_t75" style="width:88.7pt;height:34.1pt" o:ole="">
+                  <v:imagedata r:id="rId168" o:title=""/>
                 </v:shape>
-                <o:OLEObject Type="Embed" ProgID="Equation.DSMT4" ShapeID="_x0000_i1101" DrawAspect="Content" ObjectID="_1453382596" r:id="rId167"/>
+                <o:OLEObject Type="Embed" ProgID="Equation.DSMT4" ShapeID="_x0000_i1101" DrawAspect="Content" ObjectID="_1453474994" r:id="rId169"/>
               </w:object>
             </w:r>
           </w:p>
@@ -8330,10 +8408,10 @@
                 <w:position w:val="-28"/>
               </w:rPr>
               <w:object w:dxaOrig="2000" w:dyaOrig="680">
-                <v:shape id="_x0000_i1102" type="#_x0000_t75" style="width:99.85pt;height:34pt" o:ole="">
-                  <v:imagedata r:id="rId168" o:title=""/>
+                <v:shape id="_x0000_i1102" type="#_x0000_t75" style="width:100pt;height:34.1pt" o:ole="">
+                  <v:imagedata r:id="rId170" o:title=""/>
                 </v:shape>
-                <o:OLEObject Type="Embed" ProgID="Equation.DSMT4" ShapeID="_x0000_i1102" DrawAspect="Content" ObjectID="_1453382597" r:id="rId169"/>
+                <o:OLEObject Type="Embed" ProgID="Equation.DSMT4" ShapeID="_x0000_i1102" DrawAspect="Content" ObjectID="_1453474995" r:id="rId171"/>
               </w:object>
             </w:r>
           </w:p>
@@ -8347,10 +8425,10 @@
                 <w:position w:val="-28"/>
               </w:rPr>
               <w:object w:dxaOrig="2000" w:dyaOrig="680">
-                <v:shape id="_x0000_i1103" type="#_x0000_t75" style="width:99.85pt;height:34pt" o:ole="">
-                  <v:imagedata r:id="rId170" o:title=""/>
+                <v:shape id="_x0000_i1103" type="#_x0000_t75" style="width:100pt;height:34.1pt" o:ole="">
+                  <v:imagedata r:id="rId172" o:title=""/>
                 </v:shape>
-                <o:OLEObject Type="Embed" ProgID="Equation.DSMT4" ShapeID="_x0000_i1103" DrawAspect="Content" ObjectID="_1453382598" r:id="rId171"/>
+                <o:OLEObject Type="Embed" ProgID="Equation.DSMT4" ShapeID="_x0000_i1103" DrawAspect="Content" ObjectID="_1453474996" r:id="rId173"/>
               </w:object>
             </w:r>
           </w:p>
@@ -8429,10 +8507,10 @@
           <w:position w:val="-12"/>
         </w:rPr>
         <w:object w:dxaOrig="560" w:dyaOrig="360">
-          <v:shape id="_x0000_i1104" type="#_x0000_t75" style="width:27.85pt;height:18.1pt" o:ole="">
-            <v:imagedata r:id="rId172" o:title=""/>
+          <v:shape id="_x0000_i1104" type="#_x0000_t75" style="width:28pt;height:18.1pt" o:ole="">
+            <v:imagedata r:id="rId174" o:title=""/>
           </v:shape>
-          <o:OLEObject Type="Embed" ProgID="Equation.DSMT4" ShapeID="_x0000_i1104" DrawAspect="Content" ObjectID="_1453382599" r:id="rId173"/>
+          <o:OLEObject Type="Embed" ProgID="Equation.DSMT4" ShapeID="_x0000_i1104" DrawAspect="Content" ObjectID="_1453474997" r:id="rId175"/>
         </w:object>
       </w:r>
     </w:p>
@@ -8534,7 +8612,6 @@
         <w:pStyle w:val="NoSpacing"/>
       </w:pPr>
       <w:r>
-        <w:lastRenderedPageBreak/>
         <w:t xml:space="preserve">X(n) = 1, 1, 0, 0 → </w:t>
       </w:r>
     </w:p>
@@ -8602,7 +8679,7 @@
       <w:pPr>
         <w:pStyle w:val="NoSpacing"/>
       </w:pPr>
-      <w:hyperlink r:id="rId174" w:history="1">
+      <w:hyperlink r:id="rId176" w:history="1">
         <w:r>
           <w:rPr>
             <w:rStyle w:val="Hyperlink"/>
@@ -8641,7 +8718,7 @@
                     </pic:cNvPicPr>
                   </pic:nvPicPr>
                   <pic:blipFill>
-                    <a:blip r:embed="rId175">
+                    <a:blip r:embed="rId177">
                       <a:extLst>
                         <a:ext uri="{28A0092B-C50C-407E-A947-70E740481C1C}">
                           <a14:useLocalDpi xmlns:a14="http://schemas.microsoft.com/office/drawing/2010/main" val="0"/>
@@ -8713,34 +8790,10 @@
           <w:position w:val="-10"/>
         </w:rPr>
         <w:object w:dxaOrig="1520" w:dyaOrig="320">
-          <v:shape id="_x0000_i1105" type="#_x0000_t75" style="width:76pt;height:15.9pt" o:ole="">
-            <v:imagedata r:id="rId176" o:title=""/>
-          </v:shape>
-          <o:OLEObject Type="Embed" ProgID="Equation.DSMT4" ShapeID="_x0000_i1105" DrawAspect="Content" ObjectID="_1453382600" r:id="rId177"/>
-        </w:object>
-      </w:r>
-    </w:p>
-    <w:p>
-      <w:pPr>
-        <w:pStyle w:val="NoSpacing"/>
-      </w:pPr>
-      <w:r>
-        <w:t>1) Laplace:</w:t>
-      </w:r>
-    </w:p>
-    <w:p>
-      <w:pPr>
-        <w:pStyle w:val="NoSpacing"/>
-      </w:pPr>
-      <w:r>
-        <w:rPr>
-          <w:position w:val="-14"/>
-        </w:rPr>
-        <w:object w:dxaOrig="3200" w:dyaOrig="400">
-          <v:shape id="_x0000_i1106" type="#_x0000_t75" style="width:159.9pt;height:19.9pt" o:ole="">
+          <v:shape id="_x0000_i1105" type="#_x0000_t75" style="width:76.1pt;height:16.05pt" o:ole="">
             <v:imagedata r:id="rId178" o:title=""/>
           </v:shape>
-          <o:OLEObject Type="Embed" ProgID="Equation.DSMT4" ShapeID="_x0000_i1106" DrawAspect="Content" ObjectID="_1453382601" r:id="rId179"/>
+          <o:OLEObject Type="Embed" ProgID="Equation.DSMT4" ShapeID="_x0000_i1105" DrawAspect="Content" ObjectID="_1453474998" r:id="rId179"/>
         </w:object>
       </w:r>
     </w:p>
@@ -8748,28 +8801,23 @@
       <w:pPr>
         <w:pStyle w:val="NoSpacing"/>
       </w:pPr>
-    </w:p>
-    <w:p>
-      <w:pPr>
-        <w:pStyle w:val="NoSpacing"/>
-      </w:pPr>
-      <w:r>
-        <w:t>2) Isolate for Y:</w:t>
-      </w:r>
-    </w:p>
-    <w:p>
-      <w:pPr>
-        <w:pStyle w:val="NoSpacing"/>
-      </w:pPr>
-      <w:r>
-        <w:rPr>
-          <w:position w:val="-24"/>
-        </w:rPr>
-        <w:object w:dxaOrig="2340" w:dyaOrig="620">
-          <v:shape id="_x0000_i1107" type="#_x0000_t75" style="width:117.05pt;height:30.9pt" o:ole="">
+      <w:r>
+        <w:t>1) Laplace:</w:t>
+      </w:r>
+    </w:p>
+    <w:p>
+      <w:pPr>
+        <w:pStyle w:val="NoSpacing"/>
+      </w:pPr>
+      <w:r>
+        <w:rPr>
+          <w:position w:val="-14"/>
+        </w:rPr>
+        <w:object w:dxaOrig="3200" w:dyaOrig="400">
+          <v:shape id="_x0000_i1106" type="#_x0000_t75" style="width:159.7pt;height:19.8pt" o:ole="">
             <v:imagedata r:id="rId180" o:title=""/>
           </v:shape>
-          <o:OLEObject Type="Embed" ProgID="Equation.DSMT4" ShapeID="_x0000_i1107" DrawAspect="Content" ObjectID="_1453382602" r:id="rId181"/>
+          <o:OLEObject Type="Embed" ProgID="Equation.DSMT4" ShapeID="_x0000_i1106" DrawAspect="Content" ObjectID="_1453474999" r:id="rId181"/>
         </w:object>
       </w:r>
     </w:p>
@@ -8777,29 +8825,13 @@
       <w:pPr>
         <w:pStyle w:val="NoSpacing"/>
       </w:pPr>
-      <w:r>
-        <w:t>Poles of the transfer function are the coefficients of X(s) function.</w:t>
-      </w:r>
-    </w:p>
-    <w:p>
-      <w:pPr>
-        <w:pStyle w:val="NoSpacing"/>
-      </w:pPr>
-      <w:r>
-        <w:t>Assume x(t) = δ(t), so X(s) = 1</w:t>
-      </w:r>
-    </w:p>
-    <w:p>
-      <w:pPr>
-        <w:pStyle w:val="NoSpacing"/>
-      </w:pPr>
-    </w:p>
-    <w:p>
-      <w:pPr>
-        <w:pStyle w:val="NoSpacing"/>
-      </w:pPr>
-      <w:r>
-        <w:t>3)</w:t>
+    </w:p>
+    <w:p>
+      <w:pPr>
+        <w:pStyle w:val="NoSpacing"/>
+      </w:pPr>
+      <w:r>
+        <w:t>2) Isolate for Y:</w:t>
       </w:r>
     </w:p>
     <w:p>
@@ -8810,11 +8842,11 @@
         <w:rPr>
           <w:position w:val="-24"/>
         </w:rPr>
-        <w:object w:dxaOrig="2040" w:dyaOrig="620">
-          <v:shape id="_x0000_i1108" type="#_x0000_t75" style="width:102.05pt;height:30.9pt" o:ole="">
+        <w:object w:dxaOrig="2340" w:dyaOrig="620">
+          <v:shape id="_x0000_i1107" type="#_x0000_t75" style="width:117.05pt;height:31.05pt" o:ole="">
             <v:imagedata r:id="rId182" o:title=""/>
           </v:shape>
-          <o:OLEObject Type="Embed" ProgID="Equation.DSMT4" ShapeID="_x0000_i1108" DrawAspect="Content" ObjectID="_1453382603" r:id="rId183"/>
+          <o:OLEObject Type="Embed" ProgID="Equation.DSMT4" ShapeID="_x0000_i1107" DrawAspect="Content" ObjectID="_1453475000" r:id="rId183"/>
         </w:object>
       </w:r>
     </w:p>
@@ -8823,22 +8855,67 @@
         <w:pStyle w:val="NoSpacing"/>
       </w:pPr>
       <w:r>
-        <w:t>4) Quadratic formula OR factor to find the poles</w:t>
-      </w:r>
-    </w:p>
-    <w:p>
-      <w:pPr>
-        <w:pStyle w:val="NoSpacing"/>
-      </w:pPr>
-      <w:r>
-        <w:rPr>
-          <w:position w:val="-44"/>
-        </w:rPr>
-        <w:object w:dxaOrig="3200" w:dyaOrig="820">
-          <v:shape id="_x0000_i1109" type="#_x0000_t75" style="width:159.9pt;height:41.1pt" o:ole="">
+        <w:t>Poles of the transfer function are the coefficients of X(s) function.</w:t>
+      </w:r>
+    </w:p>
+    <w:p>
+      <w:pPr>
+        <w:pStyle w:val="NoSpacing"/>
+      </w:pPr>
+      <w:r>
+        <w:t>Assume x(t) = δ(t), so X(s) = 1</w:t>
+      </w:r>
+    </w:p>
+    <w:p>
+      <w:pPr>
+        <w:pStyle w:val="NoSpacing"/>
+      </w:pPr>
+    </w:p>
+    <w:p>
+      <w:pPr>
+        <w:pStyle w:val="NoSpacing"/>
+      </w:pPr>
+      <w:r>
+        <w:t>3)</w:t>
+      </w:r>
+    </w:p>
+    <w:p>
+      <w:pPr>
+        <w:pStyle w:val="NoSpacing"/>
+      </w:pPr>
+      <w:r>
+        <w:rPr>
+          <w:position w:val="-24"/>
+        </w:rPr>
+        <w:object w:dxaOrig="2040" w:dyaOrig="620">
+          <v:shape id="_x0000_i1108" type="#_x0000_t75" style="width:102.05pt;height:31.05pt" o:ole="">
             <v:imagedata r:id="rId184" o:title=""/>
           </v:shape>
-          <o:OLEObject Type="Embed" ProgID="Equation.DSMT4" ShapeID="_x0000_i1109" DrawAspect="Content" ObjectID="_1453382604" r:id="rId185"/>
+          <o:OLEObject Type="Embed" ProgID="Equation.DSMT4" ShapeID="_x0000_i1108" DrawAspect="Content" ObjectID="_1453475001" r:id="rId185"/>
+        </w:object>
+      </w:r>
+    </w:p>
+    <w:p>
+      <w:pPr>
+        <w:pStyle w:val="NoSpacing"/>
+      </w:pPr>
+      <w:r>
+        <w:t>4) Quadratic formula OR factor to find the poles</w:t>
+      </w:r>
+    </w:p>
+    <w:p>
+      <w:pPr>
+        <w:pStyle w:val="NoSpacing"/>
+      </w:pPr>
+      <w:r>
+        <w:rPr>
+          <w:position w:val="-44"/>
+        </w:rPr>
+        <w:object w:dxaOrig="3200" w:dyaOrig="820">
+          <v:shape id="_x0000_i1109" type="#_x0000_t75" style="width:159.7pt;height:40.95pt" o:ole="">
+            <v:imagedata r:id="rId186" o:title=""/>
+          </v:shape>
+          <o:OLEObject Type="Embed" ProgID="Equation.DSMT4" ShapeID="_x0000_i1109" DrawAspect="Content" ObjectID="_1453475002" r:id="rId187"/>
         </w:object>
       </w:r>
     </w:p>
@@ -9005,7 +9082,7 @@
                     </pic:cNvPicPr>
                   </pic:nvPicPr>
                   <pic:blipFill>
-                    <a:blip r:embed="rId186">
+                    <a:blip r:embed="rId188">
                       <a:extLst>
                         <a:ext uri="{28A0092B-C50C-407E-A947-70E740481C1C}">
                           <a14:useLocalDpi xmlns:a14="http://schemas.microsoft.com/office/drawing/2010/main" val="0"/>
@@ -9056,73 +9133,65 @@
           <w:position w:val="-6"/>
         </w:rPr>
         <w:object w:dxaOrig="260" w:dyaOrig="279">
-          <v:shape id="_x0000_i1110" type="#_x0000_t75" style="width:12.8pt;height:14.15pt" o:ole="">
-            <v:imagedata r:id="rId187" o:title=""/>
-          </v:shape>
-          <o:OLEObject Type="Embed" ProgID="Equation.DSMT4" ShapeID="_x0000_i1110" DrawAspect="Content" ObjectID="_1453382605" r:id="rId188"/>
-        </w:object>
-      </w:r>
-      <w:r>
-        <w:t xml:space="preserve">ALWAYS </w:t>
-      </w:r>
-      <w:proofErr w:type="gramStart"/>
-      <w:r>
-        <w:t>has</w:t>
-      </w:r>
-      <w:proofErr w:type="gramEnd"/>
-      <w:r>
-        <w:t xml:space="preserve"> 2 inputs, one output. If anything else, ignore. Output = sum of inputs.</w:t>
-      </w:r>
-    </w:p>
-    <w:p>
-      <w:pPr>
-        <w:pStyle w:val="NoSpacing"/>
-      </w:pPr>
-      <w:r>
-        <w:t>When a wire splits up into 2, multiply outputs of the junction by the input.</w:t>
-      </w:r>
-    </w:p>
-    <w:p>
-      <w:pPr>
-        <w:pStyle w:val="NoSpacing"/>
-      </w:pPr>
-    </w:p>
-    <w:p>
-      <w:pPr>
-        <w:pStyle w:val="NoSpacing"/>
-      </w:pPr>
-      <w:r>
-        <w:t>When a wire encounters a delay or an amplifier or anything without a junction, multiply your current value by the object.</w:t>
-      </w:r>
-    </w:p>
-    <w:p>
-      <w:pPr>
-        <w:pStyle w:val="NoSpacing"/>
-      </w:pPr>
-    </w:p>
-    <w:p>
-      <w:pPr>
-        <w:pStyle w:val="NoSpacing"/>
-      </w:pPr>
-      <w:r>
-        <w:t xml:space="preserve">Feedback loop: jump ahead, then look back. Also, </w:t>
-      </w:r>
-    </w:p>
-    <w:p>
-      <w:pPr>
-        <w:pStyle w:val="NoSpacing"/>
-      </w:pPr>
-      <w:r>
-        <w:rPr>
-          <w:position w:val="-32"/>
-        </w:rPr>
-        <w:object w:dxaOrig="2560" w:dyaOrig="740">
-          <v:shape id="_x0000_i1111" type="#_x0000_t75" style="width:128.1pt;height:37.1pt" o:ole="">
+          <v:shape id="_x0000_i1110" type="#_x0000_t75" style="width:12.95pt;height:14pt" o:ole="">
             <v:imagedata r:id="rId189" o:title=""/>
           </v:shape>
-          <o:OLEObject Type="Embed" ProgID="Equation.DSMT4" ShapeID="_x0000_i1111" DrawAspect="Content" ObjectID="_1453382606" r:id="rId190"/>
+          <o:OLEObject Type="Embed" ProgID="Equation.DSMT4" ShapeID="_x0000_i1110" DrawAspect="Content" ObjectID="_1453475003" r:id="rId190"/>
         </w:object>
       </w:r>
+      <w:r>
+        <w:t>ALWAYS has 2 inputs, one output. If anything else, ignore. Output = sum of inputs.</w:t>
+      </w:r>
+    </w:p>
+    <w:p>
+      <w:pPr>
+        <w:pStyle w:val="NoSpacing"/>
+      </w:pPr>
+      <w:r>
+        <w:t>When a wire splits up into 2, multiply outputs of the junction by the input.</w:t>
+      </w:r>
+    </w:p>
+    <w:p>
+      <w:pPr>
+        <w:pStyle w:val="NoSpacing"/>
+      </w:pPr>
+    </w:p>
+    <w:p>
+      <w:pPr>
+        <w:pStyle w:val="NoSpacing"/>
+      </w:pPr>
+      <w:r>
+        <w:t>When a wire encounters a delay or an amplifier or anything without a junction, multiply your current value by the object.</w:t>
+      </w:r>
+    </w:p>
+    <w:p>
+      <w:pPr>
+        <w:pStyle w:val="NoSpacing"/>
+      </w:pPr>
+    </w:p>
+    <w:p>
+      <w:pPr>
+        <w:pStyle w:val="NoSpacing"/>
+      </w:pPr>
+      <w:r>
+        <w:t xml:space="preserve">Feedback loop: jump ahead, then look back. Also, </w:t>
+      </w:r>
+    </w:p>
+    <w:p>
+      <w:pPr>
+        <w:pStyle w:val="NoSpacing"/>
+      </w:pPr>
+      <w:r>
+        <w:rPr>
+          <w:position w:val="-32"/>
+        </w:rPr>
+        <w:object w:dxaOrig="2560" w:dyaOrig="740">
+          <v:shape id="_x0000_i1111" type="#_x0000_t75" style="width:127.95pt;height:37.2pt" o:ole="">
+            <v:imagedata r:id="rId191" o:title=""/>
+          </v:shape>
+          <o:OLEObject Type="Embed" ProgID="Equation.DSMT4" ShapeID="_x0000_i1111" DrawAspect="Content" ObjectID="_1453475004" r:id="rId192"/>
+        </w:object>
+      </w:r>
     </w:p>
     <w:p>
       <w:pPr>
@@ -9157,7 +9226,6 @@
         <w:rPr>
           <w:i/>
         </w:rPr>
-        <w:lastRenderedPageBreak/>
         <w:t>Bonus</w:t>
       </w:r>
       <w:r>
@@ -9165,7 +9233,7 @@
       </w:r>
     </w:p>
     <w:sectPr>
-      <w:footerReference w:type="default" r:id="rId191"/>
+      <w:footerReference w:type="default" r:id="rId193"/>
       <w:pgSz w:w="12240" w:h="15840"/>
       <w:pgMar w:top="1440" w:right="1440" w:bottom="1440" w:left="1440" w:header="708" w:footer="708" w:gutter="0"/>
       <w:cols w:space="708"/>
@@ -9210,6 +9278,7 @@
         <w:docPartUnique/>
       </w:docPartObj>
     </w:sdtPr>
+    <w:sdtEndPr/>
     <w:sdtContent>
       <w:sdt>
         <w:sdtPr>
@@ -9219,6 +9288,7 @@
             <w:docPartUnique/>
           </w:docPartObj>
         </w:sdtPr>
+        <w:sdtEndPr/>
         <w:sdtContent>
           <w:p>
             <w:pPr>
@@ -9257,7 +9327,7 @@
                 <w:bCs/>
                 <w:noProof/>
               </w:rPr>
-              <w:t>16</w:t>
+              <w:t>1</w:t>
             </w:r>
             <w:r>
               <w:rPr>
@@ -9299,7 +9369,7 @@
                 <w:bCs/>
                 <w:noProof/>
               </w:rPr>
-              <w:t>16</w:t>
+              <w:t>1</w:t>
             </w:r>
             <w:r>
               <w:rPr>
@@ -11401,7 +11471,7 @@
 </file>
 
 <file path=customXml/itemProps1.xml><?xml version="1.0" encoding="utf-8"?>
-<ds:datastoreItem xmlns:ds="http://schemas.openxmlformats.org/officeDocument/2006/customXml" ds:itemID="{9FE42A36-251C-4116-ADDA-93E28B7C90BE}">
+<ds:datastoreItem xmlns:ds="http://schemas.openxmlformats.org/officeDocument/2006/customXml" ds:itemID="{F94159E4-8673-43A9-BEEF-B5AEE6798F0C}">
   <ds:schemaRefs>
     <ds:schemaRef ds:uri="http://schemas.openxmlformats.org/officeDocument/2006/bibliography"/>
   </ds:schemaRefs>

</xml_diff>

<commit_message>
Updated Sustain stuff and other course notes
yeah....
</commit_message>
<xml_diff>
--- a/SFWR ENG 2MX3 Summary.docx
+++ b/SFWR ENG 2MX3 Summary.docx
@@ -84,8 +84,6 @@
         </w:rPr>
         <w:t>.</w:t>
       </w:r>
-      <w:bookmarkStart w:id="0" w:name="_GoBack"/>
-      <w:bookmarkEnd w:id="0"/>
     </w:p>
     <w:p>
       <w:pPr>
@@ -3080,11 +3078,11 @@
       <w:pPr>
         <w:pStyle w:val="Heading1"/>
       </w:pPr>
-      <w:bookmarkStart w:id="1" w:name="_Toc379803280"/>
+      <w:bookmarkStart w:id="0" w:name="_Toc379803280"/>
       <w:r>
         <w:t>Systems</w:t>
       </w:r>
-      <w:bookmarkEnd w:id="1"/>
+      <w:bookmarkEnd w:id="0"/>
     </w:p>
     <w:p>
       <w:pPr>
@@ -3165,13 +3163,13 @@
       <w:pPr>
         <w:pStyle w:val="Heading2"/>
       </w:pPr>
-      <w:bookmarkStart w:id="2" w:name="_Deltas"/>
-      <w:bookmarkStart w:id="3" w:name="_Toc379803281"/>
+      <w:bookmarkStart w:id="1" w:name="_Deltas"/>
+      <w:bookmarkStart w:id="2" w:name="_Toc379803281"/>
+      <w:bookmarkEnd w:id="1"/>
+      <w:r>
+        <w:t>Deltas</w:t>
+      </w:r>
       <w:bookmarkEnd w:id="2"/>
-      <w:r>
-        <w:t>Deltas</w:t>
-      </w:r>
-      <w:bookmarkEnd w:id="3"/>
     </w:p>
     <w:p>
       <w:pPr>
@@ -3221,7 +3219,7 @@
           <v:shape id="_x0000_i1025" type="#_x0000_t75" style="width:158pt;height:36.15pt" o:ole="">
             <v:imagedata r:id="rId11" o:title=""/>
           </v:shape>
-          <o:OLEObject Type="Embed" ProgID="Equation.DSMT4" ShapeID="_x0000_i1025" DrawAspect="Content" ObjectID="_1453569895" r:id="rId12"/>
+          <o:OLEObject Type="Embed" ProgID="Equation.DSMT4" ShapeID="_x0000_i1025" DrawAspect="Content" ObjectID="_1454771156" r:id="rId12"/>
         </w:object>
       </w:r>
     </w:p>
@@ -3376,7 +3374,7 @@
           <v:shape id="_x0000_i1026" type="#_x0000_t75" style="width:146.05pt;height:22.2pt" o:ole="">
             <v:imagedata r:id="rId13" o:title=""/>
           </v:shape>
-          <o:OLEObject Type="Embed" ProgID="Equation.DSMT4" ShapeID="_x0000_i1026" DrawAspect="Content" ObjectID="_1453569896" r:id="rId14"/>
+          <o:OLEObject Type="Embed" ProgID="Equation.DSMT4" ShapeID="_x0000_i1026" DrawAspect="Content" ObjectID="_1454771157" r:id="rId14"/>
         </w:object>
       </w:r>
     </w:p>
@@ -3384,11 +3382,11 @@
       <w:pPr>
         <w:pStyle w:val="Heading2"/>
       </w:pPr>
-      <w:bookmarkStart w:id="4" w:name="_Toc379803282"/>
+      <w:bookmarkStart w:id="3" w:name="_Toc379803282"/>
       <w:r>
         <w:t>Discrete Systems</w:t>
       </w:r>
-      <w:bookmarkEnd w:id="4"/>
+      <w:bookmarkEnd w:id="3"/>
     </w:p>
     <w:p>
       <w:pPr>
@@ -3448,11 +3446,11 @@
       <w:pPr>
         <w:pStyle w:val="Heading2"/>
       </w:pPr>
-      <w:bookmarkStart w:id="5" w:name="_Toc379803283"/>
+      <w:bookmarkStart w:id="4" w:name="_Toc379803283"/>
       <w:r>
         <w:t>Continuous System</w:t>
       </w:r>
-      <w:bookmarkEnd w:id="5"/>
+      <w:bookmarkEnd w:id="4"/>
     </w:p>
     <w:p>
       <w:pPr>
@@ -3482,34 +3480,34 @@
       <w:pPr>
         <w:pStyle w:val="Heading1"/>
       </w:pPr>
-      <w:bookmarkStart w:id="6" w:name="_Difference_equations"/>
-      <w:bookmarkStart w:id="7" w:name="_Difference_equation"/>
-      <w:bookmarkStart w:id="8" w:name="_Toc379803284"/>
+      <w:bookmarkStart w:id="5" w:name="_Difference_equations"/>
+      <w:bookmarkStart w:id="6" w:name="_Difference_equation"/>
+      <w:bookmarkStart w:id="7" w:name="_Toc379803284"/>
+      <w:bookmarkEnd w:id="5"/>
       <w:bookmarkEnd w:id="6"/>
+      <w:r>
+        <w:t>Diff</w:t>
+      </w:r>
+      <w:r>
+        <w:t>e</w:t>
+      </w:r>
+      <w:r>
+        <w:t>rence eq</w:t>
+      </w:r>
+      <w:r>
+        <w:t>uation</w:t>
+      </w:r>
       <w:bookmarkEnd w:id="7"/>
-      <w:r>
-        <w:t>Diff</w:t>
-      </w:r>
-      <w:r>
-        <w:t>e</w:t>
-      </w:r>
-      <w:r>
-        <w:t>rence eq</w:t>
-      </w:r>
-      <w:r>
-        <w:t>uation</w:t>
+    </w:p>
+    <w:p>
+      <w:pPr>
+        <w:pStyle w:val="Heading2"/>
+      </w:pPr>
+      <w:bookmarkStart w:id="8" w:name="_Toc379803285"/>
+      <w:r>
+        <w:t>Definition</w:t>
       </w:r>
       <w:bookmarkEnd w:id="8"/>
-    </w:p>
-    <w:p>
-      <w:pPr>
-        <w:pStyle w:val="Heading2"/>
-      </w:pPr>
-      <w:bookmarkStart w:id="9" w:name="_Toc379803285"/>
-      <w:r>
-        <w:t>Definition</w:t>
-      </w:r>
-      <w:bookmarkEnd w:id="9"/>
     </w:p>
     <w:p>
       <w:pPr>
@@ -3534,7 +3532,7 @@
           <v:shape id="_x0000_i1027" type="#_x0000_t75" style="width:181.9pt;height:34.1pt" o:ole="">
             <v:imagedata r:id="rId15" o:title=""/>
           </v:shape>
-          <o:OLEObject Type="Embed" ProgID="Equation.DSMT4" ShapeID="_x0000_i1027" DrawAspect="Content" ObjectID="_1453569897" r:id="rId16"/>
+          <o:OLEObject Type="Embed" ProgID="Equation.DSMT4" ShapeID="_x0000_i1027" DrawAspect="Content" ObjectID="_1454771158" r:id="rId16"/>
         </w:object>
       </w:r>
       <w:r>
@@ -3556,7 +3554,7 @@
           <v:shape id="_x0000_i1028" type="#_x0000_t75" style="width:108.15pt;height:65.85pt" o:ole="">
             <v:imagedata r:id="rId17" o:title=""/>
           </v:shape>
-          <o:OLEObject Type="Embed" ProgID="Equation.DSMT4" ShapeID="_x0000_i1028" DrawAspect="Content" ObjectID="_1453569898" r:id="rId18"/>
+          <o:OLEObject Type="Embed" ProgID="Equation.DSMT4" ShapeID="_x0000_i1028" DrawAspect="Content" ObjectID="_1454771159" r:id="rId18"/>
         </w:object>
       </w:r>
       <w:r>
@@ -3578,25 +3576,25 @@
       <w:pPr>
         <w:pStyle w:val="Heading1"/>
       </w:pPr>
-      <w:bookmarkStart w:id="10" w:name="_State_Space_Equations"/>
-      <w:bookmarkStart w:id="11" w:name="_Toc379803286"/>
+      <w:bookmarkStart w:id="9" w:name="_State_Space_Equations"/>
+      <w:bookmarkStart w:id="10" w:name="_Toc379803286"/>
+      <w:bookmarkEnd w:id="9"/>
+      <w:r>
+        <w:t>State Space Equations</w:t>
+      </w:r>
       <w:bookmarkEnd w:id="10"/>
-      <w:r>
-        <w:t>State Space Equations</w:t>
-      </w:r>
+    </w:p>
+    <w:p>
+      <w:pPr>
+        <w:pStyle w:val="Heading2"/>
+      </w:pPr>
+      <w:bookmarkStart w:id="11" w:name="_[A,_B,_C,"/>
+      <w:bookmarkStart w:id="12" w:name="_Toc379803287"/>
       <w:bookmarkEnd w:id="11"/>
-    </w:p>
-    <w:p>
-      <w:pPr>
-        <w:pStyle w:val="Heading2"/>
-      </w:pPr>
-      <w:bookmarkStart w:id="12" w:name="_[A,_B,_C,"/>
-      <w:bookmarkStart w:id="13" w:name="_Toc379803287"/>
+      <w:r>
+        <w:t>ABCD</w:t>
+      </w:r>
       <w:bookmarkEnd w:id="12"/>
-      <w:r>
-        <w:t>ABCD</w:t>
-      </w:r>
-      <w:bookmarkEnd w:id="13"/>
     </w:p>
     <w:p>
       <w:pPr>
@@ -3728,7 +3726,7 @@
           <v:shape id="_x0000_i1029" type="#_x0000_t75" style="width:208.85pt;height:76.1pt" o:ole="">
             <v:imagedata r:id="rId19" o:title=""/>
           </v:shape>
-          <o:OLEObject Type="Embed" ProgID="Equation.DSMT4" ShapeID="_x0000_i1029" DrawAspect="Content" ObjectID="_1453569899" r:id="rId20"/>
+          <o:OLEObject Type="Embed" ProgID="Equation.DSMT4" ShapeID="_x0000_i1029" DrawAspect="Content" ObjectID="_1454771160" r:id="rId20"/>
         </w:object>
       </w:r>
     </w:p>
@@ -3765,7 +3763,7 @@
           <v:shape id="_x0000_i1030" type="#_x0000_t75" style="width:2in;height:76.1pt" o:ole="">
             <v:imagedata r:id="rId21" o:title=""/>
           </v:shape>
-          <o:OLEObject Type="Embed" ProgID="Equation.DSMT4" ShapeID="_x0000_i1030" DrawAspect="Content" ObjectID="_1453569900" r:id="rId22"/>
+          <o:OLEObject Type="Embed" ProgID="Equation.DSMT4" ShapeID="_x0000_i1030" DrawAspect="Content" ObjectID="_1454771161" r:id="rId22"/>
         </w:object>
       </w:r>
     </w:p>
@@ -3835,11 +3833,11 @@
       <w:pPr>
         <w:pStyle w:val="Heading3"/>
       </w:pPr>
-      <w:bookmarkStart w:id="14" w:name="_Toc379803288"/>
+      <w:bookmarkStart w:id="13" w:name="_Toc379803288"/>
       <w:r>
         <w:t>e.g.)</w:t>
       </w:r>
-      <w:bookmarkEnd w:id="14"/>
+      <w:bookmarkEnd w:id="13"/>
     </w:p>
     <w:p>
       <w:pPr>
@@ -3853,7 +3851,7 @@
           <v:shape id="_x0000_i1031" type="#_x0000_t75" style="width:112.95pt;height:20.15pt" o:ole="">
             <v:imagedata r:id="rId23" o:title=""/>
           </v:shape>
-          <o:OLEObject Type="Embed" ProgID="Equation.DSMT4" ShapeID="_x0000_i1031" DrawAspect="Content" ObjectID="_1453569901" r:id="rId24"/>
+          <o:OLEObject Type="Embed" ProgID="Equation.DSMT4" ShapeID="_x0000_i1031" DrawAspect="Content" ObjectID="_1454771162" r:id="rId24"/>
         </w:object>
       </w:r>
     </w:p>
@@ -3896,7 +3894,7 @@
           <v:shape id="_x0000_i1032" type="#_x0000_t75" style="width:44pt;height:19.8pt" o:ole="">
             <v:imagedata r:id="rId25" o:title=""/>
           </v:shape>
-          <o:OLEObject Type="Embed" ProgID="Equation.DSMT4" ShapeID="_x0000_i1032" DrawAspect="Content" ObjectID="_1453569902" r:id="rId26"/>
+          <o:OLEObject Type="Embed" ProgID="Equation.DSMT4" ShapeID="_x0000_i1032" DrawAspect="Content" ObjectID="_1454771163" r:id="rId26"/>
         </w:object>
       </w:r>
       <w:r>
@@ -3936,7 +3934,7 @@
           <v:shape id="_x0000_i1033" type="#_x0000_t75" style="width:82.25pt;height:19.8pt" o:ole="">
             <v:imagedata r:id="rId27" o:title=""/>
           </v:shape>
-          <o:OLEObject Type="Embed" ProgID="Equation.DSMT4" ShapeID="_x0000_i1033" DrawAspect="Content" ObjectID="_1453569903" r:id="rId28"/>
+          <o:OLEObject Type="Embed" ProgID="Equation.DSMT4" ShapeID="_x0000_i1033" DrawAspect="Content" ObjectID="_1454771164" r:id="rId28"/>
         </w:object>
       </w:r>
     </w:p>
@@ -3965,7 +3963,7 @@
           <v:shape id="_x0000_i1034" type="#_x0000_t75" style="width:160.7pt;height:19.8pt" o:ole="">
             <v:imagedata r:id="rId29" o:title=""/>
           </v:shape>
-          <o:OLEObject Type="Embed" ProgID="Equation.DSMT4" ShapeID="_x0000_i1034" DrawAspect="Content" ObjectID="_1453569904" r:id="rId30"/>
+          <o:OLEObject Type="Embed" ProgID="Equation.DSMT4" ShapeID="_x0000_i1034" DrawAspect="Content" ObjectID="_1454771165" r:id="rId30"/>
         </w:object>
       </w:r>
     </w:p>
@@ -4032,7 +4030,7 @@
           <v:shape id="_x0000_i1035" type="#_x0000_t75" style="width:80.85pt;height:19.8pt" o:ole="">
             <v:imagedata r:id="rId31" o:title=""/>
           </v:shape>
-          <o:OLEObject Type="Embed" ProgID="Equation.DSMT4" ShapeID="_x0000_i1035" DrawAspect="Content" ObjectID="_1453569905" r:id="rId32"/>
+          <o:OLEObject Type="Embed" ProgID="Equation.DSMT4" ShapeID="_x0000_i1035" DrawAspect="Content" ObjectID="_1454771166" r:id="rId32"/>
         </w:object>
       </w:r>
     </w:p>
@@ -4082,7 +4080,7 @@
           <v:shape id="_x0000_i1036" type="#_x0000_t75" style="width:82.25pt;height:39.9pt" o:ole="">
             <v:imagedata r:id="rId33" o:title=""/>
           </v:shape>
-          <o:OLEObject Type="Embed" ProgID="Equation.DSMT4" ShapeID="_x0000_i1036" DrawAspect="Content" ObjectID="_1453569906" r:id="rId34"/>
+          <o:OLEObject Type="Embed" ProgID="Equation.DSMT4" ShapeID="_x0000_i1036" DrawAspect="Content" ObjectID="_1454771167" r:id="rId34"/>
         </w:object>
       </w:r>
       <w:r>
@@ -4099,7 +4097,7 @@
           <v:shape id="_x0000_i1037" type="#_x0000_t75" style="width:94.85pt;height:39.9pt" o:ole="">
             <v:imagedata r:id="rId35" o:title=""/>
           </v:shape>
-          <o:OLEObject Type="Embed" ProgID="Equation.DSMT4" ShapeID="_x0000_i1037" DrawAspect="Content" ObjectID="_1453569907" r:id="rId36"/>
+          <o:OLEObject Type="Embed" ProgID="Equation.DSMT4" ShapeID="_x0000_i1037" DrawAspect="Content" ObjectID="_1454771168" r:id="rId36"/>
         </w:object>
       </w:r>
     </w:p>
@@ -4134,7 +4132,7 @@
           <v:shape id="_x0000_i1038" type="#_x0000_t75" style="width:153.55pt;height:39.9pt" o:ole="">
             <v:imagedata r:id="rId37" o:title=""/>
           </v:shape>
-          <o:OLEObject Type="Embed" ProgID="Equation.DSMT4" ShapeID="_x0000_i1038" DrawAspect="Content" ObjectID="_1453569908" r:id="rId38"/>
+          <o:OLEObject Type="Embed" ProgID="Equation.DSMT4" ShapeID="_x0000_i1038" DrawAspect="Content" ObjectID="_1454771169" r:id="rId38"/>
         </w:object>
       </w:r>
     </w:p>
@@ -4164,7 +4162,7 @@
           <v:shape id="_x0000_i1039" type="#_x0000_t75" style="width:181.2pt;height:120.1pt" o:ole="">
             <v:imagedata r:id="rId39" o:title=""/>
           </v:shape>
-          <o:OLEObject Type="Embed" ProgID="Equation.DSMT4" ShapeID="_x0000_i1039" DrawAspect="Content" ObjectID="_1453569909" r:id="rId40"/>
+          <o:OLEObject Type="Embed" ProgID="Equation.DSMT4" ShapeID="_x0000_i1039" DrawAspect="Content" ObjectID="_1454771170" r:id="rId40"/>
         </w:object>
       </w:r>
     </w:p>
@@ -4195,7 +4193,7 @@
           <v:shape id="_x0000_i1040" type="#_x0000_t75" style="width:183.9pt;height:49.8pt" o:ole="">
             <v:imagedata r:id="rId41" o:title=""/>
           </v:shape>
-          <o:OLEObject Type="Embed" ProgID="Equation.DSMT4" ShapeID="_x0000_i1040" DrawAspect="Content" ObjectID="_1453569910" r:id="rId42"/>
+          <o:OLEObject Type="Embed" ProgID="Equation.DSMT4" ShapeID="_x0000_i1040" DrawAspect="Content" ObjectID="_1454771171" r:id="rId42"/>
         </w:object>
       </w:r>
     </w:p>
@@ -4219,7 +4217,7 @@
           <v:shape id="_x0000_i1041" type="#_x0000_t75" style="width:162.1pt;height:60.05pt" o:ole="">
             <v:imagedata r:id="rId43" o:title=""/>
           </v:shape>
-          <o:OLEObject Type="Embed" ProgID="Equation.DSMT4" ShapeID="_x0000_i1041" DrawAspect="Content" ObjectID="_1453569911" r:id="rId44"/>
+          <o:OLEObject Type="Embed" ProgID="Equation.DSMT4" ShapeID="_x0000_i1041" DrawAspect="Content" ObjectID="_1454771172" r:id="rId44"/>
         </w:object>
       </w:r>
     </w:p>
@@ -4270,11 +4268,11 @@
       <w:pPr>
         <w:pStyle w:val="Heading2"/>
       </w:pPr>
-      <w:bookmarkStart w:id="15" w:name="_Toc379803289"/>
+      <w:bookmarkStart w:id="14" w:name="_Toc379803289"/>
       <w:r>
         <w:t>Converting to Difference Equation</w:t>
       </w:r>
-      <w:bookmarkEnd w:id="15"/>
+      <w:bookmarkEnd w:id="14"/>
     </w:p>
     <w:p>
       <w:pPr>
@@ -4307,7 +4305,7 @@
           <v:shape id="_x0000_i1042" type="#_x0000_t75" style="width:101pt;height:64.85pt" o:ole="">
             <v:imagedata r:id="rId45" o:title=""/>
           </v:shape>
-          <o:OLEObject Type="Embed" ProgID="Equation.DSMT4" ShapeID="_x0000_i1042" DrawAspect="Content" ObjectID="_1453569912" r:id="rId46"/>
+          <o:OLEObject Type="Embed" ProgID="Equation.DSMT4" ShapeID="_x0000_i1042" DrawAspect="Content" ObjectID="_1454771173" r:id="rId46"/>
         </w:object>
       </w:r>
     </w:p>
@@ -4315,11 +4313,11 @@
       <w:pPr>
         <w:pStyle w:val="Heading2"/>
       </w:pPr>
-      <w:bookmarkStart w:id="16" w:name="_Toc379803290"/>
+      <w:bookmarkStart w:id="15" w:name="_Toc379803290"/>
       <w:r>
         <w:t>Compound Interest</w:t>
       </w:r>
-      <w:bookmarkEnd w:id="16"/>
+      <w:bookmarkEnd w:id="15"/>
     </w:p>
     <w:p>
       <w:pPr>
@@ -4388,7 +4386,7 @@
           <v:shape id="_x0000_i1043" type="#_x0000_t75" style="width:166.85pt;height:40.25pt" o:ole="">
             <v:imagedata r:id="rId47" o:title=""/>
           </v:shape>
-          <o:OLEObject Type="Embed" ProgID="Equation.DSMT4" ShapeID="_x0000_i1043" DrawAspect="Content" ObjectID="_1453569913" r:id="rId48"/>
+          <o:OLEObject Type="Embed" ProgID="Equation.DSMT4" ShapeID="_x0000_i1043" DrawAspect="Content" ObjectID="_1454771174" r:id="rId48"/>
         </w:object>
       </w:r>
     </w:p>
@@ -4432,7 +4430,7 @@
           <v:shape id="_x0000_i1044" type="#_x0000_t75" style="width:106.1pt;height:36.15pt" o:ole="">
             <v:imagedata r:id="rId49" o:title=""/>
           </v:shape>
-          <o:OLEObject Type="Embed" ProgID="Equation.DSMT4" ShapeID="_x0000_i1044" DrawAspect="Content" ObjectID="_1453569914" r:id="rId50"/>
+          <o:OLEObject Type="Embed" ProgID="Equation.DSMT4" ShapeID="_x0000_i1044" DrawAspect="Content" ObjectID="_1454771175" r:id="rId50"/>
         </w:object>
       </w:r>
     </w:p>
@@ -4448,7 +4446,7 @@
           <v:shape id="_x0000_i1045" type="#_x0000_t75" style="width:85.3pt;height:61.75pt" o:ole="">
             <v:imagedata r:id="rId51" o:title=""/>
           </v:shape>
-          <o:OLEObject Type="Embed" ProgID="Equation.DSMT4" ShapeID="_x0000_i1045" DrawAspect="Content" ObjectID="_1453569915" r:id="rId52"/>
+          <o:OLEObject Type="Embed" ProgID="Equation.DSMT4" ShapeID="_x0000_i1045" DrawAspect="Content" ObjectID="_1454771176" r:id="rId52"/>
         </w:object>
       </w:r>
     </w:p>
@@ -4467,7 +4465,7 @@
           <v:shape id="_x0000_i1046" type="#_x0000_t75" style="width:85.3pt;height:22.2pt" o:ole="">
             <v:imagedata r:id="rId53" o:title=""/>
           </v:shape>
-          <o:OLEObject Type="Embed" ProgID="Equation.DSMT4" ShapeID="_x0000_i1046" DrawAspect="Content" ObjectID="_1453569916" r:id="rId54"/>
+          <o:OLEObject Type="Embed" ProgID="Equation.DSMT4" ShapeID="_x0000_i1046" DrawAspect="Content" ObjectID="_1454771177" r:id="rId54"/>
         </w:object>
       </w:r>
     </w:p>
@@ -4475,13 +4473,13 @@
       <w:pPr>
         <w:pStyle w:val="Heading1"/>
       </w:pPr>
-      <w:bookmarkStart w:id="17" w:name="_Impulse_Response"/>
-      <w:bookmarkStart w:id="18" w:name="_Toc379803291"/>
+      <w:bookmarkStart w:id="16" w:name="_Impulse_Response"/>
+      <w:bookmarkStart w:id="17" w:name="_Toc379803291"/>
+      <w:bookmarkEnd w:id="16"/>
+      <w:r>
+        <w:t>Impulse Response</w:t>
+      </w:r>
       <w:bookmarkEnd w:id="17"/>
-      <w:r>
-        <w:t>Impulse Response</w:t>
-      </w:r>
-      <w:bookmarkEnd w:id="18"/>
     </w:p>
     <w:p>
       <w:pPr>
@@ -4512,50 +4510,50 @@
       <w:pPr>
         <w:pStyle w:val="Heading2"/>
       </w:pPr>
-      <w:bookmarkStart w:id="19" w:name="_Toc379803292"/>
+      <w:bookmarkStart w:id="18" w:name="_Toc379803292"/>
       <w:r>
         <w:t>FIR</w:t>
       </w:r>
+      <w:bookmarkEnd w:id="18"/>
+    </w:p>
+    <w:p>
+      <w:pPr>
+        <w:pStyle w:val="NoSpacing"/>
+      </w:pPr>
+      <w:r>
+        <w:rPr>
+          <w:b/>
+        </w:rPr>
+        <w:t>Finite Impulse Response</w:t>
+      </w:r>
+      <w:r>
+        <w:t xml:space="preserve"> </w:t>
+      </w:r>
+      <w:r>
+        <w:t xml:space="preserve">(FIR) </w:t>
+      </w:r>
+      <w:r>
+        <w:t>system</w:t>
+      </w:r>
+      <w:r>
+        <w:t>:</w:t>
+      </w:r>
+      <w:r>
+        <w:t xml:space="preserve"> A system that has an impulse response that has a ﬁnite duration (is zero at a ﬁnite time). One way of seeing if it is finite is if it has no y’s in it,</w:t>
+      </w:r>
+    </w:p>
+    <w:p>
+      <w:pPr>
+        <w:pStyle w:val="Heading3"/>
+      </w:pPr>
+      <w:bookmarkStart w:id="19" w:name="_Toc379803293"/>
+      <w:r>
+        <w:t>e.g.)</w:t>
+      </w:r>
+      <w:r>
+        <w:t xml:space="preserve"> State Space Table</w:t>
+      </w:r>
       <w:bookmarkEnd w:id="19"/>
-    </w:p>
-    <w:p>
-      <w:pPr>
-        <w:pStyle w:val="NoSpacing"/>
-      </w:pPr>
-      <w:r>
-        <w:rPr>
-          <w:b/>
-        </w:rPr>
-        <w:t>Finite Impulse Response</w:t>
-      </w:r>
-      <w:r>
-        <w:t xml:space="preserve"> </w:t>
-      </w:r>
-      <w:r>
-        <w:t xml:space="preserve">(FIR) </w:t>
-      </w:r>
-      <w:r>
-        <w:t>system</w:t>
-      </w:r>
-      <w:r>
-        <w:t>:</w:t>
-      </w:r>
-      <w:r>
-        <w:t xml:space="preserve"> A system that has an impulse response that has a ﬁnite duration (is zero at a ﬁnite time). One way of seeing if it is finite is if it has no y’s in it,</w:t>
-      </w:r>
-    </w:p>
-    <w:p>
-      <w:pPr>
-        <w:pStyle w:val="Heading3"/>
-      </w:pPr>
-      <w:bookmarkStart w:id="20" w:name="_Toc379803293"/>
-      <w:r>
-        <w:t>e.g.)</w:t>
-      </w:r>
-      <w:r>
-        <w:t xml:space="preserve"> State Space Table</w:t>
-      </w:r>
-      <w:bookmarkEnd w:id="20"/>
     </w:p>
     <w:p>
       <w:pPr>
@@ -4915,56 +4913,56 @@
       <w:pPr>
         <w:pStyle w:val="Heading2"/>
       </w:pPr>
-      <w:bookmarkStart w:id="21" w:name="_Toc379803294"/>
+      <w:bookmarkStart w:id="20" w:name="_Toc379803294"/>
       <w:r>
         <w:t>IIR</w:t>
       </w:r>
+      <w:bookmarkEnd w:id="20"/>
+    </w:p>
+    <w:p>
+      <w:pPr>
+        <w:pStyle w:val="NoSpacing"/>
+      </w:pPr>
+      <w:r>
+        <w:rPr>
+          <w:b/>
+        </w:rPr>
+        <w:t>Inﬁnite Impulse Response</w:t>
+      </w:r>
+      <w:r>
+        <w:t xml:space="preserve"> </w:t>
+      </w:r>
+      <w:r>
+        <w:t xml:space="preserve">(IIR) </w:t>
+      </w:r>
+      <w:r>
+        <w:t>system. A system that has an impulse response that has an inﬁnite duration (con</w:t>
+      </w:r>
+      <w:r>
+        <w:t>tinues to respond indeﬁnitely)</w:t>
+      </w:r>
+      <w:r>
+        <w:t xml:space="preserve">. IIR systems generally have </w:t>
+      </w:r>
+      <w:r>
+        <w:rPr>
+          <w:i/>
+        </w:rPr>
+        <w:t>y</w:t>
+      </w:r>
+      <w:r>
+        <w:t xml:space="preserve"> on both sides of the equation</w:t>
+      </w:r>
+    </w:p>
+    <w:p>
+      <w:pPr>
+        <w:pStyle w:val="Heading3"/>
+      </w:pPr>
+      <w:bookmarkStart w:id="21" w:name="_Toc379803295"/>
+      <w:r>
+        <w:t>e.g.)</w:t>
+      </w:r>
       <w:bookmarkEnd w:id="21"/>
-    </w:p>
-    <w:p>
-      <w:pPr>
-        <w:pStyle w:val="NoSpacing"/>
-      </w:pPr>
-      <w:r>
-        <w:rPr>
-          <w:b/>
-        </w:rPr>
-        <w:t>Inﬁnite Impulse Response</w:t>
-      </w:r>
-      <w:r>
-        <w:t xml:space="preserve"> </w:t>
-      </w:r>
-      <w:r>
-        <w:t xml:space="preserve">(IIR) </w:t>
-      </w:r>
-      <w:r>
-        <w:t>system. A system that has an impulse response that has an inﬁnite duration (con</w:t>
-      </w:r>
-      <w:r>
-        <w:t>tinues to respond indeﬁnitely)</w:t>
-      </w:r>
-      <w:r>
-        <w:t xml:space="preserve">. IIR systems generally have </w:t>
-      </w:r>
-      <w:r>
-        <w:rPr>
-          <w:i/>
-        </w:rPr>
-        <w:t>y</w:t>
-      </w:r>
-      <w:r>
-        <w:t xml:space="preserve"> on both sides of the equation</w:t>
-      </w:r>
-    </w:p>
-    <w:p>
-      <w:pPr>
-        <w:pStyle w:val="Heading3"/>
-      </w:pPr>
-      <w:bookmarkStart w:id="22" w:name="_Toc379803295"/>
-      <w:r>
-        <w:t>e.g.)</w:t>
-      </w:r>
-      <w:bookmarkEnd w:id="22"/>
       <w:r>
         <w:t xml:space="preserve"> </w:t>
       </w:r>
@@ -5171,13 +5169,13 @@
       <w:pPr>
         <w:pStyle w:val="Heading2"/>
       </w:pPr>
-      <w:bookmarkStart w:id="23" w:name="_Impulse_Response_1"/>
-      <w:bookmarkStart w:id="24" w:name="_Toc379803296"/>
+      <w:bookmarkStart w:id="22" w:name="_Impulse_Response_1"/>
+      <w:bookmarkStart w:id="23" w:name="_Toc379803296"/>
+      <w:bookmarkEnd w:id="22"/>
+      <w:r>
+        <w:t>Impulse Response</w:t>
+      </w:r>
       <w:bookmarkEnd w:id="23"/>
-      <w:r>
-        <w:t>Impulse Response</w:t>
-      </w:r>
-      <w:bookmarkEnd w:id="24"/>
     </w:p>
     <w:p>
       <w:pPr>
@@ -5249,7 +5247,7 @@
           <v:shape id="_x0000_i1047" type="#_x0000_t75" style="width:108.85pt;height:23.9pt" o:ole="">
             <v:imagedata r:id="rId55" o:title=""/>
           </v:shape>
-          <o:OLEObject Type="Embed" ProgID="Equation.DSMT4" ShapeID="_x0000_i1047" DrawAspect="Content" ObjectID="_1453569917" r:id="rId56"/>
+          <o:OLEObject Type="Embed" ProgID="Equation.DSMT4" ShapeID="_x0000_i1047" DrawAspect="Content" ObjectID="_1454771178" r:id="rId56"/>
         </w:object>
       </w:r>
     </w:p>
@@ -5287,7 +5285,7 @@
           <v:shape id="_x0000_i1048" type="#_x0000_t75" style="width:109.2pt;height:57.65pt" o:ole="">
             <v:imagedata r:id="rId57" o:title=""/>
           </v:shape>
-          <o:OLEObject Type="Embed" ProgID="Equation.DSMT4" ShapeID="_x0000_i1048" DrawAspect="Content" ObjectID="_1453569918" r:id="rId58"/>
+          <o:OLEObject Type="Embed" ProgID="Equation.DSMT4" ShapeID="_x0000_i1048" DrawAspect="Content" ObjectID="_1454771179" r:id="rId58"/>
         </w:object>
       </w:r>
     </w:p>
@@ -5295,14 +5293,14 @@
       <w:pPr>
         <w:pStyle w:val="Heading1"/>
       </w:pPr>
-      <w:bookmarkStart w:id="25" w:name="_Toc379803297"/>
+      <w:bookmarkStart w:id="24" w:name="_Toc379803297"/>
       <w:r>
         <w:t>Convolution</w:t>
       </w:r>
       <w:r>
         <w:t xml:space="preserve"> Sum</w:t>
       </w:r>
-      <w:bookmarkEnd w:id="25"/>
+      <w:bookmarkEnd w:id="24"/>
     </w:p>
     <w:p>
       <w:pPr>
@@ -5316,7 +5314,7 @@
           <v:shape id="_x0000_i1049" type="#_x0000_t75" style="width:3in;height:52.2pt" o:ole="">
             <v:imagedata r:id="rId59" o:title=""/>
           </v:shape>
-          <o:OLEObject Type="Embed" ProgID="Equation.DSMT4" ShapeID="_x0000_i1049" DrawAspect="Content" ObjectID="_1453569919" r:id="rId60"/>
+          <o:OLEObject Type="Embed" ProgID="Equation.DSMT4" ShapeID="_x0000_i1049" DrawAspect="Content" ObjectID="_1454771180" r:id="rId60"/>
         </w:object>
       </w:r>
     </w:p>
@@ -5346,14 +5344,14 @@
       <w:pPr>
         <w:pStyle w:val="Heading2"/>
       </w:pPr>
-      <w:bookmarkStart w:id="26" w:name="_Toc379803298"/>
+      <w:bookmarkStart w:id="25" w:name="_Toc379803298"/>
       <w:r>
         <w:t>I</w:t>
       </w:r>
       <w:r>
         <w:t>mpulse response to difference equation</w:t>
       </w:r>
-      <w:bookmarkEnd w:id="26"/>
+      <w:bookmarkEnd w:id="25"/>
     </w:p>
     <w:p>
       <w:pPr>
@@ -5427,11 +5425,11 @@
       <w:pPr>
         <w:pStyle w:val="Heading3"/>
       </w:pPr>
-      <w:bookmarkStart w:id="27" w:name="_Toc379803299"/>
+      <w:bookmarkStart w:id="26" w:name="_Toc379803299"/>
       <w:r>
         <w:t>e.g.)</w:t>
       </w:r>
-      <w:bookmarkEnd w:id="27"/>
+      <w:bookmarkEnd w:id="26"/>
     </w:p>
     <w:p>
       <w:pPr>
@@ -5453,7 +5451,7 @@
           <v:shape id="_x0000_i1050" type="#_x0000_t75" style="width:106.1pt;height:1in" o:ole="">
             <v:imagedata r:id="rId61" o:title=""/>
           </v:shape>
-          <o:OLEObject Type="Embed" ProgID="Equation.DSMT4" ShapeID="_x0000_i1050" DrawAspect="Content" ObjectID="_1453569920" r:id="rId62"/>
+          <o:OLEObject Type="Embed" ProgID="Equation.DSMT4" ShapeID="_x0000_i1050" DrawAspect="Content" ObjectID="_1454771181" r:id="rId62"/>
         </w:object>
       </w:r>
     </w:p>
@@ -5563,7 +5561,7 @@
           <v:shape id="_x0000_i1051" type="#_x0000_t75" style="width:174.05pt;height:19.8pt" o:ole="">
             <v:imagedata r:id="rId63" o:title=""/>
           </v:shape>
-          <o:OLEObject Type="Embed" ProgID="Equation.DSMT4" ShapeID="_x0000_i1051" DrawAspect="Content" ObjectID="_1453569921" r:id="rId64"/>
+          <o:OLEObject Type="Embed" ProgID="Equation.DSMT4" ShapeID="_x0000_i1051" DrawAspect="Content" ObjectID="_1454771182" r:id="rId64"/>
         </w:object>
       </w:r>
     </w:p>
@@ -5571,21 +5569,21 @@
       <w:pPr>
         <w:pStyle w:val="Heading3"/>
       </w:pPr>
-      <w:bookmarkStart w:id="28" w:name="_e.g.)_Equation_method"/>
-      <w:bookmarkStart w:id="29" w:name="_Equation_method"/>
-      <w:bookmarkStart w:id="30" w:name="_Toc379803300"/>
+      <w:bookmarkStart w:id="27" w:name="_e.g.)_Equation_method"/>
+      <w:bookmarkStart w:id="28" w:name="_Equation_method"/>
+      <w:bookmarkStart w:id="29" w:name="_Toc379803300"/>
+      <w:bookmarkEnd w:id="27"/>
       <w:bookmarkEnd w:id="28"/>
+      <w:r>
+        <w:t xml:space="preserve">Convolution </w:t>
+      </w:r>
+      <w:r>
+        <w:t>Equation</w:t>
+      </w:r>
+      <w:r>
+        <w:t xml:space="preserve"> method</w:t>
+      </w:r>
       <w:bookmarkEnd w:id="29"/>
-      <w:r>
-        <w:t xml:space="preserve">Convolution </w:t>
-      </w:r>
-      <w:r>
-        <w:t>Equation</w:t>
-      </w:r>
-      <w:r>
-        <w:t xml:space="preserve"> method</w:t>
-      </w:r>
-      <w:bookmarkEnd w:id="30"/>
     </w:p>
     <w:p>
       <w:pPr>
@@ -5599,7 +5597,7 @@
           <v:shape id="_x0000_i1052" type="#_x0000_t75" style="width:118.75pt;height:40.25pt" o:ole="">
             <v:imagedata r:id="rId65" o:title=""/>
           </v:shape>
-          <o:OLEObject Type="Embed" ProgID="Equation.DSMT4" ShapeID="_x0000_i1052" DrawAspect="Content" ObjectID="_1453569922" r:id="rId66"/>
+          <o:OLEObject Type="Embed" ProgID="Equation.DSMT4" ShapeID="_x0000_i1052" DrawAspect="Content" ObjectID="_1454771183" r:id="rId66"/>
         </w:object>
       </w:r>
     </w:p>
@@ -5632,7 +5630,7 @@
           <v:shape id="_x0000_i1053" type="#_x0000_t75" style="width:110.9pt;height:34.1pt" o:ole="">
             <v:imagedata r:id="rId67" o:title=""/>
           </v:shape>
-          <o:OLEObject Type="Embed" ProgID="Equation.DSMT4" ShapeID="_x0000_i1053" DrawAspect="Content" ObjectID="_1453569923" r:id="rId68"/>
+          <o:OLEObject Type="Embed" ProgID="Equation.DSMT4" ShapeID="_x0000_i1053" DrawAspect="Content" ObjectID="_1454771184" r:id="rId68"/>
         </w:object>
       </w:r>
     </w:p>
@@ -5698,7 +5696,7 @@
           <v:shape id="_x0000_i1054" type="#_x0000_t75" style="width:90.1pt;height:34.1pt" o:ole="">
             <v:imagedata r:id="rId69" o:title=""/>
           </v:shape>
-          <o:OLEObject Type="Embed" ProgID="Equation.DSMT4" ShapeID="_x0000_i1054" DrawAspect="Content" ObjectID="_1453569924" r:id="rId70"/>
+          <o:OLEObject Type="Embed" ProgID="Equation.DSMT4" ShapeID="_x0000_i1054" DrawAspect="Content" ObjectID="_1454771185" r:id="rId70"/>
         </w:object>
       </w:r>
     </w:p>
@@ -5714,7 +5712,7 @@
           <v:shape id="_x0000_i1055" type="#_x0000_t75" style="width:168.9pt;height:79.85pt" o:ole="">
             <v:imagedata r:id="rId71" o:title=""/>
           </v:shape>
-          <o:OLEObject Type="Embed" ProgID="Equation.DSMT4" ShapeID="_x0000_i1055" DrawAspect="Content" ObjectID="_1453569925" r:id="rId72"/>
+          <o:OLEObject Type="Embed" ProgID="Equation.DSMT4" ShapeID="_x0000_i1055" DrawAspect="Content" ObjectID="_1454771186" r:id="rId72"/>
         </w:object>
       </w:r>
     </w:p>
@@ -5730,7 +5728,7 @@
           <v:shape id="_x0000_i1056" type="#_x0000_t75" style="width:244.65pt;height:90.1pt" o:ole="">
             <v:imagedata r:id="rId73" o:title=""/>
           </v:shape>
-          <o:OLEObject Type="Embed" ProgID="Equation.DSMT4" ShapeID="_x0000_i1056" DrawAspect="Content" ObjectID="_1453569926" r:id="rId74"/>
+          <o:OLEObject Type="Embed" ProgID="Equation.DSMT4" ShapeID="_x0000_i1056" DrawAspect="Content" ObjectID="_1454771187" r:id="rId74"/>
         </w:object>
       </w:r>
     </w:p>
@@ -5746,7 +5744,7 @@
           <v:shape id="_x0000_i1057" type="#_x0000_t75" style="width:313.6pt;height:90.1pt" o:ole="">
             <v:imagedata r:id="rId75" o:title=""/>
           </v:shape>
-          <o:OLEObject Type="Embed" ProgID="Equation.DSMT4" ShapeID="_x0000_i1057" DrawAspect="Content" ObjectID="_1453569927" r:id="rId76"/>
+          <o:OLEObject Type="Embed" ProgID="Equation.DSMT4" ShapeID="_x0000_i1057" DrawAspect="Content" ObjectID="_1454771188" r:id="rId76"/>
         </w:object>
       </w:r>
     </w:p>
@@ -5762,15 +5760,15 @@
       <w:pPr>
         <w:pStyle w:val="Heading3"/>
       </w:pPr>
-      <w:bookmarkStart w:id="31" w:name="_e.g.)_Table_method"/>
-      <w:bookmarkStart w:id="32" w:name="_Table_method"/>
-      <w:bookmarkStart w:id="33" w:name="_Toc379803301"/>
+      <w:bookmarkStart w:id="30" w:name="_e.g.)_Table_method"/>
+      <w:bookmarkStart w:id="31" w:name="_Table_method"/>
+      <w:bookmarkStart w:id="32" w:name="_Toc379803301"/>
+      <w:bookmarkEnd w:id="30"/>
       <w:bookmarkEnd w:id="31"/>
+      <w:r>
+        <w:t>Table method</w:t>
+      </w:r>
       <w:bookmarkEnd w:id="32"/>
-      <w:r>
-        <w:t>Table method</w:t>
-      </w:r>
-      <w:bookmarkEnd w:id="33"/>
     </w:p>
     <w:p>
       <w:pPr>
@@ -5834,7 +5832,7 @@
           <v:shape id="_x0000_i1058" type="#_x0000_t75" style="width:126.6pt;height:40.25pt" o:ole="">
             <v:imagedata r:id="rId77" o:title=""/>
           </v:shape>
-          <o:OLEObject Type="Embed" ProgID="Equation.DSMT4" ShapeID="_x0000_i1058" DrawAspect="Content" ObjectID="_1453569928" r:id="rId78"/>
+          <o:OLEObject Type="Embed" ProgID="Equation.DSMT4" ShapeID="_x0000_i1058" DrawAspect="Content" ObjectID="_1454771189" r:id="rId78"/>
         </w:object>
       </w:r>
     </w:p>
@@ -6577,11 +6575,11 @@
       <w:pPr>
         <w:pStyle w:val="Heading3"/>
       </w:pPr>
-      <w:bookmarkStart w:id="34" w:name="_Toc379803302"/>
+      <w:bookmarkStart w:id="33" w:name="_Toc379803302"/>
       <w:r>
         <w:t>Kemal’s Method</w:t>
       </w:r>
-      <w:bookmarkEnd w:id="34"/>
+      <w:bookmarkEnd w:id="33"/>
     </w:p>
     <w:p>
       <w:pPr>
@@ -6612,7 +6610,7 @@
           <v:shape id="_x0000_i1059" type="#_x0000_t75" style="width:109.9pt;height:55.95pt" o:ole="">
             <v:imagedata r:id="rId79" o:title=""/>
           </v:shape>
-          <o:OLEObject Type="Embed" ProgID="Equation.DSMT4" ShapeID="_x0000_i1059" DrawAspect="Content" ObjectID="_1453569929" r:id="rId80"/>
+          <o:OLEObject Type="Embed" ProgID="Equation.DSMT4" ShapeID="_x0000_i1059" DrawAspect="Content" ObjectID="_1454771190" r:id="rId80"/>
         </w:object>
       </w:r>
     </w:p>
@@ -6631,7 +6629,7 @@
           <v:shape id="_x0000_i1060" type="#_x0000_t75" style="width:105.1pt;height:34.1pt" o:ole="">
             <v:imagedata r:id="rId81" o:title=""/>
           </v:shape>
-          <o:OLEObject Type="Embed" ProgID="Equation.DSMT4" ShapeID="_x0000_i1060" DrawAspect="Content" ObjectID="_1453569930" r:id="rId82"/>
+          <o:OLEObject Type="Embed" ProgID="Equation.DSMT4" ShapeID="_x0000_i1060" DrawAspect="Content" ObjectID="_1454771191" r:id="rId82"/>
         </w:object>
       </w:r>
       <w:r>
@@ -6678,7 +6676,7 @@
           <v:shape id="_x0000_i1061" type="#_x0000_t75" style="width:61.75pt;height:19.8pt" o:ole="">
             <v:imagedata r:id="rId83" o:title=""/>
           </v:shape>
-          <o:OLEObject Type="Embed" ProgID="Equation.DSMT4" ShapeID="_x0000_i1061" DrawAspect="Content" ObjectID="_1453569931" r:id="rId84"/>
+          <o:OLEObject Type="Embed" ProgID="Equation.DSMT4" ShapeID="_x0000_i1061" DrawAspect="Content" ObjectID="_1454771192" r:id="rId84"/>
         </w:object>
       </w:r>
       <w:r>
@@ -6698,14 +6696,14 @@
       <w:pPr>
         <w:pStyle w:val="Heading1"/>
       </w:pPr>
-      <w:bookmarkStart w:id="35" w:name="_Toc379803303"/>
+      <w:bookmarkStart w:id="34" w:name="_Toc379803303"/>
       <w:r>
         <w:t xml:space="preserve">Discrete and Continuous </w:t>
       </w:r>
       <w:r>
         <w:t>Frequency</w:t>
       </w:r>
-      <w:bookmarkEnd w:id="35"/>
+      <w:bookmarkEnd w:id="34"/>
     </w:p>
     <w:p>
       <w:pPr>
@@ -6811,7 +6809,7 @@
           <v:shape id="_x0000_i1062" type="#_x0000_t75" style="width:109.9pt;height:19.8pt" o:ole="">
             <v:imagedata r:id="rId86" o:title=""/>
           </v:shape>
-          <o:OLEObject Type="Embed" ProgID="Equation.DSMT4" ShapeID="_x0000_i1062" DrawAspect="Content" ObjectID="_1453569932" r:id="rId87"/>
+          <o:OLEObject Type="Embed" ProgID="Equation.DSMT4" ShapeID="_x0000_i1062" DrawAspect="Content" ObjectID="_1454771193" r:id="rId87"/>
         </w:object>
       </w:r>
       <w:r>
@@ -6858,7 +6856,7 @@
           <v:shape id="_x0000_i1063" type="#_x0000_t75" style="width:188pt;height:25.95pt" o:ole="">
             <v:imagedata r:id="rId88" o:title=""/>
           </v:shape>
-          <o:OLEObject Type="Embed" ProgID="Equation.DSMT4" ShapeID="_x0000_i1063" DrawAspect="Content" ObjectID="_1453569933" r:id="rId89"/>
+          <o:OLEObject Type="Embed" ProgID="Equation.DSMT4" ShapeID="_x0000_i1063" DrawAspect="Content" ObjectID="_1454771194" r:id="rId89"/>
         </w:object>
       </w:r>
     </w:p>
@@ -6879,7 +6877,7 @@
           <v:shape id="_x0000_i1064" type="#_x0000_t75" style="width:121.15pt;height:57.65pt" o:ole="">
             <v:imagedata r:id="rId90" o:title=""/>
           </v:shape>
-          <o:OLEObject Type="Embed" ProgID="Equation.DSMT4" ShapeID="_x0000_i1064" DrawAspect="Content" ObjectID="_1453569934" r:id="rId91"/>
+          <o:OLEObject Type="Embed" ProgID="Equation.DSMT4" ShapeID="_x0000_i1064" DrawAspect="Content" ObjectID="_1454771195" r:id="rId91"/>
         </w:object>
       </w:r>
     </w:p>
@@ -6911,11 +6909,11 @@
       <w:pPr>
         <w:pStyle w:val="Heading3"/>
       </w:pPr>
-      <w:bookmarkStart w:id="36" w:name="_Toc379803304"/>
+      <w:bookmarkStart w:id="35" w:name="_Toc379803304"/>
       <w:r>
         <w:t>e.g.</w:t>
       </w:r>
-      <w:bookmarkEnd w:id="36"/>
+      <w:bookmarkEnd w:id="35"/>
     </w:p>
     <w:p>
       <w:pPr>
@@ -6935,7 +6933,7 @@
           <v:shape id="_x0000_i1065" type="#_x0000_t75" style="width:40.25pt;height:18.1pt" o:ole="">
             <v:imagedata r:id="rId92" o:title=""/>
           </v:shape>
-          <o:OLEObject Type="Embed" ProgID="Equation.DSMT4" ShapeID="_x0000_i1065" DrawAspect="Content" ObjectID="_1453569935" r:id="rId93"/>
+          <o:OLEObject Type="Embed" ProgID="Equation.DSMT4" ShapeID="_x0000_i1065" DrawAspect="Content" ObjectID="_1454771196" r:id="rId93"/>
         </w:object>
       </w:r>
       <w:r>
@@ -6954,7 +6952,7 @@
           <v:shape id="_x0000_i1066" type="#_x0000_t75" style="width:61.1pt;height:49.8pt" o:ole="">
             <v:imagedata r:id="rId94" o:title=""/>
           </v:shape>
-          <o:OLEObject Type="Embed" ProgID="Equation.DSMT4" ShapeID="_x0000_i1066" DrawAspect="Content" ObjectID="_1453569936" r:id="rId95"/>
+          <o:OLEObject Type="Embed" ProgID="Equation.DSMT4" ShapeID="_x0000_i1066" DrawAspect="Content" ObjectID="_1454771197" r:id="rId95"/>
         </w:object>
       </w:r>
     </w:p>
@@ -6962,13 +6960,13 @@
       <w:pPr>
         <w:pStyle w:val="Heading1"/>
       </w:pPr>
-      <w:bookmarkStart w:id="37" w:name="_Frequency_Response"/>
-      <w:bookmarkStart w:id="38" w:name="_Toc379803305"/>
+      <w:bookmarkStart w:id="36" w:name="_Frequency_Response"/>
+      <w:bookmarkStart w:id="37" w:name="_Toc379803305"/>
+      <w:bookmarkEnd w:id="36"/>
+      <w:r>
+        <w:t>Complex Numbers</w:t>
+      </w:r>
       <w:bookmarkEnd w:id="37"/>
-      <w:r>
-        <w:t>Complex Numbers</w:t>
-      </w:r>
-      <w:bookmarkEnd w:id="38"/>
     </w:p>
     <w:p>
       <w:pPr>
@@ -7085,7 +7083,7 @@
           <v:shape id="_x0000_i1067" type="#_x0000_t75" style="width:16.05pt;height:18.1pt" o:ole="">
             <v:imagedata r:id="rId98" o:title=""/>
           </v:shape>
-          <o:OLEObject Type="Embed" ProgID="Equation.DSMT4" ShapeID="_x0000_i1067" DrawAspect="Content" ObjectID="_1453569937" r:id="rId99"/>
+          <o:OLEObject Type="Embed" ProgID="Equation.DSMT4" ShapeID="_x0000_i1067" DrawAspect="Content" ObjectID="_1454771198" r:id="rId99"/>
         </w:object>
       </w:r>
     </w:p>
@@ -7118,7 +7116,7 @@
           <v:shape id="_x0000_i1068" type="#_x0000_t75" style="width:12.95pt;height:10.9pt" o:ole="">
             <v:imagedata r:id="rId100" o:title=""/>
           </v:shape>
-          <o:OLEObject Type="Embed" ProgID="Equation.DSMT4" ShapeID="_x0000_i1068" DrawAspect="Content" ObjectID="_1453569938" r:id="rId101"/>
+          <o:OLEObject Type="Embed" ProgID="Equation.DSMT4" ShapeID="_x0000_i1068" DrawAspect="Content" ObjectID="_1454771199" r:id="rId101"/>
         </w:object>
       </w:r>
       <w:r>
@@ -7152,7 +7150,7 @@
           <v:shape id="_x0000_i1069" type="#_x0000_t75" style="width:43pt;height:16.05pt" o:ole="">
             <v:imagedata r:id="rId102" o:title=""/>
           </v:shape>
-          <o:OLEObject Type="Embed" ProgID="Equation.DSMT4" ShapeID="_x0000_i1069" DrawAspect="Content" ObjectID="_1453569939" r:id="rId103"/>
+          <o:OLEObject Type="Embed" ProgID="Equation.DSMT4" ShapeID="_x0000_i1069" DrawAspect="Content" ObjectID="_1454771200" r:id="rId103"/>
         </w:object>
       </w:r>
     </w:p>
@@ -7168,7 +7166,7 @@
           <v:shape id="_x0000_i1070" type="#_x0000_t75" style="width:44.7pt;height:20.8pt" o:ole="">
             <v:imagedata r:id="rId104" o:title=""/>
           </v:shape>
-          <o:OLEObject Type="Embed" ProgID="Equation.DSMT4" ShapeID="_x0000_i1070" DrawAspect="Content" ObjectID="_1453569940" r:id="rId105"/>
+          <o:OLEObject Type="Embed" ProgID="Equation.DSMT4" ShapeID="_x0000_i1070" DrawAspect="Content" ObjectID="_1454771201" r:id="rId105"/>
         </w:object>
       </w:r>
     </w:p>
@@ -7218,7 +7216,7 @@
           <v:shape id="_x0000_i1071" type="#_x0000_t75" style="width:29pt;height:19.8pt" o:ole="">
             <v:imagedata r:id="rId106" o:title=""/>
           </v:shape>
-          <o:OLEObject Type="Embed" ProgID="Equation.DSMT4" ShapeID="_x0000_i1071" DrawAspect="Content" ObjectID="_1453569941" r:id="rId107"/>
+          <o:OLEObject Type="Embed" ProgID="Equation.DSMT4" ShapeID="_x0000_i1071" DrawAspect="Content" ObjectID="_1454771202" r:id="rId107"/>
         </w:object>
       </w:r>
     </w:p>
@@ -7242,7 +7240,7 @@
           <v:shape id="_x0000_i1072" type="#_x0000_t75" style="width:40.95pt;height:19.1pt" o:ole="">
             <v:imagedata r:id="rId108" o:title=""/>
           </v:shape>
-          <o:OLEObject Type="Embed" ProgID="Equation.DSMT4" ShapeID="_x0000_i1072" DrawAspect="Content" ObjectID="_1453569942" r:id="rId109"/>
+          <o:OLEObject Type="Embed" ProgID="Equation.DSMT4" ShapeID="_x0000_i1072" DrawAspect="Content" ObjectID="_1454771203" r:id="rId109"/>
         </w:object>
       </w:r>
       <w:r>
@@ -7256,7 +7254,7 @@
           <v:shape id="_x0000_i1073" type="#_x0000_t75" style="width:19.1pt;height:16.7pt" o:ole="">
             <v:imagedata r:id="rId110" o:title=""/>
           </v:shape>
-          <o:OLEObject Type="Embed" ProgID="Equation.DSMT4" ShapeID="_x0000_i1073" DrawAspect="Content" ObjectID="_1453569943" r:id="rId111"/>
+          <o:OLEObject Type="Embed" ProgID="Equation.DSMT4" ShapeID="_x0000_i1073" DrawAspect="Content" ObjectID="_1454771204" r:id="rId111"/>
         </w:object>
       </w:r>
     </w:p>
@@ -7280,7 +7278,7 @@
           <v:shape id="_x0000_i1074" type="#_x0000_t75" style="width:39.9pt;height:16.05pt" o:ole="">
             <v:imagedata r:id="rId112" o:title=""/>
           </v:shape>
-          <o:OLEObject Type="Embed" ProgID="Equation.DSMT4" ShapeID="_x0000_i1074" DrawAspect="Content" ObjectID="_1453569944" r:id="rId113"/>
+          <o:OLEObject Type="Embed" ProgID="Equation.DSMT4" ShapeID="_x0000_i1074" DrawAspect="Content" ObjectID="_1454771205" r:id="rId113"/>
         </w:object>
       </w:r>
     </w:p>
@@ -7307,7 +7305,7 @@
           <v:shape id="_x0000_i1075" type="#_x0000_t75" style="width:16.05pt;height:16.05pt" o:ole="">
             <v:imagedata r:id="rId114" o:title=""/>
           </v:shape>
-          <o:OLEObject Type="Embed" ProgID="Equation.DSMT4" ShapeID="_x0000_i1075" DrawAspect="Content" ObjectID="_1453569945" r:id="rId115"/>
+          <o:OLEObject Type="Embed" ProgID="Equation.DSMT4" ShapeID="_x0000_i1075" DrawAspect="Content" ObjectID="_1454771206" r:id="rId115"/>
         </w:object>
       </w:r>
     </w:p>
@@ -7315,21 +7313,21 @@
       <w:pPr>
         <w:pStyle w:val="Heading1"/>
       </w:pPr>
-      <w:bookmarkStart w:id="39" w:name="_Toc379803306"/>
+      <w:bookmarkStart w:id="38" w:name="_Toc379803306"/>
       <w:r>
         <w:t>Frequency Response</w:t>
       </w:r>
+      <w:bookmarkEnd w:id="38"/>
+    </w:p>
+    <w:p>
+      <w:pPr>
+        <w:pStyle w:val="Heading2"/>
+      </w:pPr>
+      <w:bookmarkStart w:id="39" w:name="_Toc379803307"/>
+      <w:r>
+        <w:t>Intro</w:t>
+      </w:r>
       <w:bookmarkEnd w:id="39"/>
-    </w:p>
-    <w:p>
-      <w:pPr>
-        <w:pStyle w:val="Heading2"/>
-      </w:pPr>
-      <w:bookmarkStart w:id="40" w:name="_Toc379803307"/>
-      <w:r>
-        <w:t>Intro</w:t>
-      </w:r>
-      <w:bookmarkEnd w:id="40"/>
     </w:p>
     <w:p>
       <w:pPr>
@@ -7395,7 +7393,7 @@
           <v:shape id="_x0000_i1076" type="#_x0000_t75" style="width:112.95pt;height:69.95pt" o:ole="">
             <v:imagedata r:id="rId116" o:title=""/>
           </v:shape>
-          <o:OLEObject Type="Embed" ProgID="Equation.DSMT4" ShapeID="_x0000_i1076" DrawAspect="Content" ObjectID="_1453569946" r:id="rId117"/>
+          <o:OLEObject Type="Embed" ProgID="Equation.DSMT4" ShapeID="_x0000_i1076" DrawAspect="Content" ObjectID="_1454771207" r:id="rId117"/>
         </w:object>
       </w:r>
     </w:p>
@@ -7411,7 +7409,7 @@
           <v:shape id="_x0000_i1077" type="#_x0000_t75" style="width:86pt;height:40.25pt" o:ole="">
             <v:imagedata r:id="rId118" o:title=""/>
           </v:shape>
-          <o:OLEObject Type="Embed" ProgID="Equation.DSMT4" ShapeID="_x0000_i1077" DrawAspect="Content" ObjectID="_1453569947" r:id="rId119"/>
+          <o:OLEObject Type="Embed" ProgID="Equation.DSMT4" ShapeID="_x0000_i1077" DrawAspect="Content" ObjectID="_1454771208" r:id="rId119"/>
         </w:object>
       </w:r>
     </w:p>
@@ -7432,7 +7430,7 @@
           <v:shape id="_x0000_i1078" type="#_x0000_t75" style="width:41.95pt;height:19.8pt" o:ole="">
             <v:imagedata r:id="rId120" o:title=""/>
           </v:shape>
-          <o:OLEObject Type="Embed" ProgID="Equation.DSMT4" ShapeID="_x0000_i1078" DrawAspect="Content" ObjectID="_1453569948" r:id="rId121"/>
+          <o:OLEObject Type="Embed" ProgID="Equation.DSMT4" ShapeID="_x0000_i1078" DrawAspect="Content" ObjectID="_1454771209" r:id="rId121"/>
         </w:object>
       </w:r>
       <w:r>
@@ -7457,7 +7455,7 @@
           <v:shape id="_x0000_i1079" type="#_x0000_t75" style="width:39.9pt;height:21.85pt" o:ole="">
             <v:imagedata r:id="rId122" o:title=""/>
           </v:shape>
-          <o:OLEObject Type="Embed" ProgID="Equation.DSMT4" ShapeID="_x0000_i1079" DrawAspect="Content" ObjectID="_1453569949" r:id="rId123"/>
+          <o:OLEObject Type="Embed" ProgID="Equation.DSMT4" ShapeID="_x0000_i1079" DrawAspect="Content" ObjectID="_1454771210" r:id="rId123"/>
         </w:object>
       </w:r>
     </w:p>
@@ -7465,14 +7463,14 @@
       <w:pPr>
         <w:pStyle w:val="Heading2"/>
       </w:pPr>
-      <w:bookmarkStart w:id="41" w:name="_Toc379803308"/>
+      <w:bookmarkStart w:id="40" w:name="_Toc379803308"/>
       <w:r>
         <w:t xml:space="preserve">Discrete LTI </w:t>
       </w:r>
       <w:r>
         <w:t>Signal</w:t>
       </w:r>
-      <w:bookmarkEnd w:id="41"/>
+      <w:bookmarkEnd w:id="40"/>
     </w:p>
     <w:p>
       <w:pPr>
@@ -7528,7 +7526,7 @@
           <v:shape id="_x0000_i1080" type="#_x0000_t75" style="width:166.85pt;height:21.85pt" o:ole="">
             <v:imagedata r:id="rId124" o:title=""/>
           </v:shape>
-          <o:OLEObject Type="Embed" ProgID="Equation.DSMT4" ShapeID="_x0000_i1080" DrawAspect="Content" ObjectID="_1453569950" r:id="rId125"/>
+          <o:OLEObject Type="Embed" ProgID="Equation.DSMT4" ShapeID="_x0000_i1080" DrawAspect="Content" ObjectID="_1454771211" r:id="rId125"/>
         </w:object>
       </w:r>
     </w:p>
@@ -7610,11 +7608,11 @@
       <w:pPr>
         <w:pStyle w:val="Heading3"/>
       </w:pPr>
-      <w:bookmarkStart w:id="42" w:name="_Toc379803309"/>
+      <w:bookmarkStart w:id="41" w:name="_Toc379803309"/>
       <w:r>
         <w:t>e.g.</w:t>
       </w:r>
-      <w:bookmarkEnd w:id="42"/>
+      <w:bookmarkEnd w:id="41"/>
     </w:p>
     <w:p>
       <w:pPr>
@@ -7628,7 +7626,7 @@
           <v:shape id="_x0000_i1081" type="#_x0000_t75" style="width:189.05pt;height:60.05pt" o:ole="">
             <v:imagedata r:id="rId126" o:title=""/>
           </v:shape>
-          <o:OLEObject Type="Embed" ProgID="Equation.DSMT4" ShapeID="_x0000_i1081" DrawAspect="Content" ObjectID="_1453569951" r:id="rId127"/>
+          <o:OLEObject Type="Embed" ProgID="Equation.DSMT4" ShapeID="_x0000_i1081" DrawAspect="Content" ObjectID="_1454771212" r:id="rId127"/>
         </w:object>
       </w:r>
     </w:p>
@@ -7706,7 +7704,7 @@
                 <v:shape id="_x0000_i1082" type="#_x0000_t75" style="width:41.95pt;height:19.8pt" o:ole="">
                   <v:imagedata r:id="rId128" o:title=""/>
                 </v:shape>
-                <o:OLEObject Type="Embed" ProgID="Equation.DSMT4" ShapeID="_x0000_i1082" DrawAspect="Content" ObjectID="_1453569952" r:id="rId129"/>
+                <o:OLEObject Type="Embed" ProgID="Equation.DSMT4" ShapeID="_x0000_i1082" DrawAspect="Content" ObjectID="_1454771213" r:id="rId129"/>
               </w:object>
             </w:r>
           </w:p>
@@ -7982,14 +7980,14 @@
       <w:pPr>
         <w:pStyle w:val="Heading2"/>
       </w:pPr>
-      <w:bookmarkStart w:id="43" w:name="_Toc379803310"/>
+      <w:bookmarkStart w:id="42" w:name="_Toc379803310"/>
       <w:r>
         <w:t xml:space="preserve">e.g. Find </w:t>
       </w:r>
       <w:r>
         <w:t>y using FR</w:t>
       </w:r>
-      <w:bookmarkEnd w:id="43"/>
+      <w:bookmarkEnd w:id="42"/>
     </w:p>
     <w:p>
       <w:pPr>
@@ -8032,7 +8030,7 @@
           <v:shape id="_x0000_i1083" type="#_x0000_t75" style="width:208.85pt;height:67.2pt" o:ole="">
             <v:imagedata r:id="rId131" o:title=""/>
           </v:shape>
-          <o:OLEObject Type="Embed" ProgID="Equation.DSMT4" ShapeID="_x0000_i1083" DrawAspect="Content" ObjectID="_1453569953" r:id="rId132"/>
+          <o:OLEObject Type="Embed" ProgID="Equation.DSMT4" ShapeID="_x0000_i1083" DrawAspect="Content" ObjectID="_1454771214" r:id="rId132"/>
         </w:object>
       </w:r>
     </w:p>
@@ -8056,7 +8054,7 @@
           <v:shape id="_x0000_i1084" type="#_x0000_t75" style="width:90.1pt;height:33.1pt" o:ole="">
             <v:imagedata r:id="rId133" o:title=""/>
           </v:shape>
-          <o:OLEObject Type="Embed" ProgID="Equation.DSMT4" ShapeID="_x0000_i1084" DrawAspect="Content" ObjectID="_1453569954" r:id="rId134"/>
+          <o:OLEObject Type="Embed" ProgID="Equation.DSMT4" ShapeID="_x0000_i1084" DrawAspect="Content" ObjectID="_1454771215" r:id="rId134"/>
         </w:object>
       </w:r>
     </w:p>
@@ -8080,7 +8078,7 @@
           <v:shape id="_x0000_i1085" type="#_x0000_t75" style="width:111.9pt;height:21.85pt" o:ole="">
             <v:imagedata r:id="rId135" o:title=""/>
           </v:shape>
-          <o:OLEObject Type="Embed" ProgID="Equation.DSMT4" ShapeID="_x0000_i1085" DrawAspect="Content" ObjectID="_1453569955" r:id="rId136"/>
+          <o:OLEObject Type="Embed" ProgID="Equation.DSMT4" ShapeID="_x0000_i1085" DrawAspect="Content" ObjectID="_1454771216" r:id="rId136"/>
         </w:object>
       </w:r>
     </w:p>
@@ -8160,7 +8158,7 @@
                 <v:shape id="_x0000_i1086" type="#_x0000_t75" style="width:41.95pt;height:19.8pt" o:ole="">
                   <v:imagedata r:id="rId128" o:title=""/>
                 </v:shape>
-                <o:OLEObject Type="Embed" ProgID="Equation.DSMT4" ShapeID="_x0000_i1086" DrawAspect="Content" ObjectID="_1453569956" r:id="rId137"/>
+                <o:OLEObject Type="Embed" ProgID="Equation.DSMT4" ShapeID="_x0000_i1086" DrawAspect="Content" ObjectID="_1454771217" r:id="rId137"/>
               </w:object>
             </w:r>
           </w:p>
@@ -8258,7 +8256,7 @@
                 <v:shape id="_x0000_i1087" type="#_x0000_t75" style="width:58.35pt;height:166.85pt" o:ole="">
                   <v:imagedata r:id="rId138" o:title=""/>
                 </v:shape>
-                <o:OLEObject Type="Embed" ProgID="Equation.DSMT4" ShapeID="_x0000_i1087" DrawAspect="Content" ObjectID="_1453569957" r:id="rId139"/>
+                <o:OLEObject Type="Embed" ProgID="Equation.DSMT4" ShapeID="_x0000_i1087" DrawAspect="Content" ObjectID="_1454771218" r:id="rId139"/>
               </w:object>
             </w:r>
           </w:p>
@@ -8296,7 +8294,7 @@
                 <v:shape id="_x0000_i1088" type="#_x0000_t75" style="width:103.75pt;height:19.8pt" o:ole="">
                   <v:imagedata r:id="rId140" o:title=""/>
                 </v:shape>
-                <o:OLEObject Type="Embed" ProgID="Equation.DSMT4" ShapeID="_x0000_i1088" DrawAspect="Content" ObjectID="_1453569958" r:id="rId141"/>
+                <o:OLEObject Type="Embed" ProgID="Equation.DSMT4" ShapeID="_x0000_i1088" DrawAspect="Content" ObjectID="_1454771219" r:id="rId141"/>
               </w:object>
             </w:r>
           </w:p>
@@ -8317,7 +8315,7 @@
                 <v:shape id="_x0000_i1089" type="#_x0000_t75" style="width:117.75pt;height:111.6pt" o:ole="">
                   <v:imagedata r:id="rId142" o:title=""/>
                 </v:shape>
-                <o:OLEObject Type="Embed" ProgID="Equation.DSMT4" ShapeID="_x0000_i1089" DrawAspect="Content" ObjectID="_1453569959" r:id="rId143"/>
+                <o:OLEObject Type="Embed" ProgID="Equation.DSMT4" ShapeID="_x0000_i1089" DrawAspect="Content" ObjectID="_1454771220" r:id="rId143"/>
               </w:object>
             </w:r>
           </w:p>
@@ -8408,7 +8406,7 @@
           <v:shape id="_x0000_i1090" type="#_x0000_t75" style="width:216.35pt;height:67.9pt" o:ole="">
             <v:imagedata r:id="rId144" o:title=""/>
           </v:shape>
-          <o:OLEObject Type="Embed" ProgID="Equation.DSMT4" ShapeID="_x0000_i1090" DrawAspect="Content" ObjectID="_1453569960" r:id="rId145"/>
+          <o:OLEObject Type="Embed" ProgID="Equation.DSMT4" ShapeID="_x0000_i1090" DrawAspect="Content" ObjectID="_1454771221" r:id="rId145"/>
         </w:object>
       </w:r>
     </w:p>
@@ -8416,11 +8414,11 @@
       <w:pPr>
         <w:pStyle w:val="Heading2"/>
       </w:pPr>
-      <w:bookmarkStart w:id="44" w:name="_Toc379803311"/>
+      <w:bookmarkStart w:id="43" w:name="_Toc379803311"/>
       <w:r>
         <w:t>Filter a signal</w:t>
       </w:r>
-      <w:bookmarkEnd w:id="44"/>
+      <w:bookmarkEnd w:id="43"/>
     </w:p>
     <w:p>
       <w:pPr>
@@ -8434,7 +8432,7 @@
           <v:shape id="_x0000_i1091" type="#_x0000_t75" style="width:30.05pt;height:18.1pt" o:ole="">
             <v:imagedata r:id="rId146" o:title=""/>
           </v:shape>
-          <o:OLEObject Type="Embed" ProgID="Equation.DSMT4" ShapeID="_x0000_i1091" DrawAspect="Content" ObjectID="_1453569961" r:id="rId147"/>
+          <o:OLEObject Type="Embed" ProgID="Equation.DSMT4" ShapeID="_x0000_i1091" DrawAspect="Content" ObjectID="_1454771222" r:id="rId147"/>
         </w:object>
       </w:r>
     </w:p>
@@ -8464,9 +8462,29 @@
           <v:shape id="_x0000_i1092" type="#_x0000_t75" style="width:201pt;height:34.1pt" o:ole="">
             <v:imagedata r:id="rId148" o:title=""/>
           </v:shape>
-          <o:OLEObject Type="Embed" ProgID="Equation.DSMT4" ShapeID="_x0000_i1092" DrawAspect="Content" ObjectID="_1453569962" r:id="rId149"/>
+          <o:OLEObject Type="Embed" ProgID="Equation.DSMT4" ShapeID="_x0000_i1092" DrawAspect="Content" ObjectID="_1454771223" r:id="rId149"/>
         </w:object>
       </w:r>
+    </w:p>
+    <w:p>
+      <w:pPr>
+        <w:pStyle w:val="NoSpacing"/>
+      </w:pPr>
+      <w:hyperlink r:id="rId150" w:history="1">
+        <w:r>
+          <w:rPr>
+            <w:rStyle w:val="Hyperlink"/>
+          </w:rPr>
+          <w:t>http://www.falstad.com/fourier/</w:t>
+        </w:r>
+      </w:hyperlink>
+    </w:p>
+    <w:p>
+      <w:pPr>
+        <w:pStyle w:val="NoSpacing"/>
+      </w:pPr>
+      <w:bookmarkStart w:id="44" w:name="_GoBack"/>
+      <w:bookmarkEnd w:id="44"/>
     </w:p>
     <w:p>
       <w:pPr>
@@ -8986,9 +9004,9 @@
               </w:rPr>
               <w:object w:dxaOrig="2220" w:dyaOrig="680">
                 <v:shape id="_x0000_i1093" type="#_x0000_t75" style="width:110.9pt;height:34.1pt" o:ole="">
-                  <v:imagedata r:id="rId150" o:title=""/>
+                  <v:imagedata r:id="rId151" o:title=""/>
                 </v:shape>
-                <o:OLEObject Type="Embed" ProgID="Equation.DSMT4" ShapeID="_x0000_i1093" DrawAspect="Content" ObjectID="_1453569963" r:id="rId151"/>
+                <o:OLEObject Type="Embed" ProgID="Equation.DSMT4" ShapeID="_x0000_i1093" DrawAspect="Content" ObjectID="_1454771224" r:id="rId152"/>
               </w:object>
             </w:r>
           </w:p>
@@ -9003,9 +9021,9 @@
               </w:rPr>
               <w:object w:dxaOrig="1780" w:dyaOrig="680">
                 <v:shape id="_x0000_i1094" type="#_x0000_t75" style="width:88.7pt;height:34.1pt" o:ole="">
-                  <v:imagedata r:id="rId152" o:title=""/>
+                  <v:imagedata r:id="rId153" o:title=""/>
                 </v:shape>
-                <o:OLEObject Type="Embed" ProgID="Equation.DSMT4" ShapeID="_x0000_i1094" DrawAspect="Content" ObjectID="_1453569964" r:id="rId153"/>
+                <o:OLEObject Type="Embed" ProgID="Equation.DSMT4" ShapeID="_x0000_i1094" DrawAspect="Content" ObjectID="_1454771225" r:id="rId154"/>
               </w:object>
             </w:r>
           </w:p>
@@ -9025,9 +9043,9 @@
               </w:rPr>
               <w:object w:dxaOrig="2280" w:dyaOrig="680">
                 <v:shape id="_x0000_i1095" type="#_x0000_t75" style="width:113.95pt;height:34.1pt" o:ole="">
-                  <v:imagedata r:id="rId154" o:title=""/>
+                  <v:imagedata r:id="rId155" o:title=""/>
                 </v:shape>
-                <o:OLEObject Type="Embed" ProgID="Equation.DSMT4" ShapeID="_x0000_i1095" DrawAspect="Content" ObjectID="_1453569965" r:id="rId155"/>
+                <o:OLEObject Type="Embed" ProgID="Equation.DSMT4" ShapeID="_x0000_i1095" DrawAspect="Content" ObjectID="_1454771226" r:id="rId156"/>
               </w:object>
             </w:r>
           </w:p>
@@ -9042,9 +9060,9 @@
               </w:rPr>
               <w:object w:dxaOrig="2659" w:dyaOrig="620">
                 <v:shape id="_x0000_i1096" type="#_x0000_t75" style="width:133.1pt;height:31.05pt" o:ole="">
-                  <v:imagedata r:id="rId156" o:title=""/>
+                  <v:imagedata r:id="rId157" o:title=""/>
                 </v:shape>
-                <o:OLEObject Type="Embed" ProgID="Equation.DSMT4" ShapeID="_x0000_i1096" DrawAspect="Content" ObjectID="_1453569966" r:id="rId157"/>
+                <o:OLEObject Type="Embed" ProgID="Equation.DSMT4" ShapeID="_x0000_i1096" DrawAspect="Content" ObjectID="_1454771227" r:id="rId158"/>
               </w:object>
             </w:r>
           </w:p>
@@ -9062,9 +9080,9 @@
               </w:rPr>
               <w:object w:dxaOrig="2120" w:dyaOrig="440">
                 <v:shape id="_x0000_i1097" type="#_x0000_t75" style="width:106.1pt;height:22.2pt" o:ole="">
-                  <v:imagedata r:id="rId158" o:title=""/>
+                  <v:imagedata r:id="rId159" o:title=""/>
                 </v:shape>
-                <o:OLEObject Type="Embed" ProgID="Equation.DSMT4" ShapeID="_x0000_i1097" DrawAspect="Content" ObjectID="_1453569967" r:id="rId159"/>
+                <o:OLEObject Type="Embed" ProgID="Equation.DSMT4" ShapeID="_x0000_i1097" DrawAspect="Content" ObjectID="_1454771228" r:id="rId160"/>
               </w:object>
             </w:r>
           </w:p>
@@ -9103,9 +9121,9 @@
               </w:rPr>
               <w:object w:dxaOrig="2200" w:dyaOrig="660">
                 <v:shape id="_x0000_i1098" type="#_x0000_t75" style="width:109.9pt;height:33.1pt" o:ole="">
-                  <v:imagedata r:id="rId160" o:title=""/>
+                  <v:imagedata r:id="rId161" o:title=""/>
                 </v:shape>
-                <o:OLEObject Type="Embed" ProgID="Equation.DSMT4" ShapeID="_x0000_i1098" DrawAspect="Content" ObjectID="_1453569968" r:id="rId161"/>
+                <o:OLEObject Type="Embed" ProgID="Equation.DSMT4" ShapeID="_x0000_i1098" DrawAspect="Content" ObjectID="_1454771229" r:id="rId162"/>
               </w:object>
             </w:r>
           </w:p>
@@ -9120,9 +9138,9 @@
               </w:rPr>
               <w:object w:dxaOrig="1780" w:dyaOrig="680">
                 <v:shape id="_x0000_i1099" type="#_x0000_t75" style="width:88.7pt;height:34.1pt" o:ole="">
-                  <v:imagedata r:id="rId162" o:title=""/>
+                  <v:imagedata r:id="rId163" o:title=""/>
                 </v:shape>
-                <o:OLEObject Type="Embed" ProgID="Equation.DSMT4" ShapeID="_x0000_i1099" DrawAspect="Content" ObjectID="_1453569969" r:id="rId163"/>
+                <o:OLEObject Type="Embed" ProgID="Equation.DSMT4" ShapeID="_x0000_i1099" DrawAspect="Content" ObjectID="_1454771230" r:id="rId164"/>
               </w:object>
             </w:r>
           </w:p>
@@ -9142,9 +9160,9 @@
               </w:rPr>
               <w:object w:dxaOrig="2200" w:dyaOrig="520">
                 <v:shape id="_x0000_i1100" type="#_x0000_t75" style="width:109.9pt;height:25.95pt" o:ole="">
-                  <v:imagedata r:id="rId164" o:title=""/>
+                  <v:imagedata r:id="rId165" o:title=""/>
                 </v:shape>
-                <o:OLEObject Type="Embed" ProgID="Equation.DSMT4" ShapeID="_x0000_i1100" DrawAspect="Content" ObjectID="_1453569970" r:id="rId165"/>
+                <o:OLEObject Type="Embed" ProgID="Equation.DSMT4" ShapeID="_x0000_i1100" DrawAspect="Content" ObjectID="_1454771231" r:id="rId166"/>
               </w:object>
             </w:r>
           </w:p>
@@ -9159,9 +9177,9 @@
               </w:rPr>
               <w:object w:dxaOrig="2560" w:dyaOrig="620">
                 <v:shape id="_x0000_i1101" type="#_x0000_t75" style="width:127.95pt;height:31.05pt" o:ole="">
-                  <v:imagedata r:id="rId166" o:title=""/>
+                  <v:imagedata r:id="rId167" o:title=""/>
                 </v:shape>
-                <o:OLEObject Type="Embed" ProgID="Equation.DSMT4" ShapeID="_x0000_i1101" DrawAspect="Content" ObjectID="_1453569971" r:id="rId167"/>
+                <o:OLEObject Type="Embed" ProgID="Equation.DSMT4" ShapeID="_x0000_i1101" DrawAspect="Content" ObjectID="_1454771232" r:id="rId168"/>
               </w:object>
             </w:r>
           </w:p>
@@ -9188,9 +9206,9 @@
               </w:rPr>
               <w:object w:dxaOrig="2079" w:dyaOrig="440">
                 <v:shape id="_x0000_i1102" type="#_x0000_t75" style="width:104.4pt;height:22.2pt" o:ole="">
-                  <v:imagedata r:id="rId168" o:title=""/>
+                  <v:imagedata r:id="rId169" o:title=""/>
                 </v:shape>
-                <o:OLEObject Type="Embed" ProgID="Equation.DSMT4" ShapeID="_x0000_i1102" DrawAspect="Content" ObjectID="_1453569972" r:id="rId169"/>
+                <o:OLEObject Type="Embed" ProgID="Equation.DSMT4" ShapeID="_x0000_i1102" DrawAspect="Content" ObjectID="_1454771233" r:id="rId170"/>
               </w:object>
             </w:r>
           </w:p>
@@ -9252,9 +9270,9 @@
         </w:rPr>
         <w:object w:dxaOrig="999" w:dyaOrig="400">
           <v:shape id="_x0000_i1103" type="#_x0000_t75" style="width:49.8pt;height:19.8pt" o:ole="">
-            <v:imagedata r:id="rId170" o:title=""/>
+            <v:imagedata r:id="rId171" o:title=""/>
           </v:shape>
-          <o:OLEObject Type="Embed" ProgID="Equation.DSMT4" ShapeID="_x0000_i1103" DrawAspect="Content" ObjectID="_1453569973" r:id="rId171"/>
+          <o:OLEObject Type="Embed" ProgID="Equation.DSMT4" ShapeID="_x0000_i1103" DrawAspect="Content" ObjectID="_1454771234" r:id="rId172"/>
         </w:object>
       </w:r>
       <w:r>
@@ -9286,9 +9304,9 @@
         </w:rPr>
         <w:object w:dxaOrig="3900" w:dyaOrig="1160">
           <v:shape id="_x0000_i1104" type="#_x0000_t75" style="width:195.55pt;height:57.35pt" o:ole="">
-            <v:imagedata r:id="rId172" o:title=""/>
+            <v:imagedata r:id="rId173" o:title=""/>
           </v:shape>
-          <o:OLEObject Type="Embed" ProgID="Equation.DSMT4" ShapeID="_x0000_i1104" DrawAspect="Content" ObjectID="_1453569974" r:id="rId173"/>
+          <o:OLEObject Type="Embed" ProgID="Equation.DSMT4" ShapeID="_x0000_i1104" DrawAspect="Content" ObjectID="_1454771235" r:id="rId174"/>
         </w:object>
       </w:r>
     </w:p>
@@ -9334,9 +9352,9 @@
         </w:rPr>
         <w:object w:dxaOrig="3440" w:dyaOrig="420">
           <v:shape id="_x0000_i1105" type="#_x0000_t75" style="width:172pt;height:21.15pt" o:ole="">
-            <v:imagedata r:id="rId174" o:title=""/>
+            <v:imagedata r:id="rId175" o:title=""/>
           </v:shape>
-          <o:OLEObject Type="Embed" ProgID="Equation.DSMT4" ShapeID="_x0000_i1105" DrawAspect="Content" ObjectID="_1453569975" r:id="rId175"/>
+          <o:OLEObject Type="Embed" ProgID="Equation.DSMT4" ShapeID="_x0000_i1105" DrawAspect="Content" ObjectID="_1454771236" r:id="rId176"/>
         </w:object>
       </w:r>
       <w:r>
@@ -9522,9 +9540,9 @@
               </w:rPr>
               <w:object w:dxaOrig="2220" w:dyaOrig="680">
                 <v:shape id="_x0000_i1106" type="#_x0000_t75" style="width:110.9pt;height:34.1pt" o:ole="">
-                  <v:imagedata r:id="rId176" o:title=""/>
+                  <v:imagedata r:id="rId177" o:title=""/>
                 </v:shape>
-                <o:OLEObject Type="Embed" ProgID="Equation.DSMT4" ShapeID="_x0000_i1106" DrawAspect="Content" ObjectID="_1453569976" r:id="rId177"/>
+                <o:OLEObject Type="Embed" ProgID="Equation.DSMT4" ShapeID="_x0000_i1106" DrawAspect="Content" ObjectID="_1454771237" r:id="rId178"/>
               </w:object>
             </w:r>
           </w:p>
@@ -9539,9 +9557,9 @@
               </w:rPr>
               <w:object w:dxaOrig="1780" w:dyaOrig="680">
                 <v:shape id="_x0000_i1107" type="#_x0000_t75" style="width:88.7pt;height:34.1pt" o:ole="">
-                  <v:imagedata r:id="rId178" o:title=""/>
+                  <v:imagedata r:id="rId179" o:title=""/>
                 </v:shape>
-                <o:OLEObject Type="Embed" ProgID="Equation.DSMT4" ShapeID="_x0000_i1107" DrawAspect="Content" ObjectID="_1453569977" r:id="rId179"/>
+                <o:OLEObject Type="Embed" ProgID="Equation.DSMT4" ShapeID="_x0000_i1107" DrawAspect="Content" ObjectID="_1454771238" r:id="rId180"/>
               </w:object>
             </w:r>
           </w:p>
@@ -9561,9 +9579,9 @@
               </w:rPr>
               <w:object w:dxaOrig="2000" w:dyaOrig="680">
                 <v:shape id="_x0000_i1108" type="#_x0000_t75" style="width:100pt;height:34.1pt" o:ole="">
-                  <v:imagedata r:id="rId180" o:title=""/>
+                  <v:imagedata r:id="rId181" o:title=""/>
                 </v:shape>
-                <o:OLEObject Type="Embed" ProgID="Equation.DSMT4" ShapeID="_x0000_i1108" DrawAspect="Content" ObjectID="_1453569978" r:id="rId181"/>
+                <o:OLEObject Type="Embed" ProgID="Equation.DSMT4" ShapeID="_x0000_i1108" DrawAspect="Content" ObjectID="_1454771239" r:id="rId182"/>
               </w:object>
             </w:r>
           </w:p>
@@ -9578,9 +9596,9 @@
               </w:rPr>
               <w:object w:dxaOrig="2000" w:dyaOrig="680">
                 <v:shape id="_x0000_i1109" type="#_x0000_t75" style="width:100pt;height:34.1pt" o:ole="">
-                  <v:imagedata r:id="rId182" o:title=""/>
+                  <v:imagedata r:id="rId183" o:title=""/>
                 </v:shape>
-                <o:OLEObject Type="Embed" ProgID="Equation.DSMT4" ShapeID="_x0000_i1109" DrawAspect="Content" ObjectID="_1453569979" r:id="rId183"/>
+                <o:OLEObject Type="Embed" ProgID="Equation.DSMT4" ShapeID="_x0000_i1109" DrawAspect="Content" ObjectID="_1454771240" r:id="rId184"/>
               </w:object>
             </w:r>
           </w:p>
@@ -9646,7 +9664,7 @@
       <w:pPr>
         <w:pStyle w:val="NoSpacing"/>
       </w:pPr>
-      <w:hyperlink r:id="rId184" w:history="1">
+      <w:hyperlink r:id="rId185" w:history="1">
         <w:r>
           <w:rPr>
             <w:rStyle w:val="Hyperlink"/>
@@ -9685,7 +9703,7 @@
                     </pic:cNvPicPr>
                   </pic:nvPicPr>
                   <pic:blipFill>
-                    <a:blip r:embed="rId185">
+                    <a:blip r:embed="rId186">
                       <a:extLst>
                         <a:ext uri="{28A0092B-C50C-407E-A947-70E740481C1C}">
                           <a14:useLocalDpi xmlns:a14="http://schemas.microsoft.com/office/drawing/2010/main" val="0"/>
@@ -9740,9 +9758,9 @@
         </w:rPr>
         <w:object w:dxaOrig="2680" w:dyaOrig="480">
           <v:shape id="_x0000_i1110" type="#_x0000_t75" style="width:133.75pt;height:23.9pt" o:ole="">
-            <v:imagedata r:id="rId186" o:title=""/>
+            <v:imagedata r:id="rId187" o:title=""/>
           </v:shape>
-          <o:OLEObject Type="Embed" ProgID="Equation.DSMT4" ShapeID="_x0000_i1110" DrawAspect="Content" ObjectID="_1453569980" r:id="rId187"/>
+          <o:OLEObject Type="Embed" ProgID="Equation.DSMT4" ShapeID="_x0000_i1110" DrawAspect="Content" ObjectID="_1454771241" r:id="rId188"/>
         </w:object>
       </w:r>
     </w:p>
@@ -9782,9 +9800,9 @@
         </w:rPr>
         <w:object w:dxaOrig="1520" w:dyaOrig="320">
           <v:shape id="_x0000_i1111" type="#_x0000_t75" style="width:76.1pt;height:16.05pt" o:ole="">
-            <v:imagedata r:id="rId188" o:title=""/>
+            <v:imagedata r:id="rId189" o:title=""/>
           </v:shape>
-          <o:OLEObject Type="Embed" ProgID="Equation.DSMT4" ShapeID="_x0000_i1111" DrawAspect="Content" ObjectID="_1453569981" r:id="rId189"/>
+          <o:OLEObject Type="Embed" ProgID="Equation.DSMT4" ShapeID="_x0000_i1111" DrawAspect="Content" ObjectID="_1454771242" r:id="rId190"/>
         </w:object>
       </w:r>
     </w:p>
@@ -9811,9 +9829,9 @@
         </w:rPr>
         <w:object w:dxaOrig="3200" w:dyaOrig="400">
           <v:shape id="_x0000_i1112" type="#_x0000_t75" style="width:159.7pt;height:19.8pt" o:ole="">
-            <v:imagedata r:id="rId190" o:title=""/>
+            <v:imagedata r:id="rId191" o:title=""/>
           </v:shape>
-          <o:OLEObject Type="Embed" ProgID="Equation.DSMT4" ShapeID="_x0000_i1112" DrawAspect="Content" ObjectID="_1453569982" r:id="rId191"/>
+          <o:OLEObject Type="Embed" ProgID="Equation.DSMT4" ShapeID="_x0000_i1112" DrawAspect="Content" ObjectID="_1454771243" r:id="rId192"/>
         </w:object>
       </w:r>
     </w:p>
@@ -9840,9 +9858,9 @@
         </w:rPr>
         <w:object w:dxaOrig="2340" w:dyaOrig="620">
           <v:shape id="_x0000_i1113" type="#_x0000_t75" style="width:117.05pt;height:31.05pt" o:ole="">
-            <v:imagedata r:id="rId192" o:title=""/>
+            <v:imagedata r:id="rId193" o:title=""/>
           </v:shape>
-          <o:OLEObject Type="Embed" ProgID="Equation.DSMT4" ShapeID="_x0000_i1113" DrawAspect="Content" ObjectID="_1453569983" r:id="rId193"/>
+          <o:OLEObject Type="Embed" ProgID="Equation.DSMT4" ShapeID="_x0000_i1113" DrawAspect="Content" ObjectID="_1454771244" r:id="rId194"/>
         </w:object>
       </w:r>
     </w:p>
@@ -9888,9 +9906,9 @@
         </w:rPr>
         <w:object w:dxaOrig="2040" w:dyaOrig="620">
           <v:shape id="_x0000_i1114" type="#_x0000_t75" style="width:102.05pt;height:31.05pt" o:ole="">
-            <v:imagedata r:id="rId194" o:title=""/>
+            <v:imagedata r:id="rId195" o:title=""/>
           </v:shape>
-          <o:OLEObject Type="Embed" ProgID="Equation.DSMT4" ShapeID="_x0000_i1114" DrawAspect="Content" ObjectID="_1453569984" r:id="rId195"/>
+          <o:OLEObject Type="Embed" ProgID="Equation.DSMT4" ShapeID="_x0000_i1114" DrawAspect="Content" ObjectID="_1454771245" r:id="rId196"/>
         </w:object>
       </w:r>
     </w:p>
@@ -9918,9 +9936,9 @@
         </w:rPr>
         <w:object w:dxaOrig="3200" w:dyaOrig="820">
           <v:shape id="_x0000_i1115" type="#_x0000_t75" style="width:159.7pt;height:40.95pt" o:ole="">
-            <v:imagedata r:id="rId196" o:title=""/>
+            <v:imagedata r:id="rId197" o:title=""/>
           </v:shape>
-          <o:OLEObject Type="Embed" ProgID="Equation.DSMT4" ShapeID="_x0000_i1115" DrawAspect="Content" ObjectID="_1453569985" r:id="rId197"/>
+          <o:OLEObject Type="Embed" ProgID="Equation.DSMT4" ShapeID="_x0000_i1115" DrawAspect="Content" ObjectID="_1454771246" r:id="rId198"/>
         </w:object>
       </w:r>
     </w:p>
@@ -10087,7 +10105,7 @@
                     </pic:cNvPicPr>
                   </pic:nvPicPr>
                   <pic:blipFill>
-                    <a:blip r:embed="rId198">
+                    <a:blip r:embed="rId199">
                       <a:extLst>
                         <a:ext uri="{28A0092B-C50C-407E-A947-70E740481C1C}">
                           <a14:useLocalDpi xmlns:a14="http://schemas.microsoft.com/office/drawing/2010/main" val="0"/>
@@ -10139,9 +10157,9 @@
         </w:rPr>
         <w:object w:dxaOrig="260" w:dyaOrig="279">
           <v:shape id="_x0000_i1116" type="#_x0000_t75" style="width:12.95pt;height:14pt" o:ole="">
-            <v:imagedata r:id="rId199" o:title=""/>
+            <v:imagedata r:id="rId200" o:title=""/>
           </v:shape>
-          <o:OLEObject Type="Embed" ProgID="Equation.DSMT4" ShapeID="_x0000_i1116" DrawAspect="Content" ObjectID="_1453569986" r:id="rId200"/>
+          <o:OLEObject Type="Embed" ProgID="Equation.DSMT4" ShapeID="_x0000_i1116" DrawAspect="Content" ObjectID="_1454771247" r:id="rId201"/>
         </w:object>
       </w:r>
       <w:r>
@@ -10192,9 +10210,9 @@
         </w:rPr>
         <w:object w:dxaOrig="2560" w:dyaOrig="740">
           <v:shape id="_x0000_i1117" type="#_x0000_t75" style="width:127.95pt;height:37.2pt" o:ole="">
-            <v:imagedata r:id="rId201" o:title=""/>
+            <v:imagedata r:id="rId202" o:title=""/>
           </v:shape>
-          <o:OLEObject Type="Embed" ProgID="Equation.DSMT4" ShapeID="_x0000_i1117" DrawAspect="Content" ObjectID="_1453569987" r:id="rId202"/>
+          <o:OLEObject Type="Embed" ProgID="Equation.DSMT4" ShapeID="_x0000_i1117" DrawAspect="Content" ObjectID="_1454771248" r:id="rId203"/>
         </w:object>
       </w:r>
     </w:p>
@@ -10238,7 +10256,7 @@
       </w:r>
     </w:p>
     <w:sectPr>
-      <w:footerReference w:type="default" r:id="rId203"/>
+      <w:footerReference w:type="default" r:id="rId204"/>
       <w:pgSz w:w="12240" w:h="15840"/>
       <w:pgMar w:top="1440" w:right="1440" w:bottom="1440" w:left="1440" w:header="708" w:footer="708" w:gutter="0"/>
       <w:cols w:space="708"/>
@@ -12565,7 +12583,7 @@
 </file>
 
 <file path=customXml/itemProps1.xml><?xml version="1.0" encoding="utf-8"?>
-<ds:datastoreItem xmlns:ds="http://schemas.openxmlformats.org/officeDocument/2006/customXml" ds:itemID="{BBABF28B-65CB-48B2-A5BF-DAF524C502BD}">
+<ds:datastoreItem xmlns:ds="http://schemas.openxmlformats.org/officeDocument/2006/customXml" ds:itemID="{166D1D9B-DBDD-484E-8AF0-9C3274F02D6C}">
   <ds:schemaRefs>
     <ds:schemaRef ds:uri="http://schemas.openxmlformats.org/officeDocument/2006/bibliography"/>
   </ds:schemaRefs>

</xml_diff>

<commit_message>
Busy day updating all notes
I'll be back tonight to update 2c03 and 3f03
</commit_message>
<xml_diff>
--- a/SFWR ENG 2MX3 Summary.docx
+++ b/SFWR ENG 2MX3 Summary.docx
@@ -3219,7 +3219,7 @@
           <v:shape id="_x0000_i1025" type="#_x0000_t75" style="width:158pt;height:36.15pt" o:ole="">
             <v:imagedata r:id="rId11" o:title=""/>
           </v:shape>
-          <o:OLEObject Type="Embed" ProgID="Equation.DSMT4" ShapeID="_x0000_i1025" DrawAspect="Content" ObjectID="_1454771156" r:id="rId12"/>
+          <o:OLEObject Type="Embed" ProgID="Equation.DSMT4" ShapeID="_x0000_i1025" DrawAspect="Content" ObjectID="_1454854694" r:id="rId12"/>
         </w:object>
       </w:r>
     </w:p>
@@ -3374,7 +3374,7 @@
           <v:shape id="_x0000_i1026" type="#_x0000_t75" style="width:146.05pt;height:22.2pt" o:ole="">
             <v:imagedata r:id="rId13" o:title=""/>
           </v:shape>
-          <o:OLEObject Type="Embed" ProgID="Equation.DSMT4" ShapeID="_x0000_i1026" DrawAspect="Content" ObjectID="_1454771157" r:id="rId14"/>
+          <o:OLEObject Type="Embed" ProgID="Equation.DSMT4" ShapeID="_x0000_i1026" DrawAspect="Content" ObjectID="_1454854695" r:id="rId14"/>
         </w:object>
       </w:r>
     </w:p>
@@ -3532,7 +3532,7 @@
           <v:shape id="_x0000_i1027" type="#_x0000_t75" style="width:181.9pt;height:34.1pt" o:ole="">
             <v:imagedata r:id="rId15" o:title=""/>
           </v:shape>
-          <o:OLEObject Type="Embed" ProgID="Equation.DSMT4" ShapeID="_x0000_i1027" DrawAspect="Content" ObjectID="_1454771158" r:id="rId16"/>
+          <o:OLEObject Type="Embed" ProgID="Equation.DSMT4" ShapeID="_x0000_i1027" DrawAspect="Content" ObjectID="_1454854696" r:id="rId16"/>
         </w:object>
       </w:r>
       <w:r>
@@ -3554,7 +3554,7 @@
           <v:shape id="_x0000_i1028" type="#_x0000_t75" style="width:108.15pt;height:65.85pt" o:ole="">
             <v:imagedata r:id="rId17" o:title=""/>
           </v:shape>
-          <o:OLEObject Type="Embed" ProgID="Equation.DSMT4" ShapeID="_x0000_i1028" DrawAspect="Content" ObjectID="_1454771159" r:id="rId18"/>
+          <o:OLEObject Type="Embed" ProgID="Equation.DSMT4" ShapeID="_x0000_i1028" DrawAspect="Content" ObjectID="_1454854697" r:id="rId18"/>
         </w:object>
       </w:r>
       <w:r>
@@ -3726,7 +3726,7 @@
           <v:shape id="_x0000_i1029" type="#_x0000_t75" style="width:208.85pt;height:76.1pt" o:ole="">
             <v:imagedata r:id="rId19" o:title=""/>
           </v:shape>
-          <o:OLEObject Type="Embed" ProgID="Equation.DSMT4" ShapeID="_x0000_i1029" DrawAspect="Content" ObjectID="_1454771160" r:id="rId20"/>
+          <o:OLEObject Type="Embed" ProgID="Equation.DSMT4" ShapeID="_x0000_i1029" DrawAspect="Content" ObjectID="_1454854698" r:id="rId20"/>
         </w:object>
       </w:r>
     </w:p>
@@ -3763,7 +3763,7 @@
           <v:shape id="_x0000_i1030" type="#_x0000_t75" style="width:2in;height:76.1pt" o:ole="">
             <v:imagedata r:id="rId21" o:title=""/>
           </v:shape>
-          <o:OLEObject Type="Embed" ProgID="Equation.DSMT4" ShapeID="_x0000_i1030" DrawAspect="Content" ObjectID="_1454771161" r:id="rId22"/>
+          <o:OLEObject Type="Embed" ProgID="Equation.DSMT4" ShapeID="_x0000_i1030" DrawAspect="Content" ObjectID="_1454854699" r:id="rId22"/>
         </w:object>
       </w:r>
     </w:p>
@@ -3851,7 +3851,7 @@
           <v:shape id="_x0000_i1031" type="#_x0000_t75" style="width:112.95pt;height:20.15pt" o:ole="">
             <v:imagedata r:id="rId23" o:title=""/>
           </v:shape>
-          <o:OLEObject Type="Embed" ProgID="Equation.DSMT4" ShapeID="_x0000_i1031" DrawAspect="Content" ObjectID="_1454771162" r:id="rId24"/>
+          <o:OLEObject Type="Embed" ProgID="Equation.DSMT4" ShapeID="_x0000_i1031" DrawAspect="Content" ObjectID="_1454854700" r:id="rId24"/>
         </w:object>
       </w:r>
     </w:p>
@@ -3894,7 +3894,7 @@
           <v:shape id="_x0000_i1032" type="#_x0000_t75" style="width:44pt;height:19.8pt" o:ole="">
             <v:imagedata r:id="rId25" o:title=""/>
           </v:shape>
-          <o:OLEObject Type="Embed" ProgID="Equation.DSMT4" ShapeID="_x0000_i1032" DrawAspect="Content" ObjectID="_1454771163" r:id="rId26"/>
+          <o:OLEObject Type="Embed" ProgID="Equation.DSMT4" ShapeID="_x0000_i1032" DrawAspect="Content" ObjectID="_1454854701" r:id="rId26"/>
         </w:object>
       </w:r>
       <w:r>
@@ -3934,7 +3934,7 @@
           <v:shape id="_x0000_i1033" type="#_x0000_t75" style="width:82.25pt;height:19.8pt" o:ole="">
             <v:imagedata r:id="rId27" o:title=""/>
           </v:shape>
-          <o:OLEObject Type="Embed" ProgID="Equation.DSMT4" ShapeID="_x0000_i1033" DrawAspect="Content" ObjectID="_1454771164" r:id="rId28"/>
+          <o:OLEObject Type="Embed" ProgID="Equation.DSMT4" ShapeID="_x0000_i1033" DrawAspect="Content" ObjectID="_1454854702" r:id="rId28"/>
         </w:object>
       </w:r>
     </w:p>
@@ -3963,7 +3963,7 @@
           <v:shape id="_x0000_i1034" type="#_x0000_t75" style="width:160.7pt;height:19.8pt" o:ole="">
             <v:imagedata r:id="rId29" o:title=""/>
           </v:shape>
-          <o:OLEObject Type="Embed" ProgID="Equation.DSMT4" ShapeID="_x0000_i1034" DrawAspect="Content" ObjectID="_1454771165" r:id="rId30"/>
+          <o:OLEObject Type="Embed" ProgID="Equation.DSMT4" ShapeID="_x0000_i1034" DrawAspect="Content" ObjectID="_1454854703" r:id="rId30"/>
         </w:object>
       </w:r>
     </w:p>
@@ -4030,7 +4030,7 @@
           <v:shape id="_x0000_i1035" type="#_x0000_t75" style="width:80.85pt;height:19.8pt" o:ole="">
             <v:imagedata r:id="rId31" o:title=""/>
           </v:shape>
-          <o:OLEObject Type="Embed" ProgID="Equation.DSMT4" ShapeID="_x0000_i1035" DrawAspect="Content" ObjectID="_1454771166" r:id="rId32"/>
+          <o:OLEObject Type="Embed" ProgID="Equation.DSMT4" ShapeID="_x0000_i1035" DrawAspect="Content" ObjectID="_1454854704" r:id="rId32"/>
         </w:object>
       </w:r>
     </w:p>
@@ -4080,7 +4080,7 @@
           <v:shape id="_x0000_i1036" type="#_x0000_t75" style="width:82.25pt;height:39.9pt" o:ole="">
             <v:imagedata r:id="rId33" o:title=""/>
           </v:shape>
-          <o:OLEObject Type="Embed" ProgID="Equation.DSMT4" ShapeID="_x0000_i1036" DrawAspect="Content" ObjectID="_1454771167" r:id="rId34"/>
+          <o:OLEObject Type="Embed" ProgID="Equation.DSMT4" ShapeID="_x0000_i1036" DrawAspect="Content" ObjectID="_1454854705" r:id="rId34"/>
         </w:object>
       </w:r>
       <w:r>
@@ -4097,7 +4097,7 @@
           <v:shape id="_x0000_i1037" type="#_x0000_t75" style="width:94.85pt;height:39.9pt" o:ole="">
             <v:imagedata r:id="rId35" o:title=""/>
           </v:shape>
-          <o:OLEObject Type="Embed" ProgID="Equation.DSMT4" ShapeID="_x0000_i1037" DrawAspect="Content" ObjectID="_1454771168" r:id="rId36"/>
+          <o:OLEObject Type="Embed" ProgID="Equation.DSMT4" ShapeID="_x0000_i1037" DrawAspect="Content" ObjectID="_1454854706" r:id="rId36"/>
         </w:object>
       </w:r>
     </w:p>
@@ -4132,7 +4132,7 @@
           <v:shape id="_x0000_i1038" type="#_x0000_t75" style="width:153.55pt;height:39.9pt" o:ole="">
             <v:imagedata r:id="rId37" o:title=""/>
           </v:shape>
-          <o:OLEObject Type="Embed" ProgID="Equation.DSMT4" ShapeID="_x0000_i1038" DrawAspect="Content" ObjectID="_1454771169" r:id="rId38"/>
+          <o:OLEObject Type="Embed" ProgID="Equation.DSMT4" ShapeID="_x0000_i1038" DrawAspect="Content" ObjectID="_1454854707" r:id="rId38"/>
         </w:object>
       </w:r>
     </w:p>
@@ -4162,7 +4162,7 @@
           <v:shape id="_x0000_i1039" type="#_x0000_t75" style="width:181.2pt;height:120.1pt" o:ole="">
             <v:imagedata r:id="rId39" o:title=""/>
           </v:shape>
-          <o:OLEObject Type="Embed" ProgID="Equation.DSMT4" ShapeID="_x0000_i1039" DrawAspect="Content" ObjectID="_1454771170" r:id="rId40"/>
+          <o:OLEObject Type="Embed" ProgID="Equation.DSMT4" ShapeID="_x0000_i1039" DrawAspect="Content" ObjectID="_1454854708" r:id="rId40"/>
         </w:object>
       </w:r>
     </w:p>
@@ -4193,7 +4193,7 @@
           <v:shape id="_x0000_i1040" type="#_x0000_t75" style="width:183.9pt;height:49.8pt" o:ole="">
             <v:imagedata r:id="rId41" o:title=""/>
           </v:shape>
-          <o:OLEObject Type="Embed" ProgID="Equation.DSMT4" ShapeID="_x0000_i1040" DrawAspect="Content" ObjectID="_1454771171" r:id="rId42"/>
+          <o:OLEObject Type="Embed" ProgID="Equation.DSMT4" ShapeID="_x0000_i1040" DrawAspect="Content" ObjectID="_1454854709" r:id="rId42"/>
         </w:object>
       </w:r>
     </w:p>
@@ -4217,7 +4217,7 @@
           <v:shape id="_x0000_i1041" type="#_x0000_t75" style="width:162.1pt;height:60.05pt" o:ole="">
             <v:imagedata r:id="rId43" o:title=""/>
           </v:shape>
-          <o:OLEObject Type="Embed" ProgID="Equation.DSMT4" ShapeID="_x0000_i1041" DrawAspect="Content" ObjectID="_1454771172" r:id="rId44"/>
+          <o:OLEObject Type="Embed" ProgID="Equation.DSMT4" ShapeID="_x0000_i1041" DrawAspect="Content" ObjectID="_1454854710" r:id="rId44"/>
         </w:object>
       </w:r>
     </w:p>
@@ -4305,7 +4305,7 @@
           <v:shape id="_x0000_i1042" type="#_x0000_t75" style="width:101pt;height:64.85pt" o:ole="">
             <v:imagedata r:id="rId45" o:title=""/>
           </v:shape>
-          <o:OLEObject Type="Embed" ProgID="Equation.DSMT4" ShapeID="_x0000_i1042" DrawAspect="Content" ObjectID="_1454771173" r:id="rId46"/>
+          <o:OLEObject Type="Embed" ProgID="Equation.DSMT4" ShapeID="_x0000_i1042" DrawAspect="Content" ObjectID="_1454854711" r:id="rId46"/>
         </w:object>
       </w:r>
     </w:p>
@@ -4386,7 +4386,7 @@
           <v:shape id="_x0000_i1043" type="#_x0000_t75" style="width:166.85pt;height:40.25pt" o:ole="">
             <v:imagedata r:id="rId47" o:title=""/>
           </v:shape>
-          <o:OLEObject Type="Embed" ProgID="Equation.DSMT4" ShapeID="_x0000_i1043" DrawAspect="Content" ObjectID="_1454771174" r:id="rId48"/>
+          <o:OLEObject Type="Embed" ProgID="Equation.DSMT4" ShapeID="_x0000_i1043" DrawAspect="Content" ObjectID="_1454854712" r:id="rId48"/>
         </w:object>
       </w:r>
     </w:p>
@@ -4430,7 +4430,7 @@
           <v:shape id="_x0000_i1044" type="#_x0000_t75" style="width:106.1pt;height:36.15pt" o:ole="">
             <v:imagedata r:id="rId49" o:title=""/>
           </v:shape>
-          <o:OLEObject Type="Embed" ProgID="Equation.DSMT4" ShapeID="_x0000_i1044" DrawAspect="Content" ObjectID="_1454771175" r:id="rId50"/>
+          <o:OLEObject Type="Embed" ProgID="Equation.DSMT4" ShapeID="_x0000_i1044" DrawAspect="Content" ObjectID="_1454854713" r:id="rId50"/>
         </w:object>
       </w:r>
     </w:p>
@@ -4446,7 +4446,7 @@
           <v:shape id="_x0000_i1045" type="#_x0000_t75" style="width:85.3pt;height:61.75pt" o:ole="">
             <v:imagedata r:id="rId51" o:title=""/>
           </v:shape>
-          <o:OLEObject Type="Embed" ProgID="Equation.DSMT4" ShapeID="_x0000_i1045" DrawAspect="Content" ObjectID="_1454771176" r:id="rId52"/>
+          <o:OLEObject Type="Embed" ProgID="Equation.DSMT4" ShapeID="_x0000_i1045" DrawAspect="Content" ObjectID="_1454854714" r:id="rId52"/>
         </w:object>
       </w:r>
     </w:p>
@@ -4465,7 +4465,7 @@
           <v:shape id="_x0000_i1046" type="#_x0000_t75" style="width:85.3pt;height:22.2pt" o:ole="">
             <v:imagedata r:id="rId53" o:title=""/>
           </v:shape>
-          <o:OLEObject Type="Embed" ProgID="Equation.DSMT4" ShapeID="_x0000_i1046" DrawAspect="Content" ObjectID="_1454771177" r:id="rId54"/>
+          <o:OLEObject Type="Embed" ProgID="Equation.DSMT4" ShapeID="_x0000_i1046" DrawAspect="Content" ObjectID="_1454854715" r:id="rId54"/>
         </w:object>
       </w:r>
     </w:p>
@@ -5247,7 +5247,7 @@
           <v:shape id="_x0000_i1047" type="#_x0000_t75" style="width:108.85pt;height:23.9pt" o:ole="">
             <v:imagedata r:id="rId55" o:title=""/>
           </v:shape>
-          <o:OLEObject Type="Embed" ProgID="Equation.DSMT4" ShapeID="_x0000_i1047" DrawAspect="Content" ObjectID="_1454771178" r:id="rId56"/>
+          <o:OLEObject Type="Embed" ProgID="Equation.DSMT4" ShapeID="_x0000_i1047" DrawAspect="Content" ObjectID="_1454854716" r:id="rId56"/>
         </w:object>
       </w:r>
     </w:p>
@@ -5285,7 +5285,7 @@
           <v:shape id="_x0000_i1048" type="#_x0000_t75" style="width:109.2pt;height:57.65pt" o:ole="">
             <v:imagedata r:id="rId57" o:title=""/>
           </v:shape>
-          <o:OLEObject Type="Embed" ProgID="Equation.DSMT4" ShapeID="_x0000_i1048" DrawAspect="Content" ObjectID="_1454771179" r:id="rId58"/>
+          <o:OLEObject Type="Embed" ProgID="Equation.DSMT4" ShapeID="_x0000_i1048" DrawAspect="Content" ObjectID="_1454854717" r:id="rId58"/>
         </w:object>
       </w:r>
     </w:p>
@@ -5314,7 +5314,7 @@
           <v:shape id="_x0000_i1049" type="#_x0000_t75" style="width:3in;height:52.2pt" o:ole="">
             <v:imagedata r:id="rId59" o:title=""/>
           </v:shape>
-          <o:OLEObject Type="Embed" ProgID="Equation.DSMT4" ShapeID="_x0000_i1049" DrawAspect="Content" ObjectID="_1454771180" r:id="rId60"/>
+          <o:OLEObject Type="Embed" ProgID="Equation.DSMT4" ShapeID="_x0000_i1049" DrawAspect="Content" ObjectID="_1454854718" r:id="rId60"/>
         </w:object>
       </w:r>
     </w:p>
@@ -5451,7 +5451,7 @@
           <v:shape id="_x0000_i1050" type="#_x0000_t75" style="width:106.1pt;height:1in" o:ole="">
             <v:imagedata r:id="rId61" o:title=""/>
           </v:shape>
-          <o:OLEObject Type="Embed" ProgID="Equation.DSMT4" ShapeID="_x0000_i1050" DrawAspect="Content" ObjectID="_1454771181" r:id="rId62"/>
+          <o:OLEObject Type="Embed" ProgID="Equation.DSMT4" ShapeID="_x0000_i1050" DrawAspect="Content" ObjectID="_1454854719" r:id="rId62"/>
         </w:object>
       </w:r>
     </w:p>
@@ -5561,7 +5561,7 @@
           <v:shape id="_x0000_i1051" type="#_x0000_t75" style="width:174.05pt;height:19.8pt" o:ole="">
             <v:imagedata r:id="rId63" o:title=""/>
           </v:shape>
-          <o:OLEObject Type="Embed" ProgID="Equation.DSMT4" ShapeID="_x0000_i1051" DrawAspect="Content" ObjectID="_1454771182" r:id="rId64"/>
+          <o:OLEObject Type="Embed" ProgID="Equation.DSMT4" ShapeID="_x0000_i1051" DrawAspect="Content" ObjectID="_1454854720" r:id="rId64"/>
         </w:object>
       </w:r>
     </w:p>
@@ -5597,7 +5597,7 @@
           <v:shape id="_x0000_i1052" type="#_x0000_t75" style="width:118.75pt;height:40.25pt" o:ole="">
             <v:imagedata r:id="rId65" o:title=""/>
           </v:shape>
-          <o:OLEObject Type="Embed" ProgID="Equation.DSMT4" ShapeID="_x0000_i1052" DrawAspect="Content" ObjectID="_1454771183" r:id="rId66"/>
+          <o:OLEObject Type="Embed" ProgID="Equation.DSMT4" ShapeID="_x0000_i1052" DrawAspect="Content" ObjectID="_1454854721" r:id="rId66"/>
         </w:object>
       </w:r>
     </w:p>
@@ -5630,7 +5630,7 @@
           <v:shape id="_x0000_i1053" type="#_x0000_t75" style="width:110.9pt;height:34.1pt" o:ole="">
             <v:imagedata r:id="rId67" o:title=""/>
           </v:shape>
-          <o:OLEObject Type="Embed" ProgID="Equation.DSMT4" ShapeID="_x0000_i1053" DrawAspect="Content" ObjectID="_1454771184" r:id="rId68"/>
+          <o:OLEObject Type="Embed" ProgID="Equation.DSMT4" ShapeID="_x0000_i1053" DrawAspect="Content" ObjectID="_1454854722" r:id="rId68"/>
         </w:object>
       </w:r>
     </w:p>
@@ -5696,7 +5696,7 @@
           <v:shape id="_x0000_i1054" type="#_x0000_t75" style="width:90.1pt;height:34.1pt" o:ole="">
             <v:imagedata r:id="rId69" o:title=""/>
           </v:shape>
-          <o:OLEObject Type="Embed" ProgID="Equation.DSMT4" ShapeID="_x0000_i1054" DrawAspect="Content" ObjectID="_1454771185" r:id="rId70"/>
+          <o:OLEObject Type="Embed" ProgID="Equation.DSMT4" ShapeID="_x0000_i1054" DrawAspect="Content" ObjectID="_1454854723" r:id="rId70"/>
         </w:object>
       </w:r>
     </w:p>
@@ -5712,7 +5712,7 @@
           <v:shape id="_x0000_i1055" type="#_x0000_t75" style="width:168.9pt;height:79.85pt" o:ole="">
             <v:imagedata r:id="rId71" o:title=""/>
           </v:shape>
-          <o:OLEObject Type="Embed" ProgID="Equation.DSMT4" ShapeID="_x0000_i1055" DrawAspect="Content" ObjectID="_1454771186" r:id="rId72"/>
+          <o:OLEObject Type="Embed" ProgID="Equation.DSMT4" ShapeID="_x0000_i1055" DrawAspect="Content" ObjectID="_1454854724" r:id="rId72"/>
         </w:object>
       </w:r>
     </w:p>
@@ -5728,7 +5728,7 @@
           <v:shape id="_x0000_i1056" type="#_x0000_t75" style="width:244.65pt;height:90.1pt" o:ole="">
             <v:imagedata r:id="rId73" o:title=""/>
           </v:shape>
-          <o:OLEObject Type="Embed" ProgID="Equation.DSMT4" ShapeID="_x0000_i1056" DrawAspect="Content" ObjectID="_1454771187" r:id="rId74"/>
+          <o:OLEObject Type="Embed" ProgID="Equation.DSMT4" ShapeID="_x0000_i1056" DrawAspect="Content" ObjectID="_1454854725" r:id="rId74"/>
         </w:object>
       </w:r>
     </w:p>
@@ -5744,7 +5744,7 @@
           <v:shape id="_x0000_i1057" type="#_x0000_t75" style="width:313.6pt;height:90.1pt" o:ole="">
             <v:imagedata r:id="rId75" o:title=""/>
           </v:shape>
-          <o:OLEObject Type="Embed" ProgID="Equation.DSMT4" ShapeID="_x0000_i1057" DrawAspect="Content" ObjectID="_1454771188" r:id="rId76"/>
+          <o:OLEObject Type="Embed" ProgID="Equation.DSMT4" ShapeID="_x0000_i1057" DrawAspect="Content" ObjectID="_1454854726" r:id="rId76"/>
         </w:object>
       </w:r>
     </w:p>
@@ -5832,7 +5832,7 @@
           <v:shape id="_x0000_i1058" type="#_x0000_t75" style="width:126.6pt;height:40.25pt" o:ole="">
             <v:imagedata r:id="rId77" o:title=""/>
           </v:shape>
-          <o:OLEObject Type="Embed" ProgID="Equation.DSMT4" ShapeID="_x0000_i1058" DrawAspect="Content" ObjectID="_1454771189" r:id="rId78"/>
+          <o:OLEObject Type="Embed" ProgID="Equation.DSMT4" ShapeID="_x0000_i1058" DrawAspect="Content" ObjectID="_1454854727" r:id="rId78"/>
         </w:object>
       </w:r>
     </w:p>
@@ -6610,7 +6610,7 @@
           <v:shape id="_x0000_i1059" type="#_x0000_t75" style="width:109.9pt;height:55.95pt" o:ole="">
             <v:imagedata r:id="rId79" o:title=""/>
           </v:shape>
-          <o:OLEObject Type="Embed" ProgID="Equation.DSMT4" ShapeID="_x0000_i1059" DrawAspect="Content" ObjectID="_1454771190" r:id="rId80"/>
+          <o:OLEObject Type="Embed" ProgID="Equation.DSMT4" ShapeID="_x0000_i1059" DrawAspect="Content" ObjectID="_1454854728" r:id="rId80"/>
         </w:object>
       </w:r>
     </w:p>
@@ -6629,7 +6629,7 @@
           <v:shape id="_x0000_i1060" type="#_x0000_t75" style="width:105.1pt;height:34.1pt" o:ole="">
             <v:imagedata r:id="rId81" o:title=""/>
           </v:shape>
-          <o:OLEObject Type="Embed" ProgID="Equation.DSMT4" ShapeID="_x0000_i1060" DrawAspect="Content" ObjectID="_1454771191" r:id="rId82"/>
+          <o:OLEObject Type="Embed" ProgID="Equation.DSMT4" ShapeID="_x0000_i1060" DrawAspect="Content" ObjectID="_1454854729" r:id="rId82"/>
         </w:object>
       </w:r>
       <w:r>
@@ -6676,7 +6676,7 @@
           <v:shape id="_x0000_i1061" type="#_x0000_t75" style="width:61.75pt;height:19.8pt" o:ole="">
             <v:imagedata r:id="rId83" o:title=""/>
           </v:shape>
-          <o:OLEObject Type="Embed" ProgID="Equation.DSMT4" ShapeID="_x0000_i1061" DrawAspect="Content" ObjectID="_1454771192" r:id="rId84"/>
+          <o:OLEObject Type="Embed" ProgID="Equation.DSMT4" ShapeID="_x0000_i1061" DrawAspect="Content" ObjectID="_1454854730" r:id="rId84"/>
         </w:object>
       </w:r>
       <w:r>
@@ -6809,7 +6809,7 @@
           <v:shape id="_x0000_i1062" type="#_x0000_t75" style="width:109.9pt;height:19.8pt" o:ole="">
             <v:imagedata r:id="rId86" o:title=""/>
           </v:shape>
-          <o:OLEObject Type="Embed" ProgID="Equation.DSMT4" ShapeID="_x0000_i1062" DrawAspect="Content" ObjectID="_1454771193" r:id="rId87"/>
+          <o:OLEObject Type="Embed" ProgID="Equation.DSMT4" ShapeID="_x0000_i1062" DrawAspect="Content" ObjectID="_1454854731" r:id="rId87"/>
         </w:object>
       </w:r>
       <w:r>
@@ -6856,7 +6856,7 @@
           <v:shape id="_x0000_i1063" type="#_x0000_t75" style="width:188pt;height:25.95pt" o:ole="">
             <v:imagedata r:id="rId88" o:title=""/>
           </v:shape>
-          <o:OLEObject Type="Embed" ProgID="Equation.DSMT4" ShapeID="_x0000_i1063" DrawAspect="Content" ObjectID="_1454771194" r:id="rId89"/>
+          <o:OLEObject Type="Embed" ProgID="Equation.DSMT4" ShapeID="_x0000_i1063" DrawAspect="Content" ObjectID="_1454854732" r:id="rId89"/>
         </w:object>
       </w:r>
     </w:p>
@@ -6877,7 +6877,7 @@
           <v:shape id="_x0000_i1064" type="#_x0000_t75" style="width:121.15pt;height:57.65pt" o:ole="">
             <v:imagedata r:id="rId90" o:title=""/>
           </v:shape>
-          <o:OLEObject Type="Embed" ProgID="Equation.DSMT4" ShapeID="_x0000_i1064" DrawAspect="Content" ObjectID="_1454771195" r:id="rId91"/>
+          <o:OLEObject Type="Embed" ProgID="Equation.DSMT4" ShapeID="_x0000_i1064" DrawAspect="Content" ObjectID="_1454854733" r:id="rId91"/>
         </w:object>
       </w:r>
     </w:p>
@@ -6933,7 +6933,7 @@
           <v:shape id="_x0000_i1065" type="#_x0000_t75" style="width:40.25pt;height:18.1pt" o:ole="">
             <v:imagedata r:id="rId92" o:title=""/>
           </v:shape>
-          <o:OLEObject Type="Embed" ProgID="Equation.DSMT4" ShapeID="_x0000_i1065" DrawAspect="Content" ObjectID="_1454771196" r:id="rId93"/>
+          <o:OLEObject Type="Embed" ProgID="Equation.DSMT4" ShapeID="_x0000_i1065" DrawAspect="Content" ObjectID="_1454854734" r:id="rId93"/>
         </w:object>
       </w:r>
       <w:r>
@@ -6952,7 +6952,7 @@
           <v:shape id="_x0000_i1066" type="#_x0000_t75" style="width:61.1pt;height:49.8pt" o:ole="">
             <v:imagedata r:id="rId94" o:title=""/>
           </v:shape>
-          <o:OLEObject Type="Embed" ProgID="Equation.DSMT4" ShapeID="_x0000_i1066" DrawAspect="Content" ObjectID="_1454771197" r:id="rId95"/>
+          <o:OLEObject Type="Embed" ProgID="Equation.DSMT4" ShapeID="_x0000_i1066" DrawAspect="Content" ObjectID="_1454854735" r:id="rId95"/>
         </w:object>
       </w:r>
     </w:p>
@@ -7083,7 +7083,7 @@
           <v:shape id="_x0000_i1067" type="#_x0000_t75" style="width:16.05pt;height:18.1pt" o:ole="">
             <v:imagedata r:id="rId98" o:title=""/>
           </v:shape>
-          <o:OLEObject Type="Embed" ProgID="Equation.DSMT4" ShapeID="_x0000_i1067" DrawAspect="Content" ObjectID="_1454771198" r:id="rId99"/>
+          <o:OLEObject Type="Embed" ProgID="Equation.DSMT4" ShapeID="_x0000_i1067" DrawAspect="Content" ObjectID="_1454854736" r:id="rId99"/>
         </w:object>
       </w:r>
     </w:p>
@@ -7116,7 +7116,7 @@
           <v:shape id="_x0000_i1068" type="#_x0000_t75" style="width:12.95pt;height:10.9pt" o:ole="">
             <v:imagedata r:id="rId100" o:title=""/>
           </v:shape>
-          <o:OLEObject Type="Embed" ProgID="Equation.DSMT4" ShapeID="_x0000_i1068" DrawAspect="Content" ObjectID="_1454771199" r:id="rId101"/>
+          <o:OLEObject Type="Embed" ProgID="Equation.DSMT4" ShapeID="_x0000_i1068" DrawAspect="Content" ObjectID="_1454854737" r:id="rId101"/>
         </w:object>
       </w:r>
       <w:r>
@@ -7150,7 +7150,7 @@
           <v:shape id="_x0000_i1069" type="#_x0000_t75" style="width:43pt;height:16.05pt" o:ole="">
             <v:imagedata r:id="rId102" o:title=""/>
           </v:shape>
-          <o:OLEObject Type="Embed" ProgID="Equation.DSMT4" ShapeID="_x0000_i1069" DrawAspect="Content" ObjectID="_1454771200" r:id="rId103"/>
+          <o:OLEObject Type="Embed" ProgID="Equation.DSMT4" ShapeID="_x0000_i1069" DrawAspect="Content" ObjectID="_1454854738" r:id="rId103"/>
         </w:object>
       </w:r>
     </w:p>
@@ -7166,7 +7166,7 @@
           <v:shape id="_x0000_i1070" type="#_x0000_t75" style="width:44.7pt;height:20.8pt" o:ole="">
             <v:imagedata r:id="rId104" o:title=""/>
           </v:shape>
-          <o:OLEObject Type="Embed" ProgID="Equation.DSMT4" ShapeID="_x0000_i1070" DrawAspect="Content" ObjectID="_1454771201" r:id="rId105"/>
+          <o:OLEObject Type="Embed" ProgID="Equation.DSMT4" ShapeID="_x0000_i1070" DrawAspect="Content" ObjectID="_1454854739" r:id="rId105"/>
         </w:object>
       </w:r>
     </w:p>
@@ -7216,7 +7216,7 @@
           <v:shape id="_x0000_i1071" type="#_x0000_t75" style="width:29pt;height:19.8pt" o:ole="">
             <v:imagedata r:id="rId106" o:title=""/>
           </v:shape>
-          <o:OLEObject Type="Embed" ProgID="Equation.DSMT4" ShapeID="_x0000_i1071" DrawAspect="Content" ObjectID="_1454771202" r:id="rId107"/>
+          <o:OLEObject Type="Embed" ProgID="Equation.DSMT4" ShapeID="_x0000_i1071" DrawAspect="Content" ObjectID="_1454854740" r:id="rId107"/>
         </w:object>
       </w:r>
     </w:p>
@@ -7240,7 +7240,7 @@
           <v:shape id="_x0000_i1072" type="#_x0000_t75" style="width:40.95pt;height:19.1pt" o:ole="">
             <v:imagedata r:id="rId108" o:title=""/>
           </v:shape>
-          <o:OLEObject Type="Embed" ProgID="Equation.DSMT4" ShapeID="_x0000_i1072" DrawAspect="Content" ObjectID="_1454771203" r:id="rId109"/>
+          <o:OLEObject Type="Embed" ProgID="Equation.DSMT4" ShapeID="_x0000_i1072" DrawAspect="Content" ObjectID="_1454854741" r:id="rId109"/>
         </w:object>
       </w:r>
       <w:r>
@@ -7254,7 +7254,7 @@
           <v:shape id="_x0000_i1073" type="#_x0000_t75" style="width:19.1pt;height:16.7pt" o:ole="">
             <v:imagedata r:id="rId110" o:title=""/>
           </v:shape>
-          <o:OLEObject Type="Embed" ProgID="Equation.DSMT4" ShapeID="_x0000_i1073" DrawAspect="Content" ObjectID="_1454771204" r:id="rId111"/>
+          <o:OLEObject Type="Embed" ProgID="Equation.DSMT4" ShapeID="_x0000_i1073" DrawAspect="Content" ObjectID="_1454854742" r:id="rId111"/>
         </w:object>
       </w:r>
     </w:p>
@@ -7278,7 +7278,7 @@
           <v:shape id="_x0000_i1074" type="#_x0000_t75" style="width:39.9pt;height:16.05pt" o:ole="">
             <v:imagedata r:id="rId112" o:title=""/>
           </v:shape>
-          <o:OLEObject Type="Embed" ProgID="Equation.DSMT4" ShapeID="_x0000_i1074" DrawAspect="Content" ObjectID="_1454771205" r:id="rId113"/>
+          <o:OLEObject Type="Embed" ProgID="Equation.DSMT4" ShapeID="_x0000_i1074" DrawAspect="Content" ObjectID="_1454854743" r:id="rId113"/>
         </w:object>
       </w:r>
     </w:p>
@@ -7290,9 +7290,6 @@
     <w:p>
       <w:pPr>
         <w:pStyle w:val="NoSpacing"/>
-        <w:rPr>
-          <w:vertAlign w:val="superscript"/>
-        </w:rPr>
       </w:pPr>
       <w:r>
         <w:t>Summary: numbers can be converted to their complex exponential equivalent by finding the gain and the angle, then num = gain</w:t>
@@ -7305,111 +7302,119 @@
           <v:shape id="_x0000_i1075" type="#_x0000_t75" style="width:16.05pt;height:16.05pt" o:ole="">
             <v:imagedata r:id="rId114" o:title=""/>
           </v:shape>
-          <o:OLEObject Type="Embed" ProgID="Equation.DSMT4" ShapeID="_x0000_i1075" DrawAspect="Content" ObjectID="_1454771206" r:id="rId115"/>
+          <o:OLEObject Type="Embed" ProgID="Equation.DSMT4" ShapeID="_x0000_i1075" DrawAspect="Content" ObjectID="_1454854744" r:id="rId115"/>
         </w:object>
       </w:r>
     </w:p>
     <w:p>
       <w:pPr>
-        <w:pStyle w:val="Heading1"/>
-      </w:pPr>
-      <w:bookmarkStart w:id="38" w:name="_Toc379803306"/>
-      <w:r>
-        <w:t>Frequency Response</w:t>
-      </w:r>
-      <w:bookmarkEnd w:id="38"/>
-    </w:p>
-    <w:p>
-      <w:pPr>
-        <w:pStyle w:val="Heading2"/>
-      </w:pPr>
-      <w:bookmarkStart w:id="39" w:name="_Toc379803307"/>
-      <w:r>
-        <w:t>Intro</w:t>
-      </w:r>
-      <w:bookmarkEnd w:id="39"/>
-    </w:p>
-    <w:p>
-      <w:pPr>
-        <w:pStyle w:val="NoSpacing"/>
-      </w:pPr>
-      <w:r>
-        <w:rPr>
-          <w:b/>
-        </w:rPr>
-        <w:t>Frequency Response</w:t>
-      </w:r>
-      <w:r>
-        <w:t xml:space="preserve"> [H(ω)]: </w:t>
-      </w:r>
-      <w:r>
-        <w:t>Although H(ω) is actually called the transfer function (if you ever need to Google it), call it frequency response for now</w:t>
-      </w:r>
-    </w:p>
-    <w:p>
-      <w:pPr>
-        <w:pStyle w:val="NoSpacing"/>
-      </w:pPr>
-    </w:p>
-    <w:p>
-      <w:pPr>
-        <w:pStyle w:val="NoSpacing"/>
-      </w:pPr>
-      <w:r>
-        <w:t>Upper-case variable: frequency domain (i.e. a function of ω)</w:t>
-      </w:r>
-    </w:p>
-    <w:p>
-      <w:pPr>
-        <w:pStyle w:val="NoSpacing"/>
-      </w:pPr>
-      <w:r>
-        <w:t>Lower-case variable: time domain (i.e. a function of t</w:t>
-      </w:r>
-      <w:r>
-        <w:t xml:space="preserve"> or n</w:t>
-      </w:r>
-      <w:r>
-        <w:t>)</w:t>
-      </w:r>
-    </w:p>
-    <w:p>
-      <w:pPr>
-        <w:pStyle w:val="NoSpacing"/>
-      </w:pPr>
-    </w:p>
-    <w:p>
-      <w:pPr>
-        <w:pStyle w:val="NoSpacing"/>
-      </w:pPr>
-      <w:r>
-        <w:t xml:space="preserve">Formula: </w:t>
-      </w:r>
-      <w:r>
-        <w:rPr>
-          <w:position w:val="-64"/>
-        </w:rPr>
-        <w:object w:dxaOrig="2260" w:dyaOrig="1400">
-          <v:shape id="_x0000_i1076" type="#_x0000_t75" style="width:112.95pt;height:69.95pt" o:ole="">
+        <w:pStyle w:val="NoSpacing"/>
+      </w:pPr>
+    </w:p>
+    <w:p>
+      <w:pPr>
+        <w:pStyle w:val="NoSpacing"/>
+        <w:rPr>
+          <w:vertAlign w:val="superscript"/>
+        </w:rPr>
+      </w:pPr>
+      <w:r>
+        <w:rPr>
+          <w:position w:val="-12"/>
+        </w:rPr>
+        <w:object w:dxaOrig="600" w:dyaOrig="360">
+          <v:shape id="_x0000_i1115" type="#_x0000_t75" style="width:30.05pt;height:18.1pt" o:ole="">
             <v:imagedata r:id="rId116" o:title=""/>
           </v:shape>
-          <o:OLEObject Type="Embed" ProgID="Equation.DSMT4" ShapeID="_x0000_i1076" DrawAspect="Content" ObjectID="_1454771207" r:id="rId117"/>
+          <o:OLEObject Type="Embed" ProgID="Equation.DSMT4" ShapeID="_x0000_i1115" DrawAspect="Content" ObjectID="_1454854745" r:id="rId117"/>
         </w:object>
       </w:r>
     </w:p>
     <w:p>
       <w:pPr>
-        <w:pStyle w:val="NoSpacing"/>
-      </w:pPr>
-      <w:r>
-        <w:rPr>
-          <w:position w:val="-34"/>
-        </w:rPr>
-        <w:object w:dxaOrig="1719" w:dyaOrig="800">
-          <v:shape id="_x0000_i1077" type="#_x0000_t75" style="width:86pt;height:40.25pt" o:ole="">
+        <w:pStyle w:val="Heading1"/>
+      </w:pPr>
+      <w:bookmarkStart w:id="38" w:name="_Toc379803306"/>
+      <w:r>
+        <w:t>Frequency Response</w:t>
+      </w:r>
+      <w:bookmarkEnd w:id="38"/>
+    </w:p>
+    <w:p>
+      <w:pPr>
+        <w:pStyle w:val="Heading2"/>
+      </w:pPr>
+      <w:bookmarkStart w:id="39" w:name="_Toc379803307"/>
+      <w:r>
+        <w:t>Intro</w:t>
+      </w:r>
+      <w:bookmarkEnd w:id="39"/>
+    </w:p>
+    <w:p>
+      <w:pPr>
+        <w:pStyle w:val="NoSpacing"/>
+      </w:pPr>
+      <w:r>
+        <w:rPr>
+          <w:b/>
+        </w:rPr>
+        <w:t>Frequency Response</w:t>
+      </w:r>
+      <w:r>
+        <w:t xml:space="preserve"> [H(ω)]: </w:t>
+      </w:r>
+      <w:r>
+        <w:t>Although H(ω) is actually called the transfer function (if you ever need to Google it), call it frequency response for now</w:t>
+      </w:r>
+    </w:p>
+    <w:p>
+      <w:pPr>
+        <w:pStyle w:val="NoSpacing"/>
+      </w:pPr>
+    </w:p>
+    <w:p>
+      <w:pPr>
+        <w:pStyle w:val="NoSpacing"/>
+      </w:pPr>
+      <w:r>
+        <w:t>Upper-case variable: frequency domain (i.e. a function of ω)</w:t>
+      </w:r>
+    </w:p>
+    <w:p>
+      <w:pPr>
+        <w:pStyle w:val="NoSpacing"/>
+      </w:pPr>
+      <w:r>
+        <w:t>Lower-case variable: time domain (i.e. a function of t</w:t>
+      </w:r>
+      <w:r>
+        <w:t xml:space="preserve"> or n</w:t>
+      </w:r>
+      <w:r>
+        <w:t>)</w:t>
+      </w:r>
+    </w:p>
+    <w:p>
+      <w:pPr>
+        <w:pStyle w:val="NoSpacing"/>
+      </w:pPr>
+    </w:p>
+    <w:p>
+      <w:pPr>
+        <w:pStyle w:val="NoSpacing"/>
+      </w:pPr>
+      <w:r>
+        <w:t xml:space="preserve">Formula: </w:t>
+      </w:r>
+      <w:r>
+        <w:rPr>
+          <w:position w:val="-60"/>
+        </w:rPr>
+        <w:object w:dxaOrig="4200" w:dyaOrig="1320">
+          <v:shape id="_x0000_i1123" type="#_x0000_t75" style="width:209.85pt;height:65.85pt" o:ole="">
             <v:imagedata r:id="rId118" o:title=""/>
           </v:shape>
-          <o:OLEObject Type="Embed" ProgID="Equation.DSMT4" ShapeID="_x0000_i1077" DrawAspect="Content" ObjectID="_1454771208" r:id="rId119"/>
+          <o:OLEObject Type="Embed" ProgID="Equation.DSMT4" ShapeID="_x0000_i1123" DrawAspect="Content" ObjectID="_1454854746" r:id="rId119"/>
         </w:object>
       </w:r>
     </w:p>
@@ -7417,116 +7422,195 @@
       <w:pPr>
         <w:pStyle w:val="NoSpacing"/>
       </w:pPr>
-    </w:p>
-    <w:p>
-      <w:pPr>
-        <w:pStyle w:val="NoSpacing"/>
-      </w:pPr>
+      <w:r>
+        <w:t xml:space="preserve">e.g. </w:t>
+      </w:r>
+      <w:r>
+        <w:t>if</w:t>
+      </w:r>
       <w:r>
         <w:rPr>
           <w:position w:val="-14"/>
         </w:rPr>
-        <w:object w:dxaOrig="840" w:dyaOrig="400">
-          <v:shape id="_x0000_i1078" type="#_x0000_t75" style="width:41.95pt;height:19.8pt" o:ole="">
+        <w:object w:dxaOrig="2840" w:dyaOrig="400">
+          <v:shape id="_x0000_i1112" type="#_x0000_t75" style="width:142.3pt;height:20.15pt" o:ole="">
             <v:imagedata r:id="rId120" o:title=""/>
           </v:shape>
-          <o:OLEObject Type="Embed" ProgID="Equation.DSMT4" ShapeID="_x0000_i1078" DrawAspect="Content" ObjectID="_1454771209" r:id="rId121"/>
+          <o:OLEObject Type="Embed" ProgID="Equation.DSMT4" ShapeID="_x0000_i1112" DrawAspect="Content" ObjectID="_1454854747" r:id="rId121"/>
         </w:object>
       </w:r>
-      <w:r>
-        <w:t>= phase shift</w:t>
-      </w:r>
-      <w:r>
-        <w:t xml:space="preserve"> of the cosines in H(ω)</w:t>
-      </w:r>
-    </w:p>
-    <w:p>
-      <w:pPr>
-        <w:pStyle w:val="NoSpacing"/>
-      </w:pPr>
-      <w:r>
-        <w:t xml:space="preserve">The gain is represented by </w:t>
-      </w:r>
-      <w:r>
-        <w:rPr>
-          <w:position w:val="-16"/>
-        </w:rPr>
-        <w:object w:dxaOrig="800" w:dyaOrig="440">
-          <v:shape id="_x0000_i1079" type="#_x0000_t75" style="width:39.9pt;height:21.85pt" o:ole="">
+    </w:p>
+    <w:p>
+      <w:pPr>
+        <w:pStyle w:val="NoSpacing"/>
+      </w:pPr>
+    </w:p>
+    <w:p>
+      <w:pPr>
+        <w:pStyle w:val="NoSpacing"/>
+      </w:pPr>
+      <w:r>
+        <w:rPr>
+          <w:position w:val="-14"/>
+        </w:rPr>
+        <w:object w:dxaOrig="840" w:dyaOrig="400">
+          <v:shape id="_x0000_i1076" type="#_x0000_t75" style="width:41.95pt;height:19.8pt" o:ole="">
             <v:imagedata r:id="rId122" o:title=""/>
           </v:shape>
-          <o:OLEObject Type="Embed" ProgID="Equation.DSMT4" ShapeID="_x0000_i1079" DrawAspect="Content" ObjectID="_1454771210" r:id="rId123"/>
+          <o:OLEObject Type="Embed" ProgID="Equation.DSMT4" ShapeID="_x0000_i1076" DrawAspect="Content" ObjectID="_1454854748" r:id="rId123"/>
         </w:object>
       </w:r>
-    </w:p>
-    <w:p>
-      <w:pPr>
-        <w:pStyle w:val="Heading2"/>
-      </w:pPr>
-      <w:bookmarkStart w:id="40" w:name="_Toc379803308"/>
-      <w:r>
-        <w:t xml:space="preserve">Discrete LTI </w:t>
-      </w:r>
-      <w:r>
-        <w:t>Signal</w:t>
-      </w:r>
-      <w:bookmarkEnd w:id="40"/>
-    </w:p>
-    <w:p>
-      <w:pPr>
-        <w:pStyle w:val="NoSpacing"/>
-      </w:pPr>
-      <w:r>
-        <w:t xml:space="preserve">Given a </w:t>
-      </w:r>
-      <w:r>
-        <w:t>discrete</w:t>
-      </w:r>
-      <w:r>
-        <w:t>-time</w:t>
-      </w:r>
-      <w:r>
-        <w:t xml:space="preserve"> signal, x(n)</w:t>
-      </w:r>
-      <w:r>
-        <w:t xml:space="preserve"> and an H(ω), the output is computed in the following way:</w:t>
-      </w:r>
-    </w:p>
-    <w:p>
-      <w:pPr>
-        <w:pStyle w:val="NoSpacing"/>
-      </w:pPr>
-      <w:r>
-        <w:t>Your input may contain multiple terms. Treat each cosine individually.</w:t>
-      </w:r>
-    </w:p>
-    <w:p>
-      <w:pPr>
-        <w:pStyle w:val="NoSpacing"/>
-      </w:pPr>
-    </w:p>
-    <w:p>
-      <w:pPr>
-        <w:pStyle w:val="NoSpacing"/>
-      </w:pPr>
-      <w:r>
-        <w:t xml:space="preserve">To understand what variables I am referring to, </w:t>
-      </w:r>
-      <w:r>
-        <w:t xml:space="preserve">take each cosine and compare it to </w:t>
-      </w:r>
-      <w:r>
-        <w:t>this general equation:</w:t>
+      <w:r>
+        <w:t>= phase shift</w:t>
+      </w:r>
+      <w:r>
+        <w:t xml:space="preserve"> of the cosines in H(ω)</w:t>
+      </w:r>
+    </w:p>
+    <w:p>
+      <w:pPr>
+        <w:pStyle w:val="NoSpacing"/>
+      </w:pPr>
+      <w:r>
+        <w:t xml:space="preserve">The gain is represented by </w:t>
       </w:r>
       <w:r>
         <w:rPr>
           <w:position w:val="-16"/>
         </w:rPr>
-        <w:object w:dxaOrig="3340" w:dyaOrig="440">
-          <v:shape id="_x0000_i1080" type="#_x0000_t75" style="width:166.85pt;height:21.85pt" o:ole="">
+        <w:object w:dxaOrig="800" w:dyaOrig="440">
+          <v:shape id="_x0000_i1077" type="#_x0000_t75" style="width:39.9pt;height:21.85pt" o:ole="">
             <v:imagedata r:id="rId124" o:title=""/>
           </v:shape>
-          <o:OLEObject Type="Embed" ProgID="Equation.DSMT4" ShapeID="_x0000_i1080" DrawAspect="Content" ObjectID="_1454771211" r:id="rId125"/>
+          <o:OLEObject Type="Embed" ProgID="Equation.DSMT4" ShapeID="_x0000_i1077" DrawAspect="Content" ObjectID="_1454854749" r:id="rId125"/>
+        </w:object>
+      </w:r>
+    </w:p>
+    <w:p>
+      <w:pPr>
+        <w:pStyle w:val="NoSpacing"/>
+      </w:pPr>
+    </w:p>
+    <w:p>
+      <w:pPr>
+        <w:pStyle w:val="NoSpacing"/>
+      </w:pPr>
+      <w:r>
+        <w:t>When your X</w:t>
+      </w:r>
+      <w:r>
+        <w:rPr>
+          <w:vertAlign w:val="subscript"/>
+        </w:rPr>
+        <w:t>k</w:t>
+      </w:r>
+      <w:r>
+        <w:t xml:space="preserve">’s go to 0, they are known as </w:t>
+      </w:r>
+      <w:r>
+        <w:rPr>
+          <w:b/>
+        </w:rPr>
+        <w:t>poles</w:t>
+      </w:r>
+      <w:r>
+        <w:t xml:space="preserve"> or </w:t>
+      </w:r>
+      <w:r>
+        <w:rPr>
+          <w:b/>
+        </w:rPr>
+        <w:t>eigenfrequencies</w:t>
+      </w:r>
+      <w:r>
+        <w:t xml:space="preserve"> because they result in an </w:t>
+      </w:r>
+      <w:r>
+        <w:rPr>
+          <w:rFonts w:cs="Times New Roman"/>
+        </w:rPr>
+        <w:t>∞</w:t>
+      </w:r>
+      <w:r>
+        <w:t xml:space="preserve"> </w:t>
+      </w:r>
+      <w:r>
+        <w:t>frequency</w:t>
+      </w:r>
+      <w:bookmarkStart w:id="40" w:name="_GoBack"/>
+      <w:bookmarkEnd w:id="40"/>
+      <w:r>
+        <w:t xml:space="preserve"> response.</w:t>
+      </w:r>
+    </w:p>
+    <w:p>
+      <w:pPr>
+        <w:pStyle w:val="Heading2"/>
+      </w:pPr>
+      <w:bookmarkStart w:id="41" w:name="_Toc379803308"/>
+      <w:r>
+        <w:t xml:space="preserve">Discrete LTI </w:t>
+      </w:r>
+      <w:r>
+        <w:t>Signal</w:t>
+      </w:r>
+      <w:bookmarkEnd w:id="41"/>
+    </w:p>
+    <w:p>
+      <w:pPr>
+        <w:pStyle w:val="NoSpacing"/>
+      </w:pPr>
+      <w:r>
+        <w:t xml:space="preserve">Given a </w:t>
+      </w:r>
+      <w:r>
+        <w:t>discrete</w:t>
+      </w:r>
+      <w:r>
+        <w:t>-time</w:t>
+      </w:r>
+      <w:r>
+        <w:t xml:space="preserve"> signal, x(n)</w:t>
+      </w:r>
+      <w:r>
+        <w:t xml:space="preserve"> and an H(ω), the output is computed in the following way:</w:t>
+      </w:r>
+    </w:p>
+    <w:p>
+      <w:pPr>
+        <w:pStyle w:val="NoSpacing"/>
+      </w:pPr>
+      <w:r>
+        <w:t>Your input may contain multiple terms. Treat each cosine individually.</w:t>
+      </w:r>
+    </w:p>
+    <w:p>
+      <w:pPr>
+        <w:pStyle w:val="NoSpacing"/>
+      </w:pPr>
+    </w:p>
+    <w:p>
+      <w:pPr>
+        <w:pStyle w:val="NoSpacing"/>
+      </w:pPr>
+      <w:r>
+        <w:t xml:space="preserve">To understand what variables I am referring to, </w:t>
+      </w:r>
+      <w:r>
+        <w:t xml:space="preserve">take each cosine and compare it to </w:t>
+      </w:r>
+      <w:r>
+        <w:t>this general equation:</w:t>
+      </w:r>
+      <w:r>
+        <w:rPr>
+          <w:position w:val="-20"/>
+        </w:rPr>
+        <w:object w:dxaOrig="3440" w:dyaOrig="520">
+          <v:shape id="_x0000_i1113" type="#_x0000_t75" style="width:172pt;height:25.95pt" o:ole="">
+            <v:imagedata r:id="rId126" o:title=""/>
+          </v:shape>
+          <o:OLEObject Type="Embed" ProgID="Equation.DSMT4" ShapeID="_x0000_i1113" DrawAspect="Content" ObjectID="_1454854750" r:id="rId127"/>
         </w:object>
       </w:r>
     </w:p>
@@ -7608,11 +7692,11 @@
       <w:pPr>
         <w:pStyle w:val="Heading3"/>
       </w:pPr>
-      <w:bookmarkStart w:id="41" w:name="_Toc379803309"/>
+      <w:bookmarkStart w:id="42" w:name="_Toc379803309"/>
       <w:r>
         <w:t>e.g.</w:t>
       </w:r>
-      <w:bookmarkEnd w:id="41"/>
+      <w:bookmarkEnd w:id="42"/>
     </w:p>
     <w:p>
       <w:pPr>
@@ -7623,10 +7707,10 @@
           <w:position w:val="-54"/>
         </w:rPr>
         <w:object w:dxaOrig="3780" w:dyaOrig="1200">
-          <v:shape id="_x0000_i1081" type="#_x0000_t75" style="width:189.05pt;height:60.05pt" o:ole="">
-            <v:imagedata r:id="rId126" o:title=""/>
+          <v:shape id="_x0000_i1078" type="#_x0000_t75" style="width:189.05pt;height:60.05pt" o:ole="">
+            <v:imagedata r:id="rId128" o:title=""/>
           </v:shape>
-          <o:OLEObject Type="Embed" ProgID="Equation.DSMT4" ShapeID="_x0000_i1081" DrawAspect="Content" ObjectID="_1454771212" r:id="rId127"/>
+          <o:OLEObject Type="Embed" ProgID="Equation.DSMT4" ShapeID="_x0000_i1078" DrawAspect="Content" ObjectID="_1454854751" r:id="rId129"/>
         </w:object>
       </w:r>
     </w:p>
@@ -7701,10 +7785,10 @@
             </w:pPr>
             <w:r>
               <w:object w:dxaOrig="840" w:dyaOrig="400" w14:anchorId="6AE18A45">
-                <v:shape id="_x0000_i1082" type="#_x0000_t75" style="width:41.95pt;height:19.8pt" o:ole="">
-                  <v:imagedata r:id="rId128" o:title=""/>
+                <v:shape id="_x0000_i1079" type="#_x0000_t75" style="width:41.95pt;height:19.8pt" o:ole="">
+                  <v:imagedata r:id="rId130" o:title=""/>
                 </v:shape>
-                <o:OLEObject Type="Embed" ProgID="Equation.DSMT4" ShapeID="_x0000_i1082" DrawAspect="Content" ObjectID="_1454771213" r:id="rId129"/>
+                <o:OLEObject Type="Embed" ProgID="Equation.DSMT4" ShapeID="_x0000_i1079" DrawAspect="Content" ObjectID="_1454854752" r:id="rId131"/>
               </w:object>
             </w:r>
           </w:p>
@@ -7936,7 +8020,7 @@
                     </pic:cNvPicPr>
                   </pic:nvPicPr>
                   <pic:blipFill>
-                    <a:blip r:embed="rId130">
+                    <a:blip r:embed="rId132">
                       <a:extLst>
                         <a:ext uri="{28A0092B-C50C-407E-A947-70E740481C1C}">
                           <a14:useLocalDpi xmlns:a14="http://schemas.microsoft.com/office/drawing/2010/main" val="0"/>
@@ -7980,14 +8064,14 @@
       <w:pPr>
         <w:pStyle w:val="Heading2"/>
       </w:pPr>
-      <w:bookmarkStart w:id="42" w:name="_Toc379803310"/>
+      <w:bookmarkStart w:id="43" w:name="_Toc379803310"/>
       <w:r>
         <w:t xml:space="preserve">e.g. Find </w:t>
       </w:r>
       <w:r>
         <w:t>y using FR</w:t>
       </w:r>
-      <w:bookmarkEnd w:id="42"/>
+      <w:bookmarkEnd w:id="43"/>
     </w:p>
     <w:p>
       <w:pPr>
@@ -8027,34 +8111,10 @@
           <w:position w:val="-62"/>
         </w:rPr>
         <w:object w:dxaOrig="4180" w:dyaOrig="1340">
-          <v:shape id="_x0000_i1083" type="#_x0000_t75" style="width:208.85pt;height:67.2pt" o:ole="">
-            <v:imagedata r:id="rId131" o:title=""/>
-          </v:shape>
-          <o:OLEObject Type="Embed" ProgID="Equation.DSMT4" ShapeID="_x0000_i1083" DrawAspect="Content" ObjectID="_1454771214" r:id="rId132"/>
-        </w:object>
-      </w:r>
-    </w:p>
-    <w:p>
-      <w:pPr>
-        <w:pStyle w:val="NoSpacing"/>
-      </w:pPr>
-      <w:r>
-        <w:t>Factor everything out to isolate H(ω):</w:t>
-      </w:r>
-    </w:p>
-    <w:p>
-      <w:pPr>
-        <w:pStyle w:val="NoSpacing"/>
-      </w:pPr>
-      <w:r>
-        <w:rPr>
-          <w:position w:val="-24"/>
-        </w:rPr>
-        <w:object w:dxaOrig="1800" w:dyaOrig="660">
-          <v:shape id="_x0000_i1084" type="#_x0000_t75" style="width:90.1pt;height:33.1pt" o:ole="">
+          <v:shape id="_x0000_i1080" type="#_x0000_t75" style="width:208.85pt;height:67.2pt" o:ole="">
             <v:imagedata r:id="rId133" o:title=""/>
           </v:shape>
-          <o:OLEObject Type="Embed" ProgID="Equation.DSMT4" ShapeID="_x0000_i1084" DrawAspect="Content" ObjectID="_1454771215" r:id="rId134"/>
+          <o:OLEObject Type="Embed" ProgID="Equation.DSMT4" ShapeID="_x0000_i1080" DrawAspect="Content" ObjectID="_1454854753" r:id="rId134"/>
         </w:object>
       </w:r>
     </w:p>
@@ -8063,22 +8123,46 @@
         <w:pStyle w:val="NoSpacing"/>
       </w:pPr>
       <w:r>
-        <w:t>Use the frequency response to determine the output</w:t>
-      </w:r>
-    </w:p>
-    <w:p>
-      <w:pPr>
-        <w:pStyle w:val="NoSpacing"/>
-      </w:pPr>
-      <w:r>
-        <w:rPr>
-          <w:position w:val="-16"/>
-        </w:rPr>
-        <w:object w:dxaOrig="2240" w:dyaOrig="440">
-          <v:shape id="_x0000_i1085" type="#_x0000_t75" style="width:111.9pt;height:21.85pt" o:ole="">
+        <w:t>Factor everything out to isolate H(ω):</w:t>
+      </w:r>
+    </w:p>
+    <w:p>
+      <w:pPr>
+        <w:pStyle w:val="NoSpacing"/>
+      </w:pPr>
+      <w:r>
+        <w:rPr>
+          <w:position w:val="-24"/>
+        </w:rPr>
+        <w:object w:dxaOrig="1800" w:dyaOrig="660">
+          <v:shape id="_x0000_i1081" type="#_x0000_t75" style="width:90.1pt;height:33.1pt" o:ole="">
             <v:imagedata r:id="rId135" o:title=""/>
           </v:shape>
-          <o:OLEObject Type="Embed" ProgID="Equation.DSMT4" ShapeID="_x0000_i1085" DrawAspect="Content" ObjectID="_1454771216" r:id="rId136"/>
+          <o:OLEObject Type="Embed" ProgID="Equation.DSMT4" ShapeID="_x0000_i1081" DrawAspect="Content" ObjectID="_1454854754" r:id="rId136"/>
+        </w:object>
+      </w:r>
+    </w:p>
+    <w:p>
+      <w:pPr>
+        <w:pStyle w:val="NoSpacing"/>
+      </w:pPr>
+      <w:r>
+        <w:t>Use the frequency response to determine the output</w:t>
+      </w:r>
+    </w:p>
+    <w:p>
+      <w:pPr>
+        <w:pStyle w:val="NoSpacing"/>
+      </w:pPr>
+      <w:r>
+        <w:rPr>
+          <w:position w:val="-20"/>
+        </w:rPr>
+        <w:object w:dxaOrig="2360" w:dyaOrig="540">
+          <v:shape id="_x0000_i1114" type="#_x0000_t75" style="width:117.75pt;height:26.95pt" o:ole="">
+            <v:imagedata r:id="rId137" o:title=""/>
+          </v:shape>
+          <o:OLEObject Type="Embed" ProgID="Equation.DSMT4" ShapeID="_x0000_i1114" DrawAspect="Content" ObjectID="_1454854755" r:id="rId138"/>
         </w:object>
       </w:r>
     </w:p>
@@ -8155,10 +8239,10 @@
                 <w:position w:val="-14"/>
               </w:rPr>
               <w:object w:dxaOrig="840" w:dyaOrig="400">
-                <v:shape id="_x0000_i1086" type="#_x0000_t75" style="width:41.95pt;height:19.8pt" o:ole="">
-                  <v:imagedata r:id="rId128" o:title=""/>
+                <v:shape id="_x0000_i1082" type="#_x0000_t75" style="width:41.95pt;height:19.8pt" o:ole="">
+                  <v:imagedata r:id="rId130" o:title=""/>
                 </v:shape>
-                <o:OLEObject Type="Embed" ProgID="Equation.DSMT4" ShapeID="_x0000_i1086" DrawAspect="Content" ObjectID="_1454771217" r:id="rId137"/>
+                <o:OLEObject Type="Embed" ProgID="Equation.DSMT4" ShapeID="_x0000_i1082" DrawAspect="Content" ObjectID="_1454854756" r:id="rId139"/>
               </w:object>
             </w:r>
           </w:p>
@@ -8253,10 +8337,10 @@
                 <w:position w:val="-152"/>
               </w:rPr>
               <w:object w:dxaOrig="1180" w:dyaOrig="3320">
-                <v:shape id="_x0000_i1087" type="#_x0000_t75" style="width:58.35pt;height:166.85pt" o:ole="">
-                  <v:imagedata r:id="rId138" o:title=""/>
+                <v:shape id="_x0000_i1083" type="#_x0000_t75" style="width:58.35pt;height:166.85pt" o:ole="">
+                  <v:imagedata r:id="rId140" o:title=""/>
                 </v:shape>
-                <o:OLEObject Type="Embed" ProgID="Equation.DSMT4" ShapeID="_x0000_i1087" DrawAspect="Content" ObjectID="_1454771218" r:id="rId139"/>
+                <o:OLEObject Type="Embed" ProgID="Equation.DSMT4" ShapeID="_x0000_i1083" DrawAspect="Content" ObjectID="_1454854757" r:id="rId141"/>
               </w:object>
             </w:r>
           </w:p>
@@ -8291,10 +8375,10 @@
                 <w:position w:val="-8"/>
               </w:rPr>
               <w:object w:dxaOrig="2079" w:dyaOrig="400">
-                <v:shape id="_x0000_i1088" type="#_x0000_t75" style="width:103.75pt;height:19.8pt" o:ole="">
-                  <v:imagedata r:id="rId140" o:title=""/>
+                <v:shape id="_x0000_i1084" type="#_x0000_t75" style="width:103.75pt;height:19.8pt" o:ole="">
+                  <v:imagedata r:id="rId142" o:title=""/>
                 </v:shape>
-                <o:OLEObject Type="Embed" ProgID="Equation.DSMT4" ShapeID="_x0000_i1088" DrawAspect="Content" ObjectID="_1454771219" r:id="rId141"/>
+                <o:OLEObject Type="Embed" ProgID="Equation.DSMT4" ShapeID="_x0000_i1084" DrawAspect="Content" ObjectID="_1454854758" r:id="rId143"/>
               </w:object>
             </w:r>
           </w:p>
@@ -8312,10 +8396,10 @@
                 <w:position w:val="-110"/>
               </w:rPr>
               <w:object w:dxaOrig="2340" w:dyaOrig="2220">
-                <v:shape id="_x0000_i1089" type="#_x0000_t75" style="width:117.75pt;height:111.6pt" o:ole="">
-                  <v:imagedata r:id="rId142" o:title=""/>
+                <v:shape id="_x0000_i1085" type="#_x0000_t75" style="width:117.75pt;height:111.6pt" o:ole="">
+                  <v:imagedata r:id="rId144" o:title=""/>
                 </v:shape>
-                <o:OLEObject Type="Embed" ProgID="Equation.DSMT4" ShapeID="_x0000_i1089" DrawAspect="Content" ObjectID="_1454771220" r:id="rId143"/>
+                <o:OLEObject Type="Embed" ProgID="Equation.DSMT4" ShapeID="_x0000_i1085" DrawAspect="Content" ObjectID="_1454854759" r:id="rId145"/>
               </w:object>
             </w:r>
           </w:p>
@@ -8403,74 +8487,387 @@
           <w:position w:val="-56"/>
         </w:rPr>
         <w:object w:dxaOrig="4320" w:dyaOrig="1359">
-          <v:shape id="_x0000_i1090" type="#_x0000_t75" style="width:216.35pt;height:67.9pt" o:ole="">
-            <v:imagedata r:id="rId144" o:title=""/>
-          </v:shape>
-          <o:OLEObject Type="Embed" ProgID="Equation.DSMT4" ShapeID="_x0000_i1090" DrawAspect="Content" ObjectID="_1454771221" r:id="rId145"/>
-        </w:object>
-      </w:r>
-    </w:p>
-    <w:p>
-      <w:pPr>
-        <w:pStyle w:val="Heading2"/>
-      </w:pPr>
-      <w:bookmarkStart w:id="43" w:name="_Toc379803311"/>
-      <w:r>
-        <w:t>Filter a signal</w:t>
-      </w:r>
-      <w:bookmarkEnd w:id="43"/>
-    </w:p>
-    <w:p>
-      <w:pPr>
-        <w:pStyle w:val="NoSpacing"/>
-      </w:pPr>
-      <w:r>
-        <w:rPr>
-          <w:position w:val="-12"/>
-        </w:rPr>
-        <w:object w:dxaOrig="600" w:dyaOrig="360">
-          <v:shape id="_x0000_i1091" type="#_x0000_t75" style="width:30.05pt;height:18.1pt" o:ole="">
+          <v:shape id="_x0000_i1086" type="#_x0000_t75" style="width:216.35pt;height:67.9pt" o:ole="">
             <v:imagedata r:id="rId146" o:title=""/>
           </v:shape>
-          <o:OLEObject Type="Embed" ProgID="Equation.DSMT4" ShapeID="_x0000_i1091" DrawAspect="Content" ObjectID="_1454771222" r:id="rId147"/>
+          <o:OLEObject Type="Embed" ProgID="Equation.DSMT4" ShapeID="_x0000_i1086" DrawAspect="Content" ObjectID="_1454854760" r:id="rId147"/>
         </w:object>
       </w:r>
     </w:p>
     <w:p>
       <w:pPr>
-        <w:pStyle w:val="NoSpacing"/>
-      </w:pPr>
-      <w:r>
-        <w:rPr>
-          <w:b/>
-        </w:rPr>
-        <w:t>Sawtooth signals</w:t>
-      </w:r>
-      <w:r>
-        <w:t xml:space="preserve"> are periodic, so you have to use the Fourier Series on it.</w:t>
-      </w:r>
-    </w:p>
-    <w:p>
-      <w:pPr>
-        <w:pStyle w:val="NoSpacing"/>
-      </w:pPr>
-      <w:r>
-        <w:rPr>
-          <w:position w:val="-28"/>
-        </w:rPr>
-        <w:object w:dxaOrig="4020" w:dyaOrig="680">
-          <v:shape id="_x0000_i1092" type="#_x0000_t75" style="width:201pt;height:34.1pt" o:ole="">
+        <w:pStyle w:val="Heading2"/>
+      </w:pPr>
+      <w:bookmarkStart w:id="44" w:name="_Toc379803311"/>
+      <w:r>
+        <w:t>Filter a signal</w:t>
+      </w:r>
+      <w:bookmarkEnd w:id="44"/>
+    </w:p>
+    <w:p>
+      <w:pPr>
+        <w:pStyle w:val="NoSpacing"/>
+      </w:pPr>
+      <w:r>
+        <w:t xml:space="preserve">When designing a filter, </w:t>
+      </w:r>
+      <w:r>
+        <w:t>use tilde</w:t>
+      </w:r>
+      <w:r>
+        <w:t xml:space="preserve"> (</w:t>
+      </w:r>
+      <w:r>
+        <w:rPr>
+          <w:position w:val="-4"/>
+        </w:rPr>
+        <w:object w:dxaOrig="279" w:dyaOrig="300">
+          <v:shape id="_x0000_i1116" type="#_x0000_t75" style="width:14pt;height:15pt" o:ole="">
             <v:imagedata r:id="rId148" o:title=""/>
           </v:shape>
-          <o:OLEObject Type="Embed" ProgID="Equation.DSMT4" ShapeID="_x0000_i1092" DrawAspect="Content" ObjectID="_1454771223" r:id="rId149"/>
+          <o:OLEObject Type="Embed" ProgID="Equation.DSMT4" ShapeID="_x0000_i1116" DrawAspect="Content" ObjectID="_1454854761" r:id="rId149"/>
         </w:object>
       </w:r>
-    </w:p>
-    <w:p>
-      <w:pPr>
-        <w:pStyle w:val="NoSpacing"/>
-      </w:pPr>
-      <w:hyperlink r:id="rId150" w:history="1">
+      <w:r>
+        <w:t xml:space="preserve">) </w:t>
+      </w:r>
+      <w:r>
+        <w:t>to denote</w:t>
+      </w:r>
+      <w:r>
+        <w:t xml:space="preserve"> a prototype of your filter.</w:t>
+      </w:r>
+    </w:p>
+    <w:p>
+      <w:pPr>
+        <w:pStyle w:val="NoSpacing"/>
+      </w:pPr>
+    </w:p>
+    <w:p>
+      <w:pPr>
+        <w:pStyle w:val="NoSpacing"/>
+      </w:pPr>
+      <w:r>
+        <w:t>Note: “r</w:t>
+      </w:r>
+      <w:r>
+        <w:t>emoval of frequency component at a point</w:t>
+      </w:r>
+      <w:r>
+        <w:t>”</w:t>
+      </w:r>
+      <w:r>
+        <w:t xml:space="preserve"> means H(point) = 0, so you just pretend the val</w:t>
+      </w:r>
+      <w:r>
+        <w:t>ue is a root at that time.</w:t>
+      </w:r>
+    </w:p>
+    <w:p>
+      <w:pPr>
+        <w:pStyle w:val="NoSpacing"/>
+      </w:pPr>
+    </w:p>
+    <w:p>
+      <w:pPr>
+        <w:pStyle w:val="NoSpacing"/>
+      </w:pPr>
+      <w:r>
+        <w:t xml:space="preserve">Also, the </w:t>
+      </w:r>
+    </w:p>
+    <w:p>
+      <w:pPr>
+        <w:pStyle w:val="Heading3"/>
+      </w:pPr>
+      <w:r>
+        <w:t>e.g. Notch filter</w:t>
+      </w:r>
+    </w:p>
+    <w:p>
+      <w:pPr>
+        <w:pStyle w:val="NoSpacing"/>
+      </w:pPr>
+      <w:r>
+        <w:t>a.k.a. band-stop filter</w:t>
+      </w:r>
+    </w:p>
+    <w:p>
+      <w:pPr>
+        <w:pStyle w:val="NoSpacing"/>
+      </w:pPr>
+      <w:r>
+        <w:rPr>
+          <w:position w:val="-34"/>
+        </w:rPr>
+        <w:object w:dxaOrig="980" w:dyaOrig="800">
+          <v:shape id="_x0000_i1117" type="#_x0000_t75" style="width:49.15pt;height:39.9pt" o:ole="">
+            <v:imagedata r:id="rId150" o:title=""/>
+          </v:shape>
+          <o:OLEObject Type="Embed" ProgID="Equation.DSMT4" ShapeID="_x0000_i1117" DrawAspect="Content" ObjectID="_1454854762" r:id="rId151"/>
+        </w:object>
+      </w:r>
+    </w:p>
+    <w:p>
+      <w:pPr>
+        <w:pStyle w:val="NoSpacing"/>
+      </w:pPr>
+    </w:p>
+    <w:p>
+      <w:pPr>
+        <w:pStyle w:val="NoSpacing"/>
+      </w:pPr>
+      <w:r>
+        <w:t xml:space="preserve">1) </w:t>
+      </w:r>
+      <w:r>
+        <w:t xml:space="preserve">Set up the equation such that </w:t>
+      </w:r>
+      <w:r>
+        <w:t>you have</w:t>
+      </w:r>
+      <w:r>
+        <w:rPr>
+          <w:position w:val="-18"/>
+        </w:rPr>
+        <w:object w:dxaOrig="2620" w:dyaOrig="480">
+          <v:shape id="_x0000_i1122" type="#_x0000_t75" style="width:130.7pt;height:23.9pt" o:ole="">
+            <v:imagedata r:id="rId152" o:title=""/>
+          </v:shape>
+          <o:OLEObject Type="Embed" ProgID="Equation.DSMT4" ShapeID="_x0000_i1122" DrawAspect="Content" ObjectID="_1454854763" r:id="rId153"/>
+        </w:object>
+      </w:r>
+      <w:r>
+        <w:t xml:space="preserve">. In our case, your only </w:t>
+      </w:r>
+      <w:r>
+        <w:t>root</w:t>
+      </w:r>
+      <w:r>
+        <w:t xml:space="preserve"> is at π/2, so:</w:t>
+      </w:r>
+    </w:p>
+    <w:p>
+      <w:pPr>
+        <w:pStyle w:val="NoSpacing"/>
+      </w:pPr>
+      <w:r>
+        <w:rPr>
+          <w:position w:val="-20"/>
+        </w:rPr>
+        <w:object w:dxaOrig="2000" w:dyaOrig="520">
+          <v:shape id="_x0000_i1118" type="#_x0000_t75" style="width:100pt;height:25.95pt" o:ole="">
+            <v:imagedata r:id="rId154" o:title=""/>
+          </v:shape>
+          <o:OLEObject Type="Embed" ProgID="Equation.DSMT4" ShapeID="_x0000_i1118" DrawAspect="Content" ObjectID="_1454854764" r:id="rId155"/>
+        </w:object>
+      </w:r>
+    </w:p>
+    <w:p>
+      <w:pPr>
+        <w:pStyle w:val="NoSpacing"/>
+      </w:pPr>
+    </w:p>
+    <w:p>
+      <w:pPr>
+        <w:pStyle w:val="NoSpacing"/>
+      </w:pPr>
+      <w:r>
+        <w:t xml:space="preserve">2) </w:t>
+      </w:r>
+      <w:r>
+        <w:t>These systems require</w:t>
+      </w:r>
+      <w:r>
+        <w:t xml:space="preserve"> </w:t>
+      </w:r>
+      <w:r>
+        <w:rPr>
+          <w:b/>
+        </w:rPr>
+        <w:t>Conjugate complex symmetry</w:t>
+      </w:r>
+      <w:r>
+        <w:rPr>
+          <w:b/>
+        </w:rPr>
+        <w:t xml:space="preserve"> (CCS)</w:t>
+      </w:r>
+      <w:r>
+        <w:t xml:space="preserve"> (When do things require CCS?)</w:t>
+      </w:r>
+      <w:r>
+        <w:t xml:space="preserve"> You need it so that your answer is real. If you don’t have it, your output will be incorrect.</w:t>
+      </w:r>
+    </w:p>
+    <w:p>
+      <w:pPr>
+        <w:pStyle w:val="NoSpacing"/>
+      </w:pPr>
+    </w:p>
+    <w:p>
+      <w:pPr>
+        <w:pStyle w:val="NoSpacing"/>
+      </w:pPr>
+      <w:r>
+        <w:rPr>
+          <w:position w:val="-14"/>
+        </w:rPr>
+        <w:object w:dxaOrig="2060" w:dyaOrig="400">
+          <v:shape id="_x0000_i1119" type="#_x0000_t75" style="width:103.05pt;height:20.15pt" o:ole="">
+            <v:imagedata r:id="rId156" o:title=""/>
+          </v:shape>
+          <o:OLEObject Type="Embed" ProgID="Equation.DSMT4" ShapeID="_x0000_i1119" DrawAspect="Content" ObjectID="_1454854765" r:id="rId157"/>
+        </w:object>
+      </w:r>
+    </w:p>
+    <w:p>
+      <w:pPr>
+        <w:pStyle w:val="NoSpacing"/>
+      </w:pPr>
+    </w:p>
+    <w:p>
+      <w:pPr>
+        <w:pStyle w:val="NoSpacing"/>
+      </w:pPr>
+      <w:r>
+        <w:t>To allow for conjugate complex symmetry, we’ll add a second part to the prototype:</w:t>
+      </w:r>
+    </w:p>
+    <w:p>
+      <w:pPr>
+        <w:pStyle w:val="NoSpacing"/>
+      </w:pPr>
+      <w:r>
+        <w:rPr>
+          <w:position w:val="-48"/>
+        </w:rPr>
+        <w:object w:dxaOrig="3040" w:dyaOrig="1080">
+          <v:shape id="_x0000_i1120" type="#_x0000_t75" style="width:151.85pt;height:53.9pt" o:ole="">
+            <v:imagedata r:id="rId158" o:title=""/>
+          </v:shape>
+          <o:OLEObject Type="Embed" ProgID="Equation.DSMT4" ShapeID="_x0000_i1120" DrawAspect="Content" ObjectID="_1454854766" r:id="rId159"/>
+        </w:object>
+      </w:r>
+      <w:r>
+        <w:t>,</w:t>
+      </w:r>
+    </w:p>
+    <w:p>
+      <w:pPr>
+        <w:pStyle w:val="NoSpacing"/>
+      </w:pPr>
+      <w:r>
+        <w:t>To account for this, add</w:t>
+      </w:r>
+      <w:r>
+        <w:t xml:space="preserve"> a second initial condition</w:t>
+      </w:r>
+      <w:r>
+        <w:t>, the complex conjugate</w:t>
+      </w:r>
+      <w:r>
+        <w:t xml:space="preserve">, </w:t>
+      </w:r>
+      <w:r>
+        <w:rPr>
+          <w:position w:val="-14"/>
+        </w:rPr>
+        <w:object w:dxaOrig="1080" w:dyaOrig="400">
+          <v:shape id="_x0000_i1121" type="#_x0000_t75" style="width:53.9pt;height:20.15pt" o:ole="">
+            <v:imagedata r:id="rId160" o:title=""/>
+          </v:shape>
+          <o:OLEObject Type="Embed" ProgID="Equation.DSMT4" ShapeID="_x0000_i1121" DrawAspect="Content" ObjectID="_1454854767" r:id="rId161"/>
+        </w:object>
+      </w:r>
+      <w:r>
+        <w:t>.</w:t>
+      </w:r>
+    </w:p>
+    <w:p>
+      <w:pPr>
+        <w:pStyle w:val="NoSpacing"/>
+      </w:pPr>
+      <w:r>
+        <w:t>3) Now plug in your other initial condition:</w:t>
+      </w:r>
+    </w:p>
+    <w:p>
+      <w:pPr>
+        <w:pStyle w:val="NoSpacing"/>
+      </w:pPr>
+      <w:r>
+        <w:t>Although</w:t>
+      </w:r>
+      <w:r>
+        <w:rPr>
+          <w:position w:val="-14"/>
+        </w:rPr>
+        <w:object w:dxaOrig="920" w:dyaOrig="400">
+          <v:shape id="_x0000_i1124" type="#_x0000_t75" style="width:46.05pt;height:20.15pt" o:ole="">
+            <v:imagedata r:id="rId162" o:title=""/>
+          </v:shape>
+          <o:OLEObject Type="Embed" ProgID="Equation.DSMT4" ShapeID="_x0000_i1124" DrawAspect="Content" ObjectID="_1454854768" r:id="rId163"/>
+        </w:object>
+      </w:r>
+      <w:r>
+        <w:t>,</w:t>
+      </w:r>
+      <w:r>
+        <w:rPr>
+          <w:position w:val="-14"/>
+        </w:rPr>
+        <w:object w:dxaOrig="980" w:dyaOrig="400">
+          <v:shape id="_x0000_i1125" type="#_x0000_t75" style="width:49.15pt;height:20.15pt" o:ole="">
+            <v:imagedata r:id="rId164" o:title=""/>
+          </v:shape>
+          <o:OLEObject Type="Embed" ProgID="Equation.DSMT4" ShapeID="_x0000_i1125" DrawAspect="Content" ObjectID="_1454854769" r:id="rId165"/>
+        </w:object>
+      </w:r>
+      <w:r>
+        <w:t>.</w:t>
+      </w:r>
+    </w:p>
+    <w:p>
+      <w:pPr>
+        <w:pStyle w:val="NoSpacing"/>
+      </w:pPr>
+      <w:r>
+        <w:t>To account for the difference, insert a constant of ½:</w:t>
+      </w:r>
+    </w:p>
+    <w:p>
+      <w:pPr>
+        <w:pStyle w:val="NoSpacing"/>
+      </w:pPr>
+      <w:r>
+        <w:rPr>
+          <w:position w:val="-16"/>
+        </w:rPr>
+        <w:object w:dxaOrig="1960" w:dyaOrig="440">
+          <v:shape id="_x0000_i1126" type="#_x0000_t75" style="width:97.95pt;height:21.85pt" o:ole="">
+            <v:imagedata r:id="rId166" o:title=""/>
+          </v:shape>
+          <o:OLEObject Type="Embed" ProgID="Equation.DSMT4" ShapeID="_x0000_i1126" DrawAspect="Content" ObjectID="_1454854770" r:id="rId167"/>
+        </w:object>
+      </w:r>
+      <w:r>
+        <w:t xml:space="preserve"> </w:t>
+      </w:r>
+    </w:p>
+    <w:p>
+      <w:pPr>
+        <w:pStyle w:val="Heading3"/>
+      </w:pPr>
+      <w:r>
+        <w:t>Types of Filters</w:t>
+      </w:r>
+    </w:p>
+    <w:p>
+      <w:pPr>
+        <w:pStyle w:val="NoSpacing"/>
+      </w:pPr>
+      <w:hyperlink r:id="rId168" w:history="1">
         <w:r>
           <w:rPr>
             <w:rStyle w:val="Hyperlink"/>
@@ -8482,29 +8879,76 @@
     <w:p>
       <w:pPr>
         <w:pStyle w:val="NoSpacing"/>
-      </w:pPr>
-      <w:bookmarkStart w:id="44" w:name="_GoBack"/>
-      <w:bookmarkEnd w:id="44"/>
+        <w:rPr>
+          <w:b/>
+        </w:rPr>
+      </w:pPr>
+    </w:p>
+    <w:p>
+      <w:pPr>
+        <w:pStyle w:val="NoSpacing"/>
+      </w:pPr>
+      <w:r>
+        <w:rPr>
+          <w:b/>
+        </w:rPr>
+        <w:t>Sawtooth signals</w:t>
+      </w:r>
+      <w:r>
+        <w:t xml:space="preserve"> are periodic, so you have to use the Fourier Series on it.</w:t>
+      </w:r>
+    </w:p>
+    <w:p>
+      <w:pPr>
+        <w:pStyle w:val="NoSpacing"/>
+      </w:pPr>
+      <w:r>
+        <w:rPr>
+          <w:position w:val="-28"/>
+        </w:rPr>
+        <w:object w:dxaOrig="4020" w:dyaOrig="680">
+          <v:shape id="_x0000_i1087" type="#_x0000_t75" style="width:201pt;height:34.1pt" o:ole="">
+            <v:imagedata r:id="rId169" o:title=""/>
+          </v:shape>
+          <o:OLEObject Type="Embed" ProgID="Equation.DSMT4" ShapeID="_x0000_i1087" DrawAspect="Content" ObjectID="_1454854771" r:id="rId170"/>
+        </w:object>
+      </w:r>
+    </w:p>
+    <w:p>
+      <w:pPr>
+        <w:pStyle w:val="NoSpacing"/>
+      </w:pPr>
+      <w:bookmarkStart w:id="45" w:name="_Toc379803317"/>
+      <w:r>
+        <w:rPr>
+          <w:b/>
+        </w:rPr>
+        <w:t>Step Response</w:t>
+      </w:r>
+      <w:bookmarkEnd w:id="45"/>
+      <w:r>
+        <w:t>:</w:t>
+      </w:r>
     </w:p>
     <w:p>
       <w:pPr>
         <w:pStyle w:val="Heading1"/>
       </w:pPr>
-      <w:bookmarkStart w:id="45" w:name="_Toc379803312"/>
+      <w:bookmarkStart w:id="46" w:name="_Toc379803312"/>
       <w:r>
         <w:t>Fourier</w:t>
       </w:r>
-      <w:bookmarkEnd w:id="45"/>
+      <w:bookmarkEnd w:id="46"/>
     </w:p>
     <w:p>
       <w:pPr>
         <w:pStyle w:val="Heading2"/>
       </w:pPr>
-      <w:bookmarkStart w:id="46" w:name="_Toc379803313"/>
+      <w:bookmarkStart w:id="47" w:name="_Toc379803313"/>
       <w:r>
         <w:t>Impulse Response to Frequency Response</w:t>
       </w:r>
-      <w:bookmarkEnd w:id="46"/>
+      <w:bookmarkEnd w:id="47"/>
     </w:p>
     <w:p>
       <w:pPr>
@@ -9003,10 +9447,10 @@
                 <w:position w:val="-28"/>
               </w:rPr>
               <w:object w:dxaOrig="2220" w:dyaOrig="680">
-                <v:shape id="_x0000_i1093" type="#_x0000_t75" style="width:110.9pt;height:34.1pt" o:ole="">
-                  <v:imagedata r:id="rId151" o:title=""/>
+                <v:shape id="_x0000_i1088" type="#_x0000_t75" style="width:110.9pt;height:34.1pt" o:ole="">
+                  <v:imagedata r:id="rId171" o:title=""/>
                 </v:shape>
-                <o:OLEObject Type="Embed" ProgID="Equation.DSMT4" ShapeID="_x0000_i1093" DrawAspect="Content" ObjectID="_1454771224" r:id="rId152"/>
+                <o:OLEObject Type="Embed" ProgID="Equation.DSMT4" ShapeID="_x0000_i1088" DrawAspect="Content" ObjectID="_1454854772" r:id="rId172"/>
               </w:object>
             </w:r>
           </w:p>
@@ -9020,10 +9464,10 @@
                 <w:position w:val="-28"/>
               </w:rPr>
               <w:object w:dxaOrig="1780" w:dyaOrig="680">
-                <v:shape id="_x0000_i1094" type="#_x0000_t75" style="width:88.7pt;height:34.1pt" o:ole="">
-                  <v:imagedata r:id="rId153" o:title=""/>
+                <v:shape id="_x0000_i1089" type="#_x0000_t75" style="width:88.7pt;height:34.1pt" o:ole="">
+                  <v:imagedata r:id="rId173" o:title=""/>
                 </v:shape>
-                <o:OLEObject Type="Embed" ProgID="Equation.DSMT4" ShapeID="_x0000_i1094" DrawAspect="Content" ObjectID="_1454771225" r:id="rId154"/>
+                <o:OLEObject Type="Embed" ProgID="Equation.DSMT4" ShapeID="_x0000_i1089" DrawAspect="Content" ObjectID="_1454854773" r:id="rId174"/>
               </w:object>
             </w:r>
           </w:p>
@@ -9042,10 +9486,10 @@
                 <w:position w:val="-28"/>
               </w:rPr>
               <w:object w:dxaOrig="2280" w:dyaOrig="680">
-                <v:shape id="_x0000_i1095" type="#_x0000_t75" style="width:113.95pt;height:34.1pt" o:ole="">
-                  <v:imagedata r:id="rId155" o:title=""/>
+                <v:shape id="_x0000_i1090" type="#_x0000_t75" style="width:113.95pt;height:34.1pt" o:ole="">
+                  <v:imagedata r:id="rId175" o:title=""/>
                 </v:shape>
-                <o:OLEObject Type="Embed" ProgID="Equation.DSMT4" ShapeID="_x0000_i1095" DrawAspect="Content" ObjectID="_1454771226" r:id="rId156"/>
+                <o:OLEObject Type="Embed" ProgID="Equation.DSMT4" ShapeID="_x0000_i1090" DrawAspect="Content" ObjectID="_1454854774" r:id="rId176"/>
               </w:object>
             </w:r>
           </w:p>
@@ -9059,10 +9503,10 @@
                 <w:position w:val="-24"/>
               </w:rPr>
               <w:object w:dxaOrig="2659" w:dyaOrig="620">
-                <v:shape id="_x0000_i1096" type="#_x0000_t75" style="width:133.1pt;height:31.05pt" o:ole="">
-                  <v:imagedata r:id="rId157" o:title=""/>
+                <v:shape id="_x0000_i1091" type="#_x0000_t75" style="width:133.1pt;height:31.05pt" o:ole="">
+                  <v:imagedata r:id="rId177" o:title=""/>
                 </v:shape>
-                <o:OLEObject Type="Embed" ProgID="Equation.DSMT4" ShapeID="_x0000_i1096" DrawAspect="Content" ObjectID="_1454771227" r:id="rId158"/>
+                <o:OLEObject Type="Embed" ProgID="Equation.DSMT4" ShapeID="_x0000_i1091" DrawAspect="Content" ObjectID="_1454854775" r:id="rId178"/>
               </w:object>
             </w:r>
           </w:p>
@@ -9079,10 +9523,10 @@
                 <w:position w:val="-16"/>
               </w:rPr>
               <w:object w:dxaOrig="2120" w:dyaOrig="440">
-                <v:shape id="_x0000_i1097" type="#_x0000_t75" style="width:106.1pt;height:22.2pt" o:ole="">
-                  <v:imagedata r:id="rId159" o:title=""/>
+                <v:shape id="_x0000_i1092" type="#_x0000_t75" style="width:106.1pt;height:22.2pt" o:ole="">
+                  <v:imagedata r:id="rId179" o:title=""/>
                 </v:shape>
-                <o:OLEObject Type="Embed" ProgID="Equation.DSMT4" ShapeID="_x0000_i1097" DrawAspect="Content" ObjectID="_1454771228" r:id="rId160"/>
+                <o:OLEObject Type="Embed" ProgID="Equation.DSMT4" ShapeID="_x0000_i1092" DrawAspect="Content" ObjectID="_1454854776" r:id="rId180"/>
               </w:object>
             </w:r>
           </w:p>
@@ -9120,10 +9564,10 @@
                 <w:position w:val="-28"/>
               </w:rPr>
               <w:object w:dxaOrig="2200" w:dyaOrig="660">
-                <v:shape id="_x0000_i1098" type="#_x0000_t75" style="width:109.9pt;height:33.1pt" o:ole="">
-                  <v:imagedata r:id="rId161" o:title=""/>
+                <v:shape id="_x0000_i1093" type="#_x0000_t75" style="width:109.9pt;height:33.1pt" o:ole="">
+                  <v:imagedata r:id="rId181" o:title=""/>
                 </v:shape>
-                <o:OLEObject Type="Embed" ProgID="Equation.DSMT4" ShapeID="_x0000_i1098" DrawAspect="Content" ObjectID="_1454771229" r:id="rId162"/>
+                <o:OLEObject Type="Embed" ProgID="Equation.DSMT4" ShapeID="_x0000_i1093" DrawAspect="Content" ObjectID="_1454854777" r:id="rId182"/>
               </w:object>
             </w:r>
           </w:p>
@@ -9137,10 +9581,10 @@
                 <w:position w:val="-28"/>
               </w:rPr>
               <w:object w:dxaOrig="1780" w:dyaOrig="680">
-                <v:shape id="_x0000_i1099" type="#_x0000_t75" style="width:88.7pt;height:34.1pt" o:ole="">
-                  <v:imagedata r:id="rId163" o:title=""/>
+                <v:shape id="_x0000_i1094" type="#_x0000_t75" style="width:88.7pt;height:34.1pt" o:ole="">
+                  <v:imagedata r:id="rId183" o:title=""/>
                 </v:shape>
-                <o:OLEObject Type="Embed" ProgID="Equation.DSMT4" ShapeID="_x0000_i1099" DrawAspect="Content" ObjectID="_1454771230" r:id="rId164"/>
+                <o:OLEObject Type="Embed" ProgID="Equation.DSMT4" ShapeID="_x0000_i1094" DrawAspect="Content" ObjectID="_1454854778" r:id="rId184"/>
               </w:object>
             </w:r>
           </w:p>
@@ -9159,10 +9603,10 @@
                 <w:position w:val="-18"/>
               </w:rPr>
               <w:object w:dxaOrig="2200" w:dyaOrig="520">
-                <v:shape id="_x0000_i1100" type="#_x0000_t75" style="width:109.9pt;height:25.95pt" o:ole="">
-                  <v:imagedata r:id="rId165" o:title=""/>
+                <v:shape id="_x0000_i1095" type="#_x0000_t75" style="width:109.9pt;height:25.95pt" o:ole="">
+                  <v:imagedata r:id="rId185" o:title=""/>
                 </v:shape>
-                <o:OLEObject Type="Embed" ProgID="Equation.DSMT4" ShapeID="_x0000_i1100" DrawAspect="Content" ObjectID="_1454771231" r:id="rId166"/>
+                <o:OLEObject Type="Embed" ProgID="Equation.DSMT4" ShapeID="_x0000_i1095" DrawAspect="Content" ObjectID="_1454854779" r:id="rId186"/>
               </w:object>
             </w:r>
           </w:p>
@@ -9176,10 +9620,10 @@
                 <w:position w:val="-24"/>
               </w:rPr>
               <w:object w:dxaOrig="2560" w:dyaOrig="620">
-                <v:shape id="_x0000_i1101" type="#_x0000_t75" style="width:127.95pt;height:31.05pt" o:ole="">
-                  <v:imagedata r:id="rId167" o:title=""/>
+                <v:shape id="_x0000_i1096" type="#_x0000_t75" style="width:127.95pt;height:31.05pt" o:ole="">
+                  <v:imagedata r:id="rId187" o:title=""/>
                 </v:shape>
-                <o:OLEObject Type="Embed" ProgID="Equation.DSMT4" ShapeID="_x0000_i1101" DrawAspect="Content" ObjectID="_1454771232" r:id="rId168"/>
+                <o:OLEObject Type="Embed" ProgID="Equation.DSMT4" ShapeID="_x0000_i1096" DrawAspect="Content" ObjectID="_1454854780" r:id="rId188"/>
               </w:object>
             </w:r>
           </w:p>
@@ -9205,10 +9649,10 @@
                 <w:position w:val="-16"/>
               </w:rPr>
               <w:object w:dxaOrig="2079" w:dyaOrig="440">
-                <v:shape id="_x0000_i1102" type="#_x0000_t75" style="width:104.4pt;height:22.2pt" o:ole="">
-                  <v:imagedata r:id="rId169" o:title=""/>
+                <v:shape id="_x0000_i1097" type="#_x0000_t75" style="width:104.4pt;height:22.2pt" o:ole="">
+                  <v:imagedata r:id="rId189" o:title=""/>
                 </v:shape>
-                <o:OLEObject Type="Embed" ProgID="Equation.DSMT4" ShapeID="_x0000_i1102" DrawAspect="Content" ObjectID="_1454771233" r:id="rId170"/>
+                <o:OLEObject Type="Embed" ProgID="Equation.DSMT4" ShapeID="_x0000_i1097" DrawAspect="Content" ObjectID="_1454854781" r:id="rId190"/>
               </w:object>
             </w:r>
           </w:p>
@@ -9224,11 +9668,11 @@
       <w:pPr>
         <w:pStyle w:val="Heading2"/>
       </w:pPr>
-      <w:bookmarkStart w:id="47" w:name="_Toc379803314"/>
+      <w:bookmarkStart w:id="48" w:name="_Toc379803314"/>
       <w:r>
         <w:t>More about the CTFS</w:t>
       </w:r>
-      <w:bookmarkEnd w:id="47"/>
+      <w:bookmarkEnd w:id="48"/>
     </w:p>
     <w:p>
       <w:pPr>
@@ -9269,10 +9713,10 @@
           <w:position w:val="-14"/>
         </w:rPr>
         <w:object w:dxaOrig="999" w:dyaOrig="400">
-          <v:shape id="_x0000_i1103" type="#_x0000_t75" style="width:49.8pt;height:19.8pt" o:ole="">
-            <v:imagedata r:id="rId171" o:title=""/>
+          <v:shape id="_x0000_i1098" type="#_x0000_t75" style="width:49.8pt;height:19.8pt" o:ole="">
+            <v:imagedata r:id="rId191" o:title=""/>
           </v:shape>
-          <o:OLEObject Type="Embed" ProgID="Equation.DSMT4" ShapeID="_x0000_i1103" DrawAspect="Content" ObjectID="_1454771234" r:id="rId172"/>
+          <o:OLEObject Type="Embed" ProgID="Equation.DSMT4" ShapeID="_x0000_i1098" DrawAspect="Content" ObjectID="_1454854782" r:id="rId192"/>
         </w:object>
       </w:r>
       <w:r>
@@ -9303,10 +9747,10 @@
           <w:position w:val="-52"/>
         </w:rPr>
         <w:object w:dxaOrig="3900" w:dyaOrig="1160">
-          <v:shape id="_x0000_i1104" type="#_x0000_t75" style="width:195.55pt;height:57.35pt" o:ole="">
-            <v:imagedata r:id="rId173" o:title=""/>
+          <v:shape id="_x0000_i1099" type="#_x0000_t75" style="width:195.55pt;height:57.35pt" o:ole="">
+            <v:imagedata r:id="rId193" o:title=""/>
           </v:shape>
-          <o:OLEObject Type="Embed" ProgID="Equation.DSMT4" ShapeID="_x0000_i1104" DrawAspect="Content" ObjectID="_1454771235" r:id="rId174"/>
+          <o:OLEObject Type="Embed" ProgID="Equation.DSMT4" ShapeID="_x0000_i1099" DrawAspect="Content" ObjectID="_1454854783" r:id="rId194"/>
         </w:object>
       </w:r>
     </w:p>
@@ -9351,10 +9795,10 @@
           <w:position w:val="-14"/>
         </w:rPr>
         <w:object w:dxaOrig="3440" w:dyaOrig="420">
-          <v:shape id="_x0000_i1105" type="#_x0000_t75" style="width:172pt;height:21.15pt" o:ole="">
-            <v:imagedata r:id="rId175" o:title=""/>
+          <v:shape id="_x0000_i1100" type="#_x0000_t75" style="width:172pt;height:21.15pt" o:ole="">
+            <v:imagedata r:id="rId195" o:title=""/>
           </v:shape>
-          <o:OLEObject Type="Embed" ProgID="Equation.DSMT4" ShapeID="_x0000_i1105" DrawAspect="Content" ObjectID="_1454771236" r:id="rId176"/>
+          <o:OLEObject Type="Embed" ProgID="Equation.DSMT4" ShapeID="_x0000_i1100" DrawAspect="Content" ObjectID="_1454854784" r:id="rId196"/>
         </w:object>
       </w:r>
       <w:r>
@@ -9438,11 +9882,11 @@
       <w:pPr>
         <w:pStyle w:val="Heading2"/>
       </w:pPr>
-      <w:bookmarkStart w:id="48" w:name="_Toc379803315"/>
+      <w:bookmarkStart w:id="49" w:name="_Toc379803315"/>
       <w:r>
         <w:t>DTFT versus DFT</w:t>
       </w:r>
-      <w:bookmarkEnd w:id="48"/>
+      <w:bookmarkEnd w:id="49"/>
     </w:p>
     <w:p>
       <w:pPr>
@@ -9539,10 +9983,10 @@
                 <w:position w:val="-28"/>
               </w:rPr>
               <w:object w:dxaOrig="2220" w:dyaOrig="680">
-                <v:shape id="_x0000_i1106" type="#_x0000_t75" style="width:110.9pt;height:34.1pt" o:ole="">
-                  <v:imagedata r:id="rId177" o:title=""/>
+                <v:shape id="_x0000_i1101" type="#_x0000_t75" style="width:110.9pt;height:34.1pt" o:ole="">
+                  <v:imagedata r:id="rId197" o:title=""/>
                 </v:shape>
-                <o:OLEObject Type="Embed" ProgID="Equation.DSMT4" ShapeID="_x0000_i1106" DrawAspect="Content" ObjectID="_1454771237" r:id="rId178"/>
+                <o:OLEObject Type="Embed" ProgID="Equation.DSMT4" ShapeID="_x0000_i1101" DrawAspect="Content" ObjectID="_1454854785" r:id="rId198"/>
               </w:object>
             </w:r>
           </w:p>
@@ -9556,10 +10000,10 @@
                 <w:position w:val="-28"/>
               </w:rPr>
               <w:object w:dxaOrig="1780" w:dyaOrig="680">
-                <v:shape id="_x0000_i1107" type="#_x0000_t75" style="width:88.7pt;height:34.1pt" o:ole="">
-                  <v:imagedata r:id="rId179" o:title=""/>
+                <v:shape id="_x0000_i1102" type="#_x0000_t75" style="width:88.7pt;height:34.1pt" o:ole="">
+                  <v:imagedata r:id="rId199" o:title=""/>
                 </v:shape>
-                <o:OLEObject Type="Embed" ProgID="Equation.DSMT4" ShapeID="_x0000_i1107" DrawAspect="Content" ObjectID="_1454771238" r:id="rId180"/>
+                <o:OLEObject Type="Embed" ProgID="Equation.DSMT4" ShapeID="_x0000_i1102" DrawAspect="Content" ObjectID="_1454854786" r:id="rId200"/>
               </w:object>
             </w:r>
           </w:p>
@@ -9578,10 +10022,10 @@
                 <w:position w:val="-28"/>
               </w:rPr>
               <w:object w:dxaOrig="2000" w:dyaOrig="680">
-                <v:shape id="_x0000_i1108" type="#_x0000_t75" style="width:100pt;height:34.1pt" o:ole="">
-                  <v:imagedata r:id="rId181" o:title=""/>
+                <v:shape id="_x0000_i1103" type="#_x0000_t75" style="width:100pt;height:34.1pt" o:ole="">
+                  <v:imagedata r:id="rId201" o:title=""/>
                 </v:shape>
-                <o:OLEObject Type="Embed" ProgID="Equation.DSMT4" ShapeID="_x0000_i1108" DrawAspect="Content" ObjectID="_1454771239" r:id="rId182"/>
+                <o:OLEObject Type="Embed" ProgID="Equation.DSMT4" ShapeID="_x0000_i1103" DrawAspect="Content" ObjectID="_1454854787" r:id="rId202"/>
               </w:object>
             </w:r>
           </w:p>
@@ -9595,10 +10039,10 @@
                 <w:position w:val="-28"/>
               </w:rPr>
               <w:object w:dxaOrig="2000" w:dyaOrig="680">
-                <v:shape id="_x0000_i1109" type="#_x0000_t75" style="width:100pt;height:34.1pt" o:ole="">
-                  <v:imagedata r:id="rId183" o:title=""/>
+                <v:shape id="_x0000_i1104" type="#_x0000_t75" style="width:100pt;height:34.1pt" o:ole="">
+                  <v:imagedata r:id="rId203" o:title=""/>
                 </v:shape>
-                <o:OLEObject Type="Embed" ProgID="Equation.DSMT4" ShapeID="_x0000_i1109" DrawAspect="Content" ObjectID="_1454771240" r:id="rId184"/>
+                <o:OLEObject Type="Embed" ProgID="Equation.DSMT4" ShapeID="_x0000_i1104" DrawAspect="Content" ObjectID="_1454854788" r:id="rId204"/>
               </w:object>
             </w:r>
           </w:p>
@@ -9654,17 +10098,17 @@
       <w:pPr>
         <w:pStyle w:val="Heading2"/>
       </w:pPr>
-      <w:bookmarkStart w:id="49" w:name="_Toc379803316"/>
+      <w:bookmarkStart w:id="50" w:name="_Toc379803316"/>
       <w:r>
         <w:t>Time and Frequency Domain</w:t>
       </w:r>
-      <w:bookmarkEnd w:id="49"/>
-    </w:p>
-    <w:p>
-      <w:pPr>
-        <w:pStyle w:val="NoSpacing"/>
-      </w:pPr>
-      <w:hyperlink r:id="rId185" w:history="1">
+      <w:bookmarkEnd w:id="50"/>
+    </w:p>
+    <w:p>
+      <w:pPr>
+        <w:pStyle w:val="NoSpacing"/>
+      </w:pPr>
+      <w:hyperlink r:id="rId205" w:history="1">
         <w:r>
           <w:rPr>
             <w:rStyle w:val="Hyperlink"/>
@@ -9703,7 +10147,7 @@
                     </pic:cNvPicPr>
                   </pic:nvPicPr>
                   <pic:blipFill>
-                    <a:blip r:embed="rId186">
+                    <a:blip r:embed="rId206">
                       <a:extLst>
                         <a:ext uri="{28A0092B-C50C-407E-A947-70E740481C1C}">
                           <a14:useLocalDpi xmlns:a14="http://schemas.microsoft.com/office/drawing/2010/main" val="0"/>
@@ -9739,70 +10183,70 @@
       <w:pPr>
         <w:pStyle w:val="Heading1"/>
       </w:pPr>
-      <w:bookmarkStart w:id="50" w:name="_Toc379803317"/>
-      <w:r>
-        <w:t>Step Response</w:t>
-      </w:r>
-      <w:bookmarkEnd w:id="50"/>
-    </w:p>
-    <w:p>
-      <w:pPr>
-        <w:pStyle w:val="NoSpacing"/>
-      </w:pPr>
-      <w:r>
-        <w:t xml:space="preserve">Removal of frequency component at a point means H(point) = 0, so you just pretend the value is a root at that time. i.e. </w:t>
-      </w:r>
-      <w:r>
-        <w:rPr>
-          <w:position w:val="-18"/>
-        </w:rPr>
-        <w:object w:dxaOrig="2680" w:dyaOrig="480">
-          <v:shape id="_x0000_i1110" type="#_x0000_t75" style="width:133.75pt;height:23.9pt" o:ole="">
-            <v:imagedata r:id="rId187" o:title=""/>
+      <w:bookmarkStart w:id="51" w:name="_Toc379803318"/>
+      <w:r>
+        <w:t>Z and Laplace Transform</w:t>
+      </w:r>
+      <w:bookmarkEnd w:id="51"/>
+    </w:p>
+    <w:p>
+      <w:pPr>
+        <w:pStyle w:val="NoSpacing"/>
+      </w:pPr>
+      <w:r>
+        <w:t>If you aren’t given a value for x, assume it’s a delta function.</w:t>
+      </w:r>
+    </w:p>
+    <w:p>
+      <w:pPr>
+        <w:pStyle w:val="NoSpacing"/>
+      </w:pPr>
+    </w:p>
+    <w:p>
+      <w:pPr>
+        <w:pStyle w:val="NoSpacing"/>
+      </w:pPr>
+      <w:r>
+        <w:t>e.g. Practice 3, question 3</w:t>
+      </w:r>
+      <w:r>
+        <w:rPr>
+          <w:position w:val="-10"/>
+        </w:rPr>
+        <w:object w:dxaOrig="1520" w:dyaOrig="320">
+          <v:shape id="_x0000_i1105" type="#_x0000_t75" style="width:76.1pt;height:16.05pt" o:ole="">
+            <v:imagedata r:id="rId207" o:title=""/>
           </v:shape>
-          <o:OLEObject Type="Embed" ProgID="Equation.DSMT4" ShapeID="_x0000_i1110" DrawAspect="Content" ObjectID="_1454771241" r:id="rId188"/>
+          <o:OLEObject Type="Embed" ProgID="Equation.DSMT4" ShapeID="_x0000_i1105" DrawAspect="Content" ObjectID="_1454854789" r:id="rId208"/>
         </w:object>
       </w:r>
     </w:p>
     <w:p>
       <w:pPr>
-        <w:pStyle w:val="Heading1"/>
-      </w:pPr>
-      <w:bookmarkStart w:id="51" w:name="_Toc379803318"/>
-      <w:r>
-        <w:t>Z and Laplace Transform</w:t>
-      </w:r>
-      <w:bookmarkEnd w:id="51"/>
-    </w:p>
-    <w:p>
-      <w:pPr>
-        <w:pStyle w:val="NoSpacing"/>
-      </w:pPr>
-      <w:r>
-        <w:t>If you aren’t given a value for x, assume it’s a delta function.</w:t>
-      </w:r>
-    </w:p>
-    <w:p>
-      <w:pPr>
-        <w:pStyle w:val="NoSpacing"/>
-      </w:pPr>
-    </w:p>
-    <w:p>
-      <w:pPr>
-        <w:pStyle w:val="NoSpacing"/>
-      </w:pPr>
-      <w:r>
-        <w:t>e.g. Practice 3, question 3</w:t>
-      </w:r>
-      <w:r>
-        <w:rPr>
-          <w:position w:val="-10"/>
-        </w:rPr>
-        <w:object w:dxaOrig="1520" w:dyaOrig="320">
-          <v:shape id="_x0000_i1111" type="#_x0000_t75" style="width:76.1pt;height:16.05pt" o:ole="">
-            <v:imagedata r:id="rId189" o:title=""/>
+        <w:pStyle w:val="NoSpacing"/>
+      </w:pPr>
+    </w:p>
+    <w:p>
+      <w:pPr>
+        <w:pStyle w:val="NoSpacing"/>
+      </w:pPr>
+      <w:r>
+        <w:t>1) Laplace:</w:t>
+      </w:r>
+    </w:p>
+    <w:p>
+      <w:pPr>
+        <w:pStyle w:val="NoSpacing"/>
+      </w:pPr>
+      <w:r>
+        <w:rPr>
+          <w:position w:val="-14"/>
+        </w:rPr>
+        <w:object w:dxaOrig="3200" w:dyaOrig="400">
+          <v:shape id="_x0000_i1106" type="#_x0000_t75" style="width:159.7pt;height:19.8pt" o:ole="">
+            <v:imagedata r:id="rId209" o:title=""/>
           </v:shape>
-          <o:OLEObject Type="Embed" ProgID="Equation.DSMT4" ShapeID="_x0000_i1111" DrawAspect="Content" ObjectID="_1454771242" r:id="rId190"/>
+          <o:OLEObject Type="Embed" ProgID="Equation.DSMT4" ShapeID="_x0000_i1106" DrawAspect="Content" ObjectID="_1454854790" r:id="rId210"/>
         </w:object>
       </w:r>
     </w:p>
@@ -9816,22 +10260,22 @@
         <w:pStyle w:val="NoSpacing"/>
       </w:pPr>
       <w:r>
-        <w:t>1) Laplace:</w:t>
-      </w:r>
-    </w:p>
-    <w:p>
-      <w:pPr>
-        <w:pStyle w:val="NoSpacing"/>
-      </w:pPr>
-      <w:r>
-        <w:rPr>
-          <w:position w:val="-14"/>
-        </w:rPr>
-        <w:object w:dxaOrig="3200" w:dyaOrig="400">
-          <v:shape id="_x0000_i1112" type="#_x0000_t75" style="width:159.7pt;height:19.8pt" o:ole="">
-            <v:imagedata r:id="rId191" o:title=""/>
+        <w:t>2) Isolate for Y:</w:t>
+      </w:r>
+    </w:p>
+    <w:p>
+      <w:pPr>
+        <w:pStyle w:val="NoSpacing"/>
+      </w:pPr>
+      <w:r>
+        <w:rPr>
+          <w:position w:val="-24"/>
+        </w:rPr>
+        <w:object w:dxaOrig="2340" w:dyaOrig="620">
+          <v:shape id="_x0000_i1107" type="#_x0000_t75" style="width:117.05pt;height:31.05pt" o:ole="">
+            <v:imagedata r:id="rId211" o:title=""/>
           </v:shape>
-          <o:OLEObject Type="Embed" ProgID="Equation.DSMT4" ShapeID="_x0000_i1112" DrawAspect="Content" ObjectID="_1454771243" r:id="rId192"/>
+          <o:OLEObject Type="Embed" ProgID="Equation.DSMT4" ShapeID="_x0000_i1107" DrawAspect="Content" ObjectID="_1454854791" r:id="rId212"/>
         </w:object>
       </w:r>
     </w:p>
@@ -9839,13 +10283,32 @@
       <w:pPr>
         <w:pStyle w:val="NoSpacing"/>
       </w:pPr>
-    </w:p>
-    <w:p>
-      <w:pPr>
-        <w:pStyle w:val="NoSpacing"/>
-      </w:pPr>
-      <w:r>
-        <w:t>2) Isolate for Y:</w:t>
+      <w:r>
+        <w:t>Poles of the transfer function are the coefficients of X(s) function.</w:t>
+      </w:r>
+    </w:p>
+    <w:p>
+      <w:pPr>
+        <w:pStyle w:val="NoSpacing"/>
+      </w:pPr>
+      <w:r>
+        <w:t>Since you a</w:t>
+      </w:r>
+      <w:r>
+        <w:t>ssume x(t) = δ(t), so X(s) = 1</w:t>
+      </w:r>
+    </w:p>
+    <w:p>
+      <w:pPr>
+        <w:pStyle w:val="NoSpacing"/>
+      </w:pPr>
+    </w:p>
+    <w:p>
+      <w:pPr>
+        <w:pStyle w:val="NoSpacing"/>
+      </w:pPr>
+      <w:r>
+        <w:t>3)</w:t>
       </w:r>
     </w:p>
     <w:p>
@@ -9856,11 +10319,11 @@
         <w:rPr>
           <w:position w:val="-24"/>
         </w:rPr>
-        <w:object w:dxaOrig="2340" w:dyaOrig="620">
-          <v:shape id="_x0000_i1113" type="#_x0000_t75" style="width:117.05pt;height:31.05pt" o:ole="">
-            <v:imagedata r:id="rId193" o:title=""/>
+        <w:object w:dxaOrig="2040" w:dyaOrig="620">
+          <v:shape id="_x0000_i1108" type="#_x0000_t75" style="width:102.05pt;height:31.05pt" o:ole="">
+            <v:imagedata r:id="rId213" o:title=""/>
           </v:shape>
-          <o:OLEObject Type="Embed" ProgID="Equation.DSMT4" ShapeID="_x0000_i1113" DrawAspect="Content" ObjectID="_1454771244" r:id="rId194"/>
+          <o:OLEObject Type="Embed" ProgID="Equation.DSMT4" ShapeID="_x0000_i1108" DrawAspect="Content" ObjectID="_1454854792" r:id="rId214"/>
         </w:object>
       </w:r>
     </w:p>
@@ -9869,76 +10332,28 @@
         <w:pStyle w:val="NoSpacing"/>
       </w:pPr>
       <w:r>
-        <w:t>Poles of the transfer function are the coefficients of X(s) function.</w:t>
-      </w:r>
-    </w:p>
-    <w:p>
-      <w:pPr>
-        <w:pStyle w:val="NoSpacing"/>
-      </w:pPr>
-      <w:r>
-        <w:t>Since you a</w:t>
-      </w:r>
-      <w:r>
-        <w:t>ssume x(t) = δ(t), so X(s) = 1</w:t>
-      </w:r>
-    </w:p>
-    <w:p>
-      <w:pPr>
-        <w:pStyle w:val="NoSpacing"/>
-      </w:pPr>
-    </w:p>
-    <w:p>
-      <w:pPr>
-        <w:pStyle w:val="NoSpacing"/>
-      </w:pPr>
-      <w:r>
-        <w:t>3)</w:t>
-      </w:r>
-    </w:p>
-    <w:p>
-      <w:pPr>
-        <w:pStyle w:val="NoSpacing"/>
-      </w:pPr>
-      <w:r>
-        <w:rPr>
-          <w:position w:val="-24"/>
-        </w:rPr>
-        <w:object w:dxaOrig="2040" w:dyaOrig="620">
-          <v:shape id="_x0000_i1114" type="#_x0000_t75" style="width:102.05pt;height:31.05pt" o:ole="">
-            <v:imagedata r:id="rId195" o:title=""/>
+        <w:t xml:space="preserve">4) Quadratic </w:t>
+      </w:r>
+      <w:r>
+        <w:t>equation</w:t>
+      </w:r>
+      <w:r>
+        <w:t xml:space="preserve"> OR factor to find the poles</w:t>
+      </w:r>
+    </w:p>
+    <w:p>
+      <w:pPr>
+        <w:pStyle w:val="NoSpacing"/>
+      </w:pPr>
+      <w:r>
+        <w:rPr>
+          <w:position w:val="-44"/>
+        </w:rPr>
+        <w:object w:dxaOrig="3200" w:dyaOrig="820">
+          <v:shape id="_x0000_i1109" type="#_x0000_t75" style="width:159.7pt;height:40.95pt" o:ole="">
+            <v:imagedata r:id="rId215" o:title=""/>
           </v:shape>
-          <o:OLEObject Type="Embed" ProgID="Equation.DSMT4" ShapeID="_x0000_i1114" DrawAspect="Content" ObjectID="_1454771245" r:id="rId196"/>
-        </w:object>
-      </w:r>
-    </w:p>
-    <w:p>
-      <w:pPr>
-        <w:pStyle w:val="NoSpacing"/>
-      </w:pPr>
-      <w:r>
-        <w:t xml:space="preserve">4) Quadratic </w:t>
-      </w:r>
-      <w:r>
-        <w:t>equation</w:t>
-      </w:r>
-      <w:r>
-        <w:t xml:space="preserve"> OR factor to find the poles</w:t>
-      </w:r>
-    </w:p>
-    <w:p>
-      <w:pPr>
-        <w:pStyle w:val="NoSpacing"/>
-      </w:pPr>
-      <w:r>
-        <w:rPr>
-          <w:position w:val="-44"/>
-        </w:rPr>
-        <w:object w:dxaOrig="3200" w:dyaOrig="820">
-          <v:shape id="_x0000_i1115" type="#_x0000_t75" style="width:159.7pt;height:40.95pt" o:ole="">
-            <v:imagedata r:id="rId197" o:title=""/>
-          </v:shape>
-          <o:OLEObject Type="Embed" ProgID="Equation.DSMT4" ShapeID="_x0000_i1115" DrawAspect="Content" ObjectID="_1454771246" r:id="rId198"/>
+          <o:OLEObject Type="Embed" ProgID="Equation.DSMT4" ShapeID="_x0000_i1109" DrawAspect="Content" ObjectID="_1454854793" r:id="rId216"/>
         </w:object>
       </w:r>
     </w:p>
@@ -10105,7 +10520,7 @@
                     </pic:cNvPicPr>
                   </pic:nvPicPr>
                   <pic:blipFill>
-                    <a:blip r:embed="rId199">
+                    <a:blip r:embed="rId217">
                       <a:extLst>
                         <a:ext uri="{28A0092B-C50C-407E-A947-70E740481C1C}">
                           <a14:useLocalDpi xmlns:a14="http://schemas.microsoft.com/office/drawing/2010/main" val="0"/>
@@ -10156,10 +10571,10 @@
           <w:position w:val="-6"/>
         </w:rPr>
         <w:object w:dxaOrig="260" w:dyaOrig="279">
-          <v:shape id="_x0000_i1116" type="#_x0000_t75" style="width:12.95pt;height:14pt" o:ole="">
-            <v:imagedata r:id="rId200" o:title=""/>
+          <v:shape id="_x0000_i1110" type="#_x0000_t75" style="width:12.95pt;height:14pt" o:ole="">
+            <v:imagedata r:id="rId218" o:title=""/>
           </v:shape>
-          <o:OLEObject Type="Embed" ProgID="Equation.DSMT4" ShapeID="_x0000_i1116" DrawAspect="Content" ObjectID="_1454771247" r:id="rId201"/>
+          <o:OLEObject Type="Embed" ProgID="Equation.DSMT4" ShapeID="_x0000_i1110" DrawAspect="Content" ObjectID="_1454854794" r:id="rId219"/>
         </w:object>
       </w:r>
       <w:r>
@@ -10209,10 +10624,10 @@
           <w:position w:val="-32"/>
         </w:rPr>
         <w:object w:dxaOrig="2560" w:dyaOrig="740">
-          <v:shape id="_x0000_i1117" type="#_x0000_t75" style="width:127.95pt;height:37.2pt" o:ole="">
-            <v:imagedata r:id="rId202" o:title=""/>
+          <v:shape id="_x0000_i1111" type="#_x0000_t75" style="width:127.95pt;height:37.2pt" o:ole="">
+            <v:imagedata r:id="rId220" o:title=""/>
           </v:shape>
-          <o:OLEObject Type="Embed" ProgID="Equation.DSMT4" ShapeID="_x0000_i1117" DrawAspect="Content" ObjectID="_1454771248" r:id="rId203"/>
+          <o:OLEObject Type="Embed" ProgID="Equation.DSMT4" ShapeID="_x0000_i1111" DrawAspect="Content" ObjectID="_1454854795" r:id="rId221"/>
         </w:object>
       </w:r>
     </w:p>
@@ -10256,7 +10671,7 @@
       </w:r>
     </w:p>
     <w:sectPr>
-      <w:footerReference w:type="default" r:id="rId204"/>
+      <w:footerReference w:type="default" r:id="rId222"/>
       <w:pgSz w:w="12240" w:h="15840"/>
       <w:pgMar w:top="1440" w:right="1440" w:bottom="1440" w:left="1440" w:header="708" w:footer="708" w:gutter="0"/>
       <w:cols w:space="708"/>
@@ -10301,7 +10716,6 @@
         <w:docPartUnique/>
       </w:docPartObj>
     </w:sdtPr>
-    <w:sdtEndPr/>
     <w:sdtContent>
       <w:sdt>
         <w:sdtPr>
@@ -10311,7 +10725,6 @@
             <w:docPartUnique/>
           </w:docPartObj>
         </w:sdtPr>
-        <w:sdtEndPr/>
         <w:sdtContent>
           <w:p>
             <w:pPr>
@@ -11067,6 +11480,92 @@
     </w:lvl>
   </w:abstractNum>
   <w:abstractNum w:abstractNumId="6">
+    <w:nsid w:val="5939340D"/>
+    <w:multiLevelType w:val="hybridMultilevel"/>
+    <w:tmpl w:val="1A9891EE"/>
+    <w:lvl w:ilvl="0" w:tplc="1009000F">
+      <w:start w:val="1"/>
+      <w:numFmt w:val="decimal"/>
+      <w:lvlText w:val="%1."/>
+      <w:lvlJc w:val="left"/>
+      <w:pPr>
+        <w:ind w:left="720" w:hanging="360"/>
+      </w:pPr>
+    </w:lvl>
+    <w:lvl w:ilvl="1" w:tplc="10090019" w:tentative="1">
+      <w:start w:val="1"/>
+      <w:numFmt w:val="lowerLetter"/>
+      <w:lvlText w:val="%2."/>
+      <w:lvlJc w:val="left"/>
+      <w:pPr>
+        <w:ind w:left="1440" w:hanging="360"/>
+      </w:pPr>
+    </w:lvl>
+    <w:lvl w:ilvl="2" w:tplc="1009001B" w:tentative="1">
+      <w:start w:val="1"/>
+      <w:numFmt w:val="lowerRoman"/>
+      <w:lvlText w:val="%3."/>
+      <w:lvlJc w:val="right"/>
+      <w:pPr>
+        <w:ind w:left="2160" w:hanging="180"/>
+      </w:pPr>
+    </w:lvl>
+    <w:lvl w:ilvl="3" w:tplc="1009000F" w:tentative="1">
+      <w:start w:val="1"/>
+      <w:numFmt w:val="decimal"/>
+      <w:lvlText w:val="%4."/>
+      <w:lvlJc w:val="left"/>
+      <w:pPr>
+        <w:ind w:left="2880" w:hanging="360"/>
+      </w:pPr>
+    </w:lvl>
+    <w:lvl w:ilvl="4" w:tplc="10090019" w:tentative="1">
+      <w:start w:val="1"/>
+      <w:numFmt w:val="lowerLetter"/>
+      <w:lvlText w:val="%5."/>
+      <w:lvlJc w:val="left"/>
+      <w:pPr>
+        <w:ind w:left="3600" w:hanging="360"/>
+      </w:pPr>
+    </w:lvl>
+    <w:lvl w:ilvl="5" w:tplc="1009001B" w:tentative="1">
+      <w:start w:val="1"/>
+      <w:numFmt w:val="lowerRoman"/>
+      <w:lvlText w:val="%6."/>
+      <w:lvlJc w:val="right"/>
+      <w:pPr>
+        <w:ind w:left="4320" w:hanging="180"/>
+      </w:pPr>
+    </w:lvl>
+    <w:lvl w:ilvl="6" w:tplc="1009000F" w:tentative="1">
+      <w:start w:val="1"/>
+      <w:numFmt w:val="decimal"/>
+      <w:lvlText w:val="%7."/>
+      <w:lvlJc w:val="left"/>
+      <w:pPr>
+        <w:ind w:left="5040" w:hanging="360"/>
+      </w:pPr>
+    </w:lvl>
+    <w:lvl w:ilvl="7" w:tplc="10090019" w:tentative="1">
+      <w:start w:val="1"/>
+      <w:numFmt w:val="lowerLetter"/>
+      <w:lvlText w:val="%8."/>
+      <w:lvlJc w:val="left"/>
+      <w:pPr>
+        <w:ind w:left="5760" w:hanging="360"/>
+      </w:pPr>
+    </w:lvl>
+    <w:lvl w:ilvl="8" w:tplc="1009001B" w:tentative="1">
+      <w:start w:val="1"/>
+      <w:numFmt w:val="lowerRoman"/>
+      <w:lvlText w:val="%9."/>
+      <w:lvlJc w:val="right"/>
+      <w:pPr>
+        <w:ind w:left="6480" w:hanging="180"/>
+      </w:pPr>
+    </w:lvl>
+  </w:abstractNum>
+  <w:abstractNum w:abstractNumId="7">
     <w:nsid w:val="64F2697A"/>
     <w:multiLevelType w:val="hybridMultilevel"/>
     <w:tmpl w:val="92429BBA"/>
@@ -11195,10 +11694,13 @@
     <w:abstractNumId w:val="3"/>
   </w:num>
   <w:num w:numId="6">
-    <w:abstractNumId w:val="6"/>
+    <w:abstractNumId w:val="7"/>
   </w:num>
   <w:num w:numId="7">
     <w:abstractNumId w:val="5"/>
+  </w:num>
+  <w:num w:numId="8">
+    <w:abstractNumId w:val="6"/>
   </w:num>
 </w:numbering>
 </file>
@@ -12583,7 +13085,7 @@
 </file>
 
 <file path=customXml/itemProps1.xml><?xml version="1.0" encoding="utf-8"?>
-<ds:datastoreItem xmlns:ds="http://schemas.openxmlformats.org/officeDocument/2006/customXml" ds:itemID="{166D1D9B-DBDD-484E-8AF0-9C3274F02D6C}">
+<ds:datastoreItem xmlns:ds="http://schemas.openxmlformats.org/officeDocument/2006/customXml" ds:itemID="{FD23B654-67D7-4358-9D35-D66FAEF6F270}">
   <ds:schemaRefs>
     <ds:schemaRef ds:uri="http://schemas.openxmlformats.org/officeDocument/2006/bibliography"/>
   </ds:schemaRefs>

</xml_diff>